<commit_message>
Added note for Deep Dream and Guided Back Propagation into report
</commit_message>
<xml_diff>
--- a/assignment_combined/202370140_202410472_project_report.docx
+++ b/assignment_combined/202370140_202410472_project_report.docx
@@ -1,6 +1,6 @@
 
 <file path=word/document.xml><?xml version="1.0" encoding="utf-8"?>
-<w:document xmlns:wpc="http://schemas.microsoft.com/office/word/2010/wordprocessingCanvas" xmlns:cx="http://schemas.microsoft.com/office/drawing/2014/chartex" xmlns:cx1="http://schemas.microsoft.com/office/drawing/2015/9/8/chartex" xmlns:cx2="http://schemas.microsoft.com/office/drawing/2015/10/21/chartex" xmlns:cx3="http://schemas.microsoft.com/office/drawing/2016/5/9/chartex" xmlns:cx4="http://schemas.microsoft.com/office/drawing/2016/5/10/chartex" xmlns:cx5="http://schemas.microsoft.com/office/drawing/2016/5/11/chartex" xmlns:cx6="http://schemas.microsoft.com/office/drawing/2016/5/12/chartex" xmlns:cx7="http://schemas.microsoft.com/office/drawing/2016/5/13/chartex" xmlns:cx8="http://schemas.microsoft.com/office/drawing/2016/5/14/chartex" xmlns:mc="http://schemas.openxmlformats.org/markup-compatibility/2006" xmlns:aink="http://schemas.microsoft.com/office/drawing/2016/ink" xmlns:am3d="http://schemas.microsoft.com/office/drawing/2017/model3d" xmlns:o="urn:schemas-microsoft-com:office:office" xmlns:r="http://schemas.openxmlformats.org/officeDocument/2006/relationships" xmlns:m="http://schemas.openxmlformats.org/officeDocument/2006/math" xmlns:v="urn:schemas-microsoft-com:vml" xmlns:wp14="http://schemas.microsoft.com/office/word/2010/wordprocessingDrawing" xmlns:wp="http://schemas.openxmlformats.org/drawingml/2006/wordprocessingDrawing" xmlns:w10="urn:schemas-microsoft-com:office:word" xmlns:w="http://schemas.openxmlformats.org/wordprocessingml/2006/main" xmlns:w14="http://schemas.microsoft.com/office/word/2010/wordml" xmlns:w15="http://schemas.microsoft.com/office/word/2012/wordml" xmlns:w16cex="http://schemas.microsoft.com/office/word/2018/wordml/cex" xmlns:w16cid="http://schemas.microsoft.com/office/word/2016/wordml/cid" xmlns:w16="http://schemas.microsoft.com/office/word/2018/wordml" xmlns:w16sdtdh="http://schemas.microsoft.com/office/word/2020/wordml/sdtdatahash" xmlns:w16se="http://schemas.microsoft.com/office/word/2015/wordml/symex" xmlns:wpg="http://schemas.microsoft.com/office/word/2010/wordprocessingGroup" xmlns:wpi="http://schemas.microsoft.com/office/word/2010/wordprocessingInk" xmlns:wne="http://schemas.microsoft.com/office/word/2006/wordml" xmlns:wps="http://schemas.microsoft.com/office/word/2010/wordprocessingShape" mc:Ignorable="w14 w15 w16se w16cid w16 w16cex w16sdtdh wp14">
+<w:document xmlns:wpc="http://schemas.microsoft.com/office/word/2010/wordprocessingCanvas" xmlns:cx="http://schemas.microsoft.com/office/drawing/2014/chartex" xmlns:cx1="http://schemas.microsoft.com/office/drawing/2015/9/8/chartex" xmlns:cx2="http://schemas.microsoft.com/office/drawing/2015/10/21/chartex" xmlns:cx3="http://schemas.microsoft.com/office/drawing/2016/5/9/chartex" xmlns:cx4="http://schemas.microsoft.com/office/drawing/2016/5/10/chartex" xmlns:cx5="http://schemas.microsoft.com/office/drawing/2016/5/11/chartex" xmlns:cx6="http://schemas.microsoft.com/office/drawing/2016/5/12/chartex" xmlns:cx7="http://schemas.microsoft.com/office/drawing/2016/5/13/chartex" xmlns:cx8="http://schemas.microsoft.com/office/drawing/2016/5/14/chartex" xmlns:mc="http://schemas.openxmlformats.org/markup-compatibility/2006" xmlns:aink="http://schemas.microsoft.com/office/drawing/2016/ink" xmlns:am3d="http://schemas.microsoft.com/office/drawing/2017/model3d" xmlns:o="urn:schemas-microsoft-com:office:office" xmlns:oel="http://schemas.microsoft.com/office/2019/extlst" xmlns:r="http://schemas.openxmlformats.org/officeDocument/2006/relationships" xmlns:m="http://schemas.openxmlformats.org/officeDocument/2006/math" xmlns:v="urn:schemas-microsoft-com:vml" xmlns:wp14="http://schemas.microsoft.com/office/word/2010/wordprocessingDrawing" xmlns:wp="http://schemas.openxmlformats.org/drawingml/2006/wordprocessingDrawing" xmlns:w10="urn:schemas-microsoft-com:office:word" xmlns:w="http://schemas.openxmlformats.org/wordprocessingml/2006/main" xmlns:w14="http://schemas.microsoft.com/office/word/2010/wordml" xmlns:w15="http://schemas.microsoft.com/office/word/2012/wordml" xmlns:w16cex="http://schemas.microsoft.com/office/word/2018/wordml/cex" xmlns:w16cid="http://schemas.microsoft.com/office/word/2016/wordml/cid" xmlns:w16="http://schemas.microsoft.com/office/word/2018/wordml" xmlns:w16du="http://schemas.microsoft.com/office/word/2023/wordml/word16du" xmlns:w16sdtdh="http://schemas.microsoft.com/office/word/2020/wordml/sdtdatahash" xmlns:w16se="http://schemas.microsoft.com/office/word/2015/wordml/symex" xmlns:wpg="http://schemas.microsoft.com/office/word/2010/wordprocessingGroup" xmlns:wpi="http://schemas.microsoft.com/office/word/2010/wordprocessingInk" xmlns:wne="http://schemas.microsoft.com/office/word/2006/wordml" xmlns:wps="http://schemas.microsoft.com/office/word/2010/wordprocessingShape" mc:Ignorable="w14 w15 w16se w16cid w16 w16cex w16sdtdh w16du wp14">
   <w:body>
     <w:p>
       <w:pPr>
@@ -1875,7 +1875,15 @@
                 <w:noProof/>
                 <w:webHidden/>
               </w:rPr>
-              <w:t>16</w:t>
+              <w:t>1</w:t>
+            </w:r>
+            <w:r>
+              <w:rPr>
+                <w:rFonts w:ascii="Arial" w:hAnsi="Arial" w:cs="Arial"/>
+                <w:noProof/>
+                <w:webHidden/>
+              </w:rPr>
+              <w:t>8</w:t>
             </w:r>
             <w:r>
               <w:rPr>
@@ -1957,7 +1965,15 @@
                 <w:noProof/>
                 <w:webHidden/>
               </w:rPr>
-              <w:t>17</w:t>
+              <w:t>1</w:t>
+            </w:r>
+            <w:r>
+              <w:rPr>
+                <w:rFonts w:ascii="Arial" w:hAnsi="Arial" w:cs="Arial"/>
+                <w:noProof/>
+                <w:webHidden/>
+              </w:rPr>
+              <w:t>8</w:t>
             </w:r>
             <w:r>
               <w:rPr>
@@ -2006,7 +2022,7 @@
               <w:rPr>
                 <w:webHidden/>
               </w:rPr>
-              <w:t>8</w:t>
+              <w:t>9</w:t>
             </w:r>
           </w:hyperlink>
         </w:p>
@@ -3012,6 +3028,14 @@
           <w:sz w:val="22"/>
           <w:szCs w:val="22"/>
         </w:rPr>
+        <w:t xml:space="preserve">Basic </w:t>
+      </w:r>
+      <w:r>
+        <w:rPr>
+          <w:rFonts w:ascii="Arial" w:hAnsi="Arial" w:cs="Arial"/>
+          <w:sz w:val="22"/>
+          <w:szCs w:val="22"/>
+        </w:rPr>
         <w:t>Saliency Map</w:t>
       </w:r>
       <w:r>
@@ -3055,6 +3079,167 @@
         <w:tab/>
         <w:t>16</w:t>
       </w:r>
+    </w:p>
+    <w:p>
+      <w:pPr>
+        <w:pStyle w:val="BodyText"/>
+        <w:tabs>
+          <w:tab w:val="left" w:pos="8697"/>
+        </w:tabs>
+        <w:spacing w:before="152" w:line="360" w:lineRule="auto"/>
+        <w:ind w:left="340" w:right="340"/>
+        <w:rPr>
+          <w:rFonts w:ascii="Arial" w:hAnsi="Arial" w:cs="Arial"/>
+          <w:sz w:val="22"/>
+          <w:szCs w:val="22"/>
+        </w:rPr>
+      </w:pPr>
+      <w:r>
+        <w:rPr>
+          <w:rFonts w:ascii="Arial" w:hAnsi="Arial" w:cs="Arial"/>
+          <w:sz w:val="22"/>
+          <w:szCs w:val="22"/>
+        </w:rPr>
+        <w:t>Figure 1</w:t>
+      </w:r>
+      <w:r>
+        <w:rPr>
+          <w:rFonts w:ascii="Arial" w:hAnsi="Arial" w:cs="Arial"/>
+          <w:sz w:val="22"/>
+          <w:szCs w:val="22"/>
+        </w:rPr>
+        <w:t>6</w:t>
+      </w:r>
+      <w:r>
+        <w:rPr>
+          <w:rFonts w:ascii="Arial" w:hAnsi="Arial" w:cs="Arial"/>
+          <w:sz w:val="22"/>
+          <w:szCs w:val="22"/>
+        </w:rPr>
+        <w:t xml:space="preserve">. </w:t>
+      </w:r>
+      <w:r>
+        <w:rPr>
+          <w:rFonts w:ascii="Arial" w:hAnsi="Arial" w:cs="Arial"/>
+          <w:sz w:val="22"/>
+          <w:szCs w:val="22"/>
+        </w:rPr>
+        <w:t>Deep Dream Visualization</w:t>
+      </w:r>
+      <w:r>
+        <w:rPr>
+          <w:rFonts w:ascii="Arial" w:hAnsi="Arial" w:cs="Arial"/>
+          <w:sz w:val="22"/>
+          <w:szCs w:val="22"/>
+        </w:rPr>
+        <w:tab/>
+        <w:t>1</w:t>
+      </w:r>
+      <w:r>
+        <w:rPr>
+          <w:rFonts w:ascii="Arial" w:hAnsi="Arial" w:cs="Arial"/>
+          <w:sz w:val="22"/>
+          <w:szCs w:val="22"/>
+        </w:rPr>
+        <w:t>7</w:t>
+      </w:r>
+    </w:p>
+    <w:p>
+      <w:pPr>
+        <w:pStyle w:val="BodyText"/>
+        <w:tabs>
+          <w:tab w:val="left" w:pos="8697"/>
+        </w:tabs>
+        <w:spacing w:before="152" w:line="360" w:lineRule="auto"/>
+        <w:ind w:left="340" w:right="340"/>
+        <w:rPr>
+          <w:rFonts w:ascii="Arial" w:hAnsi="Arial" w:cs="Arial"/>
+          <w:sz w:val="22"/>
+          <w:szCs w:val="22"/>
+        </w:rPr>
+      </w:pPr>
+      <w:r>
+        <w:rPr>
+          <w:rFonts w:ascii="Arial" w:hAnsi="Arial" w:cs="Arial"/>
+          <w:sz w:val="22"/>
+          <w:szCs w:val="22"/>
+        </w:rPr>
+        <w:t>Figure 1</w:t>
+      </w:r>
+      <w:r>
+        <w:rPr>
+          <w:rFonts w:ascii="Arial" w:hAnsi="Arial" w:cs="Arial"/>
+          <w:sz w:val="22"/>
+          <w:szCs w:val="22"/>
+        </w:rPr>
+        <w:t>7</w:t>
+      </w:r>
+      <w:r>
+        <w:rPr>
+          <w:rFonts w:ascii="Arial" w:hAnsi="Arial" w:cs="Arial"/>
+          <w:sz w:val="22"/>
+          <w:szCs w:val="22"/>
+        </w:rPr>
+        <w:t xml:space="preserve">. </w:t>
+      </w:r>
+      <w:bookmarkStart w:id="0" w:name="_Hlk173324983"/>
+      <w:r>
+        <w:rPr>
+          <w:rFonts w:ascii="Arial" w:hAnsi="Arial" w:cs="Arial"/>
+          <w:sz w:val="22"/>
+          <w:szCs w:val="22"/>
+        </w:rPr>
+        <w:t xml:space="preserve">Guided Back Propagation </w:t>
+      </w:r>
+      <w:r>
+        <w:rPr>
+          <w:rFonts w:ascii="Arial" w:hAnsi="Arial" w:cs="Arial"/>
+          <w:sz w:val="22"/>
+          <w:szCs w:val="22"/>
+        </w:rPr>
+        <w:t>Saliency</w:t>
+      </w:r>
+      <w:r>
+        <w:rPr>
+          <w:rFonts w:ascii="Arial" w:hAnsi="Arial" w:cs="Arial"/>
+          <w:sz w:val="22"/>
+          <w:szCs w:val="22"/>
+        </w:rPr>
+        <w:t xml:space="preserve"> Map</w:t>
+      </w:r>
+      <w:bookmarkEnd w:id="0"/>
+      <w:r>
+        <w:rPr>
+          <w:rFonts w:ascii="Arial" w:hAnsi="Arial" w:cs="Arial"/>
+          <w:sz w:val="22"/>
+          <w:szCs w:val="22"/>
+        </w:rPr>
+        <w:tab/>
+        <w:t>1</w:t>
+      </w:r>
+      <w:r>
+        <w:rPr>
+          <w:rFonts w:ascii="Arial" w:hAnsi="Arial" w:cs="Arial"/>
+          <w:sz w:val="22"/>
+          <w:szCs w:val="22"/>
+        </w:rPr>
+        <w:t>7</w:t>
+      </w:r>
+    </w:p>
+    <w:p>
+      <w:pPr>
+        <w:pStyle w:val="BodyText"/>
+        <w:tabs>
+          <w:tab w:val="left" w:pos="8697"/>
+        </w:tabs>
+        <w:spacing w:before="152" w:line="360" w:lineRule="auto"/>
+        <w:ind w:left="340" w:right="340"/>
+        <w:rPr>
+          <w:rFonts w:ascii="Arial" w:hAnsi="Arial" w:cs="Arial"/>
+          <w:sz w:val="22"/>
+          <w:szCs w:val="22"/>
+        </w:rPr>
+      </w:pPr>
     </w:p>
     <w:p>
       <w:pPr>
@@ -3633,7 +3818,7 @@
           <w14:ligatures w14:val="standardContextual"/>
         </w:rPr>
       </w:pPr>
-      <w:bookmarkStart w:id="0" w:name="_Toc173012813"/>
+      <w:bookmarkStart w:id="1" w:name="_Toc173012813"/>
       <w:r>
         <w:rPr>
           <w:rFonts w:ascii="Arial" w:eastAsia="Times New Roman" w:hAnsi="Arial" w:cs="Arial"/>
@@ -3645,7 +3830,7 @@
         <w:lastRenderedPageBreak/>
         <w:t>Task 1 – Classification Problem (Single label Classification)</w:t>
       </w:r>
-      <w:bookmarkEnd w:id="0"/>
+      <w:bookmarkEnd w:id="1"/>
     </w:p>
     <w:p>
       <w:pPr>
@@ -3681,7 +3866,7 @@
           <w14:ligatures w14:val="standardContextual"/>
         </w:rPr>
       </w:pPr>
-      <w:bookmarkStart w:id="1" w:name="_Toc173012814"/>
+      <w:bookmarkStart w:id="2" w:name="_Toc173012814"/>
       <w:r>
         <w:rPr>
           <w:rFonts w:ascii="Arial" w:eastAsia="Times New Roman" w:hAnsi="Arial" w:cs="Arial"/>
@@ -3692,7 +3877,7 @@
         </w:rPr>
         <w:t>Introduction</w:t>
       </w:r>
-      <w:bookmarkEnd w:id="1"/>
+      <w:bookmarkEnd w:id="2"/>
     </w:p>
     <w:p>
       <w:pPr>
@@ -3812,7 +3997,7 @@
           <w14:ligatures w14:val="standardContextual"/>
         </w:rPr>
       </w:pPr>
-      <w:bookmarkStart w:id="2" w:name="_Toc173012815"/>
+      <w:bookmarkStart w:id="3" w:name="_Toc173012815"/>
       <w:r>
         <w:rPr>
           <w:rFonts w:ascii="Arial" w:eastAsia="Times New Roman" w:hAnsi="Arial" w:cs="Arial"/>
@@ -3823,7 +4008,7 @@
         </w:rPr>
         <w:t>Dataset Overview and Pre-processing</w:t>
       </w:r>
-      <w:bookmarkEnd w:id="2"/>
+      <w:bookmarkEnd w:id="3"/>
     </w:p>
     <w:p>
       <w:pPr>
@@ -3905,7 +4090,7 @@
           <w14:ligatures w14:val="standardContextual"/>
         </w:rPr>
       </w:pPr>
-      <w:bookmarkStart w:id="3" w:name="_Toc173012816"/>
+      <w:bookmarkStart w:id="4" w:name="_Toc173012816"/>
       <w:r>
         <w:rPr>
           <w:rFonts w:ascii="Arial" w:eastAsia="Times New Roman" w:hAnsi="Arial" w:cs="Arial"/>
@@ -3916,7 +4101,7 @@
         </w:rPr>
         <w:t>Data Loading and Initial Exploration</w:t>
       </w:r>
-      <w:bookmarkEnd w:id="3"/>
+      <w:bookmarkEnd w:id="4"/>
     </w:p>
     <w:p>
       <w:pPr>
@@ -4070,7 +4255,7 @@
           <w14:ligatures w14:val="standardContextual"/>
         </w:rPr>
       </w:pPr>
-      <w:bookmarkStart w:id="4" w:name="_Toc173012817"/>
+      <w:bookmarkStart w:id="5" w:name="_Toc173012817"/>
       <w:r>
         <w:rPr>
           <w:rFonts w:ascii="Arial" w:eastAsia="Times New Roman" w:hAnsi="Arial" w:cs="Arial"/>
@@ -4081,7 +4266,7 @@
         </w:rPr>
         <w:t>Pre-processing Steps</w:t>
       </w:r>
-      <w:bookmarkEnd w:id="4"/>
+      <w:bookmarkEnd w:id="5"/>
     </w:p>
     <w:p>
       <w:pPr>
@@ -4163,7 +4348,7 @@
           <w14:ligatures w14:val="standardContextual"/>
         </w:rPr>
       </w:pPr>
-      <w:bookmarkStart w:id="5" w:name="_Toc173012818"/>
+      <w:bookmarkStart w:id="6" w:name="_Toc173012818"/>
       <w:r>
         <w:rPr>
           <w:rFonts w:ascii="Arial" w:eastAsia="Times New Roman" w:hAnsi="Arial" w:cs="Arial"/>
@@ -4174,7 +4359,7 @@
         </w:rPr>
         <w:t>Handling Missing Data</w:t>
       </w:r>
-      <w:bookmarkEnd w:id="5"/>
+      <w:bookmarkEnd w:id="6"/>
     </w:p>
     <w:p>
       <w:pPr>
@@ -4345,7 +4530,7 @@
           <w14:ligatures w14:val="standardContextual"/>
         </w:rPr>
       </w:pPr>
-      <w:bookmarkStart w:id="6" w:name="_Toc173012819"/>
+      <w:bookmarkStart w:id="7" w:name="_Toc173012819"/>
       <w:r>
         <w:rPr>
           <w:rFonts w:ascii="Arial" w:eastAsia="Times New Roman" w:hAnsi="Arial" w:cs="Arial"/>
@@ -4356,7 +4541,7 @@
         </w:rPr>
         <w:t>Challenges</w:t>
       </w:r>
-      <w:bookmarkEnd w:id="6"/>
+      <w:bookmarkEnd w:id="7"/>
     </w:p>
     <w:p>
       <w:pPr>
@@ -4465,7 +4650,7 @@
           <w14:ligatures w14:val="standardContextual"/>
         </w:rPr>
       </w:pPr>
-      <w:bookmarkStart w:id="7" w:name="_Toc173012820"/>
+      <w:bookmarkStart w:id="8" w:name="_Toc173012820"/>
       <w:r>
         <w:rPr>
           <w:rFonts w:ascii="Arial" w:eastAsia="Times New Roman" w:hAnsi="Arial" w:cs="Arial"/>
@@ -4477,7 +4662,7 @@
         <w:lastRenderedPageBreak/>
         <w:t>Methodology and Techniques</w:t>
       </w:r>
-      <w:bookmarkEnd w:id="7"/>
+      <w:bookmarkEnd w:id="8"/>
     </w:p>
     <w:p>
       <w:pPr>
@@ -4601,7 +4786,7 @@
           <w14:ligatures w14:val="standardContextual"/>
         </w:rPr>
       </w:pPr>
-      <w:bookmarkStart w:id="8" w:name="_Toc173012821"/>
+      <w:bookmarkStart w:id="9" w:name="_Toc173012821"/>
       <w:r>
         <w:rPr>
           <w:rFonts w:ascii="Arial" w:eastAsia="Times New Roman" w:hAnsi="Arial" w:cs="Arial"/>
@@ -4612,7 +4797,7 @@
         </w:rPr>
         <w:t>Results and Discussion</w:t>
       </w:r>
-      <w:bookmarkEnd w:id="8"/>
+      <w:bookmarkEnd w:id="9"/>
     </w:p>
     <w:p>
       <w:pPr>
@@ -4694,7 +4879,7 @@
           <w14:ligatures w14:val="standardContextual"/>
         </w:rPr>
       </w:pPr>
-      <w:bookmarkStart w:id="9" w:name="_Toc173012822"/>
+      <w:bookmarkStart w:id="10" w:name="_Toc173012822"/>
       <w:r>
         <w:rPr>
           <w:rFonts w:ascii="Arial" w:eastAsia="Times New Roman" w:hAnsi="Arial" w:cs="Arial"/>
@@ -4705,7 +4890,7 @@
         </w:rPr>
         <w:t>Visualizations</w:t>
       </w:r>
-      <w:bookmarkEnd w:id="9"/>
+      <w:bookmarkEnd w:id="10"/>
     </w:p>
     <w:p>
       <w:pPr>
@@ -5734,7 +5919,7 @@
           <w14:ligatures w14:val="standardContextual"/>
         </w:rPr>
       </w:pPr>
-      <w:bookmarkStart w:id="10" w:name="_Toc173012823"/>
+      <w:bookmarkStart w:id="11" w:name="_Toc173012823"/>
       <w:r>
         <w:rPr>
           <w:rFonts w:ascii="Arial" w:eastAsia="Times New Roman" w:hAnsi="Arial" w:cs="Arial"/>
@@ -5746,7 +5931,7 @@
         <w:lastRenderedPageBreak/>
         <w:t>Model Comparison and Selection</w:t>
       </w:r>
-      <w:bookmarkEnd w:id="10"/>
+      <w:bookmarkEnd w:id="11"/>
     </w:p>
     <w:p>
       <w:pPr>
@@ -6174,7 +6359,7 @@
           <w14:ligatures w14:val="standardContextual"/>
         </w:rPr>
       </w:pPr>
-      <w:bookmarkStart w:id="11" w:name="_Toc173012824"/>
+      <w:bookmarkStart w:id="12" w:name="_Toc173012824"/>
       <w:r>
         <w:rPr>
           <w:rFonts w:ascii="Arial" w:eastAsia="Times New Roman" w:hAnsi="Arial" w:cs="Arial"/>
@@ -6185,7 +6370,7 @@
         </w:rPr>
         <w:t>Hyperparameter Tuning on Random Forest classifier</w:t>
       </w:r>
-      <w:bookmarkEnd w:id="11"/>
+      <w:bookmarkEnd w:id="12"/>
     </w:p>
     <w:p>
       <w:pPr>
@@ -6828,7 +7013,7 @@
           <w14:ligatures w14:val="standardContextual"/>
         </w:rPr>
       </w:pPr>
-      <w:bookmarkStart w:id="12" w:name="_Toc173012825"/>
+      <w:bookmarkStart w:id="13" w:name="_Toc173012825"/>
       <w:r>
         <w:rPr>
           <w:rFonts w:ascii="Arial" w:eastAsia="Times New Roman" w:hAnsi="Arial" w:cs="Arial"/>
@@ -6860,7 +7045,7 @@
         </w:rPr>
         <w:t>T (Multi labels dataset)</w:t>
       </w:r>
-      <w:bookmarkEnd w:id="12"/>
+      <w:bookmarkEnd w:id="13"/>
     </w:p>
     <w:p>
       <w:pPr>
@@ -6897,7 +7082,7 @@
           <w14:ligatures w14:val="standardContextual"/>
         </w:rPr>
       </w:pPr>
-      <w:bookmarkStart w:id="13" w:name="_Toc173012826"/>
+      <w:bookmarkStart w:id="14" w:name="_Toc173012826"/>
       <w:r>
         <w:rPr>
           <w:rFonts w:ascii="Arial" w:eastAsia="Times New Roman" w:hAnsi="Arial" w:cs="Arial"/>
@@ -6908,7 +7093,7 @@
         </w:rPr>
         <w:t>Dataset Overview and Pre-processing</w:t>
       </w:r>
-      <w:bookmarkEnd w:id="13"/>
+      <w:bookmarkEnd w:id="14"/>
     </w:p>
     <w:p>
       <w:pPr>
@@ -7183,7 +7368,7 @@
           <w14:ligatures w14:val="standardContextual"/>
         </w:rPr>
       </w:pPr>
-      <w:bookmarkStart w:id="14" w:name="_Toc173012827"/>
+      <w:bookmarkStart w:id="15" w:name="_Toc173012827"/>
       <w:r>
         <w:rPr>
           <w:rFonts w:ascii="Arial" w:eastAsia="Times New Roman" w:hAnsi="Arial" w:cs="Arial"/>
@@ -7194,7 +7379,7 @@
         </w:rPr>
         <w:t>Data Loading and Initial Exploration</w:t>
       </w:r>
-      <w:bookmarkEnd w:id="14"/>
+      <w:bookmarkEnd w:id="15"/>
     </w:p>
     <w:p>
       <w:pPr>
@@ -7277,7 +7462,7 @@
           <w14:ligatures w14:val="standardContextual"/>
         </w:rPr>
       </w:pPr>
-      <w:bookmarkStart w:id="15" w:name="_Toc173012828"/>
+      <w:bookmarkStart w:id="16" w:name="_Toc173012828"/>
       <w:r>
         <w:rPr>
           <w:rFonts w:ascii="Arial" w:eastAsia="Times New Roman" w:hAnsi="Arial" w:cs="Arial"/>
@@ -7288,7 +7473,7 @@
         </w:rPr>
         <w:t>Pre-processing Steps</w:t>
       </w:r>
-      <w:bookmarkEnd w:id="15"/>
+      <w:bookmarkEnd w:id="16"/>
     </w:p>
     <w:p>
       <w:pPr>
@@ -7427,7 +7612,7 @@
         </w:rPr>
         <w:t xml:space="preserve"> the training when the validation loss stops improving.</w:t>
       </w:r>
-      <w:bookmarkStart w:id="16" w:name="_Toc173012829"/>
+      <w:bookmarkStart w:id="17" w:name="_Toc173012829"/>
     </w:p>
     <w:p>
       <w:pPr>
@@ -7470,7 +7655,7 @@
         <w:lastRenderedPageBreak/>
         <w:t>Challenges</w:t>
       </w:r>
-      <w:bookmarkEnd w:id="16"/>
+      <w:bookmarkEnd w:id="17"/>
     </w:p>
     <w:p>
       <w:pPr>
@@ -7598,7 +7783,7 @@
           <w14:ligatures w14:val="standardContextual"/>
         </w:rPr>
       </w:pPr>
-      <w:bookmarkStart w:id="17" w:name="_Toc173012830"/>
+      <w:bookmarkStart w:id="18" w:name="_Toc173012830"/>
       <w:r>
         <w:rPr>
           <w:rFonts w:ascii="Arial" w:eastAsia="Times New Roman" w:hAnsi="Arial" w:cs="Arial"/>
@@ -7609,7 +7794,7 @@
         </w:rPr>
         <w:t>Methodology and Techniques</w:t>
       </w:r>
-      <w:bookmarkEnd w:id="17"/>
+      <w:bookmarkEnd w:id="18"/>
     </w:p>
     <w:p>
       <w:pPr>
@@ -7670,7 +7855,7 @@
           <w14:ligatures w14:val="standardContextual"/>
         </w:rPr>
       </w:pPr>
-      <w:bookmarkStart w:id="18" w:name="_Toc173012831"/>
+      <w:bookmarkStart w:id="19" w:name="_Toc173012831"/>
       <w:r>
         <w:rPr>
           <w:rFonts w:ascii="Arial" w:eastAsia="Times New Roman" w:hAnsi="Arial" w:cs="Arial"/>
@@ -7681,7 +7866,7 @@
         </w:rPr>
         <w:t>Model Comparison and Selection</w:t>
       </w:r>
-      <w:bookmarkEnd w:id="18"/>
+      <w:bookmarkEnd w:id="19"/>
     </w:p>
     <w:p>
       <w:pPr>
@@ -7782,7 +7967,7 @@
           <w14:ligatures w14:val="standardContextual"/>
         </w:rPr>
       </w:pPr>
-      <w:bookmarkStart w:id="19" w:name="_Toc173012832"/>
+      <w:bookmarkStart w:id="20" w:name="_Toc173012832"/>
       <w:r>
         <w:rPr>
           <w:rFonts w:ascii="Arial" w:eastAsia="Times New Roman" w:hAnsi="Arial" w:cs="Arial"/>
@@ -7793,7 +7978,7 @@
         </w:rPr>
         <w:t>Hyperparameter Tuning</w:t>
       </w:r>
-      <w:bookmarkEnd w:id="19"/>
+      <w:bookmarkEnd w:id="20"/>
     </w:p>
     <w:p>
       <w:pPr>
@@ -7882,7 +8067,7 @@
           <w14:ligatures w14:val="standardContextual"/>
         </w:rPr>
       </w:pPr>
-      <w:bookmarkStart w:id="20" w:name="_Toc173012833"/>
+      <w:bookmarkStart w:id="21" w:name="_Toc173012833"/>
       <w:r>
         <w:rPr>
           <w:rFonts w:ascii="Arial" w:eastAsia="Times New Roman" w:hAnsi="Arial" w:cs="Arial"/>
@@ -7893,7 +8078,7 @@
         </w:rPr>
         <w:t>Results and Discussion:</w:t>
       </w:r>
-      <w:bookmarkEnd w:id="20"/>
+      <w:bookmarkEnd w:id="21"/>
     </w:p>
     <w:p>
       <w:pPr>
@@ -10974,7 +11159,7 @@
           <w14:ligatures w14:val="standardContextual"/>
         </w:rPr>
       </w:pPr>
-      <w:bookmarkStart w:id="21" w:name="_Toc173012834"/>
+      <w:bookmarkStart w:id="22" w:name="_Toc173012834"/>
       <w:r>
         <w:rPr>
           <w:rFonts w:ascii="Arial" w:eastAsia="Times New Roman" w:hAnsi="Arial" w:cs="Arial"/>
@@ -10986,7 +11171,7 @@
         <w:lastRenderedPageBreak/>
         <w:t>Visualization</w:t>
       </w:r>
-      <w:bookmarkEnd w:id="21"/>
+      <w:bookmarkEnd w:id="22"/>
     </w:p>
     <w:p>
       <w:pPr>
@@ -11145,7 +11330,7 @@
         </w:rPr>
         <w:br/>
       </w:r>
-      <w:bookmarkStart w:id="22" w:name="_Toc173012835"/>
+      <w:bookmarkStart w:id="23" w:name="_Toc173012835"/>
       <w:r>
         <w:rPr>
           <w:rFonts w:ascii="Arial" w:eastAsia="Times New Roman" w:hAnsi="Arial" w:cs="Arial"/>
@@ -11197,7 +11382,7 @@
           </wp:inline>
         </w:drawing>
       </w:r>
-      <w:bookmarkEnd w:id="22"/>
+      <w:bookmarkEnd w:id="23"/>
     </w:p>
     <w:p>
       <w:pPr>
@@ -11706,7 +11891,7 @@
           <w14:ligatures w14:val="standardContextual"/>
         </w:rPr>
       </w:pPr>
-      <w:bookmarkStart w:id="23" w:name="_Toc173012836"/>
+      <w:bookmarkStart w:id="24" w:name="_Toc173012836"/>
       <w:r>
         <w:rPr>
           <w:rFonts w:ascii="Arial" w:eastAsia="Calibri" w:hAnsi="Arial" w:cs="Arial"/>
@@ -11716,7 +11901,7 @@
         </w:rPr>
         <w:t>The model is confused when distinguishing between digits 0 and 3, and also between digits 0 and 8. Their features are similar to each other and are not distinguished well by the model.</w:t>
       </w:r>
-      <w:bookmarkEnd w:id="23"/>
+      <w:bookmarkEnd w:id="24"/>
     </w:p>
     <w:p>
       <w:pPr>
@@ -12410,6 +12595,46 @@
         <w:jc w:val="both"/>
         <w:rPr>
           <w:rFonts w:ascii="Arial" w:eastAsia="Calibri" w:hAnsi="Arial" w:cs="Arial"/>
+          <w:kern w:val="2"/>
+          <w:lang w:val="en-GB"/>
+          <w14:ligatures w14:val="standardContextual"/>
+        </w:rPr>
+      </w:pPr>
+      <w:r>
+        <w:rPr>
+          <w:rFonts w:ascii="Arial" w:eastAsia="Calibri" w:hAnsi="Arial" w:cs="Arial"/>
+          <w:kern w:val="2"/>
+          <w:lang w:val="en-GB"/>
+          <w14:ligatures w14:val="standardContextual"/>
+        </w:rPr>
+        <w:lastRenderedPageBreak/>
+        <w:t>The patterns seen in the feature show what each filter has learned. For example, some may detect edges, other textures, and some specific shapes. Early layers earn simple features, then deeper layers learn more complex features and patterns.</w:t>
+      </w:r>
+    </w:p>
+    <w:p>
+      <w:pPr>
+        <w:widowControl/>
+        <w:autoSpaceDE/>
+        <w:autoSpaceDN/>
+        <w:spacing w:after="160" w:line="259" w:lineRule="auto"/>
+        <w:jc w:val="both"/>
+        <w:rPr>
+          <w:rFonts w:ascii="Arial" w:eastAsia="Calibri" w:hAnsi="Arial" w:cs="Arial"/>
+          <w:kern w:val="2"/>
+          <w:lang w:val="en-GB"/>
+          <w14:ligatures w14:val="standardContextual"/>
+        </w:rPr>
+      </w:pPr>
+    </w:p>
+    <w:p>
+      <w:pPr>
+        <w:widowControl/>
+        <w:autoSpaceDE/>
+        <w:autoSpaceDN/>
+        <w:spacing w:after="160" w:line="259" w:lineRule="auto"/>
+        <w:jc w:val="both"/>
+        <w:rPr>
+          <w:rFonts w:ascii="Arial" w:eastAsia="Calibri" w:hAnsi="Arial" w:cs="Arial"/>
           <w:b/>
           <w:bCs/>
           <w:kern w:val="2"/>
@@ -12426,7 +12651,17 @@
           <w:lang w:val="en-GB"/>
           <w14:ligatures w14:val="standardContextual"/>
         </w:rPr>
-        <w:lastRenderedPageBreak/>
+        <w:t xml:space="preserve">Basic </w:t>
+      </w:r>
+      <w:r>
+        <w:rPr>
+          <w:rFonts w:ascii="Arial" w:eastAsia="Calibri" w:hAnsi="Arial" w:cs="Arial"/>
+          <w:b/>
+          <w:bCs/>
+          <w:kern w:val="2"/>
+          <w:lang w:val="en-GB"/>
+          <w14:ligatures w14:val="standardContextual"/>
+        </w:rPr>
         <w:t>Saliency Map</w:t>
       </w:r>
     </w:p>
@@ -12440,30 +12675,6 @@
         <w:rPr>
           <w:rFonts w:ascii="Arial" w:eastAsia="Calibri" w:hAnsi="Arial" w:cs="Arial"/>
           <w:kern w:val="2"/>
-          <w:lang w:val="en-GB"/>
-          <w14:ligatures w14:val="standardContextual"/>
-        </w:rPr>
-      </w:pPr>
-      <w:r>
-        <w:rPr>
-          <w:rFonts w:ascii="Arial" w:eastAsia="Calibri" w:hAnsi="Arial" w:cs="Arial"/>
-          <w:kern w:val="2"/>
-          <w:lang w:val="en-GB"/>
-          <w14:ligatures w14:val="standardContextual"/>
-        </w:rPr>
-        <w:t>The patterns seen in the feature show what each filter has learned. For example, some may detect edges, other textures, and some specific shapes. Early layers earn simple features, then deeper layers learn more complex features and patterns.</w:t>
-      </w:r>
-    </w:p>
-    <w:p>
-      <w:pPr>
-        <w:widowControl/>
-        <w:autoSpaceDE/>
-        <w:autoSpaceDN/>
-        <w:spacing w:after="160" w:line="259" w:lineRule="auto"/>
-        <w:jc w:val="both"/>
-        <w:rPr>
-          <w:rFonts w:ascii="Arial" w:eastAsia="Calibri" w:hAnsi="Arial" w:cs="Arial"/>
-          <w:kern w:val="2"/>
           <w:lang w:val="en-ID"/>
           <w14:ligatures w14:val="standardContextual"/>
         </w:rPr>
@@ -12475,6 +12686,15 @@
           <w:lang w:val="en-ID"/>
           <w14:ligatures w14:val="standardContextual"/>
         </w:rPr>
+        <w:t xml:space="preserve">Basic </w:t>
+      </w:r>
+      <w:r>
+        <w:rPr>
+          <w:rFonts w:ascii="Arial" w:eastAsia="Calibri" w:hAnsi="Arial" w:cs="Arial"/>
+          <w:kern w:val="2"/>
+          <w:lang w:val="en-ID"/>
+          <w14:ligatures w14:val="standardContextual"/>
+        </w:rPr>
         <w:t xml:space="preserve">Saliency </w:t>
       </w:r>
       <w:r>
@@ -12511,7 +12731,52 @@
           <w:lang w:val="en-ID"/>
           <w14:ligatures w14:val="standardContextual"/>
         </w:rPr>
-        <w:t xml:space="preserve"> pixel level, showing which parts of the input image contribute most to the output prediction.</w:t>
+        <w:t xml:space="preserve"> pixel level, showing which parts of the input image </w:t>
+      </w:r>
+      <w:r>
+        <w:rPr>
+          <w:rFonts w:ascii="Arial" w:eastAsia="Calibri" w:hAnsi="Arial" w:cs="Arial"/>
+          <w:kern w:val="2"/>
+          <w:lang w:val="en-ID"/>
+          <w14:ligatures w14:val="standardContextual"/>
+        </w:rPr>
+        <w:t>have the greatest impact on the model’s output prediction, regardless</w:t>
+      </w:r>
+      <w:r>
+        <w:rPr>
+          <w:rFonts w:ascii="Arial" w:eastAsia="Calibri" w:hAnsi="Arial" w:cs="Arial"/>
+          <w:kern w:val="2"/>
+          <w:lang w:val="en-ID"/>
+          <w14:ligatures w14:val="standardContextual"/>
+        </w:rPr>
+        <w:t xml:space="preserve"> to</w:t>
+      </w:r>
+      <w:r>
+        <w:rPr>
+          <w:rFonts w:ascii="Arial" w:eastAsia="Calibri" w:hAnsi="Arial" w:cs="Arial"/>
+          <w:kern w:val="2"/>
+          <w:lang w:val="en-ID"/>
+          <w14:ligatures w14:val="standardContextual"/>
+        </w:rPr>
+        <w:t xml:space="preserve"> make </w:t>
+      </w:r>
+      <w:r>
+        <w:rPr>
+          <w:rFonts w:ascii="Arial" w:eastAsia="Calibri" w:hAnsi="Arial" w:cs="Arial"/>
+          <w:kern w:val="2"/>
+          <w:lang w:val="en-ID"/>
+          <w14:ligatures w14:val="standardContextual"/>
+        </w:rPr>
+        <w:t xml:space="preserve">it </w:t>
+      </w:r>
+      <w:r>
+        <w:rPr>
+          <w:rFonts w:ascii="Arial" w:eastAsia="Calibri" w:hAnsi="Arial" w:cs="Arial"/>
+          <w:kern w:val="2"/>
+          <w:lang w:val="en-ID"/>
+          <w14:ligatures w14:val="standardContextual"/>
+        </w:rPr>
+        <w:t>better or worse.</w:t>
       </w:r>
     </w:p>
     <w:p>
@@ -12572,7 +12837,7 @@
       </w:r>
       <w:r>
         <w:rPr>
-          <w:rFonts w:ascii="Arial" w:eastAsia="Times New Roman" w:hAnsi="Arial" w:cs="Arial"/>
+          <w:rFonts w:ascii="Arial" w:eastAsia="Calibri" w:hAnsi="Arial" w:cs="Arial"/>
           <w:b/>
           <w:bCs/>
           <w:kern w:val="2"/>
@@ -12581,6 +12846,19 @@
           <w:lang w:val="en-GB"/>
           <w14:ligatures w14:val="standardContextual"/>
         </w:rPr>
+        <w:t xml:space="preserve">Basic </w:t>
+      </w:r>
+      <w:r>
+        <w:rPr>
+          <w:rFonts w:ascii="Arial" w:eastAsia="Times New Roman" w:hAnsi="Arial" w:cs="Arial"/>
+          <w:b/>
+          <w:bCs/>
+          <w:kern w:val="2"/>
+          <w:sz w:val="20"/>
+          <w:szCs w:val="20"/>
+          <w:lang w:val="en-GB"/>
+          <w14:ligatures w14:val="standardContextual"/>
+        </w:rPr>
         <w:t>Saliency Map</w:t>
       </w:r>
     </w:p>
@@ -12622,9 +12900,9 @@
           <w14:ligatures w14:val="standardContextual"/>
         </w:rPr>
         <w:drawing>
-          <wp:inline distT="0" distB="0" distL="0" distR="0" wp14:anchorId="3A6156FA" wp14:editId="2EDEE30F">
-            <wp:extent cx="3803912" cy="3776479"/>
-            <wp:effectExtent l="0" t="0" r="6350" b="0"/>
+          <wp:inline distT="0" distB="0" distL="0" distR="0" wp14:anchorId="3A6156FA" wp14:editId="3CEFBF8F">
+            <wp:extent cx="3252430" cy="3228975"/>
+            <wp:effectExtent l="0" t="0" r="5715" b="0"/>
             <wp:docPr id="1602354241" name="Picture 2" descr="A red and yellow pixelated image&#10;&#10;Description automatically generated"/>
             <wp:cNvGraphicFramePr>
               <a:graphicFrameLocks xmlns:a="http://schemas.openxmlformats.org/drawingml/2006/main" noChangeAspect="1"/>
@@ -12651,7 +12929,7 @@
                   <pic:spPr>
                     <a:xfrm>
                       <a:off x="0" y="0"/>
-                      <a:ext cx="3803912" cy="3776479"/>
+                      <a:ext cx="3258500" cy="3235001"/>
                     </a:xfrm>
                     <a:prstGeom prst="rect">
                       <a:avLst/>
@@ -12966,9 +13244,9 @@
           <w14:ligatures w14:val="standardContextual"/>
         </w:rPr>
         <w:drawing>
-          <wp:inline distT="0" distB="0" distL="0" distR="0" wp14:anchorId="4ECAD700" wp14:editId="56A6FC2E">
-            <wp:extent cx="3557023" cy="3557023"/>
-            <wp:effectExtent l="0" t="0" r="5715" b="5715"/>
+          <wp:inline distT="0" distB="0" distL="0" distR="0" wp14:anchorId="4ECAD700" wp14:editId="746C26B2">
+            <wp:extent cx="2919413" cy="2919413"/>
+            <wp:effectExtent l="0" t="0" r="0" b="0"/>
             <wp:docPr id="1373179889" name="Picture 1" descr="A group of yellow dots&#10;&#10;Description automatically generated"/>
             <wp:cNvGraphicFramePr>
               <a:graphicFrameLocks xmlns:a="http://schemas.openxmlformats.org/drawingml/2006/main" noChangeAspect="1"/>
@@ -12995,7 +13273,7 @@
                   <pic:spPr>
                     <a:xfrm>
                       <a:off x="0" y="0"/>
-                      <a:ext cx="3557023" cy="3557023"/>
+                      <a:ext cx="2923290" cy="2923290"/>
                     </a:xfrm>
                     <a:prstGeom prst="rect">
                       <a:avLst/>
@@ -13057,277 +13335,52 @@
     </w:p>
     <w:p>
       <w:pPr>
+        <w:rPr>
+          <w:rFonts w:ascii="Arial" w:eastAsia="Calibri" w:hAnsi="Arial" w:cs="Arial"/>
+          <w:kern w:val="2"/>
+          <w:lang w:val="en-GB"/>
+          <w14:ligatures w14:val="standardContextual"/>
+        </w:rPr>
+      </w:pPr>
+      <w:r>
+        <w:rPr>
+          <w:rFonts w:ascii="Arial" w:eastAsia="Calibri" w:hAnsi="Arial" w:cs="Arial"/>
+          <w:kern w:val="2"/>
+          <w:lang w:val="en-GB"/>
+          <w14:ligatures w14:val="standardContextual"/>
+        </w:rPr>
+        <w:br w:type="page"/>
+      </w:r>
+    </w:p>
+    <w:p>
+      <w:pPr>
         <w:keepNext/>
         <w:keepLines/>
         <w:widowControl/>
         <w:autoSpaceDE/>
         <w:autoSpaceDN/>
         <w:spacing w:before="40" w:line="259" w:lineRule="auto"/>
-        <w:jc w:val="both"/>
-        <w:outlineLvl w:val="2"/>
-        <w:rPr>
-          <w:rFonts w:ascii="Arial" w:eastAsia="Times New Roman" w:hAnsi="Arial" w:cs="Arial"/>
-          <w:color w:val="1F3763"/>
-          <w:kern w:val="2"/>
-          <w:lang w:val="en-GB"/>
-          <w14:ligatures w14:val="standardContextual"/>
-        </w:rPr>
-      </w:pPr>
-      <w:bookmarkStart w:id="24" w:name="_Toc173012837"/>
-      <w:r>
-        <w:rPr>
-          <w:rFonts w:ascii="Arial" w:eastAsia="Times New Roman" w:hAnsi="Arial" w:cs="Arial"/>
-          <w:color w:val="1F3763"/>
-          <w:kern w:val="2"/>
-          <w:lang w:val="en-GB"/>
-          <w14:ligatures w14:val="standardContextual"/>
-        </w:rPr>
-        <w:t>Conclusion</w:t>
-      </w:r>
-      <w:bookmarkEnd w:id="24"/>
-    </w:p>
-    <w:p>
-      <w:pPr>
-        <w:widowControl/>
-        <w:autoSpaceDE/>
-        <w:autoSpaceDN/>
-        <w:spacing w:after="160" w:line="259" w:lineRule="auto"/>
-        <w:jc w:val="both"/>
-        <w:rPr>
-          <w:rFonts w:ascii="Arial" w:eastAsia="Calibri" w:hAnsi="Arial" w:cs="Arial"/>
-          <w:kern w:val="2"/>
-          <w:lang w:val="en-GB"/>
-          <w14:ligatures w14:val="standardContextual"/>
-        </w:rPr>
-      </w:pPr>
-      <w:r>
-        <w:rPr>
-          <w:rFonts w:ascii="Arial" w:eastAsia="Calibri" w:hAnsi="Arial" w:cs="Arial"/>
-          <w:kern w:val="2"/>
-          <w:lang w:val="en-GB"/>
-          <w14:ligatures w14:val="standardContextual"/>
-        </w:rPr>
-        <w:t xml:space="preserve">The project successfully demonstrated the application of CNNs to multi-label image-based digit classification, with SoftMax activation and binary cross entropy as the loss function showing the highest performance over Sigmoid activation and categorical cross entropy as </w:t>
-      </w:r>
-      <w:r>
-        <w:rPr>
-          <w:rFonts w:ascii="Arial" w:eastAsia="Calibri" w:hAnsi="Arial" w:cs="Arial"/>
-          <w:kern w:val="2"/>
-          <w:lang w:val="en-GB"/>
-          <w14:ligatures w14:val="standardContextual"/>
-        </w:rPr>
-        <w:t xml:space="preserve">the </w:t>
-      </w:r>
-      <w:r>
-        <w:rPr>
-          <w:rFonts w:ascii="Arial" w:eastAsia="Calibri" w:hAnsi="Arial" w:cs="Arial"/>
-          <w:kern w:val="2"/>
-          <w:lang w:val="en-GB"/>
-          <w14:ligatures w14:val="standardContextual"/>
-        </w:rPr>
-        <w:t xml:space="preserve">loss function. They are improving </w:t>
-      </w:r>
-      <w:r>
-        <w:rPr>
-          <w:rFonts w:ascii="Arial" w:eastAsia="Calibri" w:hAnsi="Arial" w:cs="Arial"/>
-          <w:kern w:val="2"/>
-          <w:lang w:val="en-GB"/>
-          <w14:ligatures w14:val="standardContextual"/>
-        </w:rPr>
-        <w:t xml:space="preserve">more </w:t>
-      </w:r>
-      <w:r>
-        <w:rPr>
-          <w:rFonts w:ascii="Arial" w:eastAsia="Calibri" w:hAnsi="Arial" w:cs="Arial"/>
-          <w:kern w:val="2"/>
-          <w:lang w:val="en-GB"/>
-          <w14:ligatures w14:val="standardContextual"/>
-        </w:rPr>
-        <w:t xml:space="preserve">after hyperparameter tuning. This is showing </w:t>
-      </w:r>
-      <w:r>
-        <w:rPr>
-          <w:rFonts w:ascii="Arial" w:eastAsia="Calibri" w:hAnsi="Arial" w:cs="Arial"/>
-          <w:kern w:val="2"/>
-          <w:lang w:val="en-GB"/>
-          <w14:ligatures w14:val="standardContextual"/>
-        </w:rPr>
-        <w:t>the</w:t>
-      </w:r>
-      <w:r>
-        <w:rPr>
-          <w:rFonts w:ascii="Arial" w:eastAsia="Calibri" w:hAnsi="Arial" w:cs="Arial"/>
-          <w:kern w:val="2"/>
-          <w:lang w:val="en-GB"/>
-          <w14:ligatures w14:val="standardContextual"/>
-        </w:rPr>
-        <w:t xml:space="preserve"> importance </w:t>
-      </w:r>
-      <w:r>
-        <w:rPr>
-          <w:rFonts w:ascii="Arial" w:eastAsia="Calibri" w:hAnsi="Arial" w:cs="Arial"/>
-          <w:kern w:val="2"/>
-          <w:lang w:val="en-GB"/>
-          <w14:ligatures w14:val="standardContextual"/>
-        </w:rPr>
-        <w:t>of</w:t>
-      </w:r>
-      <w:r>
-        <w:rPr>
-          <w:rFonts w:ascii="Arial" w:eastAsia="Calibri" w:hAnsi="Arial" w:cs="Arial"/>
-          <w:kern w:val="2"/>
-          <w:lang w:val="en-GB"/>
-          <w14:ligatures w14:val="standardContextual"/>
-        </w:rPr>
-        <w:t xml:space="preserve"> selecting appropriate loss functions and optimizing model architectures. </w:t>
-      </w:r>
-    </w:p>
-    <w:p>
-      <w:pPr>
-        <w:widowControl/>
-        <w:autoSpaceDE/>
-        <w:autoSpaceDN/>
-        <w:spacing w:after="160" w:line="259" w:lineRule="auto"/>
-        <w:jc w:val="both"/>
-        <w:rPr>
-          <w:rFonts w:ascii="Arial" w:eastAsia="Calibri" w:hAnsi="Arial" w:cs="Arial"/>
-          <w:kern w:val="2"/>
-          <w:lang w:val="en-GB"/>
-          <w14:ligatures w14:val="standardContextual"/>
-        </w:rPr>
-      </w:pPr>
-      <w:r>
-        <w:rPr>
-          <w:rFonts w:ascii="Arial" w:eastAsia="Calibri" w:hAnsi="Arial" w:cs="Arial"/>
-          <w:kern w:val="2"/>
-          <w:lang w:val="en-GB"/>
-          <w14:ligatures w14:val="standardContextual"/>
-        </w:rPr>
-        <w:t>Future work could explore</w:t>
-      </w:r>
-      <w:r>
-        <w:rPr>
-          <w:rFonts w:ascii="Arial" w:eastAsia="Calibri" w:hAnsi="Arial" w:cs="Arial"/>
-          <w:kern w:val="2"/>
-          <w:lang w:val="en-GB"/>
-          <w14:ligatures w14:val="standardContextual"/>
-        </w:rPr>
-        <w:t xml:space="preserve"> </w:t>
-      </w:r>
-      <w:r>
-        <w:rPr>
-          <w:rFonts w:ascii="Arial" w:eastAsia="Calibri" w:hAnsi="Arial" w:cs="Arial"/>
-          <w:kern w:val="2"/>
-          <w:lang w:val="en-GB"/>
-          <w14:ligatures w14:val="standardContextual"/>
-        </w:rPr>
-        <w:t>OCR (Optical Character Recognition) Systems</w:t>
-      </w:r>
-      <w:r>
-        <w:rPr>
-          <w:rFonts w:ascii="Arial" w:eastAsia="Calibri" w:hAnsi="Arial" w:cs="Arial"/>
-          <w:kern w:val="2"/>
-          <w:lang w:val="en-GB"/>
-          <w14:ligatures w14:val="standardContextual"/>
-        </w:rPr>
-        <w:t>. The</w:t>
-      </w:r>
-      <w:r>
-        <w:rPr>
-          <w:rFonts w:ascii="Arial" w:eastAsia="Calibri" w:hAnsi="Arial" w:cs="Arial"/>
-          <w:kern w:val="2"/>
-          <w:lang w:val="en-GB"/>
-          <w14:ligatures w14:val="standardContextual"/>
-        </w:rPr>
-        <w:t xml:space="preserve"> dataset can be utilized by researchers and developers to train and evaluate OCR systems for the recognition of handwritten multi-digit numbers.</w:t>
-      </w:r>
-    </w:p>
-    <w:p>
-      <w:pPr>
-        <w:widowControl/>
-        <w:autoSpaceDE/>
-        <w:autoSpaceDN/>
-        <w:spacing w:after="160" w:line="259" w:lineRule="auto"/>
-        <w:jc w:val="both"/>
-        <w:rPr>
-          <w:rFonts w:ascii="Arial" w:eastAsia="Calibri" w:hAnsi="Arial" w:cs="Arial"/>
-          <w:kern w:val="2"/>
-          <w:lang w:val="en-GB"/>
-          <w14:ligatures w14:val="standardContextual"/>
-        </w:rPr>
-      </w:pPr>
-      <w:r>
-        <w:rPr>
-          <w:rFonts w:ascii="Arial" w:eastAsia="Calibri" w:hAnsi="Arial" w:cs="Arial"/>
-          <w:kern w:val="2"/>
-          <w:lang w:val="en-GB"/>
-          <w14:ligatures w14:val="standardContextual"/>
-        </w:rPr>
-        <w:t xml:space="preserve">Furthermore, </w:t>
-      </w:r>
-      <w:r>
-        <w:rPr>
-          <w:rFonts w:ascii="Arial" w:eastAsia="Calibri" w:hAnsi="Arial" w:cs="Arial"/>
-          <w:kern w:val="2"/>
-          <w:lang w:val="en-GB"/>
-          <w14:ligatures w14:val="standardContextual"/>
-        </w:rPr>
-        <w:t>r</w:t>
-      </w:r>
-      <w:r>
-        <w:rPr>
-          <w:rFonts w:ascii="Arial" w:eastAsia="Calibri" w:hAnsi="Arial" w:cs="Arial"/>
-          <w:kern w:val="2"/>
-          <w:lang w:val="en-GB"/>
-          <w14:ligatures w14:val="standardContextual"/>
-        </w:rPr>
-        <w:t>esearcher</w:t>
-      </w:r>
-      <w:r>
-        <w:rPr>
-          <w:rFonts w:ascii="Arial" w:eastAsia="Calibri" w:hAnsi="Arial" w:cs="Arial"/>
-          <w:kern w:val="2"/>
-          <w:lang w:val="en-GB"/>
-          <w14:ligatures w14:val="standardContextual"/>
-        </w:rPr>
-        <w:t>s</w:t>
-      </w:r>
-      <w:r>
-        <w:rPr>
-          <w:rFonts w:ascii="Arial" w:eastAsia="Calibri" w:hAnsi="Arial" w:cs="Arial"/>
-          <w:kern w:val="2"/>
-          <w:lang w:val="en-GB"/>
-          <w14:ligatures w14:val="standardContextual"/>
-        </w:rPr>
-        <w:t xml:space="preserve"> could </w:t>
-      </w:r>
-      <w:r>
-        <w:rPr>
-          <w:rFonts w:ascii="Arial" w:eastAsia="Calibri" w:hAnsi="Arial" w:cs="Arial"/>
-          <w:kern w:val="2"/>
-          <w:lang w:val="en-GB"/>
-          <w14:ligatures w14:val="standardContextual"/>
-        </w:rPr>
-        <w:t>more complex architectures, additional regularization techniques, and further hyperparameter tuning to enhance model performance and robustness, potentially experimenting with different convolutional layer configurations to improve focus on relevant parts of the image.</w:t>
-      </w:r>
-    </w:p>
-    <w:p>
-      <w:pPr>
-        <w:rPr>
-          <w:rFonts w:ascii="Arial" w:eastAsia="Calibri" w:hAnsi="Arial" w:cs="Arial"/>
-          <w:kern w:val="2"/>
-          <w:lang w:val="en-GB"/>
-          <w14:ligatures w14:val="standardContextual"/>
-        </w:rPr>
-      </w:pPr>
-      <w:r>
-        <w:rPr>
-          <w:rFonts w:ascii="Arial" w:eastAsia="Calibri" w:hAnsi="Arial" w:cs="Arial"/>
-          <w:kern w:val="2"/>
-          <w:lang w:val="en-GB"/>
-          <w14:ligatures w14:val="standardContextual"/>
-        </w:rPr>
-        <w:br w:type="page"/>
+        <w:outlineLvl w:val="3"/>
+        <w:rPr>
+          <w:rFonts w:ascii="Arial" w:eastAsia="Times New Roman" w:hAnsi="Arial" w:cs="Arial"/>
+          <w:b/>
+          <w:bCs/>
+          <w:kern w:val="2"/>
+          <w:lang w:val="en-GB"/>
+          <w14:ligatures w14:val="standardContextual"/>
+        </w:rPr>
+      </w:pPr>
+      <w:r>
+        <w:rPr>
+          <w:rFonts w:ascii="Arial" w:eastAsia="Times New Roman" w:hAnsi="Arial" w:cs="Arial"/>
+          <w:b/>
+          <w:bCs/>
+          <w:kern w:val="2"/>
+          <w:lang w:val="en-GB"/>
+          <w14:ligatures w14:val="standardContextual"/>
+        </w:rPr>
+        <w:lastRenderedPageBreak/>
+        <w:t>Deep Dream Visualization</w:t>
       </w:r>
     </w:p>
     <w:p>
@@ -13338,6 +13391,856 @@
         <w:autoSpaceDE/>
         <w:autoSpaceDN/>
         <w:spacing w:before="40" w:line="259" w:lineRule="auto"/>
+        <w:outlineLvl w:val="3"/>
+        <w:rPr>
+          <w:rFonts w:ascii="Arial" w:eastAsia="Times New Roman" w:hAnsi="Arial" w:cs="Arial"/>
+          <w:b/>
+          <w:bCs/>
+          <w:kern w:val="2"/>
+          <w:lang w:val="en-GB"/>
+          <w14:ligatures w14:val="standardContextual"/>
+        </w:rPr>
+      </w:pPr>
+    </w:p>
+    <w:p>
+      <w:pPr>
+        <w:keepNext/>
+        <w:keepLines/>
+        <w:widowControl/>
+        <w:autoSpaceDE/>
+        <w:autoSpaceDN/>
+        <w:spacing w:before="40" w:line="259" w:lineRule="auto"/>
+        <w:jc w:val="both"/>
+        <w:outlineLvl w:val="3"/>
+        <w:rPr>
+          <w:rFonts w:ascii="Arial" w:eastAsia="Times New Roman" w:hAnsi="Arial" w:cs="Arial"/>
+          <w:kern w:val="2"/>
+          <w:lang w:val="en-GB"/>
+          <w14:ligatures w14:val="standardContextual"/>
+        </w:rPr>
+      </w:pPr>
+      <w:proofErr w:type="spellStart"/>
+      <w:r>
+        <w:rPr>
+          <w:rFonts w:ascii="Arial" w:eastAsia="Times New Roman" w:hAnsi="Arial" w:cs="Arial"/>
+          <w:kern w:val="2"/>
+          <w14:ligatures w14:val="standardContextual"/>
+        </w:rPr>
+        <w:t>DeepDream</w:t>
+      </w:r>
+      <w:proofErr w:type="spellEnd"/>
+      <w:r>
+        <w:rPr>
+          <w:rFonts w:ascii="Arial" w:eastAsia="Times New Roman" w:hAnsi="Arial" w:cs="Arial"/>
+          <w:kern w:val="2"/>
+          <w14:ligatures w14:val="standardContextual"/>
+        </w:rPr>
+        <w:t xml:space="preserve"> visualization takes the input image(s), and </w:t>
+      </w:r>
+      <w:proofErr w:type="spellStart"/>
+      <w:r>
+        <w:rPr>
+          <w:rFonts w:ascii="Arial" w:eastAsia="Times New Roman" w:hAnsi="Arial" w:cs="Arial"/>
+          <w:kern w:val="2"/>
+          <w14:ligatures w14:val="standardContextual"/>
+        </w:rPr>
+        <w:t>enchances</w:t>
+      </w:r>
+      <w:proofErr w:type="spellEnd"/>
+      <w:r>
+        <w:rPr>
+          <w:rFonts w:ascii="Arial" w:eastAsia="Times New Roman" w:hAnsi="Arial" w:cs="Arial"/>
+          <w:kern w:val="2"/>
+          <w14:ligatures w14:val="standardContextual"/>
+        </w:rPr>
+        <w:t xml:space="preserve"> the patterns and curves what a </w:t>
+      </w:r>
+      <w:proofErr w:type="spellStart"/>
+      <w:r>
+        <w:rPr>
+          <w:rFonts w:ascii="Arial" w:eastAsia="Times New Roman" w:hAnsi="Arial" w:cs="Arial"/>
+          <w:kern w:val="2"/>
+          <w14:ligatures w14:val="standardContextual"/>
+        </w:rPr>
+        <w:t>netowrk</w:t>
+      </w:r>
+      <w:proofErr w:type="spellEnd"/>
+      <w:r>
+        <w:rPr>
+          <w:rFonts w:ascii="Arial" w:eastAsia="Times New Roman" w:hAnsi="Arial" w:cs="Arial"/>
+          <w:kern w:val="2"/>
+          <w14:ligatures w14:val="standardContextual"/>
+        </w:rPr>
+        <w:t xml:space="preserve"> would typically see, and then </w:t>
+      </w:r>
+      <w:proofErr w:type="gramStart"/>
+      <w:r>
+        <w:rPr>
+          <w:rFonts w:ascii="Arial" w:eastAsia="Times New Roman" w:hAnsi="Arial" w:cs="Arial"/>
+          <w:kern w:val="2"/>
+          <w14:ligatures w14:val="standardContextual"/>
+        </w:rPr>
+        <w:t>create</w:t>
+      </w:r>
+      <w:proofErr w:type="gramEnd"/>
+      <w:r>
+        <w:rPr>
+          <w:rFonts w:ascii="Arial" w:eastAsia="Times New Roman" w:hAnsi="Arial" w:cs="Arial"/>
+          <w:kern w:val="2"/>
+          <w14:ligatures w14:val="standardContextual"/>
+        </w:rPr>
+        <w:t xml:space="preserve"> a dream-like visuals to showcase the learned features.</w:t>
+      </w:r>
+    </w:p>
+    <w:p>
+      <w:pPr>
+        <w:keepNext/>
+        <w:keepLines/>
+        <w:widowControl/>
+        <w:autoSpaceDE/>
+        <w:autoSpaceDN/>
+        <w:spacing w:before="40" w:line="259" w:lineRule="auto"/>
+        <w:outlineLvl w:val="3"/>
+        <w:rPr>
+          <w:rStyle w:val="muitypography-root"/>
+          <w:rFonts w:ascii="Arial" w:hAnsi="Arial" w:cs="Arial"/>
+          <w:b/>
+          <w:bCs/>
+          <w:sz w:val="20"/>
+          <w:szCs w:val="20"/>
+          <w:shd w:val="clear" w:color="auto" w:fill="FFFFFF"/>
+        </w:rPr>
+      </w:pPr>
+    </w:p>
+    <w:p>
+      <w:pPr>
+        <w:keepNext/>
+        <w:keepLines/>
+        <w:widowControl/>
+        <w:autoSpaceDE/>
+        <w:autoSpaceDN/>
+        <w:spacing w:before="40" w:line="259" w:lineRule="auto"/>
+        <w:outlineLvl w:val="3"/>
+        <w:rPr>
+          <w:rFonts w:ascii="Arial" w:eastAsia="Times New Roman" w:hAnsi="Arial" w:cs="Arial"/>
+          <w:b/>
+          <w:bCs/>
+          <w:kern w:val="2"/>
+          <w:sz w:val="20"/>
+          <w:szCs w:val="20"/>
+          <w:lang w:val="en-GB"/>
+          <w14:ligatures w14:val="standardContextual"/>
+        </w:rPr>
+      </w:pPr>
+      <w:r>
+        <w:rPr>
+          <w:rStyle w:val="muitypography-root"/>
+          <w:rFonts w:ascii="Arial" w:hAnsi="Arial" w:cs="Arial"/>
+          <w:b/>
+          <w:bCs/>
+          <w:sz w:val="20"/>
+          <w:szCs w:val="20"/>
+          <w:shd w:val="clear" w:color="auto" w:fill="FFFFFF"/>
+        </w:rPr>
+        <w:t>Figure 1</w:t>
+      </w:r>
+      <w:r>
+        <w:rPr>
+          <w:rStyle w:val="muitypography-root"/>
+          <w:rFonts w:ascii="Arial" w:hAnsi="Arial" w:cs="Arial"/>
+          <w:b/>
+          <w:bCs/>
+          <w:sz w:val="20"/>
+          <w:szCs w:val="20"/>
+          <w:shd w:val="clear" w:color="auto" w:fill="FFFFFF"/>
+        </w:rPr>
+        <w:t>6</w:t>
+      </w:r>
+      <w:r>
+        <w:rPr>
+          <w:rStyle w:val="muitypography-root"/>
+          <w:rFonts w:ascii="Arial" w:hAnsi="Arial" w:cs="Arial"/>
+          <w:b/>
+          <w:bCs/>
+          <w:sz w:val="20"/>
+          <w:szCs w:val="20"/>
+          <w:shd w:val="clear" w:color="auto" w:fill="FFFFFF"/>
+        </w:rPr>
+        <w:t>.</w:t>
+      </w:r>
+      <w:r>
+        <w:rPr>
+          <w:rFonts w:ascii="Arial" w:eastAsia="Calibri" w:hAnsi="Arial" w:cs="Arial"/>
+          <w:b/>
+          <w:bCs/>
+          <w:kern w:val="2"/>
+          <w:sz w:val="20"/>
+          <w:szCs w:val="20"/>
+          <w:lang w:val="en-GB"/>
+          <w14:ligatures w14:val="standardContextual"/>
+        </w:rPr>
+        <w:t xml:space="preserve"> </w:t>
+      </w:r>
+      <w:r>
+        <w:rPr>
+          <w:rFonts w:ascii="Arial" w:eastAsia="Times New Roman" w:hAnsi="Arial" w:cs="Arial"/>
+          <w:b/>
+          <w:bCs/>
+          <w:kern w:val="2"/>
+          <w:sz w:val="20"/>
+          <w:szCs w:val="20"/>
+          <w:lang w:val="en-GB"/>
+          <w14:ligatures w14:val="standardContextual"/>
+        </w:rPr>
+        <w:t>Deep Dream Visualization</w:t>
+      </w:r>
+    </w:p>
+    <w:p>
+      <w:pPr>
+        <w:keepNext/>
+        <w:keepLines/>
+        <w:widowControl/>
+        <w:autoSpaceDE/>
+        <w:autoSpaceDN/>
+        <w:spacing w:before="40" w:line="259" w:lineRule="auto"/>
+        <w:outlineLvl w:val="3"/>
+        <w:rPr>
+          <w:rFonts w:ascii="Arial" w:eastAsia="Times New Roman" w:hAnsi="Arial" w:cs="Arial"/>
+          <w:b/>
+          <w:bCs/>
+          <w:kern w:val="2"/>
+          <w:sz w:val="20"/>
+          <w:szCs w:val="20"/>
+          <w:lang w:val="en-GB"/>
+          <w14:ligatures w14:val="standardContextual"/>
+        </w:rPr>
+      </w:pPr>
+      <w:r>
+        <w:rPr>
+          <w:noProof/>
+        </w:rPr>
+        <w:drawing>
+          <wp:inline distT="0" distB="0" distL="0" distR="0" wp14:anchorId="020F61EC" wp14:editId="7AE1D757">
+            <wp:extent cx="2714625" cy="2714625"/>
+            <wp:effectExtent l="0" t="0" r="9525" b="9525"/>
+            <wp:docPr id="1963858596" name="Picture 3" descr="A group of colorful letters&#10;&#10;Description automatically generated"/>
+            <wp:cNvGraphicFramePr>
+              <a:graphicFrameLocks xmlns:a="http://schemas.openxmlformats.org/drawingml/2006/main" noChangeAspect="1"/>
+            </wp:cNvGraphicFramePr>
+            <a:graphic xmlns:a="http://schemas.openxmlformats.org/drawingml/2006/main">
+              <a:graphicData uri="http://schemas.openxmlformats.org/drawingml/2006/picture">
+                <pic:pic xmlns:pic="http://schemas.openxmlformats.org/drawingml/2006/picture">
+                  <pic:nvPicPr>
+                    <pic:cNvPr id="1963858596" name="Picture 3" descr="A group of colorful letters&#10;&#10;Description automatically generated"/>
+                    <pic:cNvPicPr>
+                      <a:picLocks noChangeAspect="1" noChangeArrowheads="1"/>
+                    </pic:cNvPicPr>
+                  </pic:nvPicPr>
+                  <pic:blipFill>
+                    <a:blip r:embed="rId28" cstate="print">
+                      <a:extLst>
+                        <a:ext uri="{28A0092B-C50C-407E-A947-70E740481C1C}">
+                          <a14:useLocalDpi xmlns:a14="http://schemas.microsoft.com/office/drawing/2010/main" val="0"/>
+                        </a:ext>
+                      </a:extLst>
+                    </a:blip>
+                    <a:srcRect/>
+                    <a:stretch>
+                      <a:fillRect/>
+                    </a:stretch>
+                  </pic:blipFill>
+                  <pic:spPr bwMode="auto">
+                    <a:xfrm>
+                      <a:off x="0" y="0"/>
+                      <a:ext cx="2720300" cy="2720300"/>
+                    </a:xfrm>
+                    <a:prstGeom prst="rect">
+                      <a:avLst/>
+                    </a:prstGeom>
+                    <a:noFill/>
+                    <a:ln>
+                      <a:noFill/>
+                    </a:ln>
+                  </pic:spPr>
+                </pic:pic>
+              </a:graphicData>
+            </a:graphic>
+          </wp:inline>
+        </w:drawing>
+      </w:r>
+    </w:p>
+    <w:p>
+      <w:pPr>
+        <w:widowControl/>
+        <w:autoSpaceDE/>
+        <w:autoSpaceDN/>
+        <w:spacing w:after="160" w:line="259" w:lineRule="auto"/>
+        <w:jc w:val="both"/>
+        <w:rPr>
+          <w:rFonts w:ascii="Arial" w:eastAsia="Calibri" w:hAnsi="Arial" w:cs="Arial"/>
+          <w:b/>
+          <w:bCs/>
+          <w:kern w:val="2"/>
+          <w:sz w:val="20"/>
+          <w:szCs w:val="20"/>
+          <w:lang w:val="en-ID"/>
+          <w14:ligatures w14:val="standardContextual"/>
+        </w:rPr>
+      </w:pPr>
+      <w:r>
+        <w:rPr>
+          <w:rFonts w:ascii="Arial" w:eastAsia="Calibri" w:hAnsi="Arial" w:cs="Arial"/>
+          <w:b/>
+          <w:bCs/>
+          <w:kern w:val="2"/>
+          <w:sz w:val="20"/>
+          <w:szCs w:val="20"/>
+          <w:lang w:val="en-ID"/>
+          <w14:ligatures w14:val="standardContextual"/>
+        </w:rPr>
+        <w:t>Source: Own representation.</w:t>
+      </w:r>
+    </w:p>
+    <w:p>
+      <w:pPr>
+        <w:keepNext/>
+        <w:keepLines/>
+        <w:widowControl/>
+        <w:autoSpaceDE/>
+        <w:autoSpaceDN/>
+        <w:spacing w:before="40" w:line="259" w:lineRule="auto"/>
+        <w:outlineLvl w:val="3"/>
+        <w:rPr>
+          <w:rFonts w:ascii="Arial" w:eastAsia="Times New Roman" w:hAnsi="Arial" w:cs="Arial"/>
+          <w:b/>
+          <w:bCs/>
+          <w:kern w:val="2"/>
+          <w:sz w:val="20"/>
+          <w:szCs w:val="20"/>
+          <w:lang w:val="en-GB"/>
+          <w14:ligatures w14:val="standardContextual"/>
+        </w:rPr>
+      </w:pPr>
+    </w:p>
+    <w:p>
+      <w:pPr>
+        <w:keepNext/>
+        <w:keepLines/>
+        <w:widowControl/>
+        <w:autoSpaceDE/>
+        <w:autoSpaceDN/>
+        <w:spacing w:before="40" w:line="259" w:lineRule="auto"/>
+        <w:outlineLvl w:val="3"/>
+        <w:rPr>
+          <w:rFonts w:ascii="Arial" w:eastAsia="Times New Roman" w:hAnsi="Arial" w:cs="Arial"/>
+          <w:b/>
+          <w:bCs/>
+          <w:kern w:val="2"/>
+          <w14:ligatures w14:val="standardContextual"/>
+        </w:rPr>
+      </w:pPr>
+      <w:r>
+        <w:rPr>
+          <w:rFonts w:ascii="Arial" w:eastAsia="Times New Roman" w:hAnsi="Arial" w:cs="Arial"/>
+          <w:b/>
+          <w:bCs/>
+          <w:kern w:val="2"/>
+          <w14:ligatures w14:val="standardContextual"/>
+        </w:rPr>
+        <w:t>Guided Back Propagation Saliency Map</w:t>
+      </w:r>
+      <w:r>
+        <w:rPr>
+          <w:rFonts w:ascii="Arial" w:eastAsia="Times New Roman" w:hAnsi="Arial" w:cs="Arial"/>
+          <w:b/>
+          <w:bCs/>
+          <w:kern w:val="2"/>
+          <w14:ligatures w14:val="standardContextual"/>
+        </w:rPr>
+        <w:br/>
+      </w:r>
+    </w:p>
+    <w:p>
+      <w:pPr>
+        <w:keepNext/>
+        <w:keepLines/>
+        <w:widowControl/>
+        <w:autoSpaceDE/>
+        <w:autoSpaceDN/>
+        <w:spacing w:before="40" w:line="259" w:lineRule="auto"/>
+        <w:jc w:val="both"/>
+        <w:outlineLvl w:val="3"/>
+        <w:rPr>
+          <w:rFonts w:ascii="Arial" w:eastAsia="Times New Roman" w:hAnsi="Arial" w:cs="Arial"/>
+          <w:kern w:val="2"/>
+          <w14:ligatures w14:val="standardContextual"/>
+        </w:rPr>
+      </w:pPr>
+      <w:r>
+        <w:rPr>
+          <w:rFonts w:ascii="Arial" w:eastAsia="Times New Roman" w:hAnsi="Arial" w:cs="Arial"/>
+          <w:kern w:val="2"/>
+          <w14:ligatures w14:val="standardContextual"/>
+        </w:rPr>
+        <w:t xml:space="preserve">Unlike </w:t>
+      </w:r>
+      <w:r>
+        <w:rPr>
+          <w:rFonts w:ascii="Arial" w:eastAsia="Times New Roman" w:hAnsi="Arial" w:cs="Arial"/>
+          <w:kern w:val="2"/>
+          <w14:ligatures w14:val="standardContextual"/>
+        </w:rPr>
+        <w:t>b</w:t>
+      </w:r>
+      <w:r>
+        <w:rPr>
+          <w:rFonts w:ascii="Arial" w:eastAsia="Times New Roman" w:hAnsi="Arial" w:cs="Arial"/>
+          <w:kern w:val="2"/>
+          <w14:ligatures w14:val="standardContextual"/>
+        </w:rPr>
+        <w:t xml:space="preserve">asic </w:t>
+      </w:r>
+      <w:r>
+        <w:rPr>
+          <w:rFonts w:ascii="Arial" w:eastAsia="Times New Roman" w:hAnsi="Arial" w:cs="Arial"/>
+          <w:kern w:val="2"/>
+          <w14:ligatures w14:val="standardContextual"/>
+        </w:rPr>
+        <w:t>s</w:t>
+      </w:r>
+      <w:r>
+        <w:rPr>
+          <w:rFonts w:ascii="Arial" w:eastAsia="Times New Roman" w:hAnsi="Arial" w:cs="Arial"/>
+          <w:kern w:val="2"/>
+          <w14:ligatures w14:val="standardContextual"/>
+        </w:rPr>
+        <w:t>aliency map which allow</w:t>
+      </w:r>
+      <w:r>
+        <w:rPr>
+          <w:rFonts w:ascii="Arial" w:eastAsia="Times New Roman" w:hAnsi="Arial" w:cs="Arial"/>
+          <w:kern w:val="2"/>
+          <w14:ligatures w14:val="standardContextual"/>
+        </w:rPr>
+        <w:t>s</w:t>
+      </w:r>
+      <w:r>
+        <w:rPr>
+          <w:rFonts w:ascii="Arial" w:eastAsia="Times New Roman" w:hAnsi="Arial" w:cs="Arial"/>
+          <w:kern w:val="2"/>
+          <w14:ligatures w14:val="standardContextual"/>
+        </w:rPr>
+        <w:t xml:space="preserve"> positive and negative gradients </w:t>
+      </w:r>
+      <w:r>
+        <w:rPr>
+          <w:rFonts w:ascii="Arial" w:eastAsia="Times New Roman" w:hAnsi="Arial" w:cs="Arial"/>
+          <w:kern w:val="2"/>
+          <w14:ligatures w14:val="standardContextual"/>
+        </w:rPr>
+        <w:t>if</w:t>
+      </w:r>
+      <w:r>
+        <w:rPr>
+          <w:rFonts w:ascii="Arial" w:eastAsia="Times New Roman" w:hAnsi="Arial" w:cs="Arial"/>
+          <w:kern w:val="2"/>
+          <w14:ligatures w14:val="standardContextual"/>
+        </w:rPr>
+        <w:t xml:space="preserve"> they ma</w:t>
+      </w:r>
+      <w:r>
+        <w:rPr>
+          <w:rFonts w:ascii="Arial" w:eastAsia="Times New Roman" w:hAnsi="Arial" w:cs="Arial"/>
+          <w:kern w:val="2"/>
+          <w14:ligatures w14:val="standardContextual"/>
+        </w:rPr>
+        <w:t>k</w:t>
+      </w:r>
+      <w:r>
+        <w:rPr>
+          <w:rFonts w:ascii="Arial" w:eastAsia="Times New Roman" w:hAnsi="Arial" w:cs="Arial"/>
+          <w:kern w:val="2"/>
+          <w14:ligatures w14:val="standardContextual"/>
+        </w:rPr>
+        <w:t xml:space="preserve">e </w:t>
+      </w:r>
+      <w:r>
+        <w:rPr>
+          <w:rFonts w:ascii="Arial" w:eastAsia="Times New Roman" w:hAnsi="Arial" w:cs="Arial"/>
+          <w:kern w:val="2"/>
+          <w14:ligatures w14:val="standardContextual"/>
+        </w:rPr>
+        <w:t>greatest contribution to the output prediction</w:t>
+      </w:r>
+      <w:r>
+        <w:rPr>
+          <w:rFonts w:ascii="Arial" w:eastAsia="Times New Roman" w:hAnsi="Arial" w:cs="Arial"/>
+          <w:kern w:val="2"/>
+          <w14:ligatures w14:val="standardContextual"/>
+        </w:rPr>
+        <w:t xml:space="preserve">, </w:t>
+      </w:r>
+      <w:r>
+        <w:rPr>
+          <w:rFonts w:ascii="Arial" w:eastAsia="Times New Roman" w:hAnsi="Arial" w:cs="Arial"/>
+          <w:kern w:val="2"/>
+          <w14:ligatures w14:val="standardContextual"/>
+        </w:rPr>
+        <w:t>g</w:t>
+      </w:r>
+      <w:r>
+        <w:rPr>
+          <w:rFonts w:ascii="Arial" w:eastAsia="Times New Roman" w:hAnsi="Arial" w:cs="Arial"/>
+          <w:kern w:val="2"/>
+          <w14:ligatures w14:val="standardContextual"/>
+        </w:rPr>
+        <w:t xml:space="preserve">uided </w:t>
+      </w:r>
+      <w:r>
+        <w:rPr>
+          <w:rFonts w:ascii="Arial" w:eastAsia="Times New Roman" w:hAnsi="Arial" w:cs="Arial"/>
+          <w:kern w:val="2"/>
+          <w14:ligatures w14:val="standardContextual"/>
+        </w:rPr>
+        <w:t>b</w:t>
+      </w:r>
+      <w:r>
+        <w:rPr>
+          <w:rFonts w:ascii="Arial" w:eastAsia="Times New Roman" w:hAnsi="Arial" w:cs="Arial"/>
+          <w:kern w:val="2"/>
+          <w14:ligatures w14:val="standardContextual"/>
+        </w:rPr>
+        <w:t xml:space="preserve">ack </w:t>
+      </w:r>
+      <w:r>
+        <w:rPr>
+          <w:rFonts w:ascii="Arial" w:eastAsia="Times New Roman" w:hAnsi="Arial" w:cs="Arial"/>
+          <w:kern w:val="2"/>
+          <w14:ligatures w14:val="standardContextual"/>
+        </w:rPr>
+        <w:t>p</w:t>
+      </w:r>
+      <w:r>
+        <w:rPr>
+          <w:rFonts w:ascii="Arial" w:eastAsia="Times New Roman" w:hAnsi="Arial" w:cs="Arial"/>
+          <w:kern w:val="2"/>
+          <w14:ligatures w14:val="standardContextual"/>
+        </w:rPr>
+        <w:t>ropagation saliency map</w:t>
+      </w:r>
+      <w:r>
+        <w:rPr>
+          <w:rFonts w:ascii="Arial" w:eastAsia="Times New Roman" w:hAnsi="Arial" w:cs="Arial"/>
+          <w:kern w:val="2"/>
+          <w14:ligatures w14:val="standardContextual"/>
+        </w:rPr>
+        <w:t xml:space="preserve"> method </w:t>
+      </w:r>
+      <w:r>
+        <w:rPr>
+          <w:rFonts w:ascii="Arial" w:eastAsia="Times New Roman" w:hAnsi="Arial" w:cs="Arial"/>
+          <w:kern w:val="2"/>
+          <w14:ligatures w14:val="standardContextual"/>
+        </w:rPr>
+        <w:t>refined</w:t>
+      </w:r>
+      <w:r>
+        <w:rPr>
+          <w:rFonts w:ascii="Arial" w:eastAsia="Times New Roman" w:hAnsi="Arial" w:cs="Arial"/>
+          <w:kern w:val="2"/>
+          <w14:ligatures w14:val="standardContextual"/>
+        </w:rPr>
+        <w:t xml:space="preserve"> the basic saliency map by only allowing positive gradients to backpropagate through the network. </w:t>
+      </w:r>
+      <w:r>
+        <w:rPr>
+          <w:rFonts w:ascii="Arial" w:eastAsia="Times New Roman" w:hAnsi="Arial" w:cs="Arial"/>
+          <w:kern w:val="2"/>
+          <w14:ligatures w14:val="standardContextual"/>
+        </w:rPr>
+        <w:t>Therefore</w:t>
+      </w:r>
+      <w:r>
+        <w:rPr>
+          <w:rFonts w:ascii="Arial" w:eastAsia="Times New Roman" w:hAnsi="Arial" w:cs="Arial"/>
+          <w:kern w:val="2"/>
+          <w14:ligatures w14:val="standardContextual"/>
+        </w:rPr>
+        <w:t xml:space="preserve">, </w:t>
+      </w:r>
+      <w:r>
+        <w:rPr>
+          <w:rFonts w:ascii="Arial" w:eastAsia="Times New Roman" w:hAnsi="Arial" w:cs="Arial"/>
+          <w:kern w:val="2"/>
+          <w14:ligatures w14:val="standardContextual"/>
+        </w:rPr>
+        <w:t>it</w:t>
+      </w:r>
+      <w:r>
+        <w:rPr>
+          <w:rFonts w:ascii="Arial" w:eastAsia="Times New Roman" w:hAnsi="Arial" w:cs="Arial"/>
+          <w:kern w:val="2"/>
+          <w14:ligatures w14:val="standardContextual"/>
+        </w:rPr>
+        <w:t xml:space="preserve"> refin</w:t>
+      </w:r>
+      <w:r>
+        <w:rPr>
+          <w:rFonts w:ascii="Arial" w:eastAsia="Times New Roman" w:hAnsi="Arial" w:cs="Arial"/>
+          <w:kern w:val="2"/>
+          <w14:ligatures w14:val="standardContextual"/>
+        </w:rPr>
+        <w:t>es</w:t>
+      </w:r>
+      <w:r>
+        <w:rPr>
+          <w:rFonts w:ascii="Arial" w:eastAsia="Times New Roman" w:hAnsi="Arial" w:cs="Arial"/>
+          <w:kern w:val="2"/>
+          <w14:ligatures w14:val="standardContextual"/>
+        </w:rPr>
+        <w:t xml:space="preserve"> the </w:t>
+      </w:r>
+      <w:r>
+        <w:rPr>
+          <w:rFonts w:ascii="Arial" w:eastAsia="Times New Roman" w:hAnsi="Arial" w:cs="Arial"/>
+          <w:kern w:val="2"/>
+          <w14:ligatures w14:val="standardContextual"/>
+        </w:rPr>
+        <w:t xml:space="preserve">basic </w:t>
+      </w:r>
+      <w:r>
+        <w:rPr>
+          <w:rFonts w:ascii="Arial" w:eastAsia="Times New Roman" w:hAnsi="Arial" w:cs="Arial"/>
+          <w:kern w:val="2"/>
+          <w14:ligatures w14:val="standardContextual"/>
+        </w:rPr>
+        <w:t>saliency map to highlight more relevant features.</w:t>
+      </w:r>
+    </w:p>
+    <w:p>
+      <w:pPr>
+        <w:keepNext/>
+        <w:keepLines/>
+        <w:widowControl/>
+        <w:autoSpaceDE/>
+        <w:autoSpaceDN/>
+        <w:spacing w:before="40" w:line="259" w:lineRule="auto"/>
+        <w:outlineLvl w:val="3"/>
+        <w:rPr>
+          <w:rFonts w:ascii="Arial" w:eastAsia="Times New Roman" w:hAnsi="Arial" w:cs="Arial"/>
+          <w:b/>
+          <w:bCs/>
+          <w:kern w:val="2"/>
+          <w:sz w:val="20"/>
+          <w:szCs w:val="20"/>
+          <w:lang w:val="en-GB"/>
+          <w14:ligatures w14:val="standardContextual"/>
+        </w:rPr>
+      </w:pPr>
+    </w:p>
+    <w:p>
+      <w:pPr>
+        <w:keepNext/>
+        <w:keepLines/>
+        <w:widowControl/>
+        <w:autoSpaceDE/>
+        <w:autoSpaceDN/>
+        <w:spacing w:before="40" w:line="259" w:lineRule="auto"/>
+        <w:outlineLvl w:val="3"/>
+        <w:rPr>
+          <w:rFonts w:ascii="Arial" w:eastAsia="Times New Roman" w:hAnsi="Arial" w:cs="Arial"/>
+          <w:b/>
+          <w:bCs/>
+          <w:kern w:val="2"/>
+          <w:sz w:val="20"/>
+          <w:szCs w:val="20"/>
+          <w:lang w:val="en-GB"/>
+          <w14:ligatures w14:val="standardContextual"/>
+        </w:rPr>
+      </w:pPr>
+      <w:r>
+        <w:rPr>
+          <w:rStyle w:val="muitypography-root"/>
+          <w:rFonts w:ascii="Arial" w:hAnsi="Arial" w:cs="Arial"/>
+          <w:b/>
+          <w:bCs/>
+          <w:sz w:val="20"/>
+          <w:szCs w:val="20"/>
+          <w:shd w:val="clear" w:color="auto" w:fill="FFFFFF"/>
+        </w:rPr>
+        <w:t>Figure 1</w:t>
+      </w:r>
+      <w:r>
+        <w:rPr>
+          <w:rStyle w:val="muitypography-root"/>
+          <w:rFonts w:ascii="Arial" w:hAnsi="Arial" w:cs="Arial"/>
+          <w:b/>
+          <w:bCs/>
+          <w:sz w:val="20"/>
+          <w:szCs w:val="20"/>
+          <w:shd w:val="clear" w:color="auto" w:fill="FFFFFF"/>
+        </w:rPr>
+        <w:t>7</w:t>
+      </w:r>
+      <w:r>
+        <w:rPr>
+          <w:rStyle w:val="muitypography-root"/>
+          <w:rFonts w:ascii="Arial" w:hAnsi="Arial" w:cs="Arial"/>
+          <w:b/>
+          <w:bCs/>
+          <w:sz w:val="20"/>
+          <w:szCs w:val="20"/>
+          <w:shd w:val="clear" w:color="auto" w:fill="FFFFFF"/>
+        </w:rPr>
+        <w:t>.</w:t>
+      </w:r>
+      <w:r>
+        <w:rPr>
+          <w:rFonts w:ascii="Arial" w:eastAsia="Calibri" w:hAnsi="Arial" w:cs="Arial"/>
+          <w:b/>
+          <w:bCs/>
+          <w:kern w:val="2"/>
+          <w:sz w:val="20"/>
+          <w:szCs w:val="20"/>
+          <w:lang w:val="en-GB"/>
+          <w14:ligatures w14:val="standardContextual"/>
+        </w:rPr>
+        <w:t xml:space="preserve"> </w:t>
+      </w:r>
+      <w:r>
+        <w:rPr>
+          <w:rFonts w:ascii="Arial" w:eastAsia="Times New Roman" w:hAnsi="Arial" w:cs="Arial"/>
+          <w:b/>
+          <w:bCs/>
+          <w:kern w:val="2"/>
+          <w:sz w:val="20"/>
+          <w:szCs w:val="20"/>
+          <w14:ligatures w14:val="standardContextual"/>
+        </w:rPr>
+        <w:t>Guided Back Propagation Saliency Map</w:t>
+      </w:r>
+    </w:p>
+    <w:p>
+      <w:pPr>
+        <w:keepNext/>
+        <w:keepLines/>
+        <w:widowControl/>
+        <w:autoSpaceDE/>
+        <w:autoSpaceDN/>
+        <w:spacing w:before="40" w:line="259" w:lineRule="auto"/>
+        <w:outlineLvl w:val="3"/>
+        <w:rPr>
+          <w:rFonts w:ascii="Arial" w:eastAsia="Calibri" w:hAnsi="Arial" w:cs="Arial"/>
+          <w:kern w:val="2"/>
+          <w:sz w:val="20"/>
+          <w:szCs w:val="20"/>
+          <w:lang w:val="en-GB"/>
+          <w14:ligatures w14:val="standardContextual"/>
+        </w:rPr>
+      </w:pPr>
+      <w:r>
+        <w:rPr>
+          <w:rFonts w:ascii="Arial" w:eastAsia="Calibri" w:hAnsi="Arial" w:cs="Arial"/>
+          <w:noProof/>
+          <w:kern w:val="2"/>
+          <w:lang w:val="en-GB"/>
+          <w14:ligatures w14:val="standardContextual"/>
+        </w:rPr>
+        <w:drawing>
+          <wp:inline distT="0" distB="0" distL="0" distR="0" wp14:anchorId="14360D1C" wp14:editId="5DC6BCB4">
+            <wp:extent cx="2819400" cy="2916303"/>
+            <wp:effectExtent l="0" t="0" r="0" b="0"/>
+            <wp:docPr id="905773362" name="Picture 2"/>
+            <wp:cNvGraphicFramePr>
+              <a:graphicFrameLocks xmlns:a="http://schemas.openxmlformats.org/drawingml/2006/main" noChangeAspect="1"/>
+            </wp:cNvGraphicFramePr>
+            <a:graphic xmlns:a="http://schemas.openxmlformats.org/drawingml/2006/main">
+              <a:graphicData uri="http://schemas.openxmlformats.org/drawingml/2006/picture">
+                <pic:pic xmlns:pic="http://schemas.openxmlformats.org/drawingml/2006/picture">
+                  <pic:nvPicPr>
+                    <pic:cNvPr id="0" name="Picture 1"/>
+                    <pic:cNvPicPr>
+                      <a:picLocks noChangeAspect="1" noChangeArrowheads="1"/>
+                    </pic:cNvPicPr>
+                  </pic:nvPicPr>
+                  <pic:blipFill>
+                    <a:blip r:embed="rId29" cstate="print">
+                      <a:extLst>
+                        <a:ext uri="{28A0092B-C50C-407E-A947-70E740481C1C}">
+                          <a14:useLocalDpi xmlns:a14="http://schemas.microsoft.com/office/drawing/2010/main" val="0"/>
+                        </a:ext>
+                      </a:extLst>
+                    </a:blip>
+                    <a:srcRect/>
+                    <a:stretch>
+                      <a:fillRect/>
+                    </a:stretch>
+                  </pic:blipFill>
+                  <pic:spPr bwMode="auto">
+                    <a:xfrm>
+                      <a:off x="0" y="0"/>
+                      <a:ext cx="2834456" cy="2931876"/>
+                    </a:xfrm>
+                    <a:prstGeom prst="rect">
+                      <a:avLst/>
+                    </a:prstGeom>
+                    <a:noFill/>
+                    <a:ln>
+                      <a:noFill/>
+                    </a:ln>
+                  </pic:spPr>
+                </pic:pic>
+              </a:graphicData>
+            </a:graphic>
+          </wp:inline>
+        </w:drawing>
+      </w:r>
+    </w:p>
+    <w:p>
+      <w:pPr>
+        <w:widowControl/>
+        <w:autoSpaceDE/>
+        <w:autoSpaceDN/>
+        <w:spacing w:after="160" w:line="259" w:lineRule="auto"/>
+        <w:jc w:val="both"/>
+        <w:rPr>
+          <w:rFonts w:ascii="Arial" w:eastAsia="Calibri" w:hAnsi="Arial" w:cs="Arial"/>
+          <w:kern w:val="2"/>
+          <w:lang w:val="en-GB"/>
+          <w14:ligatures w14:val="standardContextual"/>
+        </w:rPr>
+      </w:pPr>
+      <w:r>
+        <w:rPr>
+          <w:rFonts w:ascii="Arial" w:eastAsia="Calibri" w:hAnsi="Arial" w:cs="Arial"/>
+          <w:b/>
+          <w:bCs/>
+          <w:kern w:val="2"/>
+          <w:sz w:val="20"/>
+          <w:szCs w:val="20"/>
+          <w:lang w:val="en-ID"/>
+          <w14:ligatures w14:val="standardContextual"/>
+        </w:rPr>
+        <w:t>Source: Own representation.</w:t>
+      </w:r>
+      <w:r>
+        <w:rPr>
+          <w:rFonts w:ascii="Arial" w:eastAsia="Calibri" w:hAnsi="Arial" w:cs="Arial"/>
+          <w:kern w:val="2"/>
+          <w:lang w:val="en-GB"/>
+          <w14:ligatures w14:val="standardContextual"/>
+        </w:rPr>
+        <w:br w:type="page"/>
+      </w:r>
+    </w:p>
+    <w:p>
+      <w:pPr>
+        <w:keepNext/>
+        <w:keepLines/>
+        <w:widowControl/>
+        <w:autoSpaceDE/>
+        <w:autoSpaceDN/>
+        <w:spacing w:before="40" w:line="259" w:lineRule="auto"/>
         <w:jc w:val="both"/>
         <w:outlineLvl w:val="2"/>
         <w:rPr>
@@ -13349,6 +14252,7 @@
         </w:rPr>
       </w:pPr>
       <w:bookmarkStart w:id="25" w:name="_Toc173012838"/>
+      <w:bookmarkStart w:id="26" w:name="_Toc173012837"/>
       <w:r>
         <w:rPr>
           <w:rFonts w:ascii="Arial" w:eastAsia="Times New Roman" w:hAnsi="Arial" w:cs="Arial"/>
@@ -13358,6 +14262,244 @@
           <w14:ligatures w14:val="standardContextual"/>
         </w:rPr>
         <w:lastRenderedPageBreak/>
+        <w:t>Conclusion</w:t>
+      </w:r>
+      <w:bookmarkEnd w:id="26"/>
+    </w:p>
+    <w:p>
+      <w:pPr>
+        <w:widowControl/>
+        <w:autoSpaceDE/>
+        <w:autoSpaceDN/>
+        <w:spacing w:after="160" w:line="259" w:lineRule="auto"/>
+        <w:jc w:val="both"/>
+        <w:rPr>
+          <w:rFonts w:ascii="Arial" w:eastAsia="Calibri" w:hAnsi="Arial" w:cs="Arial"/>
+          <w:kern w:val="2"/>
+          <w:lang w:val="en-GB"/>
+          <w14:ligatures w14:val="standardContextual"/>
+        </w:rPr>
+      </w:pPr>
+      <w:r>
+        <w:rPr>
+          <w:rFonts w:ascii="Arial" w:eastAsia="Calibri" w:hAnsi="Arial" w:cs="Arial"/>
+          <w:kern w:val="2"/>
+          <w:lang w:val="en-GB"/>
+          <w14:ligatures w14:val="standardContextual"/>
+        </w:rPr>
+        <w:t xml:space="preserve">The project successfully demonstrated the application of CNNs to multi-label image-based digit classification, with SoftMax activation and binary cross entropy as the loss function showing the highest performance over Sigmoid activation and categorical cross entropy as </w:t>
+      </w:r>
+      <w:r>
+        <w:rPr>
+          <w:rFonts w:ascii="Arial" w:eastAsia="Calibri" w:hAnsi="Arial" w:cs="Arial"/>
+          <w:kern w:val="2"/>
+          <w:lang w:val="en-GB"/>
+          <w14:ligatures w14:val="standardContextual"/>
+        </w:rPr>
+        <w:t xml:space="preserve">the </w:t>
+      </w:r>
+      <w:r>
+        <w:rPr>
+          <w:rFonts w:ascii="Arial" w:eastAsia="Calibri" w:hAnsi="Arial" w:cs="Arial"/>
+          <w:kern w:val="2"/>
+          <w:lang w:val="en-GB"/>
+          <w14:ligatures w14:val="standardContextual"/>
+        </w:rPr>
+        <w:t xml:space="preserve">loss function. They are improving </w:t>
+      </w:r>
+      <w:r>
+        <w:rPr>
+          <w:rFonts w:ascii="Arial" w:eastAsia="Calibri" w:hAnsi="Arial" w:cs="Arial"/>
+          <w:kern w:val="2"/>
+          <w:lang w:val="en-GB"/>
+          <w14:ligatures w14:val="standardContextual"/>
+        </w:rPr>
+        <w:t xml:space="preserve">more </w:t>
+      </w:r>
+      <w:r>
+        <w:rPr>
+          <w:rFonts w:ascii="Arial" w:eastAsia="Calibri" w:hAnsi="Arial" w:cs="Arial"/>
+          <w:kern w:val="2"/>
+          <w:lang w:val="en-GB"/>
+          <w14:ligatures w14:val="standardContextual"/>
+        </w:rPr>
+        <w:t xml:space="preserve">after hyperparameter tuning. This is showing </w:t>
+      </w:r>
+      <w:r>
+        <w:rPr>
+          <w:rFonts w:ascii="Arial" w:eastAsia="Calibri" w:hAnsi="Arial" w:cs="Arial"/>
+          <w:kern w:val="2"/>
+          <w:lang w:val="en-GB"/>
+          <w14:ligatures w14:val="standardContextual"/>
+        </w:rPr>
+        <w:t>the</w:t>
+      </w:r>
+      <w:r>
+        <w:rPr>
+          <w:rFonts w:ascii="Arial" w:eastAsia="Calibri" w:hAnsi="Arial" w:cs="Arial"/>
+          <w:kern w:val="2"/>
+          <w:lang w:val="en-GB"/>
+          <w14:ligatures w14:val="standardContextual"/>
+        </w:rPr>
+        <w:t xml:space="preserve"> importance </w:t>
+      </w:r>
+      <w:r>
+        <w:rPr>
+          <w:rFonts w:ascii="Arial" w:eastAsia="Calibri" w:hAnsi="Arial" w:cs="Arial"/>
+          <w:kern w:val="2"/>
+          <w:lang w:val="en-GB"/>
+          <w14:ligatures w14:val="standardContextual"/>
+        </w:rPr>
+        <w:t>of</w:t>
+      </w:r>
+      <w:r>
+        <w:rPr>
+          <w:rFonts w:ascii="Arial" w:eastAsia="Calibri" w:hAnsi="Arial" w:cs="Arial"/>
+          <w:kern w:val="2"/>
+          <w:lang w:val="en-GB"/>
+          <w14:ligatures w14:val="standardContextual"/>
+        </w:rPr>
+        <w:t xml:space="preserve"> selecting appropriate loss functions and optimizing model architectures. </w:t>
+      </w:r>
+    </w:p>
+    <w:p>
+      <w:pPr>
+        <w:widowControl/>
+        <w:autoSpaceDE/>
+        <w:autoSpaceDN/>
+        <w:spacing w:after="160" w:line="259" w:lineRule="auto"/>
+        <w:jc w:val="both"/>
+        <w:rPr>
+          <w:rFonts w:ascii="Arial" w:eastAsia="Calibri" w:hAnsi="Arial" w:cs="Arial"/>
+          <w:kern w:val="2"/>
+          <w:lang w:val="en-GB"/>
+          <w14:ligatures w14:val="standardContextual"/>
+        </w:rPr>
+      </w:pPr>
+      <w:r>
+        <w:rPr>
+          <w:rFonts w:ascii="Arial" w:eastAsia="Calibri" w:hAnsi="Arial" w:cs="Arial"/>
+          <w:kern w:val="2"/>
+          <w:lang w:val="en-GB"/>
+          <w14:ligatures w14:val="standardContextual"/>
+        </w:rPr>
+        <w:t>Future work could explore</w:t>
+      </w:r>
+      <w:r>
+        <w:rPr>
+          <w:rFonts w:ascii="Arial" w:eastAsia="Calibri" w:hAnsi="Arial" w:cs="Arial"/>
+          <w:kern w:val="2"/>
+          <w:lang w:val="en-GB"/>
+          <w14:ligatures w14:val="standardContextual"/>
+        </w:rPr>
+        <w:t xml:space="preserve"> </w:t>
+      </w:r>
+      <w:r>
+        <w:rPr>
+          <w:rFonts w:ascii="Arial" w:eastAsia="Calibri" w:hAnsi="Arial" w:cs="Arial"/>
+          <w:kern w:val="2"/>
+          <w:lang w:val="en-GB"/>
+          <w14:ligatures w14:val="standardContextual"/>
+        </w:rPr>
+        <w:t>OCR (Optical Character Recognition) Systems</w:t>
+      </w:r>
+      <w:r>
+        <w:rPr>
+          <w:rFonts w:ascii="Arial" w:eastAsia="Calibri" w:hAnsi="Arial" w:cs="Arial"/>
+          <w:kern w:val="2"/>
+          <w:lang w:val="en-GB"/>
+          <w14:ligatures w14:val="standardContextual"/>
+        </w:rPr>
+        <w:t>. The</w:t>
+      </w:r>
+      <w:r>
+        <w:rPr>
+          <w:rFonts w:ascii="Arial" w:eastAsia="Calibri" w:hAnsi="Arial" w:cs="Arial"/>
+          <w:kern w:val="2"/>
+          <w:lang w:val="en-GB"/>
+          <w14:ligatures w14:val="standardContextual"/>
+        </w:rPr>
+        <w:t xml:space="preserve"> dataset can be utilized by researchers and developers to train and evaluate OCR systems for the recognition of handwritten multi-digit numbers.</w:t>
+      </w:r>
+    </w:p>
+    <w:p>
+      <w:pPr>
+        <w:widowControl/>
+        <w:autoSpaceDE/>
+        <w:autoSpaceDN/>
+        <w:spacing w:after="160" w:line="259" w:lineRule="auto"/>
+        <w:jc w:val="both"/>
+        <w:rPr>
+          <w:rFonts w:ascii="Arial" w:eastAsia="Calibri" w:hAnsi="Arial" w:cs="Arial"/>
+          <w:kern w:val="2"/>
+          <w:lang w:val="en-GB"/>
+          <w14:ligatures w14:val="standardContextual"/>
+        </w:rPr>
+      </w:pPr>
+      <w:r>
+        <w:rPr>
+          <w:rFonts w:ascii="Arial" w:eastAsia="Calibri" w:hAnsi="Arial" w:cs="Arial"/>
+          <w:kern w:val="2"/>
+          <w:lang w:val="en-GB"/>
+          <w14:ligatures w14:val="standardContextual"/>
+        </w:rPr>
+        <w:t xml:space="preserve">Furthermore, researchers could </w:t>
+      </w:r>
+      <w:r>
+        <w:rPr>
+          <w:rFonts w:ascii="Arial" w:eastAsia="Calibri" w:hAnsi="Arial" w:cs="Arial"/>
+          <w:kern w:val="2"/>
+          <w:lang w:val="en-GB"/>
+          <w14:ligatures w14:val="standardContextual"/>
+        </w:rPr>
+        <w:t>more complex architectures, additional regularization techniques, and further hyperparameter tuning to enhance model performance and robustness, potentially experimenting with different convolutional layer configurations to improve focus on relevant parts of the image.</w:t>
+      </w:r>
+    </w:p>
+    <w:p>
+      <w:pPr>
+        <w:keepNext/>
+        <w:keepLines/>
+        <w:widowControl/>
+        <w:autoSpaceDE/>
+        <w:autoSpaceDN/>
+        <w:spacing w:before="40" w:line="259" w:lineRule="auto"/>
+        <w:jc w:val="both"/>
+        <w:outlineLvl w:val="2"/>
+        <w:rPr>
+          <w:rFonts w:ascii="Arial" w:eastAsia="Times New Roman" w:hAnsi="Arial" w:cs="Arial"/>
+          <w:color w:val="1F3763"/>
+          <w:kern w:val="2"/>
+          <w:lang w:val="en-GB"/>
+          <w14:ligatures w14:val="standardContextual"/>
+        </w:rPr>
+      </w:pPr>
+    </w:p>
+    <w:p>
+      <w:pPr>
+        <w:keepNext/>
+        <w:keepLines/>
+        <w:widowControl/>
+        <w:autoSpaceDE/>
+        <w:autoSpaceDN/>
+        <w:spacing w:before="40" w:line="259" w:lineRule="auto"/>
+        <w:jc w:val="both"/>
+        <w:outlineLvl w:val="2"/>
+        <w:rPr>
+          <w:rFonts w:ascii="Arial" w:eastAsia="Times New Roman" w:hAnsi="Arial" w:cs="Arial"/>
+          <w:color w:val="1F3763"/>
+          <w:kern w:val="2"/>
+          <w:lang w:val="en-GB"/>
+          <w14:ligatures w14:val="standardContextual"/>
+        </w:rPr>
+      </w:pPr>
+      <w:r>
+        <w:rPr>
+          <w:rFonts w:ascii="Arial" w:eastAsia="Times New Roman" w:hAnsi="Arial" w:cs="Arial"/>
+          <w:color w:val="1F3763"/>
+          <w:kern w:val="2"/>
+          <w:lang w:val="en-GB"/>
+          <w14:ligatures w14:val="standardContextual"/>
+        </w:rPr>
         <w:t>Ethical, Legal</w:t>
       </w:r>
       <w:r>
@@ -13723,7 +14865,7 @@
       </w:r>
     </w:p>
     <w:sectPr>
-      <w:footerReference w:type="default" r:id="rId28"/>
+      <w:footerReference w:type="default" r:id="rId30"/>
       <w:pgSz w:w="11910" w:h="16840" w:code="9"/>
       <w:pgMar w:top="1588" w:right="1134" w:bottom="1134" w:left="1134" w:header="0" w:footer="713" w:gutter="0"/>
       <w:pgNumType w:start="1"/>
@@ -13735,7 +14877,7 @@
 </file>
 
 <file path=word/endnotes.xml><?xml version="1.0" encoding="utf-8"?>
-<w:endnotes xmlns:wpc="http://schemas.microsoft.com/office/word/2010/wordprocessingCanvas" xmlns:cx="http://schemas.microsoft.com/office/drawing/2014/chartex" xmlns:cx1="http://schemas.microsoft.com/office/drawing/2015/9/8/chartex" xmlns:cx2="http://schemas.microsoft.com/office/drawing/2015/10/21/chartex" xmlns:cx3="http://schemas.microsoft.com/office/drawing/2016/5/9/chartex" xmlns:cx4="http://schemas.microsoft.com/office/drawing/2016/5/10/chartex" xmlns:cx5="http://schemas.microsoft.com/office/drawing/2016/5/11/chartex" xmlns:cx6="http://schemas.microsoft.com/office/drawing/2016/5/12/chartex" xmlns:cx7="http://schemas.microsoft.com/office/drawing/2016/5/13/chartex" xmlns:cx8="http://schemas.microsoft.com/office/drawing/2016/5/14/chartex" xmlns:mc="http://schemas.openxmlformats.org/markup-compatibility/2006" xmlns:aink="http://schemas.microsoft.com/office/drawing/2016/ink" xmlns:am3d="http://schemas.microsoft.com/office/drawing/2017/model3d" xmlns:o="urn:schemas-microsoft-com:office:office" xmlns:r="http://schemas.openxmlformats.org/officeDocument/2006/relationships" xmlns:m="http://schemas.openxmlformats.org/officeDocument/2006/math" xmlns:v="urn:schemas-microsoft-com:vml" xmlns:wp14="http://schemas.microsoft.com/office/word/2010/wordprocessingDrawing" xmlns:wp="http://schemas.openxmlformats.org/drawingml/2006/wordprocessingDrawing" xmlns:w10="urn:schemas-microsoft-com:office:word" xmlns:w="http://schemas.openxmlformats.org/wordprocessingml/2006/main" xmlns:w14="http://schemas.microsoft.com/office/word/2010/wordml" xmlns:w15="http://schemas.microsoft.com/office/word/2012/wordml" xmlns:w16cex="http://schemas.microsoft.com/office/word/2018/wordml/cex" xmlns:w16cid="http://schemas.microsoft.com/office/word/2016/wordml/cid" xmlns:w16="http://schemas.microsoft.com/office/word/2018/wordml" xmlns:w16sdtdh="http://schemas.microsoft.com/office/word/2020/wordml/sdtdatahash" xmlns:w16se="http://schemas.microsoft.com/office/word/2015/wordml/symex" xmlns:wpg="http://schemas.microsoft.com/office/word/2010/wordprocessingGroup" xmlns:wpi="http://schemas.microsoft.com/office/word/2010/wordprocessingInk" xmlns:wne="http://schemas.microsoft.com/office/word/2006/wordml" xmlns:wps="http://schemas.microsoft.com/office/word/2010/wordprocessingShape" mc:Ignorable="w14 w15 w16se w16cid w16 w16cex w16sdtdh wp14">
+<w:endnotes xmlns:wpc="http://schemas.microsoft.com/office/word/2010/wordprocessingCanvas" xmlns:cx="http://schemas.microsoft.com/office/drawing/2014/chartex" xmlns:cx1="http://schemas.microsoft.com/office/drawing/2015/9/8/chartex" xmlns:cx2="http://schemas.microsoft.com/office/drawing/2015/10/21/chartex" xmlns:cx3="http://schemas.microsoft.com/office/drawing/2016/5/9/chartex" xmlns:cx4="http://schemas.microsoft.com/office/drawing/2016/5/10/chartex" xmlns:cx5="http://schemas.microsoft.com/office/drawing/2016/5/11/chartex" xmlns:cx6="http://schemas.microsoft.com/office/drawing/2016/5/12/chartex" xmlns:cx7="http://schemas.microsoft.com/office/drawing/2016/5/13/chartex" xmlns:cx8="http://schemas.microsoft.com/office/drawing/2016/5/14/chartex" xmlns:mc="http://schemas.openxmlformats.org/markup-compatibility/2006" xmlns:aink="http://schemas.microsoft.com/office/drawing/2016/ink" xmlns:am3d="http://schemas.microsoft.com/office/drawing/2017/model3d" xmlns:o="urn:schemas-microsoft-com:office:office" xmlns:oel="http://schemas.microsoft.com/office/2019/extlst" xmlns:r="http://schemas.openxmlformats.org/officeDocument/2006/relationships" xmlns:m="http://schemas.openxmlformats.org/officeDocument/2006/math" xmlns:v="urn:schemas-microsoft-com:vml" xmlns:wp14="http://schemas.microsoft.com/office/word/2010/wordprocessingDrawing" xmlns:wp="http://schemas.openxmlformats.org/drawingml/2006/wordprocessingDrawing" xmlns:w10="urn:schemas-microsoft-com:office:word" xmlns:w="http://schemas.openxmlformats.org/wordprocessingml/2006/main" xmlns:w14="http://schemas.microsoft.com/office/word/2010/wordml" xmlns:w15="http://schemas.microsoft.com/office/word/2012/wordml" xmlns:w16cex="http://schemas.microsoft.com/office/word/2018/wordml/cex" xmlns:w16cid="http://schemas.microsoft.com/office/word/2016/wordml/cid" xmlns:w16="http://schemas.microsoft.com/office/word/2018/wordml" xmlns:w16du="http://schemas.microsoft.com/office/word/2023/wordml/word16du" xmlns:w16sdtdh="http://schemas.microsoft.com/office/word/2020/wordml/sdtdatahash" xmlns:w16se="http://schemas.microsoft.com/office/word/2015/wordml/symex" xmlns:wpg="http://schemas.microsoft.com/office/word/2010/wordprocessingGroup" xmlns:wpi="http://schemas.microsoft.com/office/word/2010/wordprocessingInk" xmlns:wne="http://schemas.microsoft.com/office/word/2006/wordml" xmlns:wps="http://schemas.microsoft.com/office/word/2010/wordprocessingShape" mc:Ignorable="w14 w15 w16se w16cid w16 w16cex w16sdtdh w16du wp14">
   <w:endnote w:type="separator" w:id="-1">
     <w:p>
       <w:r>
@@ -13754,7 +14896,7 @@
 </file>
 
 <file path=word/footer1.xml><?xml version="1.0" encoding="utf-8"?>
-<w:ftr xmlns:wpc="http://schemas.microsoft.com/office/word/2010/wordprocessingCanvas" xmlns:cx="http://schemas.microsoft.com/office/drawing/2014/chartex" xmlns:cx1="http://schemas.microsoft.com/office/drawing/2015/9/8/chartex" xmlns:cx2="http://schemas.microsoft.com/office/drawing/2015/10/21/chartex" xmlns:cx3="http://schemas.microsoft.com/office/drawing/2016/5/9/chartex" xmlns:cx4="http://schemas.microsoft.com/office/drawing/2016/5/10/chartex" xmlns:cx5="http://schemas.microsoft.com/office/drawing/2016/5/11/chartex" xmlns:cx6="http://schemas.microsoft.com/office/drawing/2016/5/12/chartex" xmlns:cx7="http://schemas.microsoft.com/office/drawing/2016/5/13/chartex" xmlns:cx8="http://schemas.microsoft.com/office/drawing/2016/5/14/chartex" xmlns:mc="http://schemas.openxmlformats.org/markup-compatibility/2006" xmlns:aink="http://schemas.microsoft.com/office/drawing/2016/ink" xmlns:am3d="http://schemas.microsoft.com/office/drawing/2017/model3d" xmlns:o="urn:schemas-microsoft-com:office:office" xmlns:r="http://schemas.openxmlformats.org/officeDocument/2006/relationships" xmlns:m="http://schemas.openxmlformats.org/officeDocument/2006/math" xmlns:v="urn:schemas-microsoft-com:vml" xmlns:wp14="http://schemas.microsoft.com/office/word/2010/wordprocessingDrawing" xmlns:wp="http://schemas.openxmlformats.org/drawingml/2006/wordprocessingDrawing" xmlns:w10="urn:schemas-microsoft-com:office:word" xmlns:w="http://schemas.openxmlformats.org/wordprocessingml/2006/main" xmlns:w14="http://schemas.microsoft.com/office/word/2010/wordml" xmlns:w15="http://schemas.microsoft.com/office/word/2012/wordml" xmlns:w16cex="http://schemas.microsoft.com/office/word/2018/wordml/cex" xmlns:w16cid="http://schemas.microsoft.com/office/word/2016/wordml/cid" xmlns:w16="http://schemas.microsoft.com/office/word/2018/wordml" xmlns:w16sdtdh="http://schemas.microsoft.com/office/word/2020/wordml/sdtdatahash" xmlns:w16se="http://schemas.microsoft.com/office/word/2015/wordml/symex" xmlns:wpg="http://schemas.microsoft.com/office/word/2010/wordprocessingGroup" xmlns:wpi="http://schemas.microsoft.com/office/word/2010/wordprocessingInk" xmlns:wne="http://schemas.microsoft.com/office/word/2006/wordml" xmlns:wps="http://schemas.microsoft.com/office/word/2010/wordprocessingShape" mc:Ignorable="w14 w15 w16se w16cid w16 w16cex w16sdtdh wp14">
+<w:ftr xmlns:wpc="http://schemas.microsoft.com/office/word/2010/wordprocessingCanvas" xmlns:cx="http://schemas.microsoft.com/office/drawing/2014/chartex" xmlns:cx1="http://schemas.microsoft.com/office/drawing/2015/9/8/chartex" xmlns:cx2="http://schemas.microsoft.com/office/drawing/2015/10/21/chartex" xmlns:cx3="http://schemas.microsoft.com/office/drawing/2016/5/9/chartex" xmlns:cx4="http://schemas.microsoft.com/office/drawing/2016/5/10/chartex" xmlns:cx5="http://schemas.microsoft.com/office/drawing/2016/5/11/chartex" xmlns:cx6="http://schemas.microsoft.com/office/drawing/2016/5/12/chartex" xmlns:cx7="http://schemas.microsoft.com/office/drawing/2016/5/13/chartex" xmlns:cx8="http://schemas.microsoft.com/office/drawing/2016/5/14/chartex" xmlns:mc="http://schemas.openxmlformats.org/markup-compatibility/2006" xmlns:aink="http://schemas.microsoft.com/office/drawing/2016/ink" xmlns:am3d="http://schemas.microsoft.com/office/drawing/2017/model3d" xmlns:o="urn:schemas-microsoft-com:office:office" xmlns:oel="http://schemas.microsoft.com/office/2019/extlst" xmlns:r="http://schemas.openxmlformats.org/officeDocument/2006/relationships" xmlns:m="http://schemas.openxmlformats.org/officeDocument/2006/math" xmlns:v="urn:schemas-microsoft-com:vml" xmlns:wp14="http://schemas.microsoft.com/office/word/2010/wordprocessingDrawing" xmlns:wp="http://schemas.openxmlformats.org/drawingml/2006/wordprocessingDrawing" xmlns:w10="urn:schemas-microsoft-com:office:word" xmlns:w="http://schemas.openxmlformats.org/wordprocessingml/2006/main" xmlns:w14="http://schemas.microsoft.com/office/word/2010/wordml" xmlns:w15="http://schemas.microsoft.com/office/word/2012/wordml" xmlns:w16cex="http://schemas.microsoft.com/office/word/2018/wordml/cex" xmlns:w16cid="http://schemas.microsoft.com/office/word/2016/wordml/cid" xmlns:w16="http://schemas.microsoft.com/office/word/2018/wordml" xmlns:w16du="http://schemas.microsoft.com/office/word/2023/wordml/word16du" xmlns:w16sdtdh="http://schemas.microsoft.com/office/word/2020/wordml/sdtdatahash" xmlns:w16se="http://schemas.microsoft.com/office/word/2015/wordml/symex" xmlns:wpg="http://schemas.microsoft.com/office/word/2010/wordprocessingGroup" xmlns:wpi="http://schemas.microsoft.com/office/word/2010/wordprocessingInk" xmlns:wne="http://schemas.microsoft.com/office/word/2006/wordml" xmlns:wps="http://schemas.microsoft.com/office/word/2010/wordprocessingShape" mc:Ignorable="w14 w15 w16se w16cid w16 w16cex w16sdtdh w16du wp14">
   <w:p>
     <w:pPr>
       <w:pStyle w:val="BodyText"/>
@@ -13822,13 +14964,8 @@
                             <w:fldChar w:fldCharType="separate"/>
                           </w:r>
                           <w:r>
-                            <w:t>vii</w:t>
+                            <w:t>viii</w:t>
                           </w:r>
-                          <w:proofErr w:type="spellStart"/>
-                          <w:r>
-                            <w:t>i</w:t>
-                          </w:r>
-                          <w:proofErr w:type="spellEnd"/>
                           <w:r>
                             <w:fldChar w:fldCharType="end"/>
                           </w:r>
@@ -13856,7 +14993,7 @@
               <v:stroke joinstyle="miter"/>
               <v:path gradientshapeok="t" o:connecttype="rect"/>
             </v:shapetype>
-            <v:shape id="Text Box 5" o:spid="_x0000_s1026" type="#_x0000_t202" style="position:absolute;margin-left:294.35pt;margin-top:796.7pt;width:21.7pt;height:16.9pt;z-index:-251658752;visibility:visible;mso-wrap-style:square;mso-width-percent:0;mso-height-percent:0;mso-wrap-distance-left:9pt;mso-wrap-distance-top:0;mso-wrap-distance-right:9pt;mso-wrap-distance-bottom:0;mso-position-horizontal:absolute;mso-position-horizontal-relative:page;mso-position-vertical:absolute;mso-position-vertical-relative:page;mso-width-percent:0;mso-height-percent:0;mso-width-relative:page;mso-height-relative:page;v-text-anchor:top" o:gfxdata="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" filled="f" stroked="f">
+            <v:shape id="Text Box 5" o:spid="_x0000_s1026" type="#_x0000_t202" style="position:absolute;margin-left:294.35pt;margin-top:796.7pt;width:21.7pt;height:16.9pt;z-index:-251658752;visibility:visible;mso-wrap-style:square;mso-width-percent:0;mso-height-percent:0;mso-wrap-distance-left:9pt;mso-wrap-distance-top:0;mso-wrap-distance-right:9pt;mso-wrap-distance-bottom:0;mso-position-horizontal:absolute;mso-position-horizontal-relative:page;mso-position-vertical:absolute;mso-position-vertical-relative:page;mso-width-percent:0;mso-height-percent:0;mso-width-relative:page;mso-height-relative:page;v-text-anchor:top" o:gfxdata="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" filled="f" stroked="f">
               <v:textbox inset="0,0,0,0">
                 <w:txbxContent>
                   <w:p>
@@ -13874,13 +15011,8 @@
                       <w:fldChar w:fldCharType="separate"/>
                     </w:r>
                     <w:r>
-                      <w:t>vii</w:t>
+                      <w:t>viii</w:t>
                     </w:r>
-                    <w:proofErr w:type="spellStart"/>
-                    <w:r>
-                      <w:t>i</w:t>
-                    </w:r>
-                    <w:proofErr w:type="spellEnd"/>
                     <w:r>
                       <w:fldChar w:fldCharType="end"/>
                     </w:r>
@@ -13898,7 +15030,7 @@
 </file>
 
 <file path=word/footer2.xml><?xml version="1.0" encoding="utf-8"?>
-<w:ftr xmlns:wpc="http://schemas.microsoft.com/office/word/2010/wordprocessingCanvas" xmlns:cx="http://schemas.microsoft.com/office/drawing/2014/chartex" xmlns:cx1="http://schemas.microsoft.com/office/drawing/2015/9/8/chartex" xmlns:cx2="http://schemas.microsoft.com/office/drawing/2015/10/21/chartex" xmlns:cx3="http://schemas.microsoft.com/office/drawing/2016/5/9/chartex" xmlns:cx4="http://schemas.microsoft.com/office/drawing/2016/5/10/chartex" xmlns:cx5="http://schemas.microsoft.com/office/drawing/2016/5/11/chartex" xmlns:cx6="http://schemas.microsoft.com/office/drawing/2016/5/12/chartex" xmlns:cx7="http://schemas.microsoft.com/office/drawing/2016/5/13/chartex" xmlns:cx8="http://schemas.microsoft.com/office/drawing/2016/5/14/chartex" xmlns:mc="http://schemas.openxmlformats.org/markup-compatibility/2006" xmlns:aink="http://schemas.microsoft.com/office/drawing/2016/ink" xmlns:am3d="http://schemas.microsoft.com/office/drawing/2017/model3d" xmlns:o="urn:schemas-microsoft-com:office:office" xmlns:r="http://schemas.openxmlformats.org/officeDocument/2006/relationships" xmlns:m="http://schemas.openxmlformats.org/officeDocument/2006/math" xmlns:v="urn:schemas-microsoft-com:vml" xmlns:wp14="http://schemas.microsoft.com/office/word/2010/wordprocessingDrawing" xmlns:wp="http://schemas.openxmlformats.org/drawingml/2006/wordprocessingDrawing" xmlns:w10="urn:schemas-microsoft-com:office:word" xmlns:w="http://schemas.openxmlformats.org/wordprocessingml/2006/main" xmlns:w14="http://schemas.microsoft.com/office/word/2010/wordml" xmlns:w15="http://schemas.microsoft.com/office/word/2012/wordml" xmlns:w16cex="http://schemas.microsoft.com/office/word/2018/wordml/cex" xmlns:w16cid="http://schemas.microsoft.com/office/word/2016/wordml/cid" xmlns:w16="http://schemas.microsoft.com/office/word/2018/wordml" xmlns:w16sdtdh="http://schemas.microsoft.com/office/word/2020/wordml/sdtdatahash" xmlns:w16se="http://schemas.microsoft.com/office/word/2015/wordml/symex" xmlns:wpg="http://schemas.microsoft.com/office/word/2010/wordprocessingGroup" xmlns:wpi="http://schemas.microsoft.com/office/word/2010/wordprocessingInk" xmlns:wne="http://schemas.microsoft.com/office/word/2006/wordml" xmlns:wps="http://schemas.microsoft.com/office/word/2010/wordprocessingShape" mc:Ignorable="w14 w15 w16se w16cid w16 w16cex w16sdtdh wp14">
+<w:ftr xmlns:wpc="http://schemas.microsoft.com/office/word/2010/wordprocessingCanvas" xmlns:cx="http://schemas.microsoft.com/office/drawing/2014/chartex" xmlns:cx1="http://schemas.microsoft.com/office/drawing/2015/9/8/chartex" xmlns:cx2="http://schemas.microsoft.com/office/drawing/2015/10/21/chartex" xmlns:cx3="http://schemas.microsoft.com/office/drawing/2016/5/9/chartex" xmlns:cx4="http://schemas.microsoft.com/office/drawing/2016/5/10/chartex" xmlns:cx5="http://schemas.microsoft.com/office/drawing/2016/5/11/chartex" xmlns:cx6="http://schemas.microsoft.com/office/drawing/2016/5/12/chartex" xmlns:cx7="http://schemas.microsoft.com/office/drawing/2016/5/13/chartex" xmlns:cx8="http://schemas.microsoft.com/office/drawing/2016/5/14/chartex" xmlns:mc="http://schemas.openxmlformats.org/markup-compatibility/2006" xmlns:aink="http://schemas.microsoft.com/office/drawing/2016/ink" xmlns:am3d="http://schemas.microsoft.com/office/drawing/2017/model3d" xmlns:o="urn:schemas-microsoft-com:office:office" xmlns:oel="http://schemas.microsoft.com/office/2019/extlst" xmlns:r="http://schemas.openxmlformats.org/officeDocument/2006/relationships" xmlns:m="http://schemas.openxmlformats.org/officeDocument/2006/math" xmlns:v="urn:schemas-microsoft-com:vml" xmlns:wp14="http://schemas.microsoft.com/office/word/2010/wordprocessingDrawing" xmlns:wp="http://schemas.openxmlformats.org/drawingml/2006/wordprocessingDrawing" xmlns:w10="urn:schemas-microsoft-com:office:word" xmlns:w="http://schemas.openxmlformats.org/wordprocessingml/2006/main" xmlns:w14="http://schemas.microsoft.com/office/word/2010/wordml" xmlns:w15="http://schemas.microsoft.com/office/word/2012/wordml" xmlns:w16cex="http://schemas.microsoft.com/office/word/2018/wordml/cex" xmlns:w16cid="http://schemas.microsoft.com/office/word/2016/wordml/cid" xmlns:w16="http://schemas.microsoft.com/office/word/2018/wordml" xmlns:w16du="http://schemas.microsoft.com/office/word/2023/wordml/word16du" xmlns:w16sdtdh="http://schemas.microsoft.com/office/word/2020/wordml/sdtdatahash" xmlns:w16se="http://schemas.microsoft.com/office/word/2015/wordml/symex" xmlns:wpg="http://schemas.microsoft.com/office/word/2010/wordprocessingGroup" xmlns:wpi="http://schemas.microsoft.com/office/word/2010/wordprocessingInk" xmlns:wne="http://schemas.microsoft.com/office/word/2006/wordml" xmlns:wps="http://schemas.microsoft.com/office/word/2010/wordprocessingShape" mc:Ignorable="w14 w15 w16se w16cid w16 w16cex w16sdtdh w16du wp14">
   <w:sdt>
     <w:sdtPr>
       <w:id w:val="-1786181675"/>
@@ -13956,7 +15088,7 @@
 </file>
 
 <file path=word/footnotes.xml><?xml version="1.0" encoding="utf-8"?>
-<w:footnotes xmlns:wpc="http://schemas.microsoft.com/office/word/2010/wordprocessingCanvas" xmlns:cx="http://schemas.microsoft.com/office/drawing/2014/chartex" xmlns:cx1="http://schemas.microsoft.com/office/drawing/2015/9/8/chartex" xmlns:cx2="http://schemas.microsoft.com/office/drawing/2015/10/21/chartex" xmlns:cx3="http://schemas.microsoft.com/office/drawing/2016/5/9/chartex" xmlns:cx4="http://schemas.microsoft.com/office/drawing/2016/5/10/chartex" xmlns:cx5="http://schemas.microsoft.com/office/drawing/2016/5/11/chartex" xmlns:cx6="http://schemas.microsoft.com/office/drawing/2016/5/12/chartex" xmlns:cx7="http://schemas.microsoft.com/office/drawing/2016/5/13/chartex" xmlns:cx8="http://schemas.microsoft.com/office/drawing/2016/5/14/chartex" xmlns:mc="http://schemas.openxmlformats.org/markup-compatibility/2006" xmlns:aink="http://schemas.microsoft.com/office/drawing/2016/ink" xmlns:am3d="http://schemas.microsoft.com/office/drawing/2017/model3d" xmlns:o="urn:schemas-microsoft-com:office:office" xmlns:r="http://schemas.openxmlformats.org/officeDocument/2006/relationships" xmlns:m="http://schemas.openxmlformats.org/officeDocument/2006/math" xmlns:v="urn:schemas-microsoft-com:vml" xmlns:wp14="http://schemas.microsoft.com/office/word/2010/wordprocessingDrawing" xmlns:wp="http://schemas.openxmlformats.org/drawingml/2006/wordprocessingDrawing" xmlns:w10="urn:schemas-microsoft-com:office:word" xmlns:w="http://schemas.openxmlformats.org/wordprocessingml/2006/main" xmlns:w14="http://schemas.microsoft.com/office/word/2010/wordml" xmlns:w15="http://schemas.microsoft.com/office/word/2012/wordml" xmlns:w16cex="http://schemas.microsoft.com/office/word/2018/wordml/cex" xmlns:w16cid="http://schemas.microsoft.com/office/word/2016/wordml/cid" xmlns:w16="http://schemas.microsoft.com/office/word/2018/wordml" xmlns:w16sdtdh="http://schemas.microsoft.com/office/word/2020/wordml/sdtdatahash" xmlns:w16se="http://schemas.microsoft.com/office/word/2015/wordml/symex" xmlns:wpg="http://schemas.microsoft.com/office/word/2010/wordprocessingGroup" xmlns:wpi="http://schemas.microsoft.com/office/word/2010/wordprocessingInk" xmlns:wne="http://schemas.microsoft.com/office/word/2006/wordml" xmlns:wps="http://schemas.microsoft.com/office/word/2010/wordprocessingShape" mc:Ignorable="w14 w15 w16se w16cid w16 w16cex w16sdtdh wp14">
+<w:footnotes xmlns:wpc="http://schemas.microsoft.com/office/word/2010/wordprocessingCanvas" xmlns:cx="http://schemas.microsoft.com/office/drawing/2014/chartex" xmlns:cx1="http://schemas.microsoft.com/office/drawing/2015/9/8/chartex" xmlns:cx2="http://schemas.microsoft.com/office/drawing/2015/10/21/chartex" xmlns:cx3="http://schemas.microsoft.com/office/drawing/2016/5/9/chartex" xmlns:cx4="http://schemas.microsoft.com/office/drawing/2016/5/10/chartex" xmlns:cx5="http://schemas.microsoft.com/office/drawing/2016/5/11/chartex" xmlns:cx6="http://schemas.microsoft.com/office/drawing/2016/5/12/chartex" xmlns:cx7="http://schemas.microsoft.com/office/drawing/2016/5/13/chartex" xmlns:cx8="http://schemas.microsoft.com/office/drawing/2016/5/14/chartex" xmlns:mc="http://schemas.openxmlformats.org/markup-compatibility/2006" xmlns:aink="http://schemas.microsoft.com/office/drawing/2016/ink" xmlns:am3d="http://schemas.microsoft.com/office/drawing/2017/model3d" xmlns:o="urn:schemas-microsoft-com:office:office" xmlns:oel="http://schemas.microsoft.com/office/2019/extlst" xmlns:r="http://schemas.openxmlformats.org/officeDocument/2006/relationships" xmlns:m="http://schemas.openxmlformats.org/officeDocument/2006/math" xmlns:v="urn:schemas-microsoft-com:vml" xmlns:wp14="http://schemas.microsoft.com/office/word/2010/wordprocessingDrawing" xmlns:wp="http://schemas.openxmlformats.org/drawingml/2006/wordprocessingDrawing" xmlns:w10="urn:schemas-microsoft-com:office:word" xmlns:w="http://schemas.openxmlformats.org/wordprocessingml/2006/main" xmlns:w14="http://schemas.microsoft.com/office/word/2010/wordml" xmlns:w15="http://schemas.microsoft.com/office/word/2012/wordml" xmlns:w16cex="http://schemas.microsoft.com/office/word/2018/wordml/cex" xmlns:w16cid="http://schemas.microsoft.com/office/word/2016/wordml/cid" xmlns:w16="http://schemas.microsoft.com/office/word/2018/wordml" xmlns:w16du="http://schemas.microsoft.com/office/word/2023/wordml/word16du" xmlns:w16sdtdh="http://schemas.microsoft.com/office/word/2020/wordml/sdtdatahash" xmlns:w16se="http://schemas.microsoft.com/office/word/2015/wordml/symex" xmlns:wpg="http://schemas.microsoft.com/office/word/2010/wordprocessingGroup" xmlns:wpi="http://schemas.microsoft.com/office/word/2010/wordprocessingInk" xmlns:wne="http://schemas.microsoft.com/office/word/2006/wordml" xmlns:wps="http://schemas.microsoft.com/office/word/2010/wordprocessingShape" mc:Ignorable="w14 w15 w16se w16cid w16 w16cex w16sdtdh w16du wp14">
   <w:footnote w:type="separator" w:id="-1">
     <w:p>
       <w:r>
@@ -13975,7 +15107,7 @@
 </file>
 
 <file path=word/numbering.xml><?xml version="1.0" encoding="utf-8"?>
-<w:numbering xmlns:wpc="http://schemas.microsoft.com/office/word/2010/wordprocessingCanvas" xmlns:cx="http://schemas.microsoft.com/office/drawing/2014/chartex" xmlns:cx1="http://schemas.microsoft.com/office/drawing/2015/9/8/chartex" xmlns:cx2="http://schemas.microsoft.com/office/drawing/2015/10/21/chartex" xmlns:cx3="http://schemas.microsoft.com/office/drawing/2016/5/9/chartex" xmlns:cx4="http://schemas.microsoft.com/office/drawing/2016/5/10/chartex" xmlns:cx5="http://schemas.microsoft.com/office/drawing/2016/5/11/chartex" xmlns:cx6="http://schemas.microsoft.com/office/drawing/2016/5/12/chartex" xmlns:cx7="http://schemas.microsoft.com/office/drawing/2016/5/13/chartex" xmlns:cx8="http://schemas.microsoft.com/office/drawing/2016/5/14/chartex" xmlns:mc="http://schemas.openxmlformats.org/markup-compatibility/2006" xmlns:aink="http://schemas.microsoft.com/office/drawing/2016/ink" xmlns:am3d="http://schemas.microsoft.com/office/drawing/2017/model3d" xmlns:o="urn:schemas-microsoft-com:office:office" xmlns:r="http://schemas.openxmlformats.org/officeDocument/2006/relationships" xmlns:m="http://schemas.openxmlformats.org/officeDocument/2006/math" xmlns:v="urn:schemas-microsoft-com:vml" xmlns:wp14="http://schemas.microsoft.com/office/word/2010/wordprocessingDrawing" xmlns:wp="http://schemas.openxmlformats.org/drawingml/2006/wordprocessingDrawing" xmlns:w10="urn:schemas-microsoft-com:office:word" xmlns:w="http://schemas.openxmlformats.org/wordprocessingml/2006/main" xmlns:w14="http://schemas.microsoft.com/office/word/2010/wordml" xmlns:w15="http://schemas.microsoft.com/office/word/2012/wordml" xmlns:w16cex="http://schemas.microsoft.com/office/word/2018/wordml/cex" xmlns:w16cid="http://schemas.microsoft.com/office/word/2016/wordml/cid" xmlns:w16="http://schemas.microsoft.com/office/word/2018/wordml" xmlns:w16sdtdh="http://schemas.microsoft.com/office/word/2020/wordml/sdtdatahash" xmlns:w16se="http://schemas.microsoft.com/office/word/2015/wordml/symex" xmlns:wpg="http://schemas.microsoft.com/office/word/2010/wordprocessingGroup" xmlns:wpi="http://schemas.microsoft.com/office/word/2010/wordprocessingInk" xmlns:wne="http://schemas.microsoft.com/office/word/2006/wordml" xmlns:wps="http://schemas.microsoft.com/office/word/2010/wordprocessingShape" mc:Ignorable="w14 w15 w16se w16cid w16 w16cex w16sdtdh wp14">
+<w:numbering xmlns:wpc="http://schemas.microsoft.com/office/word/2010/wordprocessingCanvas" xmlns:cx="http://schemas.microsoft.com/office/drawing/2014/chartex" xmlns:cx1="http://schemas.microsoft.com/office/drawing/2015/9/8/chartex" xmlns:cx2="http://schemas.microsoft.com/office/drawing/2015/10/21/chartex" xmlns:cx3="http://schemas.microsoft.com/office/drawing/2016/5/9/chartex" xmlns:cx4="http://schemas.microsoft.com/office/drawing/2016/5/10/chartex" xmlns:cx5="http://schemas.microsoft.com/office/drawing/2016/5/11/chartex" xmlns:cx6="http://schemas.microsoft.com/office/drawing/2016/5/12/chartex" xmlns:cx7="http://schemas.microsoft.com/office/drawing/2016/5/13/chartex" xmlns:cx8="http://schemas.microsoft.com/office/drawing/2016/5/14/chartex" xmlns:mc="http://schemas.openxmlformats.org/markup-compatibility/2006" xmlns:aink="http://schemas.microsoft.com/office/drawing/2016/ink" xmlns:am3d="http://schemas.microsoft.com/office/drawing/2017/model3d" xmlns:o="urn:schemas-microsoft-com:office:office" xmlns:oel="http://schemas.microsoft.com/office/2019/extlst" xmlns:r="http://schemas.openxmlformats.org/officeDocument/2006/relationships" xmlns:m="http://schemas.openxmlformats.org/officeDocument/2006/math" xmlns:v="urn:schemas-microsoft-com:vml" xmlns:wp14="http://schemas.microsoft.com/office/word/2010/wordprocessingDrawing" xmlns:wp="http://schemas.openxmlformats.org/drawingml/2006/wordprocessingDrawing" xmlns:w10="urn:schemas-microsoft-com:office:word" xmlns:w="http://schemas.openxmlformats.org/wordprocessingml/2006/main" xmlns:w14="http://schemas.microsoft.com/office/word/2010/wordml" xmlns:w15="http://schemas.microsoft.com/office/word/2012/wordml" xmlns:w16cex="http://schemas.microsoft.com/office/word/2018/wordml/cex" xmlns:w16cid="http://schemas.microsoft.com/office/word/2016/wordml/cid" xmlns:w16="http://schemas.microsoft.com/office/word/2018/wordml" xmlns:w16du="http://schemas.microsoft.com/office/word/2023/wordml/word16du" xmlns:w16sdtdh="http://schemas.microsoft.com/office/word/2020/wordml/sdtdatahash" xmlns:w16se="http://schemas.microsoft.com/office/word/2015/wordml/symex" xmlns:wpg="http://schemas.microsoft.com/office/word/2010/wordprocessingGroup" xmlns:wpi="http://schemas.microsoft.com/office/word/2010/wordprocessingInk" xmlns:wne="http://schemas.microsoft.com/office/word/2006/wordml" xmlns:wps="http://schemas.microsoft.com/office/word/2010/wordprocessingShape" mc:Ignorable="w14 w15 w16se w16cid w16 w16cex w16sdtdh w16du wp14">
   <w:abstractNum w:abstractNumId="0" w15:restartNumberingAfterBreak="0">
     <w:nsid w:val="033821D0"/>
     <w:multiLevelType w:val="hybridMultilevel"/>
@@ -17903,112 +19035,112 @@
       </w:rPr>
     </w:lvl>
   </w:abstractNum>
-  <w:num w:numId="1">
+  <w:num w:numId="1" w16cid:durableId="932474852">
     <w:abstractNumId w:val="4"/>
   </w:num>
-  <w:num w:numId="2">
+  <w:num w:numId="2" w16cid:durableId="1564869983">
     <w:abstractNumId w:val="33"/>
   </w:num>
-  <w:num w:numId="3">
+  <w:num w:numId="3" w16cid:durableId="1785274014">
     <w:abstractNumId w:val="30"/>
   </w:num>
-  <w:num w:numId="4">
+  <w:num w:numId="4" w16cid:durableId="362559337">
     <w:abstractNumId w:val="10"/>
   </w:num>
-  <w:num w:numId="5">
+  <w:num w:numId="5" w16cid:durableId="1278567745">
     <w:abstractNumId w:val="11"/>
   </w:num>
-  <w:num w:numId="6">
+  <w:num w:numId="6" w16cid:durableId="1631088273">
     <w:abstractNumId w:val="16"/>
   </w:num>
-  <w:num w:numId="7">
+  <w:num w:numId="7" w16cid:durableId="1851674307">
     <w:abstractNumId w:val="3"/>
   </w:num>
-  <w:num w:numId="8">
+  <w:num w:numId="8" w16cid:durableId="935022955">
     <w:abstractNumId w:val="6"/>
   </w:num>
-  <w:num w:numId="9">
+  <w:num w:numId="9" w16cid:durableId="573006608">
     <w:abstractNumId w:val="31"/>
   </w:num>
-  <w:num w:numId="10">
+  <w:num w:numId="10" w16cid:durableId="1287616677">
     <w:abstractNumId w:val="2"/>
   </w:num>
-  <w:num w:numId="11">
+  <w:num w:numId="11" w16cid:durableId="889803126">
     <w:abstractNumId w:val="26"/>
   </w:num>
-  <w:num w:numId="12">
+  <w:num w:numId="12" w16cid:durableId="1262296378">
     <w:abstractNumId w:val="32"/>
   </w:num>
-  <w:num w:numId="13">
+  <w:num w:numId="13" w16cid:durableId="1136139006">
     <w:abstractNumId w:val="21"/>
   </w:num>
-  <w:num w:numId="14">
+  <w:num w:numId="14" w16cid:durableId="47414336">
     <w:abstractNumId w:val="29"/>
   </w:num>
-  <w:num w:numId="15">
+  <w:num w:numId="15" w16cid:durableId="420301118">
     <w:abstractNumId w:val="7"/>
   </w:num>
-  <w:num w:numId="16">
+  <w:num w:numId="16" w16cid:durableId="1912346026">
     <w:abstractNumId w:val="13"/>
   </w:num>
-  <w:num w:numId="17">
+  <w:num w:numId="17" w16cid:durableId="2052802191">
     <w:abstractNumId w:val="35"/>
   </w:num>
-  <w:num w:numId="18">
+  <w:num w:numId="18" w16cid:durableId="1779643318">
     <w:abstractNumId w:val="19"/>
   </w:num>
-  <w:num w:numId="19">
+  <w:num w:numId="19" w16cid:durableId="1631478267">
     <w:abstractNumId w:val="27"/>
   </w:num>
-  <w:num w:numId="20">
+  <w:num w:numId="20" w16cid:durableId="1042946183">
     <w:abstractNumId w:val="24"/>
   </w:num>
-  <w:num w:numId="21">
+  <w:num w:numId="21" w16cid:durableId="89549684">
     <w:abstractNumId w:val="15"/>
   </w:num>
-  <w:num w:numId="22">
+  <w:num w:numId="22" w16cid:durableId="680813209">
     <w:abstractNumId w:val="22"/>
   </w:num>
-  <w:num w:numId="23">
+  <w:num w:numId="23" w16cid:durableId="1466510531">
     <w:abstractNumId w:val="18"/>
   </w:num>
-  <w:num w:numId="24">
+  <w:num w:numId="24" w16cid:durableId="2035227562">
     <w:abstractNumId w:val="17"/>
   </w:num>
-  <w:num w:numId="25">
+  <w:num w:numId="25" w16cid:durableId="1192720055">
     <w:abstractNumId w:val="8"/>
   </w:num>
-  <w:num w:numId="26">
+  <w:num w:numId="26" w16cid:durableId="1536847546">
     <w:abstractNumId w:val="23"/>
   </w:num>
-  <w:num w:numId="27">
+  <w:num w:numId="27" w16cid:durableId="1827282253">
     <w:abstractNumId w:val="14"/>
   </w:num>
-  <w:num w:numId="28">
+  <w:num w:numId="28" w16cid:durableId="1080981741">
     <w:abstractNumId w:val="5"/>
   </w:num>
-  <w:num w:numId="29">
+  <w:num w:numId="29" w16cid:durableId="1462773143">
     <w:abstractNumId w:val="12"/>
   </w:num>
-  <w:num w:numId="30">
+  <w:num w:numId="30" w16cid:durableId="572854457">
     <w:abstractNumId w:val="25"/>
   </w:num>
-  <w:num w:numId="31">
+  <w:num w:numId="31" w16cid:durableId="1166016824">
     <w:abstractNumId w:val="9"/>
   </w:num>
-  <w:num w:numId="32">
+  <w:num w:numId="32" w16cid:durableId="574631864">
     <w:abstractNumId w:val="28"/>
   </w:num>
-  <w:num w:numId="33">
+  <w:num w:numId="33" w16cid:durableId="2067682122">
     <w:abstractNumId w:val="20"/>
   </w:num>
-  <w:num w:numId="34">
+  <w:num w:numId="34" w16cid:durableId="477965817">
     <w:abstractNumId w:val="1"/>
   </w:num>
-  <w:num w:numId="35">
+  <w:num w:numId="35" w16cid:durableId="1217819563">
     <w:abstractNumId w:val="34"/>
   </w:num>
-  <w:num w:numId="36">
+  <w:num w:numId="36" w16cid:durableId="749355418">
     <w:abstractNumId w:val="0"/>
   </w:num>
   <w:numIdMacAtCleanup w:val="10"/>
@@ -18016,7 +19148,7 @@
 </file>
 
 <file path=word/styles.xml><?xml version="1.0" encoding="utf-8"?>
-<w:styles xmlns:mc="http://schemas.openxmlformats.org/markup-compatibility/2006" xmlns:r="http://schemas.openxmlformats.org/officeDocument/2006/relationships" xmlns:w="http://schemas.openxmlformats.org/wordprocessingml/2006/main" xmlns:w14="http://schemas.microsoft.com/office/word/2010/wordml" xmlns:w15="http://schemas.microsoft.com/office/word/2012/wordml" xmlns:w16cex="http://schemas.microsoft.com/office/word/2018/wordml/cex" xmlns:w16cid="http://schemas.microsoft.com/office/word/2016/wordml/cid" xmlns:w16="http://schemas.microsoft.com/office/word/2018/wordml" xmlns:w16sdtdh="http://schemas.microsoft.com/office/word/2020/wordml/sdtdatahash" xmlns:w16se="http://schemas.microsoft.com/office/word/2015/wordml/symex" mc:Ignorable="w14 w15 w16se w16cid w16 w16cex w16sdtdh">
+<w:styles xmlns:mc="http://schemas.openxmlformats.org/markup-compatibility/2006" xmlns:r="http://schemas.openxmlformats.org/officeDocument/2006/relationships" xmlns:w="http://schemas.openxmlformats.org/wordprocessingml/2006/main" xmlns:w14="http://schemas.microsoft.com/office/word/2010/wordml" xmlns:w15="http://schemas.microsoft.com/office/word/2012/wordml" xmlns:w16cex="http://schemas.microsoft.com/office/word/2018/wordml/cex" xmlns:w16cid="http://schemas.microsoft.com/office/word/2016/wordml/cid" xmlns:w16="http://schemas.microsoft.com/office/word/2018/wordml" xmlns:w16du="http://schemas.microsoft.com/office/word/2023/wordml/word16du" xmlns:w16sdtdh="http://schemas.microsoft.com/office/word/2020/wordml/sdtdatahash" xmlns:w16se="http://schemas.microsoft.com/office/word/2015/wordml/symex" mc:Ignorable="w14 w15 w16se w16cid w16 w16cex w16sdtdh w16du">
   <w:docDefaults>
     <w:rPrDefault>
       <w:rPr>
@@ -18506,7 +19638,6 @@
   <w:style w:type="character" w:default="1" w:styleId="DefaultParagraphFont">
     <w:name w:val="Default Paragraph Font"/>
     <w:uiPriority w:val="1"/>
-    <w:semiHidden/>
     <w:unhideWhenUsed/>
   </w:style>
   <w:style w:type="table" w:default="1" w:styleId="TableNormal">

</xml_diff>

<commit_message>
Update Grad Cam in the report
</commit_message>
<xml_diff>
--- a/assignment_combined/202370140_202410472_project_report.docx
+++ b/assignment_combined/202370140_202410472_project_report.docx
@@ -6502,25 +6502,77 @@
           <w:color w:val="A31515"/>
           <w:lang w:val="en-GB" w:eastAsia="en-GB"/>
         </w:rPr>
-        <w:t>'</w:t>
-      </w:r>
-      <w:proofErr w:type="spellStart"/>
+        <w:t>'max_depth'</w:t>
+      </w:r>
+      <w:r>
+        <w:rPr>
+          <w:rFonts w:ascii="Arial" w:eastAsia="Times New Roman" w:hAnsi="Arial" w:cs="Arial"/>
+          <w:color w:val="000000"/>
+          <w:lang w:val="en-GB" w:eastAsia="en-GB"/>
+        </w:rPr>
+        <w:t>: [</w:t>
+      </w:r>
+      <w:r>
+        <w:rPr>
+          <w:rFonts w:ascii="Arial" w:eastAsia="Times New Roman" w:hAnsi="Arial" w:cs="Arial"/>
+          <w:color w:val="098658"/>
+          <w:lang w:val="en-GB" w:eastAsia="en-GB"/>
+        </w:rPr>
+        <w:t>10</w:t>
+      </w:r>
+      <w:r>
+        <w:rPr>
+          <w:rFonts w:ascii="Arial" w:eastAsia="Times New Roman" w:hAnsi="Arial" w:cs="Arial"/>
+          <w:color w:val="000000"/>
+          <w:lang w:val="en-GB" w:eastAsia="en-GB"/>
+        </w:rPr>
+        <w:t>],</w:t>
+      </w:r>
+    </w:p>
+    <w:p>
+      <w:pPr>
+        <w:widowControl/>
+        <w:shd w:val="clear" w:color="auto" w:fill="FFFFFF"/>
+        <w:autoSpaceDE/>
+        <w:autoSpaceDN/>
+        <w:spacing w:line="285" w:lineRule="atLeast"/>
+        <w:rPr>
+          <w:rFonts w:ascii="Arial" w:eastAsia="Times New Roman" w:hAnsi="Arial" w:cs="Arial"/>
+          <w:color w:val="000000"/>
+          <w:lang w:val="en-GB" w:eastAsia="en-GB"/>
+        </w:rPr>
+      </w:pPr>
+      <w:r>
+        <w:rPr>
+          <w:rFonts w:ascii="Arial" w:eastAsia="Times New Roman" w:hAnsi="Arial" w:cs="Arial"/>
+          <w:color w:val="000000"/>
+          <w:lang w:val="en-GB" w:eastAsia="en-GB"/>
+        </w:rPr>
+        <w:t xml:space="preserve">    </w:t>
+      </w:r>
       <w:r>
         <w:rPr>
           <w:rFonts w:ascii="Arial" w:eastAsia="Times New Roman" w:hAnsi="Arial" w:cs="Arial"/>
           <w:color w:val="A31515"/>
           <w:lang w:val="en-GB" w:eastAsia="en-GB"/>
         </w:rPr>
-        <w:t>max_depth</w:t>
-      </w:r>
-      <w:proofErr w:type="spellEnd"/>
+        <w:t>'max_features'</w:t>
+      </w:r>
+      <w:r>
+        <w:rPr>
+          <w:rFonts w:ascii="Arial" w:eastAsia="Times New Roman" w:hAnsi="Arial" w:cs="Arial"/>
+          <w:color w:val="000000"/>
+          <w:lang w:val="en-GB" w:eastAsia="en-GB"/>
+        </w:rPr>
+        <w:t>: [</w:t>
+      </w:r>
       <w:r>
         <w:rPr>
           <w:rFonts w:ascii="Arial" w:eastAsia="Times New Roman" w:hAnsi="Arial" w:cs="Arial"/>
           <w:color w:val="A31515"/>
           <w:lang w:val="en-GB" w:eastAsia="en-GB"/>
         </w:rPr>
-        <w:t>'</w:t>
+        <w:t>'sqrt'</w:t>
       </w:r>
       <w:r>
         <w:rPr>
@@ -6528,6 +6580,44 @@
           <w:color w:val="000000"/>
           <w:lang w:val="en-GB" w:eastAsia="en-GB"/>
         </w:rPr>
+        <w:t>],</w:t>
+      </w:r>
+    </w:p>
+    <w:p>
+      <w:pPr>
+        <w:widowControl/>
+        <w:shd w:val="clear" w:color="auto" w:fill="FFFFFF"/>
+        <w:autoSpaceDE/>
+        <w:autoSpaceDN/>
+        <w:spacing w:line="285" w:lineRule="atLeast"/>
+        <w:rPr>
+          <w:rFonts w:ascii="Arial" w:eastAsia="Times New Roman" w:hAnsi="Arial" w:cs="Arial"/>
+          <w:color w:val="000000"/>
+          <w:lang w:val="en-GB" w:eastAsia="en-GB"/>
+        </w:rPr>
+      </w:pPr>
+      <w:r>
+        <w:rPr>
+          <w:rFonts w:ascii="Arial" w:eastAsia="Times New Roman" w:hAnsi="Arial" w:cs="Arial"/>
+          <w:color w:val="000000"/>
+          <w:lang w:val="en-GB" w:eastAsia="en-GB"/>
+        </w:rPr>
+        <w:t xml:space="preserve">    </w:t>
+      </w:r>
+      <w:r>
+        <w:rPr>
+          <w:rFonts w:ascii="Arial" w:eastAsia="Times New Roman" w:hAnsi="Arial" w:cs="Arial"/>
+          <w:color w:val="A31515"/>
+          <w:lang w:val="en-GB" w:eastAsia="en-GB"/>
+        </w:rPr>
+        <w:t>'min_samples_leaf'</w:t>
+      </w:r>
+      <w:r>
+        <w:rPr>
+          <w:rFonts w:ascii="Arial" w:eastAsia="Times New Roman" w:hAnsi="Arial" w:cs="Arial"/>
+          <w:color w:val="000000"/>
+          <w:lang w:val="en-GB" w:eastAsia="en-GB"/>
+        </w:rPr>
         <w:t>: [</w:t>
       </w:r>
       <w:r>
@@ -6536,7 +6626,7 @@
           <w:color w:val="098658"/>
           <w:lang w:val="en-GB" w:eastAsia="en-GB"/>
         </w:rPr>
-        <w:t>10</w:t>
+        <w:t>2</w:t>
       </w:r>
       <w:r>
         <w:rPr>
@@ -6574,241 +6664,61 @@
           <w:color w:val="A31515"/>
           <w:lang w:val="en-GB" w:eastAsia="en-GB"/>
         </w:rPr>
-        <w:t>'</w:t>
-      </w:r>
-      <w:proofErr w:type="spellStart"/>
+        <w:t>'min_samples_split'</w:t>
+      </w:r>
+      <w:r>
+        <w:rPr>
+          <w:rFonts w:ascii="Arial" w:eastAsia="Times New Roman" w:hAnsi="Arial" w:cs="Arial"/>
+          <w:color w:val="000000"/>
+          <w:lang w:val="en-GB" w:eastAsia="en-GB"/>
+        </w:rPr>
+        <w:t>: [</w:t>
+      </w:r>
+      <w:r>
+        <w:rPr>
+          <w:rFonts w:ascii="Arial" w:eastAsia="Times New Roman" w:hAnsi="Arial" w:cs="Arial"/>
+          <w:color w:val="098658"/>
+          <w:lang w:val="en-GB" w:eastAsia="en-GB"/>
+        </w:rPr>
+        <w:t>2</w:t>
+      </w:r>
+      <w:r>
+        <w:rPr>
+          <w:rFonts w:ascii="Arial" w:eastAsia="Times New Roman" w:hAnsi="Arial" w:cs="Arial"/>
+          <w:color w:val="000000"/>
+          <w:lang w:val="en-GB" w:eastAsia="en-GB"/>
+        </w:rPr>
+        <w:t xml:space="preserve">], </w:t>
+      </w:r>
+    </w:p>
+    <w:p>
+      <w:pPr>
+        <w:widowControl/>
+        <w:shd w:val="clear" w:color="auto" w:fill="FFFFFF"/>
+        <w:autoSpaceDE/>
+        <w:autoSpaceDN/>
+        <w:spacing w:line="285" w:lineRule="atLeast"/>
+        <w:rPr>
+          <w:rFonts w:ascii="Arial" w:eastAsia="Times New Roman" w:hAnsi="Arial" w:cs="Arial"/>
+          <w:color w:val="000000"/>
+          <w:lang w:val="en-GB" w:eastAsia="en-GB"/>
+        </w:rPr>
+      </w:pPr>
+      <w:r>
+        <w:rPr>
+          <w:rFonts w:ascii="Arial" w:eastAsia="Times New Roman" w:hAnsi="Arial" w:cs="Arial"/>
+          <w:color w:val="000000"/>
+          <w:lang w:val="en-GB" w:eastAsia="en-GB"/>
+        </w:rPr>
+        <w:t xml:space="preserve">    </w:t>
+      </w:r>
       <w:r>
         <w:rPr>
           <w:rFonts w:ascii="Arial" w:eastAsia="Times New Roman" w:hAnsi="Arial" w:cs="Arial"/>
           <w:color w:val="A31515"/>
           <w:lang w:val="en-GB" w:eastAsia="en-GB"/>
         </w:rPr>
-        <w:t>max_features</w:t>
-      </w:r>
-      <w:proofErr w:type="spellEnd"/>
-      <w:r>
-        <w:rPr>
-          <w:rFonts w:ascii="Arial" w:eastAsia="Times New Roman" w:hAnsi="Arial" w:cs="Arial"/>
-          <w:color w:val="A31515"/>
-          <w:lang w:val="en-GB" w:eastAsia="en-GB"/>
-        </w:rPr>
-        <w:t>'</w:t>
-      </w:r>
-      <w:r>
-        <w:rPr>
-          <w:rFonts w:ascii="Arial" w:eastAsia="Times New Roman" w:hAnsi="Arial" w:cs="Arial"/>
-          <w:color w:val="000000"/>
-          <w:lang w:val="en-GB" w:eastAsia="en-GB"/>
-        </w:rPr>
-        <w:t>: [</w:t>
-      </w:r>
-      <w:r>
-        <w:rPr>
-          <w:rFonts w:ascii="Arial" w:eastAsia="Times New Roman" w:hAnsi="Arial" w:cs="Arial"/>
-          <w:color w:val="A31515"/>
-          <w:lang w:val="en-GB" w:eastAsia="en-GB"/>
-        </w:rPr>
-        <w:t>'sqrt'</w:t>
-      </w:r>
-      <w:r>
-        <w:rPr>
-          <w:rFonts w:ascii="Arial" w:eastAsia="Times New Roman" w:hAnsi="Arial" w:cs="Arial"/>
-          <w:color w:val="000000"/>
-          <w:lang w:val="en-GB" w:eastAsia="en-GB"/>
-        </w:rPr>
-        <w:t>],</w:t>
-      </w:r>
-    </w:p>
-    <w:p>
-      <w:pPr>
-        <w:widowControl/>
-        <w:shd w:val="clear" w:color="auto" w:fill="FFFFFF"/>
-        <w:autoSpaceDE/>
-        <w:autoSpaceDN/>
-        <w:spacing w:line="285" w:lineRule="atLeast"/>
-        <w:rPr>
-          <w:rFonts w:ascii="Arial" w:eastAsia="Times New Roman" w:hAnsi="Arial" w:cs="Arial"/>
-          <w:color w:val="000000"/>
-          <w:lang w:val="en-GB" w:eastAsia="en-GB"/>
-        </w:rPr>
-      </w:pPr>
-      <w:r>
-        <w:rPr>
-          <w:rFonts w:ascii="Arial" w:eastAsia="Times New Roman" w:hAnsi="Arial" w:cs="Arial"/>
-          <w:color w:val="000000"/>
-          <w:lang w:val="en-GB" w:eastAsia="en-GB"/>
-        </w:rPr>
-        <w:t xml:space="preserve">    </w:t>
-      </w:r>
-      <w:r>
-        <w:rPr>
-          <w:rFonts w:ascii="Arial" w:eastAsia="Times New Roman" w:hAnsi="Arial" w:cs="Arial"/>
-          <w:color w:val="A31515"/>
-          <w:lang w:val="en-GB" w:eastAsia="en-GB"/>
-        </w:rPr>
-        <w:t>'</w:t>
-      </w:r>
-      <w:proofErr w:type="spellStart"/>
-      <w:r>
-        <w:rPr>
-          <w:rFonts w:ascii="Arial" w:eastAsia="Times New Roman" w:hAnsi="Arial" w:cs="Arial"/>
-          <w:color w:val="A31515"/>
-          <w:lang w:val="en-GB" w:eastAsia="en-GB"/>
-        </w:rPr>
-        <w:t>min_samples_leaf</w:t>
-      </w:r>
-      <w:proofErr w:type="spellEnd"/>
-      <w:r>
-        <w:rPr>
-          <w:rFonts w:ascii="Arial" w:eastAsia="Times New Roman" w:hAnsi="Arial" w:cs="Arial"/>
-          <w:color w:val="A31515"/>
-          <w:lang w:val="en-GB" w:eastAsia="en-GB"/>
-        </w:rPr>
-        <w:t>'</w:t>
-      </w:r>
-      <w:r>
-        <w:rPr>
-          <w:rFonts w:ascii="Arial" w:eastAsia="Times New Roman" w:hAnsi="Arial" w:cs="Arial"/>
-          <w:color w:val="000000"/>
-          <w:lang w:val="en-GB" w:eastAsia="en-GB"/>
-        </w:rPr>
-        <w:t>: [</w:t>
-      </w:r>
-      <w:r>
-        <w:rPr>
-          <w:rFonts w:ascii="Arial" w:eastAsia="Times New Roman" w:hAnsi="Arial" w:cs="Arial"/>
-          <w:color w:val="098658"/>
-          <w:lang w:val="en-GB" w:eastAsia="en-GB"/>
-        </w:rPr>
-        <w:t>2</w:t>
-      </w:r>
-      <w:r>
-        <w:rPr>
-          <w:rFonts w:ascii="Arial" w:eastAsia="Times New Roman" w:hAnsi="Arial" w:cs="Arial"/>
-          <w:color w:val="000000"/>
-          <w:lang w:val="en-GB" w:eastAsia="en-GB"/>
-        </w:rPr>
-        <w:t>],</w:t>
-      </w:r>
-    </w:p>
-    <w:p>
-      <w:pPr>
-        <w:widowControl/>
-        <w:shd w:val="clear" w:color="auto" w:fill="FFFFFF"/>
-        <w:autoSpaceDE/>
-        <w:autoSpaceDN/>
-        <w:spacing w:line="285" w:lineRule="atLeast"/>
-        <w:rPr>
-          <w:rFonts w:ascii="Arial" w:eastAsia="Times New Roman" w:hAnsi="Arial" w:cs="Arial"/>
-          <w:color w:val="000000"/>
-          <w:lang w:val="en-GB" w:eastAsia="en-GB"/>
-        </w:rPr>
-      </w:pPr>
-      <w:r>
-        <w:rPr>
-          <w:rFonts w:ascii="Arial" w:eastAsia="Times New Roman" w:hAnsi="Arial" w:cs="Arial"/>
-          <w:color w:val="000000"/>
-          <w:lang w:val="en-GB" w:eastAsia="en-GB"/>
-        </w:rPr>
-        <w:t xml:space="preserve">    </w:t>
-      </w:r>
-      <w:r>
-        <w:rPr>
-          <w:rFonts w:ascii="Arial" w:eastAsia="Times New Roman" w:hAnsi="Arial" w:cs="Arial"/>
-          <w:color w:val="A31515"/>
-          <w:lang w:val="en-GB" w:eastAsia="en-GB"/>
-        </w:rPr>
-        <w:t>'</w:t>
-      </w:r>
-      <w:proofErr w:type="spellStart"/>
-      <w:r>
-        <w:rPr>
-          <w:rFonts w:ascii="Arial" w:eastAsia="Times New Roman" w:hAnsi="Arial" w:cs="Arial"/>
-          <w:color w:val="A31515"/>
-          <w:lang w:val="en-GB" w:eastAsia="en-GB"/>
-        </w:rPr>
-        <w:t>min_samples_split</w:t>
-      </w:r>
-      <w:proofErr w:type="spellEnd"/>
-      <w:r>
-        <w:rPr>
-          <w:rFonts w:ascii="Arial" w:eastAsia="Times New Roman" w:hAnsi="Arial" w:cs="Arial"/>
-          <w:color w:val="A31515"/>
-          <w:lang w:val="en-GB" w:eastAsia="en-GB"/>
-        </w:rPr>
-        <w:t>'</w:t>
-      </w:r>
-      <w:r>
-        <w:rPr>
-          <w:rFonts w:ascii="Arial" w:eastAsia="Times New Roman" w:hAnsi="Arial" w:cs="Arial"/>
-          <w:color w:val="000000"/>
-          <w:lang w:val="en-GB" w:eastAsia="en-GB"/>
-        </w:rPr>
-        <w:t>: [</w:t>
-      </w:r>
-      <w:r>
-        <w:rPr>
-          <w:rFonts w:ascii="Arial" w:eastAsia="Times New Roman" w:hAnsi="Arial" w:cs="Arial"/>
-          <w:color w:val="098658"/>
-          <w:lang w:val="en-GB" w:eastAsia="en-GB"/>
-        </w:rPr>
-        <w:t>2</w:t>
-      </w:r>
-      <w:r>
-        <w:rPr>
-          <w:rFonts w:ascii="Arial" w:eastAsia="Times New Roman" w:hAnsi="Arial" w:cs="Arial"/>
-          <w:color w:val="000000"/>
-          <w:lang w:val="en-GB" w:eastAsia="en-GB"/>
-        </w:rPr>
-        <w:t xml:space="preserve">], </w:t>
-      </w:r>
-    </w:p>
-    <w:p>
-      <w:pPr>
-        <w:widowControl/>
-        <w:shd w:val="clear" w:color="auto" w:fill="FFFFFF"/>
-        <w:autoSpaceDE/>
-        <w:autoSpaceDN/>
-        <w:spacing w:line="285" w:lineRule="atLeast"/>
-        <w:rPr>
-          <w:rFonts w:ascii="Arial" w:eastAsia="Times New Roman" w:hAnsi="Arial" w:cs="Arial"/>
-          <w:color w:val="000000"/>
-          <w:lang w:val="en-GB" w:eastAsia="en-GB"/>
-        </w:rPr>
-      </w:pPr>
-      <w:r>
-        <w:rPr>
-          <w:rFonts w:ascii="Arial" w:eastAsia="Times New Roman" w:hAnsi="Arial" w:cs="Arial"/>
-          <w:color w:val="000000"/>
-          <w:lang w:val="en-GB" w:eastAsia="en-GB"/>
-        </w:rPr>
-        <w:t xml:space="preserve">    </w:t>
-      </w:r>
-      <w:r>
-        <w:rPr>
-          <w:rFonts w:ascii="Arial" w:eastAsia="Times New Roman" w:hAnsi="Arial" w:cs="Arial"/>
-          <w:color w:val="A31515"/>
-          <w:lang w:val="en-GB" w:eastAsia="en-GB"/>
-        </w:rPr>
-        <w:t>'</w:t>
-      </w:r>
-      <w:proofErr w:type="spellStart"/>
-      <w:r>
-        <w:rPr>
-          <w:rFonts w:ascii="Arial" w:eastAsia="Times New Roman" w:hAnsi="Arial" w:cs="Arial"/>
-          <w:color w:val="A31515"/>
-          <w:lang w:val="en-GB" w:eastAsia="en-GB"/>
-        </w:rPr>
-        <w:t>n_estimators</w:t>
-      </w:r>
-      <w:proofErr w:type="spellEnd"/>
-      <w:r>
-        <w:rPr>
-          <w:rFonts w:ascii="Arial" w:eastAsia="Times New Roman" w:hAnsi="Arial" w:cs="Arial"/>
-          <w:color w:val="A31515"/>
-          <w:lang w:val="en-GB" w:eastAsia="en-GB"/>
-        </w:rPr>
-        <w:t>'</w:t>
+        <w:t>'n_estimators'</w:t>
       </w:r>
       <w:r>
         <w:rPr>
@@ -13165,7 +13075,9 @@
         <w:spacing w:before="40" w:line="259" w:lineRule="auto"/>
         <w:outlineLvl w:val="3"/>
         <w:rPr>
-          <w:rFonts w:ascii="Arial" w:eastAsia="Calibri" w:hAnsi="Arial" w:cs="Arial"/>
+          <w:rFonts w:ascii="Arial" w:eastAsia="Times New Roman" w:hAnsi="Arial" w:cs="Arial"/>
+          <w:b/>
+          <w:bCs/>
           <w:kern w:val="2"/>
           <w:sz w:val="20"/>
           <w:szCs w:val="20"/>
@@ -13209,45 +13121,54 @@
           <w:lang w:val="en-GB"/>
           <w14:ligatures w14:val="standardContextual"/>
         </w:rPr>
-        <w:t>Grad Map</w:t>
-      </w:r>
-    </w:p>
-    <w:p>
-      <w:pPr>
-        <w:widowControl/>
-        <w:autoSpaceDE/>
-        <w:autoSpaceDN/>
-        <w:spacing w:after="160" w:line="259" w:lineRule="auto"/>
-        <w:jc w:val="both"/>
-        <w:rPr>
-          <w:rFonts w:ascii="Arial" w:eastAsia="Calibri" w:hAnsi="Arial" w:cs="Arial"/>
-          <w:kern w:val="2"/>
-          <w:lang w:val="en-GB"/>
-          <w14:ligatures w14:val="standardContextual"/>
-        </w:rPr>
-      </w:pPr>
-      <w:r>
-        <w:rPr>
-          <w:rFonts w:ascii="Arial" w:eastAsia="Calibri" w:hAnsi="Arial" w:cs="Arial"/>
-          <w:kern w:val="2"/>
-          <w:lang w:val="en-GB"/>
-          <w14:ligatures w14:val="standardContextual"/>
-        </w:rPr>
-        <w:t xml:space="preserve">     </w:t>
-      </w:r>
+        <w:t xml:space="preserve">Grad </w:t>
+      </w:r>
+      <w:r>
+        <w:rPr>
+          <w:rFonts w:ascii="Arial" w:eastAsia="Times New Roman" w:hAnsi="Arial" w:cs="Arial"/>
+          <w:b/>
+          <w:bCs/>
+          <w:kern w:val="2"/>
+          <w:sz w:val="20"/>
+          <w:szCs w:val="20"/>
+          <w:lang w:val="en-GB"/>
+          <w14:ligatures w14:val="standardContextual"/>
+        </w:rPr>
+        <w:t>Cam</w:t>
+      </w:r>
+    </w:p>
+    <w:p>
+      <w:pPr>
+        <w:keepNext/>
+        <w:keepLines/>
+        <w:widowControl/>
+        <w:autoSpaceDE/>
+        <w:autoSpaceDN/>
+        <w:spacing w:before="40" w:line="259" w:lineRule="auto"/>
+        <w:outlineLvl w:val="3"/>
+        <w:rPr>
+          <w:rFonts w:ascii="Arial" w:eastAsia="Times New Roman" w:hAnsi="Arial" w:cs="Arial"/>
+          <w:b/>
+          <w:bCs/>
+          <w:kern w:val="2"/>
+          <w:sz w:val="20"/>
+          <w:szCs w:val="20"/>
+          <w:lang w:val="en-GB"/>
+          <w14:ligatures w14:val="standardContextual"/>
+        </w:rPr>
+      </w:pPr>
       <w:r>
         <w:rPr>
           <w:rFonts w:ascii="Arial" w:eastAsia="Calibri" w:hAnsi="Arial" w:cs="Arial"/>
           <w:noProof/>
           <w:kern w:val="2"/>
-          <w:lang w:val="en-ID"/>
-          <w14:ligatures w14:val="standardContextual"/>
+          <w:lang w:val="en-GB"/>
         </w:rPr>
         <w:drawing>
-          <wp:inline distT="0" distB="0" distL="0" distR="0" wp14:anchorId="4ECAD700" wp14:editId="746C26B2">
-            <wp:extent cx="2919413" cy="2919413"/>
-            <wp:effectExtent l="0" t="0" r="0" b="0"/>
-            <wp:docPr id="1373179889" name="Picture 1" descr="A group of yellow dots&#10;&#10;Description automatically generated"/>
+          <wp:inline distT="0" distB="0" distL="0" distR="0" wp14:anchorId="23C3F5B4" wp14:editId="2FB5B85C">
+            <wp:extent cx="3095625" cy="3095625"/>
+            <wp:effectExtent l="0" t="0" r="9525" b="9525"/>
+            <wp:docPr id="1996250929" name="Picture 3" descr="A blurry image of a group of colorful dots&#10;&#10;Description automatically generated"/>
             <wp:cNvGraphicFramePr>
               <a:graphicFrameLocks xmlns:a="http://schemas.openxmlformats.org/drawingml/2006/main" noChangeAspect="1"/>
             </wp:cNvGraphicFramePr>
@@ -13255,7 +13176,7 @@
               <a:graphicData uri="http://schemas.openxmlformats.org/drawingml/2006/picture">
                 <pic:pic xmlns:pic="http://schemas.openxmlformats.org/drawingml/2006/picture">
                   <pic:nvPicPr>
-                    <pic:cNvPr id="1373179889" name="Picture 1" descr="A group of yellow dots&#10;&#10;Description automatically generated"/>
+                    <pic:cNvPr id="1996250929" name="Picture 3" descr="A blurry image of a group of colorful dots&#10;&#10;Description automatically generated"/>
                     <pic:cNvPicPr/>
                   </pic:nvPicPr>
                   <pic:blipFill>
@@ -13273,7 +13194,7 @@
                   <pic:spPr>
                     <a:xfrm>
                       <a:off x="0" y="0"/>
-                      <a:ext cx="2923290" cy="2923290"/>
+                      <a:ext cx="3098368" cy="3098368"/>
                     </a:xfrm>
                     <a:prstGeom prst="rect">
                       <a:avLst/>
@@ -13288,6 +13209,115 @@
     </w:p>
     <w:p>
       <w:pPr>
+        <w:keepNext/>
+        <w:keepLines/>
+        <w:widowControl/>
+        <w:autoSpaceDE/>
+        <w:autoSpaceDN/>
+        <w:spacing w:before="40" w:line="259" w:lineRule="auto"/>
+        <w:outlineLvl w:val="3"/>
+        <w:rPr>
+          <w:rFonts w:ascii="Arial" w:eastAsia="Calibri" w:hAnsi="Arial" w:cs="Arial"/>
+          <w:kern w:val="2"/>
+          <w:sz w:val="20"/>
+          <w:szCs w:val="20"/>
+          <w:lang w:val="en-GB"/>
+          <w14:ligatures w14:val="standardContextual"/>
+        </w:rPr>
+      </w:pPr>
+      <w:r>
+        <w:rPr>
+          <w:rFonts w:ascii="Arial" w:eastAsia="Calibri" w:hAnsi="Arial" w:cs="Arial"/>
+          <w:noProof/>
+          <w:kern w:val="2"/>
+          <w:sz w:val="20"/>
+          <w:szCs w:val="20"/>
+          <w:lang w:val="en-GB"/>
+        </w:rPr>
+        <w:drawing>
+          <wp:inline distT="0" distB="0" distL="0" distR="0" wp14:anchorId="46FC5203" wp14:editId="192E18EE">
+            <wp:extent cx="3171825" cy="3171825"/>
+            <wp:effectExtent l="0" t="0" r="9525" b="9525"/>
+            <wp:docPr id="272796699" name="Picture 4" descr="A close-up of a black background&#10;&#10;Description automatically generated"/>
+            <wp:cNvGraphicFramePr>
+              <a:graphicFrameLocks xmlns:a="http://schemas.openxmlformats.org/drawingml/2006/main" noChangeAspect="1"/>
+            </wp:cNvGraphicFramePr>
+            <a:graphic xmlns:a="http://schemas.openxmlformats.org/drawingml/2006/main">
+              <a:graphicData uri="http://schemas.openxmlformats.org/drawingml/2006/picture">
+                <pic:pic xmlns:pic="http://schemas.openxmlformats.org/drawingml/2006/picture">
+                  <pic:nvPicPr>
+                    <pic:cNvPr id="272796699" name="Picture 4" descr="A close-up of a black background&#10;&#10;Description automatically generated"/>
+                    <pic:cNvPicPr/>
+                  </pic:nvPicPr>
+                  <pic:blipFill>
+                    <a:blip r:embed="rId28">
+                      <a:extLst>
+                        <a:ext uri="{28A0092B-C50C-407E-A947-70E740481C1C}">
+                          <a14:useLocalDpi xmlns:a14="http://schemas.microsoft.com/office/drawing/2010/main" val="0"/>
+                        </a:ext>
+                      </a:extLst>
+                    </a:blip>
+                    <a:stretch>
+                      <a:fillRect/>
+                    </a:stretch>
+                  </pic:blipFill>
+                  <pic:spPr>
+                    <a:xfrm>
+                      <a:off x="0" y="0"/>
+                      <a:ext cx="3173090" cy="3173090"/>
+                    </a:xfrm>
+                    <a:prstGeom prst="rect">
+                      <a:avLst/>
+                    </a:prstGeom>
+                  </pic:spPr>
+                </pic:pic>
+              </a:graphicData>
+            </a:graphic>
+          </wp:inline>
+        </w:drawing>
+      </w:r>
+    </w:p>
+    <w:p>
+      <w:pPr>
+        <w:widowControl/>
+        <w:autoSpaceDE/>
+        <w:autoSpaceDN/>
+        <w:spacing w:after="160" w:line="259" w:lineRule="auto"/>
+        <w:jc w:val="both"/>
+        <w:rPr>
+          <w:rFonts w:ascii="Arial" w:eastAsia="Calibri" w:hAnsi="Arial" w:cs="Arial"/>
+          <w:kern w:val="2"/>
+          <w:lang w:val="en-GB"/>
+          <w14:ligatures w14:val="standardContextual"/>
+        </w:rPr>
+      </w:pPr>
+    </w:p>
+    <w:p>
+      <w:pPr>
+        <w:widowControl/>
+        <w:autoSpaceDE/>
+        <w:autoSpaceDN/>
+        <w:spacing w:after="160" w:line="259" w:lineRule="auto"/>
+        <w:jc w:val="both"/>
+        <w:rPr>
+          <w:rFonts w:ascii="Arial" w:eastAsia="Calibri" w:hAnsi="Arial" w:cs="Arial"/>
+          <w:kern w:val="2"/>
+          <w:lang w:val="en-GB"/>
+          <w14:ligatures w14:val="standardContextual"/>
+        </w:rPr>
+      </w:pPr>
+      <w:r>
+        <w:rPr>
+          <w:rFonts w:ascii="Arial" w:eastAsia="Calibri" w:hAnsi="Arial" w:cs="Arial"/>
+          <w:kern w:val="2"/>
+          <w:lang w:val="en-GB"/>
+          <w14:ligatures w14:val="standardContextual"/>
+        </w:rPr>
+        <w:t xml:space="preserve">     </w:t>
+      </w:r>
+    </w:p>
+    <w:p>
+      <w:pPr>
         <w:widowControl/>
         <w:autoSpaceDE/>
         <w:autoSpaceDN/>
@@ -13419,77 +13449,13 @@
           <w14:ligatures w14:val="standardContextual"/>
         </w:rPr>
       </w:pPr>
-      <w:proofErr w:type="spellStart"/>
-      <w:r>
-        <w:rPr>
-          <w:rFonts w:ascii="Arial" w:eastAsia="Times New Roman" w:hAnsi="Arial" w:cs="Arial"/>
-          <w:kern w:val="2"/>
-          <w14:ligatures w14:val="standardContextual"/>
-        </w:rPr>
-        <w:t>DeepDream</w:t>
-      </w:r>
-      <w:proofErr w:type="spellEnd"/>
-      <w:r>
-        <w:rPr>
-          <w:rFonts w:ascii="Arial" w:eastAsia="Times New Roman" w:hAnsi="Arial" w:cs="Arial"/>
-          <w:kern w:val="2"/>
-          <w14:ligatures w14:val="standardContextual"/>
-        </w:rPr>
-        <w:t xml:space="preserve"> visualization takes the input image(s), and </w:t>
-      </w:r>
-      <w:proofErr w:type="spellStart"/>
-      <w:r>
-        <w:rPr>
-          <w:rFonts w:ascii="Arial" w:eastAsia="Times New Roman" w:hAnsi="Arial" w:cs="Arial"/>
-          <w:kern w:val="2"/>
-          <w14:ligatures w14:val="standardContextual"/>
-        </w:rPr>
-        <w:t>enchances</w:t>
-      </w:r>
-      <w:proofErr w:type="spellEnd"/>
-      <w:r>
-        <w:rPr>
-          <w:rFonts w:ascii="Arial" w:eastAsia="Times New Roman" w:hAnsi="Arial" w:cs="Arial"/>
-          <w:kern w:val="2"/>
-          <w14:ligatures w14:val="standardContextual"/>
-        </w:rPr>
-        <w:t xml:space="preserve"> the patterns and curves what a </w:t>
-      </w:r>
-      <w:proofErr w:type="spellStart"/>
-      <w:r>
-        <w:rPr>
-          <w:rFonts w:ascii="Arial" w:eastAsia="Times New Roman" w:hAnsi="Arial" w:cs="Arial"/>
-          <w:kern w:val="2"/>
-          <w14:ligatures w14:val="standardContextual"/>
-        </w:rPr>
-        <w:t>netowrk</w:t>
-      </w:r>
-      <w:proofErr w:type="spellEnd"/>
-      <w:r>
-        <w:rPr>
-          <w:rFonts w:ascii="Arial" w:eastAsia="Times New Roman" w:hAnsi="Arial" w:cs="Arial"/>
-          <w:kern w:val="2"/>
-          <w14:ligatures w14:val="standardContextual"/>
-        </w:rPr>
-        <w:t xml:space="preserve"> would typically see, and then </w:t>
-      </w:r>
-      <w:proofErr w:type="gramStart"/>
-      <w:r>
-        <w:rPr>
-          <w:rFonts w:ascii="Arial" w:eastAsia="Times New Roman" w:hAnsi="Arial" w:cs="Arial"/>
-          <w:kern w:val="2"/>
-          <w14:ligatures w14:val="standardContextual"/>
-        </w:rPr>
-        <w:t>create</w:t>
-      </w:r>
-      <w:proofErr w:type="gramEnd"/>
-      <w:r>
-        <w:rPr>
-          <w:rFonts w:ascii="Arial" w:eastAsia="Times New Roman" w:hAnsi="Arial" w:cs="Arial"/>
-          <w:kern w:val="2"/>
-          <w14:ligatures w14:val="standardContextual"/>
-        </w:rPr>
-        <w:t xml:space="preserve"> a dream-like visuals to showcase the learned features.</w:t>
+      <w:r>
+        <w:rPr>
+          <w:rFonts w:ascii="Arial" w:eastAsia="Times New Roman" w:hAnsi="Arial" w:cs="Arial"/>
+          <w:kern w:val="2"/>
+          <w14:ligatures w14:val="standardContextual"/>
+        </w:rPr>
+        <w:t>DeepDream visualization takes the input image(s), and enchances the patterns and curves what a netowrk would typically see, and then create a dream-like visuals to showcase the learned features.</w:t>
       </w:r>
     </w:p>
     <w:p>
@@ -13637,7 +13603,7 @@
                     </pic:cNvPicPr>
                   </pic:nvPicPr>
                   <pic:blipFill>
-                    <a:blip r:embed="rId28" cstate="print">
+                    <a:blip r:embed="rId29" cstate="print">
                       <a:extLst>
                         <a:ext uri="{28A0092B-C50C-407E-A947-70E740481C1C}">
                           <a14:useLocalDpi xmlns:a14="http://schemas.microsoft.com/office/drawing/2010/main" val="0"/>
@@ -13862,23 +13828,7 @@
           <w:kern w:val="2"/>
           <w14:ligatures w14:val="standardContextual"/>
         </w:rPr>
-        <w:t xml:space="preserve">e </w:t>
-      </w:r>
-      <w:r>
-        <w:rPr>
-          <w:rFonts w:ascii="Arial" w:eastAsia="Times New Roman" w:hAnsi="Arial" w:cs="Arial"/>
-          <w:kern w:val="2"/>
-          <w14:ligatures w14:val="standardContextual"/>
-        </w:rPr>
-        <w:t>greatest contribution to the output prediction</w:t>
-      </w:r>
-      <w:r>
-        <w:rPr>
-          <w:rFonts w:ascii="Arial" w:eastAsia="Times New Roman" w:hAnsi="Arial" w:cs="Arial"/>
-          <w:kern w:val="2"/>
-          <w14:ligatures w14:val="standardContextual"/>
-        </w:rPr>
-        <w:t xml:space="preserve">, </w:t>
+        <w:t xml:space="preserve">e greatest contribution to the output prediction, </w:t>
       </w:r>
       <w:r>
         <w:rPr>
@@ -14164,7 +14114,7 @@
                     </pic:cNvPicPr>
                   </pic:nvPicPr>
                   <pic:blipFill>
-                    <a:blip r:embed="rId29" cstate="print">
+                    <a:blip r:embed="rId30" cstate="print">
                       <a:extLst>
                         <a:ext uri="{28A0092B-C50C-407E-A947-70E740481C1C}">
                           <a14:useLocalDpi xmlns:a14="http://schemas.microsoft.com/office/drawing/2010/main" val="0"/>
@@ -14251,8 +14201,8 @@
           <w14:ligatures w14:val="standardContextual"/>
         </w:rPr>
       </w:pPr>
-      <w:bookmarkStart w:id="25" w:name="_Toc173012838"/>
-      <w:bookmarkStart w:id="26" w:name="_Toc173012837"/>
+      <w:bookmarkStart w:id="25" w:name="_Toc173012837"/>
+      <w:bookmarkStart w:id="26" w:name="_Toc173012838"/>
       <w:r>
         <w:rPr>
           <w:rFonts w:ascii="Arial" w:eastAsia="Times New Roman" w:hAnsi="Arial" w:cs="Arial"/>
@@ -14264,7 +14214,7 @@
         <w:lastRenderedPageBreak/>
         <w:t>Conclusion</w:t>
       </w:r>
-      <w:bookmarkEnd w:id="26"/>
+      <w:bookmarkEnd w:id="25"/>
     </w:p>
     <w:p>
       <w:pPr>
@@ -14522,7 +14472,7 @@
         </w:rPr>
         <w:t>and Social Considerations in AI</w:t>
       </w:r>
-      <w:bookmarkEnd w:id="25"/>
+      <w:bookmarkEnd w:id="26"/>
       <w:r>
         <w:rPr>
           <w:rFonts w:ascii="Arial" w:eastAsia="Times New Roman" w:hAnsi="Arial" w:cs="Arial"/>
@@ -14865,7 +14815,7 @@
       </w:r>
     </w:p>
     <w:sectPr>
-      <w:footerReference w:type="default" r:id="rId30"/>
+      <w:footerReference w:type="default" r:id="rId31"/>
       <w:pgSz w:w="11910" w:h="16840" w:code="9"/>
       <w:pgMar w:top="1588" w:right="1134" w:bottom="1134" w:left="1134" w:header="0" w:footer="713" w:gutter="0"/>
       <w:pgNumType w:start="1"/>
@@ -19638,6 +19588,7 @@
   <w:style w:type="character" w:default="1" w:styleId="DefaultParagraphFont">
     <w:name w:val="Default Paragraph Font"/>
     <w:uiPriority w:val="1"/>
+    <w:semiHidden/>
     <w:unhideWhenUsed/>
   </w:style>
   <w:style w:type="table" w:default="1" w:styleId="TableNormal">

</xml_diff>

<commit_message>
update kernel_feature map imges on project report
</commit_message>
<xml_diff>
--- a/assignment_combined/202370140_202410472_project_report.docx
+++ b/assignment_combined/202370140_202410472_project_report.docx
@@ -12269,34 +12269,20 @@
           <w14:ligatures w14:val="standardContextual"/>
         </w:rPr>
       </w:pPr>
-    </w:p>
-    <w:p>
-      <w:pPr>
-        <w:widowControl/>
-        <w:autoSpaceDE/>
-        <w:autoSpaceDN/>
-        <w:spacing w:after="160" w:line="259" w:lineRule="auto"/>
-        <w:jc w:val="both"/>
-        <w:rPr>
-          <w:rFonts w:ascii="Arial" w:eastAsia="Calibri" w:hAnsi="Arial" w:cs="Arial"/>
-          <w:kern w:val="2"/>
-          <w:lang w:val="en-GB"/>
-          <w14:ligatures w14:val="standardContextual"/>
-        </w:rPr>
-      </w:pPr>
-      <w:r>
-        <w:rPr>
-          <w:rFonts w:ascii="Arial" w:eastAsia="Calibri" w:hAnsi="Arial" w:cs="Arial"/>
+      <w:r>
+        <w:rPr>
+          <w:rFonts w:ascii="Arial" w:eastAsia="Times New Roman" w:hAnsi="Arial" w:cs="Arial"/>
           <w:noProof/>
+          <w:color w:val="2F5496"/>
           <w:kern w:val="2"/>
           <w:lang w:val="en-GB"/>
           <w14:ligatures w14:val="standardContextual"/>
         </w:rPr>
         <w:drawing>
-          <wp:inline distT="0" distB="0" distL="0" distR="0" wp14:anchorId="2520E642" wp14:editId="28B652CA">
-            <wp:extent cx="4552950" cy="4529746"/>
-            <wp:effectExtent l="0" t="0" r="0" b="4445"/>
-            <wp:docPr id="1" name="Picture 1"/>
+          <wp:inline distT="0" distB="0" distL="0" distR="0" wp14:anchorId="0F25E54D" wp14:editId="7640BB15">
+            <wp:extent cx="3038475" cy="3019574"/>
+            <wp:effectExtent l="0" t="0" r="0" b="9525"/>
+            <wp:docPr id="1511081329" name="Picture 3"/>
             <wp:cNvGraphicFramePr>
               <a:graphicFrameLocks xmlns:a="http://schemas.openxmlformats.org/drawingml/2006/main" noChangeAspect="1"/>
             </wp:cNvGraphicFramePr>
@@ -12304,23 +12290,36 @@
               <a:graphicData uri="http://schemas.openxmlformats.org/drawingml/2006/picture">
                 <pic:pic xmlns:pic="http://schemas.openxmlformats.org/drawingml/2006/picture">
                   <pic:nvPicPr>
-                    <pic:cNvPr id="1" name=""/>
-                    <pic:cNvPicPr/>
+                    <pic:cNvPr id="0" name="Picture 2"/>
+                    <pic:cNvPicPr>
+                      <a:picLocks noChangeAspect="1" noChangeArrowheads="1"/>
+                    </pic:cNvPicPr>
                   </pic:nvPicPr>
                   <pic:blipFill>
-                    <a:blip r:embed="rId23"/>
+                    <a:blip r:embed="rId23" cstate="print">
+                      <a:extLst>
+                        <a:ext uri="{28A0092B-C50C-407E-A947-70E740481C1C}">
+                          <a14:useLocalDpi xmlns:a14="http://schemas.microsoft.com/office/drawing/2010/main" val="0"/>
+                        </a:ext>
+                      </a:extLst>
+                    </a:blip>
+                    <a:srcRect/>
                     <a:stretch>
                       <a:fillRect/>
                     </a:stretch>
                   </pic:blipFill>
-                  <pic:spPr>
+                  <pic:spPr bwMode="auto">
                     <a:xfrm>
                       <a:off x="0" y="0"/>
-                      <a:ext cx="4552950" cy="4529746"/>
+                      <a:ext cx="3046095" cy="3027146"/>
                     </a:xfrm>
                     <a:prstGeom prst="rect">
                       <a:avLst/>
                     </a:prstGeom>
+                    <a:noFill/>
+                    <a:ln>
+                      <a:noFill/>
+                    </a:ln>
                   </pic:spPr>
                 </pic:pic>
               </a:graphicData>
@@ -12328,34 +12327,20 @@
           </wp:inline>
         </w:drawing>
       </w:r>
-    </w:p>
-    <w:p>
-      <w:pPr>
-        <w:widowControl/>
-        <w:autoSpaceDE/>
-        <w:autoSpaceDN/>
-        <w:spacing w:after="160" w:line="259" w:lineRule="auto"/>
-        <w:jc w:val="both"/>
-        <w:rPr>
-          <w:rFonts w:ascii="Arial" w:eastAsia="Calibri" w:hAnsi="Arial" w:cs="Arial"/>
-          <w:kern w:val="2"/>
-          <w:lang w:val="en-GB"/>
-          <w14:ligatures w14:val="standardContextual"/>
-        </w:rPr>
-      </w:pPr>
-      <w:r>
-        <w:rPr>
-          <w:rFonts w:ascii="Arial" w:eastAsia="Calibri" w:hAnsi="Arial" w:cs="Arial"/>
+      <w:r>
+        <w:rPr>
+          <w:rFonts w:ascii="Arial" w:eastAsia="Times New Roman" w:hAnsi="Arial" w:cs="Arial"/>
           <w:noProof/>
+          <w:color w:val="2F5496"/>
           <w:kern w:val="2"/>
           <w:lang w:val="en-GB"/>
           <w14:ligatures w14:val="standardContextual"/>
         </w:rPr>
         <w:drawing>
-          <wp:inline distT="0" distB="0" distL="0" distR="0" wp14:anchorId="5862592C" wp14:editId="7592E207">
-            <wp:extent cx="3025317" cy="3009900"/>
-            <wp:effectExtent l="0" t="0" r="0" b="4445"/>
-            <wp:docPr id="2" name="Picture 2" descr="A grid of squares with small white dots&#10;&#10;Description automatically generated"/>
+          <wp:inline distT="0" distB="0" distL="0" distR="0" wp14:anchorId="2AA8314B" wp14:editId="7BD00445">
+            <wp:extent cx="3038475" cy="3019573"/>
+            <wp:effectExtent l="0" t="0" r="0" b="9525"/>
+            <wp:docPr id="1448054981" name="Picture 4"/>
             <wp:cNvGraphicFramePr>
               <a:graphicFrameLocks xmlns:a="http://schemas.openxmlformats.org/drawingml/2006/main" noChangeAspect="1"/>
             </wp:cNvGraphicFramePr>
@@ -12363,23 +12348,36 @@
               <a:graphicData uri="http://schemas.openxmlformats.org/drawingml/2006/picture">
                 <pic:pic xmlns:pic="http://schemas.openxmlformats.org/drawingml/2006/picture">
                   <pic:nvPicPr>
-                    <pic:cNvPr id="2" name="Picture 2" descr="A grid of squares with small white dots&#10;&#10;Description automatically generated"/>
-                    <pic:cNvPicPr/>
+                    <pic:cNvPr id="0" name="Picture 3"/>
+                    <pic:cNvPicPr>
+                      <a:picLocks noChangeAspect="1" noChangeArrowheads="1"/>
+                    </pic:cNvPicPr>
                   </pic:nvPicPr>
                   <pic:blipFill>
-                    <a:blip r:embed="rId24"/>
+                    <a:blip r:embed="rId24" cstate="print">
+                      <a:extLst>
+                        <a:ext uri="{28A0092B-C50C-407E-A947-70E740481C1C}">
+                          <a14:useLocalDpi xmlns:a14="http://schemas.microsoft.com/office/drawing/2010/main" val="0"/>
+                        </a:ext>
+                      </a:extLst>
+                    </a:blip>
+                    <a:srcRect/>
                     <a:stretch>
                       <a:fillRect/>
                     </a:stretch>
                   </pic:blipFill>
-                  <pic:spPr>
+                  <pic:spPr bwMode="auto">
                     <a:xfrm>
                       <a:off x="0" y="0"/>
-                      <a:ext cx="3025317" cy="3009900"/>
+                      <a:ext cx="3057741" cy="3038719"/>
                     </a:xfrm>
                     <a:prstGeom prst="rect">
                       <a:avLst/>
                     </a:prstGeom>
+                    <a:noFill/>
+                    <a:ln>
+                      <a:noFill/>
+                    </a:ln>
                   </pic:spPr>
                 </pic:pic>
               </a:graphicData>
@@ -12387,28 +12385,55 @@
           </wp:inline>
         </w:drawing>
       </w:r>
-      <w:r>
-        <w:rPr>
-          <w:rFonts w:ascii="Arial" w:eastAsia="Calibri" w:hAnsi="Arial" w:cs="Arial"/>
-          <w:kern w:val="2"/>
-          <w:lang w:val="en-GB"/>
-          <w14:ligatures w14:val="standardContextual"/>
-        </w:rPr>
-        <w:t xml:space="preserve"> </w:t>
-      </w:r>
-      <w:r>
-        <w:rPr>
-          <w:rFonts w:ascii="Arial" w:eastAsia="Calibri" w:hAnsi="Arial" w:cs="Arial"/>
+    </w:p>
+    <w:p>
+      <w:pPr>
+        <w:keepNext/>
+        <w:keepLines/>
+        <w:widowControl/>
+        <w:autoSpaceDE/>
+        <w:autoSpaceDN/>
+        <w:spacing w:before="40" w:line="259" w:lineRule="auto"/>
+        <w:outlineLvl w:val="3"/>
+        <w:rPr>
+          <w:rFonts w:ascii="Arial" w:eastAsia="Times New Roman" w:hAnsi="Arial" w:cs="Arial"/>
+          <w:color w:val="2F5496"/>
+          <w:kern w:val="2"/>
+          <w:lang w:val="en-GB"/>
+          <w14:ligatures w14:val="standardContextual"/>
+        </w:rPr>
+      </w:pPr>
+    </w:p>
+    <w:p>
+      <w:pPr>
+        <w:keepNext/>
+        <w:keepLines/>
+        <w:widowControl/>
+        <w:autoSpaceDE/>
+        <w:autoSpaceDN/>
+        <w:spacing w:before="40" w:line="259" w:lineRule="auto"/>
+        <w:outlineLvl w:val="3"/>
+        <w:rPr>
+          <w:rFonts w:ascii="Arial" w:eastAsia="Calibri" w:hAnsi="Arial" w:cs="Arial"/>
+          <w:kern w:val="2"/>
+          <w:lang w:val="en-GB"/>
+          <w14:ligatures w14:val="standardContextual"/>
+        </w:rPr>
+      </w:pPr>
+      <w:r>
+        <w:rPr>
+          <w:rFonts w:ascii="Arial" w:eastAsia="Times New Roman" w:hAnsi="Arial" w:cs="Arial"/>
           <w:noProof/>
+          <w:color w:val="2F5496"/>
           <w:kern w:val="2"/>
           <w:lang w:val="en-GB"/>
           <w14:ligatures w14:val="standardContextual"/>
         </w:rPr>
         <w:drawing>
-          <wp:inline distT="0" distB="0" distL="0" distR="0" wp14:anchorId="57888D5E" wp14:editId="1D4C6B71">
-            <wp:extent cx="3053373" cy="3037811"/>
+          <wp:inline distT="0" distB="0" distL="0" distR="0" wp14:anchorId="55448B15" wp14:editId="2C70BB59">
+            <wp:extent cx="5051096" cy="5019675"/>
             <wp:effectExtent l="0" t="0" r="0" b="0"/>
-            <wp:docPr id="3" name="Picture 3"/>
+            <wp:docPr id="631533837" name="Picture 5"/>
             <wp:cNvGraphicFramePr>
               <a:graphicFrameLocks xmlns:a="http://schemas.openxmlformats.org/drawingml/2006/main" noChangeAspect="1"/>
             </wp:cNvGraphicFramePr>
@@ -12416,29 +12441,51 @@
               <a:graphicData uri="http://schemas.openxmlformats.org/drawingml/2006/picture">
                 <pic:pic xmlns:pic="http://schemas.openxmlformats.org/drawingml/2006/picture">
                   <pic:nvPicPr>
-                    <pic:cNvPr id="1" name=""/>
-                    <pic:cNvPicPr/>
+                    <pic:cNvPr id="0" name="Picture 4"/>
+                    <pic:cNvPicPr>
+                      <a:picLocks noChangeAspect="1" noChangeArrowheads="1"/>
+                    </pic:cNvPicPr>
                   </pic:nvPicPr>
                   <pic:blipFill>
-                    <a:blip r:embed="rId25"/>
+                    <a:blip r:embed="rId25" cstate="print">
+                      <a:extLst>
+                        <a:ext uri="{28A0092B-C50C-407E-A947-70E740481C1C}">
+                          <a14:useLocalDpi xmlns:a14="http://schemas.microsoft.com/office/drawing/2010/main" val="0"/>
+                        </a:ext>
+                      </a:extLst>
+                    </a:blip>
+                    <a:srcRect/>
                     <a:stretch>
                       <a:fillRect/>
                     </a:stretch>
                   </pic:blipFill>
-                  <pic:spPr>
-                    <a:xfrm>
+                  <pic:spPr bwMode="auto">
+                    <a:xfrm flipH="1">
                       <a:off x="0" y="0"/>
-                      <a:ext cx="3053373" cy="3037811"/>
+                      <a:ext cx="5065401" cy="5033891"/>
                     </a:xfrm>
                     <a:prstGeom prst="rect">
                       <a:avLst/>
                     </a:prstGeom>
+                    <a:noFill/>
+                    <a:ln>
+                      <a:noFill/>
+                    </a:ln>
                   </pic:spPr>
                 </pic:pic>
               </a:graphicData>
             </a:graphic>
           </wp:inline>
         </w:drawing>
+      </w:r>
+      <w:r>
+        <w:rPr>
+          <w:rFonts w:ascii="Arial" w:eastAsia="Calibri" w:hAnsi="Arial" w:cs="Arial"/>
+          <w:kern w:val="2"/>
+          <w:lang w:val="en-GB"/>
+          <w14:ligatures w14:val="standardContextual"/>
+        </w:rPr>
+        <w:t xml:space="preserve"> </w:t>
       </w:r>
     </w:p>
     <w:p>

</xml_diff>

<commit_message>
Update GradCam images into the project report
</commit_message>
<xml_diff>
--- a/assignment_combined/202370140_202410472_project_report.docx
+++ b/assignment_combined/202370140_202410472_project_report.docx
@@ -1,6 +1,6 @@
 
 <file path=word/document.xml><?xml version="1.0" encoding="utf-8"?>
-<w:document xmlns:wpc="http://schemas.microsoft.com/office/word/2010/wordprocessingCanvas" xmlns:cx="http://schemas.microsoft.com/office/drawing/2014/chartex" xmlns:cx1="http://schemas.microsoft.com/office/drawing/2015/9/8/chartex" xmlns:cx2="http://schemas.microsoft.com/office/drawing/2015/10/21/chartex" xmlns:cx3="http://schemas.microsoft.com/office/drawing/2016/5/9/chartex" xmlns:cx4="http://schemas.microsoft.com/office/drawing/2016/5/10/chartex" xmlns:cx5="http://schemas.microsoft.com/office/drawing/2016/5/11/chartex" xmlns:cx6="http://schemas.microsoft.com/office/drawing/2016/5/12/chartex" xmlns:cx7="http://schemas.microsoft.com/office/drawing/2016/5/13/chartex" xmlns:cx8="http://schemas.microsoft.com/office/drawing/2016/5/14/chartex" xmlns:mc="http://schemas.openxmlformats.org/markup-compatibility/2006" xmlns:aink="http://schemas.microsoft.com/office/drawing/2016/ink" xmlns:am3d="http://schemas.microsoft.com/office/drawing/2017/model3d" xmlns:o="urn:schemas-microsoft-com:office:office" xmlns:r="http://schemas.openxmlformats.org/officeDocument/2006/relationships" xmlns:m="http://schemas.openxmlformats.org/officeDocument/2006/math" xmlns:v="urn:schemas-microsoft-com:vml" xmlns:wp14="http://schemas.microsoft.com/office/word/2010/wordprocessingDrawing" xmlns:wp="http://schemas.openxmlformats.org/drawingml/2006/wordprocessingDrawing" xmlns:w10="urn:schemas-microsoft-com:office:word" xmlns:w="http://schemas.openxmlformats.org/wordprocessingml/2006/main" xmlns:w14="http://schemas.microsoft.com/office/word/2010/wordml" xmlns:w15="http://schemas.microsoft.com/office/word/2012/wordml" xmlns:w16cex="http://schemas.microsoft.com/office/word/2018/wordml/cex" xmlns:w16cid="http://schemas.microsoft.com/office/word/2016/wordml/cid" xmlns:w16="http://schemas.microsoft.com/office/word/2018/wordml" xmlns:w16sdtdh="http://schemas.microsoft.com/office/word/2020/wordml/sdtdatahash" xmlns:w16se="http://schemas.microsoft.com/office/word/2015/wordml/symex" xmlns:wpg="http://schemas.microsoft.com/office/word/2010/wordprocessingGroup" xmlns:wpi="http://schemas.microsoft.com/office/word/2010/wordprocessingInk" xmlns:wne="http://schemas.microsoft.com/office/word/2006/wordml" xmlns:wps="http://schemas.microsoft.com/office/word/2010/wordprocessingShape" mc:Ignorable="w14 w15 w16se w16cid w16 w16cex w16sdtdh wp14">
+<w:document xmlns:wpc="http://schemas.microsoft.com/office/word/2010/wordprocessingCanvas" xmlns:cx="http://schemas.microsoft.com/office/drawing/2014/chartex" xmlns:cx1="http://schemas.microsoft.com/office/drawing/2015/9/8/chartex" xmlns:cx2="http://schemas.microsoft.com/office/drawing/2015/10/21/chartex" xmlns:cx3="http://schemas.microsoft.com/office/drawing/2016/5/9/chartex" xmlns:cx4="http://schemas.microsoft.com/office/drawing/2016/5/10/chartex" xmlns:cx5="http://schemas.microsoft.com/office/drawing/2016/5/11/chartex" xmlns:cx6="http://schemas.microsoft.com/office/drawing/2016/5/12/chartex" xmlns:cx7="http://schemas.microsoft.com/office/drawing/2016/5/13/chartex" xmlns:cx8="http://schemas.microsoft.com/office/drawing/2016/5/14/chartex" xmlns:mc="http://schemas.openxmlformats.org/markup-compatibility/2006" xmlns:aink="http://schemas.microsoft.com/office/drawing/2016/ink" xmlns:am3d="http://schemas.microsoft.com/office/drawing/2017/model3d" xmlns:o="urn:schemas-microsoft-com:office:office" xmlns:oel="http://schemas.microsoft.com/office/2019/extlst" xmlns:r="http://schemas.openxmlformats.org/officeDocument/2006/relationships" xmlns:m="http://schemas.openxmlformats.org/officeDocument/2006/math" xmlns:v="urn:schemas-microsoft-com:vml" xmlns:wp14="http://schemas.microsoft.com/office/word/2010/wordprocessingDrawing" xmlns:wp="http://schemas.openxmlformats.org/drawingml/2006/wordprocessingDrawing" xmlns:w10="urn:schemas-microsoft-com:office:word" xmlns:w="http://schemas.openxmlformats.org/wordprocessingml/2006/main" xmlns:w14="http://schemas.microsoft.com/office/word/2010/wordml" xmlns:w15="http://schemas.microsoft.com/office/word/2012/wordml" xmlns:w16cex="http://schemas.microsoft.com/office/word/2018/wordml/cex" xmlns:w16cid="http://schemas.microsoft.com/office/word/2016/wordml/cid" xmlns:w16="http://schemas.microsoft.com/office/word/2018/wordml" xmlns:w16du="http://schemas.microsoft.com/office/word/2023/wordml/word16du" xmlns:w16sdtdh="http://schemas.microsoft.com/office/word/2020/wordml/sdtdatahash" xmlns:w16se="http://schemas.microsoft.com/office/word/2015/wordml/symex" xmlns:wpg="http://schemas.microsoft.com/office/word/2010/wordprocessingGroup" xmlns:wpi="http://schemas.microsoft.com/office/word/2010/wordprocessingInk" xmlns:wne="http://schemas.microsoft.com/office/word/2006/wordml" xmlns:wps="http://schemas.microsoft.com/office/word/2010/wordprocessingShape" mc:Ignorable="w14 w15 w16se w16cid w16 w16cex w16sdtdh w16du wp14">
   <w:body>
     <w:p>
       <w:pPr>
@@ -314,12 +314,28 @@
           <w:rFonts w:ascii="Arial" w:hAnsi="Arial" w:cs="Arial"/>
         </w:rPr>
       </w:pPr>
-      <w:r>
-        <w:rPr>
-          <w:rFonts w:ascii="Arial" w:hAnsi="Arial" w:cs="Arial"/>
-        </w:rPr>
-        <w:t>Nareshwar Raju Vaneshwar</w:t>
-      </w:r>
+      <w:proofErr w:type="spellStart"/>
+      <w:r>
+        <w:rPr>
+          <w:rFonts w:ascii="Arial" w:hAnsi="Arial" w:cs="Arial"/>
+        </w:rPr>
+        <w:t>Nareshwar</w:t>
+      </w:r>
+      <w:proofErr w:type="spellEnd"/>
+      <w:r>
+        <w:rPr>
+          <w:rFonts w:ascii="Arial" w:hAnsi="Arial" w:cs="Arial"/>
+        </w:rPr>
+        <w:t xml:space="preserve"> Raju </w:t>
+      </w:r>
+      <w:proofErr w:type="spellStart"/>
+      <w:r>
+        <w:rPr>
+          <w:rFonts w:ascii="Arial" w:hAnsi="Arial" w:cs="Arial"/>
+        </w:rPr>
+        <w:t>Vaneshwar</w:t>
+      </w:r>
+      <w:proofErr w:type="spellEnd"/>
     </w:p>
     <w:p>
       <w:pPr>
@@ -2669,7 +2685,25 @@
           <w:sz w:val="22"/>
           <w:szCs w:val="22"/>
         </w:rPr>
-        <w:t xml:space="preserve">. Keras Tuner Best Parameter on </w:t>
+        <w:t xml:space="preserve">. </w:t>
+      </w:r>
+      <w:proofErr w:type="spellStart"/>
+      <w:r>
+        <w:rPr>
+          <w:rFonts w:ascii="Arial" w:hAnsi="Arial" w:cs="Arial"/>
+          <w:sz w:val="22"/>
+          <w:szCs w:val="22"/>
+        </w:rPr>
+        <w:t>Keras</w:t>
+      </w:r>
+      <w:proofErr w:type="spellEnd"/>
+      <w:r>
+        <w:rPr>
+          <w:rFonts w:ascii="Arial" w:hAnsi="Arial" w:cs="Arial"/>
+          <w:sz w:val="22"/>
+          <w:szCs w:val="22"/>
+        </w:rPr>
+        <w:t xml:space="preserve"> Tuner Best Parameter on </w:t>
       </w:r>
       <w:r>
         <w:rPr>
@@ -6131,7 +6165,14 @@
                 <w:rFonts w:ascii="Arial" w:eastAsia="Calibri" w:hAnsi="Arial" w:cs="Arial"/>
                 <w:lang w:val="en-GB"/>
               </w:rPr>
-              <w:t>0.9621621370315552</w:t>
+              <w:t>0.9</w:t>
+            </w:r>
+            <w:r>
+              <w:rPr>
+                <w:rFonts w:ascii="Arial" w:eastAsia="Calibri" w:hAnsi="Arial" w:cs="Arial"/>
+                <w:lang w:val="en-GB"/>
+              </w:rPr>
+              <w:t>567567706108093</w:t>
             </w:r>
           </w:p>
         </w:tc>
@@ -6319,16 +6360,6 @@
     </w:p>
     <w:p>
       <w:pPr>
-        <w:spacing w:line="360" w:lineRule="auto"/>
-        <w:ind w:left="340" w:right="340"/>
-        <w:jc w:val="center"/>
-        <w:rPr>
-          <w:rFonts w:ascii="Arial" w:hAnsi="Arial" w:cs="Arial"/>
-        </w:rPr>
-      </w:pPr>
-    </w:p>
-    <w:p>
-      <w:pPr>
         <w:widowControl/>
         <w:autoSpaceDE/>
         <w:autoSpaceDN/>
@@ -6378,6 +6409,7 @@
         <w:autoSpaceDE/>
         <w:autoSpaceDN/>
         <w:spacing w:after="160" w:line="259" w:lineRule="auto"/>
+        <w:ind w:left="720"/>
         <w:jc w:val="both"/>
         <w:rPr>
           <w:rFonts w:ascii="Arial" w:eastAsia="Calibri" w:hAnsi="Arial" w:cs="Arial"/>
@@ -6414,6 +6446,7 @@
         <w:autoSpaceDE/>
         <w:autoSpaceDN/>
         <w:spacing w:line="285" w:lineRule="atLeast"/>
+        <w:ind w:left="720"/>
         <w:rPr>
           <w:rFonts w:ascii="Arial" w:eastAsia="Times New Roman" w:hAnsi="Arial" w:cs="Arial"/>
           <w:color w:val="000000"/>
@@ -6436,6 +6469,7 @@
         <w:autoSpaceDE/>
         <w:autoSpaceDN/>
         <w:spacing w:line="285" w:lineRule="atLeast"/>
+        <w:ind w:left="720"/>
         <w:rPr>
           <w:rFonts w:ascii="Arial" w:eastAsia="Times New Roman" w:hAnsi="Arial" w:cs="Arial"/>
           <w:color w:val="000000"/>
@@ -6482,6 +6516,7 @@
         <w:autoSpaceDE/>
         <w:autoSpaceDN/>
         <w:spacing w:line="285" w:lineRule="atLeast"/>
+        <w:ind w:left="720"/>
         <w:rPr>
           <w:rFonts w:ascii="Arial" w:eastAsia="Times New Roman" w:hAnsi="Arial" w:cs="Arial"/>
           <w:color w:val="000000"/>
@@ -6505,21 +6540,31 @@
         <w:t>'</w:t>
       </w:r>
       <w:proofErr w:type="spellStart"/>
+      <w:proofErr w:type="gramStart"/>
       <w:r>
         <w:rPr>
           <w:rFonts w:ascii="Arial" w:eastAsia="Times New Roman" w:hAnsi="Arial" w:cs="Arial"/>
           <w:color w:val="A31515"/>
           <w:lang w:val="en-GB" w:eastAsia="en-GB"/>
         </w:rPr>
-        <w:t>max_depth</w:t>
-      </w:r>
-      <w:proofErr w:type="spellEnd"/>
+        <w:t>max</w:t>
+      </w:r>
+      <w:proofErr w:type="gramEnd"/>
       <w:r>
         <w:rPr>
           <w:rFonts w:ascii="Arial" w:eastAsia="Times New Roman" w:hAnsi="Arial" w:cs="Arial"/>
           <w:color w:val="A31515"/>
           <w:lang w:val="en-GB" w:eastAsia="en-GB"/>
         </w:rPr>
+        <w:t>_depth</w:t>
+      </w:r>
+      <w:proofErr w:type="spellEnd"/>
+      <w:r>
+        <w:rPr>
+          <w:rFonts w:ascii="Arial" w:eastAsia="Times New Roman" w:hAnsi="Arial" w:cs="Arial"/>
+          <w:color w:val="A31515"/>
+          <w:lang w:val="en-GB" w:eastAsia="en-GB"/>
+        </w:rPr>
         <w:t>'</w:t>
       </w:r>
       <w:r>
@@ -6533,10 +6578,176 @@
       <w:r>
         <w:rPr>
           <w:rFonts w:ascii="Arial" w:eastAsia="Times New Roman" w:hAnsi="Arial" w:cs="Arial"/>
+          <w:color w:val="0070C0"/>
+          <w:lang w:val="en-GB" w:eastAsia="en-GB"/>
+        </w:rPr>
+        <w:t>None</w:t>
+      </w:r>
+      <w:r>
+        <w:rPr>
+          <w:rFonts w:ascii="Arial" w:eastAsia="Times New Roman" w:hAnsi="Arial" w:cs="Arial"/>
+          <w:color w:val="000000"/>
+          <w:lang w:val="en-GB" w:eastAsia="en-GB"/>
+        </w:rPr>
+        <w:t>],</w:t>
+      </w:r>
+    </w:p>
+    <w:p>
+      <w:pPr>
+        <w:widowControl/>
+        <w:shd w:val="clear" w:color="auto" w:fill="FFFFFF"/>
+        <w:autoSpaceDE/>
+        <w:autoSpaceDN/>
+        <w:spacing w:line="285" w:lineRule="atLeast"/>
+        <w:ind w:left="720"/>
+        <w:rPr>
+          <w:rFonts w:ascii="Arial" w:eastAsia="Times New Roman" w:hAnsi="Arial" w:cs="Arial"/>
+          <w:color w:val="000000"/>
+          <w:lang w:val="en-GB" w:eastAsia="en-GB"/>
+        </w:rPr>
+      </w:pPr>
+      <w:r>
+        <w:rPr>
+          <w:rFonts w:ascii="Arial" w:eastAsia="Times New Roman" w:hAnsi="Arial" w:cs="Arial"/>
+          <w:color w:val="000000"/>
+          <w:lang w:val="en-GB" w:eastAsia="en-GB"/>
+        </w:rPr>
+        <w:t xml:space="preserve">    </w:t>
+      </w:r>
+      <w:r>
+        <w:rPr>
+          <w:rFonts w:ascii="Arial" w:eastAsia="Times New Roman" w:hAnsi="Arial" w:cs="Arial"/>
+          <w:color w:val="A31515"/>
+          <w:lang w:val="en-GB" w:eastAsia="en-GB"/>
+        </w:rPr>
+        <w:t>'</w:t>
+      </w:r>
+      <w:proofErr w:type="spellStart"/>
+      <w:proofErr w:type="gramStart"/>
+      <w:r>
+        <w:rPr>
+          <w:rFonts w:ascii="Arial" w:eastAsia="Times New Roman" w:hAnsi="Arial" w:cs="Arial"/>
+          <w:color w:val="A31515"/>
+          <w:lang w:val="en-GB" w:eastAsia="en-GB"/>
+        </w:rPr>
+        <w:t>max</w:t>
+      </w:r>
+      <w:proofErr w:type="gramEnd"/>
+      <w:r>
+        <w:rPr>
+          <w:rFonts w:ascii="Arial" w:eastAsia="Times New Roman" w:hAnsi="Arial" w:cs="Arial"/>
+          <w:color w:val="A31515"/>
+          <w:lang w:val="en-GB" w:eastAsia="en-GB"/>
+        </w:rPr>
+        <w:t>_features</w:t>
+      </w:r>
+      <w:proofErr w:type="spellEnd"/>
+      <w:r>
+        <w:rPr>
+          <w:rFonts w:ascii="Arial" w:eastAsia="Times New Roman" w:hAnsi="Arial" w:cs="Arial"/>
+          <w:color w:val="A31515"/>
+          <w:lang w:val="en-GB" w:eastAsia="en-GB"/>
+        </w:rPr>
+        <w:t>'</w:t>
+      </w:r>
+      <w:r>
+        <w:rPr>
+          <w:rFonts w:ascii="Arial" w:eastAsia="Times New Roman" w:hAnsi="Arial" w:cs="Arial"/>
+          <w:color w:val="000000"/>
+          <w:lang w:val="en-GB" w:eastAsia="en-GB"/>
+        </w:rPr>
+        <w:t>: [</w:t>
+      </w:r>
+      <w:r>
+        <w:rPr>
+          <w:rFonts w:ascii="Arial" w:eastAsia="Times New Roman" w:hAnsi="Arial" w:cs="Arial"/>
+          <w:color w:val="A31515"/>
+          <w:lang w:val="en-GB" w:eastAsia="en-GB"/>
+        </w:rPr>
+        <w:t>'sqrt'</w:t>
+      </w:r>
+      <w:r>
+        <w:rPr>
+          <w:rFonts w:ascii="Arial" w:eastAsia="Times New Roman" w:hAnsi="Arial" w:cs="Arial"/>
+          <w:color w:val="000000"/>
+          <w:lang w:val="en-GB" w:eastAsia="en-GB"/>
+        </w:rPr>
+        <w:t>],</w:t>
+      </w:r>
+    </w:p>
+    <w:p>
+      <w:pPr>
+        <w:widowControl/>
+        <w:shd w:val="clear" w:color="auto" w:fill="FFFFFF"/>
+        <w:autoSpaceDE/>
+        <w:autoSpaceDN/>
+        <w:spacing w:line="285" w:lineRule="atLeast"/>
+        <w:ind w:left="720"/>
+        <w:rPr>
+          <w:rFonts w:ascii="Arial" w:eastAsia="Times New Roman" w:hAnsi="Arial" w:cs="Arial"/>
+          <w:color w:val="000000"/>
+          <w:lang w:val="en-GB" w:eastAsia="en-GB"/>
+        </w:rPr>
+      </w:pPr>
+      <w:r>
+        <w:rPr>
+          <w:rFonts w:ascii="Arial" w:eastAsia="Times New Roman" w:hAnsi="Arial" w:cs="Arial"/>
+          <w:color w:val="000000"/>
+          <w:lang w:val="en-GB" w:eastAsia="en-GB"/>
+        </w:rPr>
+        <w:t xml:space="preserve">    </w:t>
+      </w:r>
+      <w:r>
+        <w:rPr>
+          <w:rFonts w:ascii="Arial" w:eastAsia="Times New Roman" w:hAnsi="Arial" w:cs="Arial"/>
+          <w:color w:val="A31515"/>
+          <w:lang w:val="en-GB" w:eastAsia="en-GB"/>
+        </w:rPr>
+        <w:t>'</w:t>
+      </w:r>
+      <w:proofErr w:type="spellStart"/>
+      <w:proofErr w:type="gramStart"/>
+      <w:r>
+        <w:rPr>
+          <w:rFonts w:ascii="Arial" w:eastAsia="Times New Roman" w:hAnsi="Arial" w:cs="Arial"/>
+          <w:color w:val="A31515"/>
+          <w:lang w:val="en-GB" w:eastAsia="en-GB"/>
+        </w:rPr>
+        <w:t>min</w:t>
+      </w:r>
+      <w:proofErr w:type="gramEnd"/>
+      <w:r>
+        <w:rPr>
+          <w:rFonts w:ascii="Arial" w:eastAsia="Times New Roman" w:hAnsi="Arial" w:cs="Arial"/>
+          <w:color w:val="A31515"/>
+          <w:lang w:val="en-GB" w:eastAsia="en-GB"/>
+        </w:rPr>
+        <w:t>_samples_leaf</w:t>
+      </w:r>
+      <w:proofErr w:type="spellEnd"/>
+      <w:r>
+        <w:rPr>
+          <w:rFonts w:ascii="Arial" w:eastAsia="Times New Roman" w:hAnsi="Arial" w:cs="Arial"/>
+          <w:color w:val="A31515"/>
+          <w:lang w:val="en-GB" w:eastAsia="en-GB"/>
+        </w:rPr>
+        <w:t>'</w:t>
+      </w:r>
+      <w:r>
+        <w:rPr>
+          <w:rFonts w:ascii="Arial" w:eastAsia="Times New Roman" w:hAnsi="Arial" w:cs="Arial"/>
+          <w:color w:val="000000"/>
+          <w:lang w:val="en-GB" w:eastAsia="en-GB"/>
+        </w:rPr>
+        <w:t>: [</w:t>
+      </w:r>
+      <w:r>
+        <w:rPr>
+          <w:rFonts w:ascii="Arial" w:eastAsia="Times New Roman" w:hAnsi="Arial" w:cs="Arial"/>
           <w:color w:val="098658"/>
           <w:lang w:val="en-GB" w:eastAsia="en-GB"/>
         </w:rPr>
-        <w:t>10</w:t>
+        <w:t>1</w:t>
       </w:r>
       <w:r>
         <w:rPr>
@@ -6554,6 +6765,7 @@
         <w:autoSpaceDE/>
         <w:autoSpaceDN/>
         <w:spacing w:line="285" w:lineRule="atLeast"/>
+        <w:ind w:left="720"/>
         <w:rPr>
           <w:rFonts w:ascii="Arial" w:eastAsia="Times New Roman" w:hAnsi="Arial" w:cs="Arial"/>
           <w:color w:val="000000"/>
@@ -6577,21 +6789,31 @@
         <w:t>'</w:t>
       </w:r>
       <w:proofErr w:type="spellStart"/>
+      <w:proofErr w:type="gramStart"/>
       <w:r>
         <w:rPr>
           <w:rFonts w:ascii="Arial" w:eastAsia="Times New Roman" w:hAnsi="Arial" w:cs="Arial"/>
           <w:color w:val="A31515"/>
           <w:lang w:val="en-GB" w:eastAsia="en-GB"/>
         </w:rPr>
-        <w:t>max_features</w:t>
-      </w:r>
-      <w:proofErr w:type="spellEnd"/>
+        <w:t>min</w:t>
+      </w:r>
+      <w:proofErr w:type="gramEnd"/>
       <w:r>
         <w:rPr>
           <w:rFonts w:ascii="Arial" w:eastAsia="Times New Roman" w:hAnsi="Arial" w:cs="Arial"/>
           <w:color w:val="A31515"/>
           <w:lang w:val="en-GB" w:eastAsia="en-GB"/>
         </w:rPr>
+        <w:t>_samples_split</w:t>
+      </w:r>
+      <w:proofErr w:type="spellEnd"/>
+      <w:r>
+        <w:rPr>
+          <w:rFonts w:ascii="Arial" w:eastAsia="Times New Roman" w:hAnsi="Arial" w:cs="Arial"/>
+          <w:color w:val="A31515"/>
+          <w:lang w:val="en-GB" w:eastAsia="en-GB"/>
+        </w:rPr>
         <w:t>'</w:t>
       </w:r>
       <w:r>
@@ -6605,10 +6827,67 @@
       <w:r>
         <w:rPr>
           <w:rFonts w:ascii="Arial" w:eastAsia="Times New Roman" w:hAnsi="Arial" w:cs="Arial"/>
+          <w:color w:val="098658"/>
+          <w:lang w:val="en-GB" w:eastAsia="en-GB"/>
+        </w:rPr>
+        <w:t>10</w:t>
+      </w:r>
+      <w:r>
+        <w:rPr>
+          <w:rFonts w:ascii="Arial" w:eastAsia="Times New Roman" w:hAnsi="Arial" w:cs="Arial"/>
+          <w:color w:val="000000"/>
+          <w:lang w:val="en-GB" w:eastAsia="en-GB"/>
+        </w:rPr>
+        <w:t xml:space="preserve">], </w:t>
+      </w:r>
+    </w:p>
+    <w:p>
+      <w:pPr>
+        <w:widowControl/>
+        <w:shd w:val="clear" w:color="auto" w:fill="FFFFFF"/>
+        <w:autoSpaceDE/>
+        <w:autoSpaceDN/>
+        <w:spacing w:line="285" w:lineRule="atLeast"/>
+        <w:ind w:left="720"/>
+        <w:rPr>
+          <w:rFonts w:ascii="Arial" w:eastAsia="Times New Roman" w:hAnsi="Arial" w:cs="Arial"/>
+          <w:color w:val="000000"/>
+          <w:lang w:val="en-GB" w:eastAsia="en-GB"/>
+        </w:rPr>
+      </w:pPr>
+      <w:r>
+        <w:rPr>
+          <w:rFonts w:ascii="Arial" w:eastAsia="Times New Roman" w:hAnsi="Arial" w:cs="Arial"/>
+          <w:color w:val="000000"/>
+          <w:lang w:val="en-GB" w:eastAsia="en-GB"/>
+        </w:rPr>
+        <w:t xml:space="preserve">    </w:t>
+      </w:r>
+      <w:r>
+        <w:rPr>
+          <w:rFonts w:ascii="Arial" w:eastAsia="Times New Roman" w:hAnsi="Arial" w:cs="Arial"/>
           <w:color w:val="A31515"/>
           <w:lang w:val="en-GB" w:eastAsia="en-GB"/>
         </w:rPr>
-        <w:t>'sqrt'</w:t>
+        <w:t>'</w:t>
+      </w:r>
+      <w:proofErr w:type="spellStart"/>
+      <w:r>
+        <w:rPr>
+          <w:rFonts w:ascii="Arial" w:eastAsia="Times New Roman" w:hAnsi="Arial" w:cs="Arial"/>
+          <w:color w:val="A31515"/>
+          <w:lang w:val="en-GB" w:eastAsia="en-GB"/>
+        </w:rPr>
+        <w:t>n_estimators</w:t>
+      </w:r>
+      <w:proofErr w:type="spellEnd"/>
+      <w:r>
+        <w:rPr>
+          <w:rFonts w:ascii="Arial" w:eastAsia="Times New Roman" w:hAnsi="Arial" w:cs="Arial"/>
+          <w:color w:val="A31515"/>
+          <w:lang w:val="en-GB" w:eastAsia="en-GB"/>
+        </w:rPr>
+        <w:t>'</w:t>
       </w:r>
       <w:r>
         <w:rPr>
@@ -6616,245 +6895,147 @@
           <w:color w:val="000000"/>
           <w:lang w:val="en-GB" w:eastAsia="en-GB"/>
         </w:rPr>
-        <w:t>],</w:t>
-      </w:r>
-    </w:p>
-    <w:p>
-      <w:pPr>
-        <w:widowControl/>
-        <w:shd w:val="clear" w:color="auto" w:fill="FFFFFF"/>
-        <w:autoSpaceDE/>
-        <w:autoSpaceDN/>
-        <w:spacing w:line="285" w:lineRule="atLeast"/>
+        <w:t>: [</w:t>
+      </w:r>
+      <w:r>
+        <w:rPr>
+          <w:rFonts w:ascii="Arial" w:eastAsia="Times New Roman" w:hAnsi="Arial" w:cs="Arial"/>
+          <w:color w:val="098658"/>
+          <w:lang w:val="en-GB" w:eastAsia="en-GB"/>
+        </w:rPr>
+        <w:t>2</w:t>
+      </w:r>
+      <w:r>
+        <w:rPr>
+          <w:rFonts w:ascii="Arial" w:eastAsia="Times New Roman" w:hAnsi="Arial" w:cs="Arial"/>
+          <w:color w:val="098658"/>
+          <w:lang w:val="en-GB" w:eastAsia="en-GB"/>
+        </w:rPr>
+        <w:t>00</w:t>
+      </w:r>
+      <w:r>
         <w:rPr>
           <w:rFonts w:ascii="Arial" w:eastAsia="Times New Roman" w:hAnsi="Arial" w:cs="Arial"/>
           <w:color w:val="000000"/>
           <w:lang w:val="en-GB" w:eastAsia="en-GB"/>
         </w:rPr>
-      </w:pPr>
-      <w:r>
+        <w:t xml:space="preserve">] </w:t>
+      </w:r>
+    </w:p>
+    <w:p>
+      <w:pPr>
+        <w:widowControl/>
+        <w:shd w:val="clear" w:color="auto" w:fill="FFFFFF"/>
+        <w:autoSpaceDE/>
+        <w:autoSpaceDN/>
+        <w:spacing w:line="285" w:lineRule="atLeast"/>
+        <w:ind w:left="720"/>
         <w:rPr>
           <w:rFonts w:ascii="Arial" w:eastAsia="Times New Roman" w:hAnsi="Arial" w:cs="Arial"/>
           <w:color w:val="000000"/>
           <w:lang w:val="en-GB" w:eastAsia="en-GB"/>
         </w:rPr>
-        <w:t xml:space="preserve">    </w:t>
-      </w:r>
-      <w:r>
-        <w:rPr>
-          <w:rFonts w:ascii="Arial" w:eastAsia="Times New Roman" w:hAnsi="Arial" w:cs="Arial"/>
-          <w:color w:val="A31515"/>
-          <w:lang w:val="en-GB" w:eastAsia="en-GB"/>
-        </w:rPr>
-        <w:t>'</w:t>
-      </w:r>
-      <w:proofErr w:type="spellStart"/>
-      <w:r>
-        <w:rPr>
-          <w:rFonts w:ascii="Arial" w:eastAsia="Times New Roman" w:hAnsi="Arial" w:cs="Arial"/>
-          <w:color w:val="A31515"/>
-          <w:lang w:val="en-GB" w:eastAsia="en-GB"/>
-        </w:rPr>
-        <w:t>min_samples_leaf</w:t>
-      </w:r>
-      <w:proofErr w:type="spellEnd"/>
-      <w:r>
-        <w:rPr>
-          <w:rFonts w:ascii="Arial" w:eastAsia="Times New Roman" w:hAnsi="Arial" w:cs="Arial"/>
-          <w:color w:val="A31515"/>
-          <w:lang w:val="en-GB" w:eastAsia="en-GB"/>
-        </w:rPr>
-        <w:t>'</w:t>
-      </w:r>
+      </w:pPr>
       <w:r>
         <w:rPr>
           <w:rFonts w:ascii="Arial" w:eastAsia="Times New Roman" w:hAnsi="Arial" w:cs="Arial"/>
           <w:color w:val="000000"/>
           <w:lang w:val="en-GB" w:eastAsia="en-GB"/>
         </w:rPr>
-        <w:t>: [</w:t>
-      </w:r>
-      <w:r>
-        <w:rPr>
-          <w:rFonts w:ascii="Arial" w:eastAsia="Times New Roman" w:hAnsi="Arial" w:cs="Arial"/>
-          <w:color w:val="098658"/>
-          <w:lang w:val="en-GB" w:eastAsia="en-GB"/>
-        </w:rPr>
-        <w:t>2</w:t>
-      </w:r>
-      <w:r>
-        <w:rPr>
-          <w:rFonts w:ascii="Arial" w:eastAsia="Times New Roman" w:hAnsi="Arial" w:cs="Arial"/>
-          <w:color w:val="000000"/>
-          <w:lang w:val="en-GB" w:eastAsia="en-GB"/>
-        </w:rPr>
-        <w:t>],</w:t>
-      </w:r>
-    </w:p>
-    <w:p>
-      <w:pPr>
-        <w:widowControl/>
-        <w:shd w:val="clear" w:color="auto" w:fill="FFFFFF"/>
-        <w:autoSpaceDE/>
-        <w:autoSpaceDN/>
-        <w:spacing w:line="285" w:lineRule="atLeast"/>
-        <w:rPr>
-          <w:rFonts w:ascii="Arial" w:eastAsia="Times New Roman" w:hAnsi="Arial" w:cs="Arial"/>
-          <w:color w:val="000000"/>
-          <w:lang w:val="en-GB" w:eastAsia="en-GB"/>
-        </w:rPr>
-      </w:pPr>
-      <w:r>
-        <w:rPr>
-          <w:rFonts w:ascii="Arial" w:eastAsia="Times New Roman" w:hAnsi="Arial" w:cs="Arial"/>
-          <w:color w:val="000000"/>
-          <w:lang w:val="en-GB" w:eastAsia="en-GB"/>
-        </w:rPr>
-        <w:t xml:space="preserve">    </w:t>
-      </w:r>
-      <w:r>
-        <w:rPr>
-          <w:rFonts w:ascii="Arial" w:eastAsia="Times New Roman" w:hAnsi="Arial" w:cs="Arial"/>
-          <w:color w:val="A31515"/>
-          <w:lang w:val="en-GB" w:eastAsia="en-GB"/>
-        </w:rPr>
-        <w:t>'</w:t>
-      </w:r>
-      <w:proofErr w:type="spellStart"/>
-      <w:r>
-        <w:rPr>
-          <w:rFonts w:ascii="Arial" w:eastAsia="Times New Roman" w:hAnsi="Arial" w:cs="Arial"/>
-          <w:color w:val="A31515"/>
-          <w:lang w:val="en-GB" w:eastAsia="en-GB"/>
-        </w:rPr>
-        <w:t>min_samples_split</w:t>
-      </w:r>
-      <w:proofErr w:type="spellEnd"/>
-      <w:r>
-        <w:rPr>
-          <w:rFonts w:ascii="Arial" w:eastAsia="Times New Roman" w:hAnsi="Arial" w:cs="Arial"/>
-          <w:color w:val="A31515"/>
-          <w:lang w:val="en-GB" w:eastAsia="en-GB"/>
-        </w:rPr>
-        <w:t>'</w:t>
-      </w:r>
-      <w:r>
-        <w:rPr>
-          <w:rFonts w:ascii="Arial" w:eastAsia="Times New Roman" w:hAnsi="Arial" w:cs="Arial"/>
-          <w:color w:val="000000"/>
-          <w:lang w:val="en-GB" w:eastAsia="en-GB"/>
-        </w:rPr>
-        <w:t>: [</w:t>
-      </w:r>
-      <w:r>
-        <w:rPr>
-          <w:rFonts w:ascii="Arial" w:eastAsia="Times New Roman" w:hAnsi="Arial" w:cs="Arial"/>
-          <w:color w:val="098658"/>
-          <w:lang w:val="en-GB" w:eastAsia="en-GB"/>
-        </w:rPr>
-        <w:t>2</w:t>
-      </w:r>
-      <w:r>
-        <w:rPr>
-          <w:rFonts w:ascii="Arial" w:eastAsia="Times New Roman" w:hAnsi="Arial" w:cs="Arial"/>
-          <w:color w:val="000000"/>
-          <w:lang w:val="en-GB" w:eastAsia="en-GB"/>
-        </w:rPr>
-        <w:t xml:space="preserve">], </w:t>
-      </w:r>
-    </w:p>
-    <w:p>
-      <w:pPr>
-        <w:widowControl/>
-        <w:shd w:val="clear" w:color="auto" w:fill="FFFFFF"/>
-        <w:autoSpaceDE/>
-        <w:autoSpaceDN/>
-        <w:spacing w:line="285" w:lineRule="atLeast"/>
-        <w:rPr>
-          <w:rFonts w:ascii="Arial" w:eastAsia="Times New Roman" w:hAnsi="Arial" w:cs="Arial"/>
-          <w:color w:val="000000"/>
-          <w:lang w:val="en-GB" w:eastAsia="en-GB"/>
-        </w:rPr>
-      </w:pPr>
-      <w:r>
-        <w:rPr>
-          <w:rFonts w:ascii="Arial" w:eastAsia="Times New Roman" w:hAnsi="Arial" w:cs="Arial"/>
-          <w:color w:val="000000"/>
-          <w:lang w:val="en-GB" w:eastAsia="en-GB"/>
-        </w:rPr>
-        <w:t xml:space="preserve">    </w:t>
-      </w:r>
-      <w:r>
-        <w:rPr>
-          <w:rFonts w:ascii="Arial" w:eastAsia="Times New Roman" w:hAnsi="Arial" w:cs="Arial"/>
-          <w:color w:val="A31515"/>
-          <w:lang w:val="en-GB" w:eastAsia="en-GB"/>
-        </w:rPr>
-        <w:t>'</w:t>
-      </w:r>
-      <w:proofErr w:type="spellStart"/>
-      <w:r>
-        <w:rPr>
-          <w:rFonts w:ascii="Arial" w:eastAsia="Times New Roman" w:hAnsi="Arial" w:cs="Arial"/>
-          <w:color w:val="A31515"/>
-          <w:lang w:val="en-GB" w:eastAsia="en-GB"/>
-        </w:rPr>
-        <w:t>n_estimators</w:t>
-      </w:r>
-      <w:proofErr w:type="spellEnd"/>
-      <w:r>
-        <w:rPr>
-          <w:rFonts w:ascii="Arial" w:eastAsia="Times New Roman" w:hAnsi="Arial" w:cs="Arial"/>
-          <w:color w:val="A31515"/>
-          <w:lang w:val="en-GB" w:eastAsia="en-GB"/>
-        </w:rPr>
-        <w:t>'</w:t>
-      </w:r>
-      <w:r>
-        <w:rPr>
-          <w:rFonts w:ascii="Arial" w:eastAsia="Times New Roman" w:hAnsi="Arial" w:cs="Arial"/>
-          <w:color w:val="000000"/>
-          <w:lang w:val="en-GB" w:eastAsia="en-GB"/>
-        </w:rPr>
-        <w:t>: [</w:t>
-      </w:r>
-      <w:r>
-        <w:rPr>
-          <w:rFonts w:ascii="Arial" w:eastAsia="Times New Roman" w:hAnsi="Arial" w:cs="Arial"/>
-          <w:color w:val="098658"/>
-          <w:lang w:val="en-GB" w:eastAsia="en-GB"/>
-        </w:rPr>
-        <w:t>300</w:t>
-      </w:r>
-      <w:r>
-        <w:rPr>
-          <w:rFonts w:ascii="Arial" w:eastAsia="Times New Roman" w:hAnsi="Arial" w:cs="Arial"/>
-          <w:color w:val="000000"/>
-          <w:lang w:val="en-GB" w:eastAsia="en-GB"/>
-        </w:rPr>
-        <w:t xml:space="preserve">] </w:t>
-      </w:r>
-    </w:p>
-    <w:p>
-      <w:pPr>
-        <w:widowControl/>
-        <w:shd w:val="clear" w:color="auto" w:fill="FFFFFF"/>
-        <w:autoSpaceDE/>
-        <w:autoSpaceDN/>
-        <w:spacing w:line="285" w:lineRule="atLeast"/>
-        <w:rPr>
-          <w:rFonts w:ascii="Arial" w:eastAsia="Times New Roman" w:hAnsi="Arial" w:cs="Arial"/>
-          <w:color w:val="000000"/>
-          <w:lang w:val="en-GB" w:eastAsia="en-GB"/>
-        </w:rPr>
-      </w:pPr>
-      <w:r>
-        <w:rPr>
-          <w:rFonts w:ascii="Arial" w:eastAsia="Times New Roman" w:hAnsi="Arial" w:cs="Arial"/>
-          <w:color w:val="000000"/>
-          <w:lang w:val="en-GB" w:eastAsia="en-GB"/>
-        </w:rPr>
         <w:t>}</w:t>
+      </w:r>
+    </w:p>
+    <w:p>
+      <w:pPr>
+        <w:widowControl/>
+        <w:autoSpaceDE/>
+        <w:autoSpaceDN/>
+        <w:spacing w:after="160" w:line="259" w:lineRule="auto"/>
+        <w:ind w:left="720"/>
+        <w:jc w:val="both"/>
+        <w:rPr>
+          <w:rFonts w:ascii="Arial" w:eastAsia="Calibri" w:hAnsi="Arial" w:cs="Arial"/>
+          <w:b/>
+          <w:bCs/>
+          <w:kern w:val="2"/>
+          <w:lang w:val="en-GB"/>
+          <w14:ligatures w14:val="standardContextual"/>
+        </w:rPr>
+      </w:pPr>
+    </w:p>
+    <w:p>
+      <w:pPr>
+        <w:widowControl/>
+        <w:autoSpaceDE/>
+        <w:autoSpaceDN/>
+        <w:spacing w:after="160" w:line="259" w:lineRule="auto"/>
+        <w:ind w:left="720"/>
+        <w:jc w:val="both"/>
+        <w:rPr>
+          <w:rFonts w:ascii="Arial" w:eastAsia="Calibri" w:hAnsi="Arial" w:cs="Arial"/>
+          <w:kern w:val="2"/>
+          <w:lang w:val="en-ID"/>
+          <w14:ligatures w14:val="standardContextual"/>
+        </w:rPr>
+      </w:pPr>
+      <w:r>
+        <w:rPr>
+          <w:rFonts w:ascii="Arial" w:eastAsia="Calibri" w:hAnsi="Arial" w:cs="Arial"/>
+          <w:kern w:val="2"/>
+          <w:lang w:val="en-ID"/>
+          <w14:ligatures w14:val="standardContextual"/>
+        </w:rPr>
+        <w:t>Accuracy on Test Set: 0.9496402877697842</w:t>
+      </w:r>
+    </w:p>
+    <w:p>
+      <w:pPr>
+        <w:widowControl/>
+        <w:autoSpaceDE/>
+        <w:autoSpaceDN/>
+        <w:spacing w:after="160" w:line="259" w:lineRule="auto"/>
+        <w:ind w:left="720"/>
+        <w:jc w:val="both"/>
+        <w:rPr>
+          <w:rFonts w:ascii="Arial" w:eastAsia="Calibri" w:hAnsi="Arial" w:cs="Arial"/>
+          <w:kern w:val="2"/>
+          <w:lang w:val="en-ID"/>
+          <w14:ligatures w14:val="standardContextual"/>
+        </w:rPr>
+      </w:pPr>
+      <w:r>
+        <w:rPr>
+          <w:rFonts w:ascii="Arial" w:eastAsia="Calibri" w:hAnsi="Arial" w:cs="Arial"/>
+          <w:kern w:val="2"/>
+          <w:lang w:val="en-ID"/>
+          <w14:ligatures w14:val="standardContextual"/>
+        </w:rPr>
+        <w:t>Train Accuracy: 0.978</w:t>
+      </w:r>
+    </w:p>
+    <w:p>
+      <w:pPr>
+        <w:widowControl/>
+        <w:autoSpaceDE/>
+        <w:autoSpaceDN/>
+        <w:spacing w:after="160" w:line="259" w:lineRule="auto"/>
+        <w:ind w:left="720"/>
+        <w:jc w:val="both"/>
+        <w:rPr>
+          <w:rFonts w:ascii="Arial" w:eastAsia="Calibri" w:hAnsi="Arial" w:cs="Arial"/>
+          <w:kern w:val="2"/>
+          <w:lang w:val="en-ID"/>
+          <w14:ligatures w14:val="standardContextual"/>
+        </w:rPr>
+      </w:pPr>
+      <w:r>
+        <w:rPr>
+          <w:rFonts w:ascii="Arial" w:eastAsia="Calibri" w:hAnsi="Arial" w:cs="Arial"/>
+          <w:kern w:val="2"/>
+          <w:lang w:val="en-ID"/>
+          <w14:ligatures w14:val="standardContextual"/>
+        </w:rPr>
+        <w:t>Test Accuracy: 0.950</w:t>
       </w:r>
     </w:p>
     <w:p>
@@ -6922,25 +7103,16 @@
           <w:lang w:val="en-GB"/>
           <w14:ligatures w14:val="standardContextual"/>
         </w:rPr>
-        <w:t xml:space="preserve">Effective data </w:t>
-      </w:r>
-      <w:r>
-        <w:rPr>
-          <w:rFonts w:ascii="Arial" w:eastAsia="Calibri" w:hAnsi="Arial" w:cs="Arial"/>
-          <w:kern w:val="2"/>
-          <w:lang w:val="en-GB"/>
-          <w14:ligatures w14:val="standardContextual"/>
-        </w:rPr>
-        <w:t>pre-processing</w:t>
-      </w:r>
-      <w:r>
-        <w:rPr>
-          <w:rFonts w:ascii="Arial" w:eastAsia="Calibri" w:hAnsi="Arial" w:cs="Arial"/>
-          <w:kern w:val="2"/>
-          <w:lang w:val="en-GB"/>
-          <w14:ligatures w14:val="standardContextual"/>
-        </w:rPr>
-        <w:t xml:space="preserve"> is important for model performance. Ensemble methods like Random Forest can provide significant improvements. Fine-tuning and cross-validation are necessary steps to optimize model performance.</w:t>
+        <w:t>The Random Forest classifier achieved the highest accuracy on the training dataset compared to other models. Initially, its train accuracy was 0.962, which increased to 0.978 after hyperparameter tuning. The test set accuracy was 0.</w:t>
+      </w:r>
+      <w:r>
+        <w:rPr>
+          <w:rFonts w:ascii="Arial" w:eastAsia="Calibri" w:hAnsi="Arial" w:cs="Arial"/>
+          <w:kern w:val="2"/>
+          <w:lang w:val="en-GB"/>
+          <w14:ligatures w14:val="standardContextual"/>
+        </w:rPr>
+        <w:t>950</w:t>
       </w:r>
     </w:p>
     <w:p>
@@ -6964,7 +7136,67 @@
           <w:lang w:val="en-GB"/>
           <w14:ligatures w14:val="standardContextual"/>
         </w:rPr>
-        <w:t>In future, we can explore more advanced techniques for handling missing data and feature engineering. Experiment with other methods and deeper neural networks, and investigate the impact of feature selection and dimensionality reduction techniques</w:t>
+        <w:t xml:space="preserve">Effective data </w:t>
+      </w:r>
+      <w:r>
+        <w:rPr>
+          <w:rFonts w:ascii="Arial" w:eastAsia="Calibri" w:hAnsi="Arial" w:cs="Arial"/>
+          <w:kern w:val="2"/>
+          <w:lang w:val="en-GB"/>
+          <w14:ligatures w14:val="standardContextual"/>
+        </w:rPr>
+        <w:t>pre-processing</w:t>
+      </w:r>
+      <w:r>
+        <w:rPr>
+          <w:rFonts w:ascii="Arial" w:eastAsia="Calibri" w:hAnsi="Arial" w:cs="Arial"/>
+          <w:kern w:val="2"/>
+          <w:lang w:val="en-GB"/>
+          <w14:ligatures w14:val="standardContextual"/>
+        </w:rPr>
+        <w:t xml:space="preserve"> is important for model performance. Ensemble methods like Random Forest can provide significant improvements. Fine-tuning and cross-validation are necessary steps to optimize model performance.</w:t>
+      </w:r>
+    </w:p>
+    <w:p>
+      <w:pPr>
+        <w:widowControl/>
+        <w:autoSpaceDE/>
+        <w:autoSpaceDN/>
+        <w:spacing w:after="160" w:line="259" w:lineRule="auto"/>
+        <w:jc w:val="both"/>
+        <w:rPr>
+          <w:rFonts w:ascii="Arial" w:eastAsia="Calibri" w:hAnsi="Arial" w:cs="Arial"/>
+          <w:kern w:val="2"/>
+          <w:lang w:val="en-GB"/>
+          <w14:ligatures w14:val="standardContextual"/>
+        </w:rPr>
+      </w:pPr>
+      <w:r>
+        <w:rPr>
+          <w:rFonts w:ascii="Arial" w:eastAsia="Calibri" w:hAnsi="Arial" w:cs="Arial"/>
+          <w:kern w:val="2"/>
+          <w:lang w:val="en-GB"/>
+          <w14:ligatures w14:val="standardContextual"/>
+        </w:rPr>
+        <w:t xml:space="preserve">In future, we can explore more advanced techniques for handling missing data and feature engineering. Experiment with other methods and deeper neural </w:t>
+      </w:r>
+      <w:r>
+        <w:rPr>
+          <w:rFonts w:ascii="Arial" w:eastAsia="Calibri" w:hAnsi="Arial" w:cs="Arial"/>
+          <w:kern w:val="2"/>
+          <w:lang w:val="en-GB"/>
+          <w14:ligatures w14:val="standardContextual"/>
+        </w:rPr>
+        <w:t>networks and</w:t>
+      </w:r>
+      <w:r>
+        <w:rPr>
+          <w:rFonts w:ascii="Arial" w:eastAsia="Calibri" w:hAnsi="Arial" w:cs="Arial"/>
+          <w:kern w:val="2"/>
+          <w:lang w:val="en-GB"/>
+          <w14:ligatures w14:val="standardContextual"/>
+        </w:rPr>
+        <w:t xml:space="preserve"> investigate the impact of feature selection and dimensionality reduction techniques</w:t>
       </w:r>
       <w:r>
         <w:rPr>
@@ -7402,7 +7634,27 @@
           <w:lang w:val="en-GB"/>
           <w14:ligatures w14:val="standardContextual"/>
         </w:rPr>
-        <w:t xml:space="preserve">To load and explore the dataset, we define the load_images_from_folder function, which reads images from subdirectories, resizes them, converts them to grayscale, and assigns labels based on subdirectory names. Directories for training, validation, and test datasets are specified to organize the data. </w:t>
+        <w:t xml:space="preserve">To load and explore the dataset, we define the </w:t>
+      </w:r>
+      <w:proofErr w:type="spellStart"/>
+      <w:r>
+        <w:rPr>
+          <w:rFonts w:ascii="Arial" w:eastAsia="Calibri" w:hAnsi="Arial" w:cs="Arial"/>
+          <w:kern w:val="2"/>
+          <w:lang w:val="en-GB"/>
+          <w14:ligatures w14:val="standardContextual"/>
+        </w:rPr>
+        <w:t>load_images_from_folder</w:t>
+      </w:r>
+      <w:proofErr w:type="spellEnd"/>
+      <w:r>
+        <w:rPr>
+          <w:rFonts w:ascii="Arial" w:eastAsia="Calibri" w:hAnsi="Arial" w:cs="Arial"/>
+          <w:kern w:val="2"/>
+          <w:lang w:val="en-GB"/>
+          <w14:ligatures w14:val="standardContextual"/>
+        </w:rPr>
+        <w:t xml:space="preserve"> function, which reads images from subdirectories, resizes them, converts them to grayscale, and assigns labels based on subdirectory names. Directories for training, validation, and test datasets are specified to organize the data. </w:t>
       </w:r>
     </w:p>
     <w:p>
@@ -7678,31 +7930,7 @@
           <w:lang w:val="en-GB"/>
           <w14:ligatures w14:val="standardContextual"/>
         </w:rPr>
-        <w:t xml:space="preserve">The challenges during pre-processing involved reshaping the images to fit the model's input requirements, normalizing pixel values to the range [0, 1], and encoding the labels for a multi-label setup using one-hot encoding. </w:t>
-      </w:r>
-    </w:p>
-    <w:p>
-      <w:pPr>
-        <w:widowControl/>
-        <w:autoSpaceDE/>
-        <w:autoSpaceDN/>
-        <w:spacing w:after="160" w:line="259" w:lineRule="auto"/>
-        <w:jc w:val="both"/>
-        <w:rPr>
-          <w:rFonts w:ascii="Arial" w:eastAsia="Calibri" w:hAnsi="Arial" w:cs="Arial"/>
-          <w:kern w:val="2"/>
-          <w:lang w:val="en-GB"/>
-          <w14:ligatures w14:val="standardContextual"/>
-        </w:rPr>
-      </w:pPr>
-      <w:r>
-        <w:rPr>
-          <w:rFonts w:ascii="Arial" w:eastAsia="Calibri" w:hAnsi="Arial" w:cs="Arial"/>
-          <w:kern w:val="2"/>
-          <w:lang w:val="en-GB"/>
-          <w14:ligatures w14:val="standardContextual"/>
-        </w:rPr>
-        <w:t>We faced several challenges when we need</w:t>
+        <w:t>The challenges during pre-processing involved reshaping the images to fit the model's input requirements, normalizing pixel values to the range [0, 1], and encoding the labels for a multi-label setup using one-hot encoding. We faced several challenges when we need</w:t>
       </w:r>
       <w:r>
         <w:rPr>
@@ -7817,7 +8045,27 @@
           <w:lang w:val="en-GB"/>
           <w14:ligatures w14:val="standardContextual"/>
         </w:rPr>
-        <w:t>CNN models were developed, comparing categorical cross entropy with Binary cross entropy as loss functions and Sigmoid versus SoftMax as activation functions. Techniques like Early Stopping, Drop out were used to improve training performance and avoid overfitting.</w:t>
+        <w:t xml:space="preserve">CNN models were developed, comparing categorical cross entropy with Binary cross entropy as loss functions and Sigmoid versus SoftMax as activation functions. Techniques like Early Stopping, </w:t>
+      </w:r>
+      <w:proofErr w:type="gramStart"/>
+      <w:r>
+        <w:rPr>
+          <w:rFonts w:ascii="Arial" w:eastAsia="Calibri" w:hAnsi="Arial" w:cs="Arial"/>
+          <w:kern w:val="2"/>
+          <w:lang w:val="en-GB"/>
+          <w14:ligatures w14:val="standardContextual"/>
+        </w:rPr>
+        <w:t>Drop</w:t>
+      </w:r>
+      <w:proofErr w:type="gramEnd"/>
+      <w:r>
+        <w:rPr>
+          <w:rFonts w:ascii="Arial" w:eastAsia="Calibri" w:hAnsi="Arial" w:cs="Arial"/>
+          <w:kern w:val="2"/>
+          <w:lang w:val="en-GB"/>
+          <w14:ligatures w14:val="standardContextual"/>
+        </w:rPr>
+        <w:t xml:space="preserve"> out were used to improve training performance and avoid overfitting.</w:t>
       </w:r>
     </w:p>
     <w:p>
@@ -8031,7 +8279,23 @@
           <w:rFonts w:ascii="Arial" w:eastAsia="Times New Roman" w:hAnsi="Arial" w:cs="Arial"/>
           <w:lang w:val="en-GB" w:eastAsia="en-ID"/>
         </w:rPr>
-        <w:t>performed using Keras-Tuner to find the best parameters, adjust the model parameters like learning rate and increase K-fold cross-validation to more accurately evaluate model performance across different subsets of data, and implement batch normalization in the model to normalize the inputs for each mini-batch, reducing internal covariate shift and stabilizing training.</w:t>
+        <w:t xml:space="preserve">performed using </w:t>
+      </w:r>
+      <w:proofErr w:type="spellStart"/>
+      <w:r>
+        <w:rPr>
+          <w:rFonts w:ascii="Arial" w:eastAsia="Times New Roman" w:hAnsi="Arial" w:cs="Arial"/>
+          <w:lang w:val="en-GB" w:eastAsia="en-ID"/>
+        </w:rPr>
+        <w:t>Keras</w:t>
+      </w:r>
+      <w:proofErr w:type="spellEnd"/>
+      <w:r>
+        <w:rPr>
+          <w:rFonts w:ascii="Arial" w:eastAsia="Times New Roman" w:hAnsi="Arial" w:cs="Arial"/>
+          <w:lang w:val="en-GB" w:eastAsia="en-ID"/>
+        </w:rPr>
+        <w:t>-Tuner to find the best parameters, adjust the model parameters like learning rate and increase K-fold cross-validation to more accurately evaluate model performance across different subsets of data, and implement batch normalization in the model to normalize the inputs for each mini-batch, reducing internal covariate shift and stabilizing training.</w:t>
       </w:r>
     </w:p>
     <w:p>
@@ -8395,9 +8659,9 @@
           <w14:ligatures w14:val="standardContextual"/>
         </w:rPr>
         <w:drawing>
-          <wp:inline distT="0" distB="0" distL="0" distR="0" wp14:anchorId="5BC64B9D" wp14:editId="614FA09F">
-            <wp:extent cx="5729605" cy="2386330"/>
-            <wp:effectExtent l="0" t="0" r="4445" b="0"/>
+          <wp:inline distT="0" distB="0" distL="0" distR="0" wp14:anchorId="5BC64B9D" wp14:editId="05497D41">
+            <wp:extent cx="5328571" cy="2219303"/>
+            <wp:effectExtent l="0" t="0" r="5715" b="0"/>
             <wp:docPr id="1913725370" name="Picture 1"/>
             <wp:cNvGraphicFramePr>
               <a:graphicFrameLocks xmlns:a="http://schemas.openxmlformats.org/drawingml/2006/main" noChangeAspect="1"/>
@@ -8427,7 +8691,7 @@
                   <pic:spPr bwMode="auto">
                     <a:xfrm>
                       <a:off x="0" y="0"/>
-                      <a:ext cx="5729605" cy="2386330"/>
+                      <a:ext cx="5333896" cy="2221521"/>
                     </a:xfrm>
                     <a:prstGeom prst="rect">
                       <a:avLst/>
@@ -8561,7 +8825,6 @@
           <w:lang w:val="en-GB"/>
           <w14:ligatures w14:val="standardContextual"/>
         </w:rPr>
-        <w:lastRenderedPageBreak/>
         <w:t>Test accuracy for digit_0: 0.9526000022888184</w:t>
       </w:r>
     </w:p>
@@ -8641,44 +8904,6 @@
     <w:p>
       <w:pPr>
         <w:widowControl/>
-        <w:tabs>
-          <w:tab w:val="left" w:pos="6308"/>
-        </w:tabs>
-        <w:autoSpaceDE/>
-        <w:autoSpaceDN/>
-        <w:spacing w:after="160" w:line="259" w:lineRule="auto"/>
-        <w:ind w:left="720"/>
-        <w:jc w:val="both"/>
-        <w:rPr>
-          <w:rFonts w:ascii="Arial" w:eastAsia="Calibri" w:hAnsi="Arial" w:cs="Arial"/>
-          <w:kern w:val="2"/>
-          <w:lang w:val="en-GB"/>
-          <w14:ligatures w14:val="standardContextual"/>
-        </w:rPr>
-      </w:pPr>
-    </w:p>
-    <w:p>
-      <w:pPr>
-        <w:widowControl/>
-        <w:tabs>
-          <w:tab w:val="left" w:pos="6308"/>
-        </w:tabs>
-        <w:autoSpaceDE/>
-        <w:autoSpaceDN/>
-        <w:spacing w:after="160" w:line="259" w:lineRule="auto"/>
-        <w:ind w:left="720"/>
-        <w:jc w:val="both"/>
-        <w:rPr>
-          <w:rFonts w:ascii="Arial" w:eastAsia="Calibri" w:hAnsi="Arial" w:cs="Arial"/>
-          <w:kern w:val="2"/>
-          <w:lang w:val="en-GB"/>
-          <w14:ligatures w14:val="standardContextual"/>
-        </w:rPr>
-      </w:pPr>
-    </w:p>
-    <w:p>
-      <w:pPr>
-        <w:widowControl/>
         <w:autoSpaceDE/>
         <w:autoSpaceDN/>
         <w:spacing w:after="160" w:line="259" w:lineRule="auto"/>
@@ -8697,6 +8922,7 @@
           <w:lang w:val="en-GB"/>
           <w14:ligatures w14:val="standardContextual"/>
         </w:rPr>
+        <w:lastRenderedPageBreak/>
         <w:t xml:space="preserve">Switching to </w:t>
       </w:r>
       <w:r>
@@ -9785,6 +10011,7 @@
         </w:rPr>
         <w:t xml:space="preserve">Using </w:t>
       </w:r>
+      <w:proofErr w:type="spellStart"/>
       <w:r>
         <w:rPr>
           <w:rFonts w:ascii="Arial" w:eastAsia="Calibri" w:hAnsi="Arial" w:cs="Arial"/>
@@ -9794,7 +10021,19 @@
           <w:lang w:val="en-GB"/>
           <w14:ligatures w14:val="standardContextual"/>
         </w:rPr>
-        <w:t>Keras-Tuner</w:t>
+        <w:t>Keras</w:t>
+      </w:r>
+      <w:proofErr w:type="spellEnd"/>
+      <w:r>
+        <w:rPr>
+          <w:rFonts w:ascii="Arial" w:eastAsia="Calibri" w:hAnsi="Arial" w:cs="Arial"/>
+          <w:b/>
+          <w:bCs/>
+          <w:kern w:val="2"/>
+          <w:lang w:val="en-GB"/>
+          <w14:ligatures w14:val="standardContextual"/>
+        </w:rPr>
+        <w:t>-Tuner</w:t>
       </w:r>
       <w:r>
         <w:rPr>
@@ -9872,12 +10111,21 @@
           <w:lang w:val="en-GB" w:eastAsia="en-ID"/>
         </w:rPr>
       </w:pPr>
+      <w:proofErr w:type="spellStart"/>
       <w:r>
         <w:rPr>
           <w:rFonts w:ascii="Arial" w:eastAsia="Times New Roman" w:hAnsi="Arial" w:cs="Arial"/>
           <w:lang w:val="en-GB" w:eastAsia="en-ID"/>
         </w:rPr>
-        <w:t>val_loss: 0.07059618085622787</w:t>
+        <w:t>val_loss</w:t>
+      </w:r>
+      <w:proofErr w:type="spellEnd"/>
+      <w:r>
+        <w:rPr>
+          <w:rFonts w:ascii="Arial" w:eastAsia="Times New Roman" w:hAnsi="Arial" w:cs="Arial"/>
+          <w:lang w:val="en-GB" w:eastAsia="en-ID"/>
+        </w:rPr>
+        <w:t>: 0.07059618085622787</w:t>
       </w:r>
     </w:p>
     <w:p>
@@ -9952,7 +10200,23 @@
           <w:rFonts w:ascii="Arial" w:eastAsia="Times New Roman" w:hAnsi="Arial" w:cs="Arial"/>
           <w:lang w:val="en-GB" w:eastAsia="en-ID"/>
         </w:rPr>
-        <w:t>Best val_loss So Far: 0.06173119693994522</w:t>
+        <w:t xml:space="preserve">Best </w:t>
+      </w:r>
+      <w:proofErr w:type="spellStart"/>
+      <w:r>
+        <w:rPr>
+          <w:rFonts w:ascii="Arial" w:eastAsia="Times New Roman" w:hAnsi="Arial" w:cs="Arial"/>
+          <w:lang w:val="en-GB" w:eastAsia="en-ID"/>
+        </w:rPr>
+        <w:t>val_loss</w:t>
+      </w:r>
+      <w:proofErr w:type="spellEnd"/>
+      <w:r>
+        <w:rPr>
+          <w:rFonts w:ascii="Arial" w:eastAsia="Times New Roman" w:hAnsi="Arial" w:cs="Arial"/>
+          <w:lang w:val="en-GB" w:eastAsia="en-ID"/>
+        </w:rPr>
+        <w:t xml:space="preserve"> So Far: 0.06173119693994522</w:t>
       </w:r>
     </w:p>
     <w:p>
@@ -10068,7 +10332,23 @@
           <w:rFonts w:ascii="Arial" w:eastAsia="Times New Roman" w:hAnsi="Arial" w:cs="Arial"/>
           <w:lang w:val="en-GB" w:eastAsia="en-ID"/>
         </w:rPr>
-        <w:t>{'conv_1_filters': 96, 'conv_2_filters': 128, 'conv_3_filters': 128, 'dense_units': 256}</w:t>
+        <w:t>{'conv_1_filters': 96, 'conv_2_filters': 128, 'conv_3_filters': 128, '</w:t>
+      </w:r>
+      <w:proofErr w:type="spellStart"/>
+      <w:r>
+        <w:rPr>
+          <w:rFonts w:ascii="Arial" w:eastAsia="Times New Roman" w:hAnsi="Arial" w:cs="Arial"/>
+          <w:lang w:val="en-GB" w:eastAsia="en-ID"/>
+        </w:rPr>
+        <w:t>dense_units</w:t>
+      </w:r>
+      <w:proofErr w:type="spellEnd"/>
+      <w:r>
+        <w:rPr>
+          <w:rFonts w:ascii="Arial" w:eastAsia="Times New Roman" w:hAnsi="Arial" w:cs="Arial"/>
+          <w:lang w:val="en-GB" w:eastAsia="en-ID"/>
+        </w:rPr>
+        <w:t>': 256}</w:t>
       </w:r>
     </w:p>
     <w:p>
@@ -10161,7 +10441,27 @@
           <w:lang w:val="en-GB"/>
           <w14:ligatures w14:val="standardContextual"/>
         </w:rPr>
-        <w:t xml:space="preserve"> function to predict the class, and the training utilizes categorical cross-entropy as the loss function. Conversely, in multi-label classification, the last layer uses a sigmoid function to predict labels, with binary cross-entropy serving as the loss function. (franky, 2018).</w:t>
+        <w:t xml:space="preserve"> function to predict the class, and the training utilizes categorical cross-entropy as the loss function. Conversely, in multi-label classification, the last layer uses a sigmoid function to predict labels, with binary cross-entropy serving as the loss function. (</w:t>
+      </w:r>
+      <w:proofErr w:type="spellStart"/>
+      <w:r>
+        <w:rPr>
+          <w:rFonts w:ascii="Arial" w:eastAsia="Calibri" w:hAnsi="Arial" w:cs="Arial"/>
+          <w:kern w:val="2"/>
+          <w:lang w:val="en-GB"/>
+          <w14:ligatures w14:val="standardContextual"/>
+        </w:rPr>
+        <w:t>franky</w:t>
+      </w:r>
+      <w:proofErr w:type="spellEnd"/>
+      <w:r>
+        <w:rPr>
+          <w:rFonts w:ascii="Arial" w:eastAsia="Calibri" w:hAnsi="Arial" w:cs="Arial"/>
+          <w:kern w:val="2"/>
+          <w:lang w:val="en-GB"/>
+          <w14:ligatures w14:val="standardContextual"/>
+        </w:rPr>
+        <w:t>, 2018).</w:t>
       </w:r>
     </w:p>
     <w:p>
@@ -10871,6 +11171,7 @@
         </w:rPr>
         <w:t xml:space="preserve"> </w:t>
       </w:r>
+      <w:proofErr w:type="spellStart"/>
       <w:r>
         <w:rPr>
           <w:rFonts w:ascii="Arial" w:eastAsia="Calibri" w:hAnsi="Arial" w:cs="Arial"/>
@@ -10882,7 +11183,21 @@
           <w:lang w:val="en-ID"/>
           <w14:ligatures w14:val="standardContextual"/>
         </w:rPr>
-        <w:t xml:space="preserve">Keras Tuner Best Parameter on </w:t>
+        <w:t>Keras</w:t>
+      </w:r>
+      <w:proofErr w:type="spellEnd"/>
+      <w:r>
+        <w:rPr>
+          <w:rFonts w:ascii="Arial" w:eastAsia="Calibri" w:hAnsi="Arial" w:cs="Arial"/>
+          <w:b/>
+          <w:bCs/>
+          <w:kern w:val="2"/>
+          <w:sz w:val="20"/>
+          <w:szCs w:val="20"/>
+          <w:lang w:val="en-ID"/>
+          <w14:ligatures w14:val="standardContextual"/>
+        </w:rPr>
+        <w:t xml:space="preserve"> Tuner Best Parameter on </w:t>
       </w:r>
       <w:r>
         <w:rPr>
@@ -11181,6 +11496,110 @@
         <w:autoSpaceDE/>
         <w:autoSpaceDN/>
         <w:spacing w:before="40" w:line="259" w:lineRule="auto"/>
+        <w:jc w:val="both"/>
+        <w:outlineLvl w:val="2"/>
+        <w:rPr>
+          <w:rFonts w:ascii="Arial" w:eastAsia="Times New Roman" w:hAnsi="Arial" w:cs="Arial"/>
+          <w:color w:val="1F3763"/>
+          <w:kern w:val="2"/>
+          <w:lang w:val="en-GB"/>
+          <w14:ligatures w14:val="standardContextual"/>
+        </w:rPr>
+      </w:pPr>
+    </w:p>
+    <w:p>
+      <w:pPr>
+        <w:keepNext/>
+        <w:keepLines/>
+        <w:widowControl/>
+        <w:autoSpaceDE/>
+        <w:autoSpaceDN/>
+        <w:spacing w:before="40" w:line="259" w:lineRule="auto"/>
+        <w:jc w:val="both"/>
+        <w:outlineLvl w:val="2"/>
+        <w:rPr>
+          <w:rFonts w:ascii="Arial" w:eastAsia="Times New Roman" w:hAnsi="Arial" w:cs="Arial"/>
+          <w:kern w:val="2"/>
+          <w:lang w:val="en-GB"/>
+          <w14:ligatures w14:val="standardContextual"/>
+        </w:rPr>
+      </w:pPr>
+      <w:r>
+        <w:rPr>
+          <w:rFonts w:ascii="Arial" w:eastAsia="Times New Roman" w:hAnsi="Arial" w:cs="Arial"/>
+          <w:kern w:val="2"/>
+          <w:lang w:val="en-GB"/>
+          <w14:ligatures w14:val="standardContextual"/>
+        </w:rPr>
+        <w:t xml:space="preserve">We </w:t>
+      </w:r>
+      <w:r>
+        <w:rPr>
+          <w:rFonts w:ascii="Arial" w:eastAsia="Times New Roman" w:hAnsi="Arial" w:cs="Arial"/>
+          <w:kern w:val="2"/>
+          <w:lang w:val="en-GB"/>
+          <w14:ligatures w14:val="standardContextual"/>
+        </w:rPr>
+        <w:t xml:space="preserve">visualize the results </w:t>
+      </w:r>
+      <w:proofErr w:type="gramStart"/>
+      <w:r>
+        <w:rPr>
+          <w:rFonts w:ascii="Arial" w:eastAsia="Times New Roman" w:hAnsi="Arial" w:cs="Arial"/>
+          <w:kern w:val="2"/>
+          <w:lang w:val="en-GB"/>
+          <w14:ligatures w14:val="standardContextual"/>
+        </w:rPr>
+        <w:t>using  classification</w:t>
+      </w:r>
+      <w:proofErr w:type="gramEnd"/>
+      <w:r>
+        <w:rPr>
+          <w:rFonts w:ascii="Arial" w:eastAsia="Times New Roman" w:hAnsi="Arial" w:cs="Arial"/>
+          <w:kern w:val="2"/>
+          <w:lang w:val="en-GB"/>
+          <w14:ligatures w14:val="standardContextual"/>
+        </w:rPr>
+        <w:t xml:space="preserve"> report, confusion matrix heatmaps, feature maps, </w:t>
+      </w:r>
+      <w:proofErr w:type="spellStart"/>
+      <w:r>
+        <w:rPr>
+          <w:rFonts w:ascii="Arial" w:eastAsia="Times New Roman" w:hAnsi="Arial" w:cs="Arial"/>
+          <w:kern w:val="2"/>
+          <w:lang w:val="en-GB"/>
+          <w14:ligatures w14:val="standardContextual"/>
+        </w:rPr>
+        <w:t>Pydot</w:t>
+      </w:r>
+      <w:proofErr w:type="spellEnd"/>
+      <w:r>
+        <w:rPr>
+          <w:rFonts w:ascii="Arial" w:eastAsia="Times New Roman" w:hAnsi="Arial" w:cs="Arial"/>
+          <w:kern w:val="2"/>
+          <w:lang w:val="en-GB"/>
+          <w14:ligatures w14:val="standardContextual"/>
+        </w:rPr>
+        <w:t>, saliency maps, Grad-CAM, Deep Dream Visualization, and Guided Back Propagation Saliency maps</w:t>
+      </w:r>
+      <w:r>
+        <w:rPr>
+          <w:rFonts w:ascii="Arial" w:eastAsia="Times New Roman" w:hAnsi="Arial" w:cs="Arial"/>
+          <w:kern w:val="2"/>
+          <w:lang w:val="en-GB"/>
+          <w14:ligatures w14:val="standardContextual"/>
+        </w:rPr>
+        <w:t>.</w:t>
+      </w:r>
+    </w:p>
+    <w:p>
+      <w:pPr>
+        <w:keepNext/>
+        <w:keepLines/>
+        <w:widowControl/>
+        <w:autoSpaceDE/>
+        <w:autoSpaceDN/>
+        <w:spacing w:before="40" w:line="259" w:lineRule="auto"/>
         <w:outlineLvl w:val="3"/>
         <w:rPr>
           <w:rFonts w:ascii="Arial" w:eastAsia="Times New Roman" w:hAnsi="Arial" w:cs="Arial"/>
@@ -11899,7 +12318,27 @@
           <w:lang w:val="en-GB"/>
           <w14:ligatures w14:val="standardContextual"/>
         </w:rPr>
-        <w:t>The model is confused when distinguishing between digits 0 and 3, and also between digits 0 and 8. Their features are similar to each other and are not distinguished well by the model.</w:t>
+        <w:t xml:space="preserve">The model is confused when distinguishing between digits 0 and 3, </w:t>
+      </w:r>
+      <w:proofErr w:type="gramStart"/>
+      <w:r>
+        <w:rPr>
+          <w:rFonts w:ascii="Arial" w:eastAsia="Calibri" w:hAnsi="Arial" w:cs="Arial"/>
+          <w:kern w:val="2"/>
+          <w:lang w:val="en-GB"/>
+          <w14:ligatures w14:val="standardContextual"/>
+        </w:rPr>
+        <w:t>and also</w:t>
+      </w:r>
+      <w:proofErr w:type="gramEnd"/>
+      <w:r>
+        <w:rPr>
+          <w:rFonts w:ascii="Arial" w:eastAsia="Calibri" w:hAnsi="Arial" w:cs="Arial"/>
+          <w:kern w:val="2"/>
+          <w:lang w:val="en-GB"/>
+          <w14:ligatures w14:val="standardContextual"/>
+        </w:rPr>
+        <w:t xml:space="preserve"> between digits 0 and 8. Their features are similar to each other and are not distinguished well by the model.</w:t>
       </w:r>
       <w:bookmarkEnd w:id="24"/>
     </w:p>
@@ -12520,7 +12959,7 @@
           <w14:ligatures w14:val="standardContextual"/>
         </w:rPr>
         <w:drawing>
-          <wp:inline distT="0" distB="0" distL="0" distR="0" wp14:anchorId="55448B15" wp14:editId="2C70BB59">
+          <wp:inline distT="0" distB="0" distL="0" distR="0" wp14:anchorId="55448B15" wp14:editId="39B88E3A">
             <wp:extent cx="5051096" cy="5019675"/>
             <wp:effectExtent l="0" t="0" r="0" b="0"/>
             <wp:docPr id="631533837" name="Picture 5"/>
@@ -13294,18 +13733,39 @@
           <w14:ligatures w14:val="standardContextual"/>
         </w:rPr>
       </w:pPr>
+    </w:p>
+    <w:p>
+      <w:pPr>
+        <w:keepNext/>
+        <w:keepLines/>
+        <w:widowControl/>
+        <w:autoSpaceDE/>
+        <w:autoSpaceDN/>
+        <w:spacing w:before="40" w:line="259" w:lineRule="auto"/>
+        <w:outlineLvl w:val="3"/>
+        <w:rPr>
+          <w:rFonts w:ascii="Arial" w:eastAsia="Calibri" w:hAnsi="Arial" w:cs="Arial"/>
+          <w:kern w:val="2"/>
+          <w:sz w:val="20"/>
+          <w:szCs w:val="20"/>
+          <w:lang w:val="en-GB"/>
+          <w14:ligatures w14:val="standardContextual"/>
+        </w:rPr>
+      </w:pPr>
       <w:r>
         <w:rPr>
           <w:rFonts w:ascii="Arial" w:eastAsia="Calibri" w:hAnsi="Arial" w:cs="Arial"/>
           <w:noProof/>
           <w:kern w:val="2"/>
+          <w:sz w:val="20"/>
+          <w:szCs w:val="20"/>
           <w:lang w:val="en-GB"/>
         </w:rPr>
         <w:drawing>
-          <wp:inline distT="0" distB="0" distL="0" distR="0" wp14:anchorId="23C3F5B4" wp14:editId="2FB5B85C">
-            <wp:extent cx="3095625" cy="3095625"/>
-            <wp:effectExtent l="0" t="0" r="9525" b="9525"/>
-            <wp:docPr id="1996250929" name="Picture 3" descr="A blurry image of a group of colorful dots&#10;&#10;Description automatically generated"/>
+          <wp:inline distT="0" distB="0" distL="0" distR="0" wp14:anchorId="1BFE1E3E" wp14:editId="74787E28">
+            <wp:extent cx="2844800" cy="2844800"/>
+            <wp:effectExtent l="0" t="0" r="0" b="0"/>
+            <wp:docPr id="874458378" name="Picture 3"/>
             <wp:cNvGraphicFramePr>
               <a:graphicFrameLocks xmlns:a="http://schemas.openxmlformats.org/drawingml/2006/main" noChangeAspect="1"/>
             </wp:cNvGraphicFramePr>
@@ -13313,8 +13773,10 @@
               <a:graphicData uri="http://schemas.openxmlformats.org/drawingml/2006/picture">
                 <pic:pic xmlns:pic="http://schemas.openxmlformats.org/drawingml/2006/picture">
                   <pic:nvPicPr>
-                    <pic:cNvPr id="1996250929" name="Picture 3" descr="A blurry image of a group of colorful dots&#10;&#10;Description automatically generated"/>
-                    <pic:cNvPicPr/>
+                    <pic:cNvPr id="0" name="Picture 2"/>
+                    <pic:cNvPicPr>
+                      <a:picLocks noChangeAspect="1" noChangeArrowheads="1"/>
+                    </pic:cNvPicPr>
                   </pic:nvPicPr>
                   <pic:blipFill>
                     <a:blip r:embed="rId27">
@@ -13324,18 +13786,23 @@
                         </a:ext>
                       </a:extLst>
                     </a:blip>
+                    <a:srcRect/>
                     <a:stretch>
                       <a:fillRect/>
                     </a:stretch>
                   </pic:blipFill>
-                  <pic:spPr>
+                  <pic:spPr bwMode="auto">
                     <a:xfrm>
                       <a:off x="0" y="0"/>
-                      <a:ext cx="3098368" cy="3098368"/>
+                      <a:ext cx="2856610" cy="2856610"/>
                     </a:xfrm>
                     <a:prstGeom prst="rect">
                       <a:avLst/>
                     </a:prstGeom>
+                    <a:noFill/>
+                    <a:ln>
+                      <a:noFill/>
+                    </a:ln>
                   </pic:spPr>
                 </pic:pic>
               </a:graphicData>
@@ -13343,39 +13810,20 @@
           </wp:inline>
         </w:drawing>
       </w:r>
-    </w:p>
-    <w:p>
-      <w:pPr>
-        <w:keepNext/>
-        <w:keepLines/>
-        <w:widowControl/>
-        <w:autoSpaceDE/>
-        <w:autoSpaceDN/>
-        <w:spacing w:before="40" w:line="259" w:lineRule="auto"/>
-        <w:outlineLvl w:val="3"/>
-        <w:rPr>
-          <w:rFonts w:ascii="Arial" w:eastAsia="Calibri" w:hAnsi="Arial" w:cs="Arial"/>
+      <w:r>
+        <w:rPr>
+          <w:rFonts w:ascii="Arial" w:eastAsia="Calibri" w:hAnsi="Arial" w:cs="Arial"/>
+          <w:noProof/>
           <w:kern w:val="2"/>
           <w:sz w:val="20"/>
           <w:szCs w:val="20"/>
           <w:lang w:val="en-GB"/>
-          <w14:ligatures w14:val="standardContextual"/>
-        </w:rPr>
-      </w:pPr>
-      <w:r>
-        <w:rPr>
-          <w:rFonts w:ascii="Arial" w:eastAsia="Calibri" w:hAnsi="Arial" w:cs="Arial"/>
-          <w:noProof/>
-          <w:kern w:val="2"/>
-          <w:sz w:val="20"/>
-          <w:szCs w:val="20"/>
-          <w:lang w:val="en-GB"/>
         </w:rPr>
         <w:drawing>
-          <wp:inline distT="0" distB="0" distL="0" distR="0" wp14:anchorId="46FC5203" wp14:editId="192E18EE">
-            <wp:extent cx="3171825" cy="3171825"/>
-            <wp:effectExtent l="0" t="0" r="9525" b="9525"/>
-            <wp:docPr id="272796699" name="Picture 4" descr="A close-up of a black background&#10;&#10;Description automatically generated"/>
+          <wp:inline distT="0" distB="0" distL="0" distR="0" wp14:anchorId="41CF22C3" wp14:editId="1E0646FD">
+            <wp:extent cx="2839310" cy="2839310"/>
+            <wp:effectExtent l="0" t="0" r="0" b="0"/>
+            <wp:docPr id="1932865345" name="Picture 4"/>
             <wp:cNvGraphicFramePr>
               <a:graphicFrameLocks xmlns:a="http://schemas.openxmlformats.org/drawingml/2006/main" noChangeAspect="1"/>
             </wp:cNvGraphicFramePr>
@@ -13383,8 +13831,10 @@
               <a:graphicData uri="http://schemas.openxmlformats.org/drawingml/2006/picture">
                 <pic:pic xmlns:pic="http://schemas.openxmlformats.org/drawingml/2006/picture">
                   <pic:nvPicPr>
-                    <pic:cNvPr id="272796699" name="Picture 4" descr="A close-up of a black background&#10;&#10;Description automatically generated"/>
-                    <pic:cNvPicPr/>
+                    <pic:cNvPr id="0" name="Picture 3"/>
+                    <pic:cNvPicPr>
+                      <a:picLocks noChangeAspect="1" noChangeArrowheads="1"/>
+                    </pic:cNvPicPr>
                   </pic:nvPicPr>
                   <pic:blipFill>
                     <a:blip r:embed="rId28">
@@ -13394,18 +13844,23 @@
                         </a:ext>
                       </a:extLst>
                     </a:blip>
+                    <a:srcRect/>
                     <a:stretch>
                       <a:fillRect/>
                     </a:stretch>
                   </pic:blipFill>
-                  <pic:spPr>
+                  <pic:spPr bwMode="auto">
                     <a:xfrm>
                       <a:off x="0" y="0"/>
-                      <a:ext cx="3173090" cy="3173090"/>
+                      <a:ext cx="2846144" cy="2846144"/>
                     </a:xfrm>
                     <a:prstGeom prst="rect">
                       <a:avLst/>
                     </a:prstGeom>
+                    <a:noFill/>
+                    <a:ln>
+                      <a:noFill/>
+                    </a:ln>
                   </pic:spPr>
                 </pic:pic>
               </a:graphicData>
@@ -13413,6 +13868,95 @@
           </wp:inline>
         </w:drawing>
       </w:r>
+      <w:r>
+        <w:rPr>
+          <w:rFonts w:ascii="Arial" w:eastAsia="Calibri" w:hAnsi="Arial" w:cs="Arial"/>
+          <w:kern w:val="2"/>
+          <w:sz w:val="20"/>
+          <w:szCs w:val="20"/>
+          <w:lang w:val="en-GB"/>
+          <w14:ligatures w14:val="standardContextual"/>
+        </w:rPr>
+        <w:t xml:space="preserve">  </w:t>
+      </w:r>
+    </w:p>
+    <w:p>
+      <w:pPr>
+        <w:keepNext/>
+        <w:keepLines/>
+        <w:widowControl/>
+        <w:autoSpaceDE/>
+        <w:autoSpaceDN/>
+        <w:spacing w:before="40" w:line="259" w:lineRule="auto"/>
+        <w:outlineLvl w:val="3"/>
+        <w:rPr>
+          <w:rFonts w:ascii="Arial" w:eastAsia="Calibri" w:hAnsi="Arial" w:cs="Arial"/>
+          <w:kern w:val="2"/>
+          <w:sz w:val="20"/>
+          <w:szCs w:val="20"/>
+          <w:lang w:val="en-GB"/>
+          <w14:ligatures w14:val="standardContextual"/>
+        </w:rPr>
+      </w:pPr>
+      <w:r>
+        <w:rPr>
+          <w:rFonts w:ascii="Arial" w:eastAsia="Calibri" w:hAnsi="Arial" w:cs="Arial"/>
+          <w:noProof/>
+          <w:kern w:val="2"/>
+          <w:sz w:val="20"/>
+          <w:szCs w:val="20"/>
+          <w:lang w:val="en-GB"/>
+          <w14:ligatures w14:val="standardContextual"/>
+        </w:rPr>
+        <w:drawing>
+          <wp:inline distT="0" distB="0" distL="0" distR="0" wp14:anchorId="09E2865C" wp14:editId="2F3E35F6">
+            <wp:extent cx="2844800" cy="2844800"/>
+            <wp:effectExtent l="0" t="0" r="0" b="0"/>
+            <wp:docPr id="389027551" name="Picture 5"/>
+            <wp:cNvGraphicFramePr>
+              <a:graphicFrameLocks xmlns:a="http://schemas.openxmlformats.org/drawingml/2006/main" noChangeAspect="1"/>
+            </wp:cNvGraphicFramePr>
+            <a:graphic xmlns:a="http://schemas.openxmlformats.org/drawingml/2006/main">
+              <a:graphicData uri="http://schemas.openxmlformats.org/drawingml/2006/picture">
+                <pic:pic xmlns:pic="http://schemas.openxmlformats.org/drawingml/2006/picture">
+                  <pic:nvPicPr>
+                    <pic:cNvPr id="0" name="Picture 4"/>
+                    <pic:cNvPicPr>
+                      <a:picLocks noChangeAspect="1" noChangeArrowheads="1"/>
+                    </pic:cNvPicPr>
+                  </pic:nvPicPr>
+                  <pic:blipFill>
+                    <a:blip r:embed="rId29">
+                      <a:extLst>
+                        <a:ext uri="{28A0092B-C50C-407E-A947-70E740481C1C}">
+                          <a14:useLocalDpi xmlns:a14="http://schemas.microsoft.com/office/drawing/2010/main" val="0"/>
+                        </a:ext>
+                      </a:extLst>
+                    </a:blip>
+                    <a:srcRect/>
+                    <a:stretch>
+                      <a:fillRect/>
+                    </a:stretch>
+                  </pic:blipFill>
+                  <pic:spPr bwMode="auto">
+                    <a:xfrm>
+                      <a:off x="0" y="0"/>
+                      <a:ext cx="2861300" cy="2861300"/>
+                    </a:xfrm>
+                    <a:prstGeom prst="rect">
+                      <a:avLst/>
+                    </a:prstGeom>
+                    <a:noFill/>
+                    <a:ln>
+                      <a:noFill/>
+                    </a:ln>
+                  </pic:spPr>
+                </pic:pic>
+              </a:graphicData>
+            </a:graphic>
+          </wp:inline>
+        </w:drawing>
+      </w:r>
     </w:p>
     <w:p>
       <w:pPr>
@@ -13428,29 +13972,14 @@
           <w14:ligatures w14:val="standardContextual"/>
         </w:rPr>
       </w:pPr>
-    </w:p>
-    <w:p>
-      <w:pPr>
-        <w:widowControl/>
-        <w:autoSpaceDE/>
-        <w:autoSpaceDN/>
-        <w:spacing w:after="160" w:line="259" w:lineRule="auto"/>
-        <w:jc w:val="both"/>
-        <w:rPr>
-          <w:rFonts w:ascii="Arial" w:eastAsia="Calibri" w:hAnsi="Arial" w:cs="Arial"/>
-          <w:kern w:val="2"/>
-          <w:lang w:val="en-GB"/>
-          <w14:ligatures w14:val="standardContextual"/>
-        </w:rPr>
-      </w:pPr>
-      <w:r>
-        <w:rPr>
-          <w:rFonts w:ascii="Arial" w:eastAsia="Calibri" w:hAnsi="Arial" w:cs="Arial"/>
-          <w:kern w:val="2"/>
-          <w:lang w:val="en-GB"/>
-          <w14:ligatures w14:val="standardContextual"/>
-        </w:rPr>
-        <w:t xml:space="preserve">     </w:t>
+      <w:r>
+        <w:rPr>
+          <w:rFonts w:ascii="Arial" w:eastAsia="Calibri" w:hAnsi="Arial" w:cs="Arial"/>
+          <w:kern w:val="2"/>
+          <w:lang w:val="en-GB"/>
+          <w14:ligatures w14:val="standardContextual"/>
+        </w:rPr>
+        <w:t xml:space="preserve">    </w:t>
       </w:r>
     </w:p>
     <w:p>
@@ -13604,14 +14133,16 @@
         </w:rPr>
         <w:t xml:space="preserve"> visualization takes the input image(s), and </w:t>
       </w:r>
-      <w:r>
-        <w:rPr>
-          <w:rFonts w:ascii="Arial" w:eastAsia="Times New Roman" w:hAnsi="Arial" w:cs="Arial"/>
-          <w:kern w:val="2"/>
-          <w14:ligatures w14:val="standardContextual"/>
-        </w:rPr>
-        <w:t>enhances</w:t>
-      </w:r>
+      <w:proofErr w:type="spellStart"/>
+      <w:r>
+        <w:rPr>
+          <w:rFonts w:ascii="Arial" w:eastAsia="Times New Roman" w:hAnsi="Arial" w:cs="Arial"/>
+          <w:kern w:val="2"/>
+          <w14:ligatures w14:val="standardContextual"/>
+        </w:rPr>
+        <w:t>enchances</w:t>
+      </w:r>
+      <w:proofErr w:type="spellEnd"/>
       <w:r>
         <w:rPr>
           <w:rFonts w:ascii="Arial" w:eastAsia="Times New Roman" w:hAnsi="Arial" w:cs="Arial"/>
@@ -13620,21 +14151,41 @@
         </w:rPr>
         <w:t xml:space="preserve"> the patterns and curves what a </w:t>
       </w:r>
-      <w:r>
-        <w:rPr>
-          <w:rFonts w:ascii="Arial" w:eastAsia="Times New Roman" w:hAnsi="Arial" w:cs="Arial"/>
-          <w:kern w:val="2"/>
-          <w14:ligatures w14:val="standardContextual"/>
-        </w:rPr>
-        <w:t>network</w:t>
-      </w:r>
-      <w:r>
-        <w:rPr>
-          <w:rFonts w:ascii="Arial" w:eastAsia="Times New Roman" w:hAnsi="Arial" w:cs="Arial"/>
-          <w:kern w:val="2"/>
-          <w14:ligatures w14:val="standardContextual"/>
-        </w:rPr>
-        <w:t xml:space="preserve"> would typically see, and then create a dream-like visuals to showcase the learned features.</w:t>
+      <w:proofErr w:type="spellStart"/>
+      <w:r>
+        <w:rPr>
+          <w:rFonts w:ascii="Arial" w:eastAsia="Times New Roman" w:hAnsi="Arial" w:cs="Arial"/>
+          <w:kern w:val="2"/>
+          <w14:ligatures w14:val="standardContextual"/>
+        </w:rPr>
+        <w:t>netowrk</w:t>
+      </w:r>
+      <w:proofErr w:type="spellEnd"/>
+      <w:r>
+        <w:rPr>
+          <w:rFonts w:ascii="Arial" w:eastAsia="Times New Roman" w:hAnsi="Arial" w:cs="Arial"/>
+          <w:kern w:val="2"/>
+          <w14:ligatures w14:val="standardContextual"/>
+        </w:rPr>
+        <w:t xml:space="preserve"> would typically see, and then </w:t>
+      </w:r>
+      <w:proofErr w:type="gramStart"/>
+      <w:r>
+        <w:rPr>
+          <w:rFonts w:ascii="Arial" w:eastAsia="Times New Roman" w:hAnsi="Arial" w:cs="Arial"/>
+          <w:kern w:val="2"/>
+          <w14:ligatures w14:val="standardContextual"/>
+        </w:rPr>
+        <w:t>create</w:t>
+      </w:r>
+      <w:proofErr w:type="gramEnd"/>
+      <w:r>
+        <w:rPr>
+          <w:rFonts w:ascii="Arial" w:eastAsia="Times New Roman" w:hAnsi="Arial" w:cs="Arial"/>
+          <w:kern w:val="2"/>
+          <w14:ligatures w14:val="standardContextual"/>
+        </w:rPr>
+        <w:t xml:space="preserve"> a dream-like visuals to showcase the learned features.</w:t>
       </w:r>
     </w:p>
     <w:p>
@@ -13782,7 +14333,7 @@
                     </pic:cNvPicPr>
                   </pic:nvPicPr>
                   <pic:blipFill>
-                    <a:blip r:embed="rId29" cstate="print">
+                    <a:blip r:embed="rId30" cstate="print">
                       <a:extLst>
                         <a:ext uri="{28A0092B-C50C-407E-A947-70E740481C1C}">
                           <a14:useLocalDpi xmlns:a14="http://schemas.microsoft.com/office/drawing/2010/main" val="0"/>
@@ -14293,7 +14844,7 @@
                     </pic:cNvPicPr>
                   </pic:nvPicPr>
                   <pic:blipFill>
-                    <a:blip r:embed="rId30" cstate="print">
+                    <a:blip r:embed="rId31" cstate="print">
                       <a:extLst>
                         <a:ext uri="{28A0092B-C50C-407E-A947-70E740481C1C}">
                           <a14:useLocalDpi xmlns:a14="http://schemas.microsoft.com/office/drawing/2010/main" val="0"/>
@@ -14397,195 +14948,6 @@
     </w:p>
     <w:p>
       <w:pPr>
-        <w:widowControl/>
-        <w:autoSpaceDE/>
-        <w:autoSpaceDN/>
-        <w:spacing w:after="160" w:line="259" w:lineRule="auto"/>
-        <w:jc w:val="both"/>
-        <w:rPr>
-          <w:rFonts w:ascii="Arial" w:eastAsia="Calibri" w:hAnsi="Arial" w:cs="Arial"/>
-          <w:kern w:val="2"/>
-          <w:lang w:val="en-GB"/>
-          <w14:ligatures w14:val="standardContextual"/>
-        </w:rPr>
-      </w:pPr>
-      <w:r>
-        <w:rPr>
-          <w:rFonts w:ascii="Arial" w:eastAsia="Calibri" w:hAnsi="Arial" w:cs="Arial"/>
-          <w:kern w:val="2"/>
-          <w:lang w:val="en-GB"/>
-          <w14:ligatures w14:val="standardContextual"/>
-        </w:rPr>
-        <w:t xml:space="preserve">The project successfully demonstrated the application of CNNs to multi-label image-based digit classification, with SoftMax activation and binary cross entropy as the loss function showing the highest performance over Sigmoid activation and categorical cross entropy as </w:t>
-      </w:r>
-      <w:r>
-        <w:rPr>
-          <w:rFonts w:ascii="Arial" w:eastAsia="Calibri" w:hAnsi="Arial" w:cs="Arial"/>
-          <w:kern w:val="2"/>
-          <w:lang w:val="en-GB"/>
-          <w14:ligatures w14:val="standardContextual"/>
-        </w:rPr>
-        <w:t xml:space="preserve">the </w:t>
-      </w:r>
-      <w:r>
-        <w:rPr>
-          <w:rFonts w:ascii="Arial" w:eastAsia="Calibri" w:hAnsi="Arial" w:cs="Arial"/>
-          <w:kern w:val="2"/>
-          <w:lang w:val="en-GB"/>
-          <w14:ligatures w14:val="standardContextual"/>
-        </w:rPr>
-        <w:t xml:space="preserve">loss function. They are improving </w:t>
-      </w:r>
-      <w:r>
-        <w:rPr>
-          <w:rFonts w:ascii="Arial" w:eastAsia="Calibri" w:hAnsi="Arial" w:cs="Arial"/>
-          <w:kern w:val="2"/>
-          <w:lang w:val="en-GB"/>
-          <w14:ligatures w14:val="standardContextual"/>
-        </w:rPr>
-        <w:t xml:space="preserve">more </w:t>
-      </w:r>
-      <w:r>
-        <w:rPr>
-          <w:rFonts w:ascii="Arial" w:eastAsia="Calibri" w:hAnsi="Arial" w:cs="Arial"/>
-          <w:kern w:val="2"/>
-          <w:lang w:val="en-GB"/>
-          <w14:ligatures w14:val="standardContextual"/>
-        </w:rPr>
-        <w:t xml:space="preserve">after hyperparameter tuning. This is showing </w:t>
-      </w:r>
-      <w:r>
-        <w:rPr>
-          <w:rFonts w:ascii="Arial" w:eastAsia="Calibri" w:hAnsi="Arial" w:cs="Arial"/>
-          <w:kern w:val="2"/>
-          <w:lang w:val="en-GB"/>
-          <w14:ligatures w14:val="standardContextual"/>
-        </w:rPr>
-        <w:t>the</w:t>
-      </w:r>
-      <w:r>
-        <w:rPr>
-          <w:rFonts w:ascii="Arial" w:eastAsia="Calibri" w:hAnsi="Arial" w:cs="Arial"/>
-          <w:kern w:val="2"/>
-          <w:lang w:val="en-GB"/>
-          <w14:ligatures w14:val="standardContextual"/>
-        </w:rPr>
-        <w:t xml:space="preserve"> importance </w:t>
-      </w:r>
-      <w:r>
-        <w:rPr>
-          <w:rFonts w:ascii="Arial" w:eastAsia="Calibri" w:hAnsi="Arial" w:cs="Arial"/>
-          <w:kern w:val="2"/>
-          <w:lang w:val="en-GB"/>
-          <w14:ligatures w14:val="standardContextual"/>
-        </w:rPr>
-        <w:t>of</w:t>
-      </w:r>
-      <w:r>
-        <w:rPr>
-          <w:rFonts w:ascii="Arial" w:eastAsia="Calibri" w:hAnsi="Arial" w:cs="Arial"/>
-          <w:kern w:val="2"/>
-          <w:lang w:val="en-GB"/>
-          <w14:ligatures w14:val="standardContextual"/>
-        </w:rPr>
-        <w:t xml:space="preserve"> selecting appropriate loss functions and optimizing model architectures. </w:t>
-      </w:r>
-    </w:p>
-    <w:p>
-      <w:pPr>
-        <w:widowControl/>
-        <w:autoSpaceDE/>
-        <w:autoSpaceDN/>
-        <w:spacing w:after="160" w:line="259" w:lineRule="auto"/>
-        <w:jc w:val="both"/>
-        <w:rPr>
-          <w:rFonts w:ascii="Arial" w:eastAsia="Calibri" w:hAnsi="Arial" w:cs="Arial"/>
-          <w:kern w:val="2"/>
-          <w:lang w:val="en-GB"/>
-          <w14:ligatures w14:val="standardContextual"/>
-        </w:rPr>
-      </w:pPr>
-      <w:r>
-        <w:rPr>
-          <w:rFonts w:ascii="Arial" w:eastAsia="Calibri" w:hAnsi="Arial" w:cs="Arial"/>
-          <w:kern w:val="2"/>
-          <w:lang w:val="en-GB"/>
-          <w14:ligatures w14:val="standardContextual"/>
-        </w:rPr>
-        <w:t>Future work could explore</w:t>
-      </w:r>
-      <w:r>
-        <w:rPr>
-          <w:rFonts w:ascii="Arial" w:eastAsia="Calibri" w:hAnsi="Arial" w:cs="Arial"/>
-          <w:kern w:val="2"/>
-          <w:lang w:val="en-GB"/>
-          <w14:ligatures w14:val="standardContextual"/>
-        </w:rPr>
-        <w:t xml:space="preserve"> </w:t>
-      </w:r>
-      <w:r>
-        <w:rPr>
-          <w:rFonts w:ascii="Arial" w:eastAsia="Calibri" w:hAnsi="Arial" w:cs="Arial"/>
-          <w:kern w:val="2"/>
-          <w:lang w:val="en-GB"/>
-          <w14:ligatures w14:val="standardContextual"/>
-        </w:rPr>
-        <w:t>OCR (Optical Character Recognition) Systems</w:t>
-      </w:r>
-      <w:r>
-        <w:rPr>
-          <w:rFonts w:ascii="Arial" w:eastAsia="Calibri" w:hAnsi="Arial" w:cs="Arial"/>
-          <w:kern w:val="2"/>
-          <w:lang w:val="en-GB"/>
-          <w14:ligatures w14:val="standardContextual"/>
-        </w:rPr>
-        <w:t>. The</w:t>
-      </w:r>
-      <w:r>
-        <w:rPr>
-          <w:rFonts w:ascii="Arial" w:eastAsia="Calibri" w:hAnsi="Arial" w:cs="Arial"/>
-          <w:kern w:val="2"/>
-          <w:lang w:val="en-GB"/>
-          <w14:ligatures w14:val="standardContextual"/>
-        </w:rPr>
-        <w:t xml:space="preserve"> dataset can be utilized by researchers and developers to train and evaluate OCR systems for the recognition of handwritten multi-digit numbers.</w:t>
-      </w:r>
-    </w:p>
-    <w:p>
-      <w:pPr>
-        <w:widowControl/>
-        <w:autoSpaceDE/>
-        <w:autoSpaceDN/>
-        <w:spacing w:after="160" w:line="259" w:lineRule="auto"/>
-        <w:jc w:val="both"/>
-        <w:rPr>
-          <w:rFonts w:ascii="Arial" w:eastAsia="Calibri" w:hAnsi="Arial" w:cs="Arial"/>
-          <w:kern w:val="2"/>
-          <w:lang w:val="en-GB"/>
-          <w14:ligatures w14:val="standardContextual"/>
-        </w:rPr>
-      </w:pPr>
-      <w:r>
-        <w:rPr>
-          <w:rFonts w:ascii="Arial" w:eastAsia="Calibri" w:hAnsi="Arial" w:cs="Arial"/>
-          <w:kern w:val="2"/>
-          <w:lang w:val="en-GB"/>
-          <w14:ligatures w14:val="standardContextual"/>
-        </w:rPr>
-        <w:t xml:space="preserve">Furthermore, researchers could </w:t>
-      </w:r>
-      <w:r>
-        <w:rPr>
-          <w:rFonts w:ascii="Arial" w:eastAsia="Calibri" w:hAnsi="Arial" w:cs="Arial"/>
-          <w:kern w:val="2"/>
-          <w:lang w:val="en-GB"/>
-          <w14:ligatures w14:val="standardContextual"/>
-        </w:rPr>
-        <w:t>more complex architectures, additional regularization techniques, and further hyperparameter tuning to enhance model performance and robustness, potentially experimenting with different convolutional layer configurations to improve focus on relevant parts of the image.</w:t>
-      </w:r>
-    </w:p>
-    <w:p>
-      <w:pPr>
         <w:keepNext/>
         <w:keepLines/>
         <w:widowControl/>
@@ -14605,6 +14967,195 @@
     </w:p>
     <w:p>
       <w:pPr>
+        <w:widowControl/>
+        <w:autoSpaceDE/>
+        <w:autoSpaceDN/>
+        <w:spacing w:after="160" w:line="259" w:lineRule="auto"/>
+        <w:jc w:val="both"/>
+        <w:rPr>
+          <w:rFonts w:ascii="Arial" w:eastAsia="Calibri" w:hAnsi="Arial" w:cs="Arial"/>
+          <w:kern w:val="2"/>
+          <w:lang w:val="en-GB"/>
+          <w14:ligatures w14:val="standardContextual"/>
+        </w:rPr>
+      </w:pPr>
+      <w:r>
+        <w:rPr>
+          <w:rFonts w:ascii="Arial" w:eastAsia="Calibri" w:hAnsi="Arial" w:cs="Arial"/>
+          <w:kern w:val="2"/>
+          <w:lang w:val="en-GB"/>
+          <w14:ligatures w14:val="standardContextual"/>
+        </w:rPr>
+        <w:t xml:space="preserve">The project successfully demonstrated the application of CNNs to multi-label image-based digit classification, with SoftMax activation and binary cross entropy as the loss function showing the highest performance over Sigmoid activation and categorical cross entropy as </w:t>
+      </w:r>
+      <w:r>
+        <w:rPr>
+          <w:rFonts w:ascii="Arial" w:eastAsia="Calibri" w:hAnsi="Arial" w:cs="Arial"/>
+          <w:kern w:val="2"/>
+          <w:lang w:val="en-GB"/>
+          <w14:ligatures w14:val="standardContextual"/>
+        </w:rPr>
+        <w:t xml:space="preserve">the </w:t>
+      </w:r>
+      <w:r>
+        <w:rPr>
+          <w:rFonts w:ascii="Arial" w:eastAsia="Calibri" w:hAnsi="Arial" w:cs="Arial"/>
+          <w:kern w:val="2"/>
+          <w:lang w:val="en-GB"/>
+          <w14:ligatures w14:val="standardContextual"/>
+        </w:rPr>
+        <w:t xml:space="preserve">loss function. They are improving </w:t>
+      </w:r>
+      <w:r>
+        <w:rPr>
+          <w:rFonts w:ascii="Arial" w:eastAsia="Calibri" w:hAnsi="Arial" w:cs="Arial"/>
+          <w:kern w:val="2"/>
+          <w:lang w:val="en-GB"/>
+          <w14:ligatures w14:val="standardContextual"/>
+        </w:rPr>
+        <w:t xml:space="preserve">more </w:t>
+      </w:r>
+      <w:r>
+        <w:rPr>
+          <w:rFonts w:ascii="Arial" w:eastAsia="Calibri" w:hAnsi="Arial" w:cs="Arial"/>
+          <w:kern w:val="2"/>
+          <w:lang w:val="en-GB"/>
+          <w14:ligatures w14:val="standardContextual"/>
+        </w:rPr>
+        <w:t xml:space="preserve">after hyperparameter tuning. This is showing </w:t>
+      </w:r>
+      <w:r>
+        <w:rPr>
+          <w:rFonts w:ascii="Arial" w:eastAsia="Calibri" w:hAnsi="Arial" w:cs="Arial"/>
+          <w:kern w:val="2"/>
+          <w:lang w:val="en-GB"/>
+          <w14:ligatures w14:val="standardContextual"/>
+        </w:rPr>
+        <w:t>the</w:t>
+      </w:r>
+      <w:r>
+        <w:rPr>
+          <w:rFonts w:ascii="Arial" w:eastAsia="Calibri" w:hAnsi="Arial" w:cs="Arial"/>
+          <w:kern w:val="2"/>
+          <w:lang w:val="en-GB"/>
+          <w14:ligatures w14:val="standardContextual"/>
+        </w:rPr>
+        <w:t xml:space="preserve"> importance </w:t>
+      </w:r>
+      <w:r>
+        <w:rPr>
+          <w:rFonts w:ascii="Arial" w:eastAsia="Calibri" w:hAnsi="Arial" w:cs="Arial"/>
+          <w:kern w:val="2"/>
+          <w:lang w:val="en-GB"/>
+          <w14:ligatures w14:val="standardContextual"/>
+        </w:rPr>
+        <w:t>of</w:t>
+      </w:r>
+      <w:r>
+        <w:rPr>
+          <w:rFonts w:ascii="Arial" w:eastAsia="Calibri" w:hAnsi="Arial" w:cs="Arial"/>
+          <w:kern w:val="2"/>
+          <w:lang w:val="en-GB"/>
+          <w14:ligatures w14:val="standardContextual"/>
+        </w:rPr>
+        <w:t xml:space="preserve"> selecting appropriate loss functions and optimizing model architectures. </w:t>
+      </w:r>
+    </w:p>
+    <w:p>
+      <w:pPr>
+        <w:widowControl/>
+        <w:autoSpaceDE/>
+        <w:autoSpaceDN/>
+        <w:spacing w:after="160" w:line="259" w:lineRule="auto"/>
+        <w:jc w:val="both"/>
+        <w:rPr>
+          <w:rFonts w:ascii="Arial" w:eastAsia="Calibri" w:hAnsi="Arial" w:cs="Arial"/>
+          <w:kern w:val="2"/>
+          <w:lang w:val="en-GB"/>
+          <w14:ligatures w14:val="standardContextual"/>
+        </w:rPr>
+      </w:pPr>
+      <w:r>
+        <w:rPr>
+          <w:rFonts w:ascii="Arial" w:eastAsia="Calibri" w:hAnsi="Arial" w:cs="Arial"/>
+          <w:kern w:val="2"/>
+          <w:lang w:val="en-GB"/>
+          <w14:ligatures w14:val="standardContextual"/>
+        </w:rPr>
+        <w:t>Future work could explore</w:t>
+      </w:r>
+      <w:r>
+        <w:rPr>
+          <w:rFonts w:ascii="Arial" w:eastAsia="Calibri" w:hAnsi="Arial" w:cs="Arial"/>
+          <w:kern w:val="2"/>
+          <w:lang w:val="en-GB"/>
+          <w14:ligatures w14:val="standardContextual"/>
+        </w:rPr>
+        <w:t xml:space="preserve"> </w:t>
+      </w:r>
+      <w:r>
+        <w:rPr>
+          <w:rFonts w:ascii="Arial" w:eastAsia="Calibri" w:hAnsi="Arial" w:cs="Arial"/>
+          <w:kern w:val="2"/>
+          <w:lang w:val="en-GB"/>
+          <w14:ligatures w14:val="standardContextual"/>
+        </w:rPr>
+        <w:t>OCR (Optical Character Recognition) Systems</w:t>
+      </w:r>
+      <w:r>
+        <w:rPr>
+          <w:rFonts w:ascii="Arial" w:eastAsia="Calibri" w:hAnsi="Arial" w:cs="Arial"/>
+          <w:kern w:val="2"/>
+          <w:lang w:val="en-GB"/>
+          <w14:ligatures w14:val="standardContextual"/>
+        </w:rPr>
+        <w:t>. The</w:t>
+      </w:r>
+      <w:r>
+        <w:rPr>
+          <w:rFonts w:ascii="Arial" w:eastAsia="Calibri" w:hAnsi="Arial" w:cs="Arial"/>
+          <w:kern w:val="2"/>
+          <w:lang w:val="en-GB"/>
+          <w14:ligatures w14:val="standardContextual"/>
+        </w:rPr>
+        <w:t xml:space="preserve"> dataset can be utilized by researchers and developers to train and evaluate OCR systems for the recognition of handwritten multi-digit numbers.</w:t>
+      </w:r>
+    </w:p>
+    <w:p>
+      <w:pPr>
+        <w:widowControl/>
+        <w:autoSpaceDE/>
+        <w:autoSpaceDN/>
+        <w:spacing w:after="160" w:line="259" w:lineRule="auto"/>
+        <w:jc w:val="both"/>
+        <w:rPr>
+          <w:rFonts w:ascii="Arial" w:eastAsia="Calibri" w:hAnsi="Arial" w:cs="Arial"/>
+          <w:kern w:val="2"/>
+          <w:lang w:val="en-GB"/>
+          <w14:ligatures w14:val="standardContextual"/>
+        </w:rPr>
+      </w:pPr>
+      <w:r>
+        <w:rPr>
+          <w:rFonts w:ascii="Arial" w:eastAsia="Calibri" w:hAnsi="Arial" w:cs="Arial"/>
+          <w:kern w:val="2"/>
+          <w:lang w:val="en-GB"/>
+          <w14:ligatures w14:val="standardContextual"/>
+        </w:rPr>
+        <w:t xml:space="preserve">Furthermore, researchers could </w:t>
+      </w:r>
+      <w:r>
+        <w:rPr>
+          <w:rFonts w:ascii="Arial" w:eastAsia="Calibri" w:hAnsi="Arial" w:cs="Arial"/>
+          <w:kern w:val="2"/>
+          <w:lang w:val="en-GB"/>
+          <w14:ligatures w14:val="standardContextual"/>
+        </w:rPr>
+        <w:t>more complex architectures, additional regularization techniques, and further hyperparameter tuning to enhance model performance and robustness, potentially experimenting with different convolutional layer configurations to improve focus on relevant parts of the image.</w:t>
+      </w:r>
+    </w:p>
+    <w:p>
+      <w:pPr>
         <w:keepNext/>
         <w:keepLines/>
         <w:widowControl/>
@@ -14621,47 +15172,6 @@
           <w14:ligatures w14:val="standardContextual"/>
         </w:rPr>
       </w:pPr>
-      <w:r>
-        <w:rPr>
-          <w:rFonts w:ascii="Arial" w:eastAsia="Times New Roman" w:hAnsi="Arial" w:cs="Arial"/>
-          <w:color w:val="1F3763"/>
-          <w:kern w:val="2"/>
-          <w:lang w:val="en-GB"/>
-          <w14:ligatures w14:val="standardContextual"/>
-        </w:rPr>
-        <w:t>Ethical, Legal</w:t>
-      </w:r>
-      <w:r>
-        <w:rPr>
-          <w:rFonts w:ascii="Arial" w:eastAsia="Times New Roman" w:hAnsi="Arial" w:cs="Arial"/>
-          <w:color w:val="1F3763"/>
-          <w:kern w:val="2"/>
-          <w:lang w:val="en-GB"/>
-          <w14:ligatures w14:val="standardContextual"/>
-        </w:rPr>
-        <w:t xml:space="preserve">, </w:t>
-      </w:r>
-      <w:r>
-        <w:rPr>
-          <w:rFonts w:ascii="Arial" w:eastAsia="Times New Roman" w:hAnsi="Arial" w:cs="Arial"/>
-          <w:color w:val="1F3763"/>
-          <w:kern w:val="2"/>
-          <w:lang w:val="en-GB"/>
-          <w14:ligatures w14:val="standardContextual"/>
-        </w:rPr>
-        <w:t>and Social Considerations in AI</w:t>
-      </w:r>
-      <w:bookmarkEnd w:id="26"/>
-      <w:r>
-        <w:rPr>
-          <w:rFonts w:ascii="Arial" w:eastAsia="Times New Roman" w:hAnsi="Arial" w:cs="Arial"/>
-          <w:color w:val="1F3763"/>
-          <w:kern w:val="2"/>
-          <w:lang w:val="en-GB"/>
-          <w14:ligatures w14:val="standardContextual"/>
-        </w:rPr>
-        <w:t xml:space="preserve"> </w:t>
-      </w:r>
     </w:p>
     <w:p>
       <w:pPr>
@@ -14681,6 +15191,66 @@
           <w14:ligatures w14:val="standardContextual"/>
         </w:rPr>
       </w:pPr>
+      <w:r>
+        <w:rPr>
+          <w:rFonts w:ascii="Arial" w:eastAsia="Times New Roman" w:hAnsi="Arial" w:cs="Arial"/>
+          <w:color w:val="1F3763"/>
+          <w:kern w:val="2"/>
+          <w:lang w:val="en-GB"/>
+          <w14:ligatures w14:val="standardContextual"/>
+        </w:rPr>
+        <w:t>Ethical, Legal</w:t>
+      </w:r>
+      <w:r>
+        <w:rPr>
+          <w:rFonts w:ascii="Arial" w:eastAsia="Times New Roman" w:hAnsi="Arial" w:cs="Arial"/>
+          <w:color w:val="1F3763"/>
+          <w:kern w:val="2"/>
+          <w:lang w:val="en-GB"/>
+          <w14:ligatures w14:val="standardContextual"/>
+        </w:rPr>
+        <w:t xml:space="preserve">, </w:t>
+      </w:r>
+      <w:r>
+        <w:rPr>
+          <w:rFonts w:ascii="Arial" w:eastAsia="Times New Roman" w:hAnsi="Arial" w:cs="Arial"/>
+          <w:color w:val="1F3763"/>
+          <w:kern w:val="2"/>
+          <w:lang w:val="en-GB"/>
+          <w14:ligatures w14:val="standardContextual"/>
+        </w:rPr>
+        <w:t>and Social Considerations in AI</w:t>
+      </w:r>
+      <w:bookmarkEnd w:id="26"/>
+      <w:r>
+        <w:rPr>
+          <w:rFonts w:ascii="Arial" w:eastAsia="Times New Roman" w:hAnsi="Arial" w:cs="Arial"/>
+          <w:color w:val="1F3763"/>
+          <w:kern w:val="2"/>
+          <w:lang w:val="en-GB"/>
+          <w14:ligatures w14:val="standardContextual"/>
+        </w:rPr>
+        <w:t xml:space="preserve"> </w:t>
+      </w:r>
+    </w:p>
+    <w:p>
+      <w:pPr>
+        <w:keepNext/>
+        <w:keepLines/>
+        <w:widowControl/>
+        <w:autoSpaceDE/>
+        <w:autoSpaceDN/>
+        <w:spacing w:before="40" w:line="259" w:lineRule="auto"/>
+        <w:jc w:val="both"/>
+        <w:outlineLvl w:val="2"/>
+        <w:rPr>
+          <w:rFonts w:ascii="Arial" w:eastAsia="Times New Roman" w:hAnsi="Arial" w:cs="Arial"/>
+          <w:color w:val="1F3763"/>
+          <w:kern w:val="2"/>
+          <w:lang w:val="en-GB"/>
+          <w14:ligatures w14:val="standardContextual"/>
+        </w:rPr>
+      </w:pPr>
     </w:p>
     <w:p>
       <w:pPr>
@@ -14819,11 +15389,19 @@
           <w:rFonts w:ascii="Arial" w:hAnsi="Arial" w:cs="Arial"/>
         </w:rPr>
       </w:pPr>
-      <w:r>
-        <w:rPr>
-          <w:rFonts w:ascii="Arial" w:hAnsi="Arial" w:cs="Arial"/>
-        </w:rPr>
-        <w:t>franky (2018) 'Multi-Label Classification and Class Activation Map on Fashion-MNIST', Towards Data Science, 2 July. Available at: https://towardsdatascience.com/multi-label-classification-and-class-activation-map-on-fashion-mnist-1454f09f5925 (Accessed: 20 June 2024</w:t>
+      <w:proofErr w:type="spellStart"/>
+      <w:r>
+        <w:rPr>
+          <w:rFonts w:ascii="Arial" w:hAnsi="Arial" w:cs="Arial"/>
+        </w:rPr>
+        <w:t>franky</w:t>
+      </w:r>
+      <w:proofErr w:type="spellEnd"/>
+      <w:r>
+        <w:rPr>
+          <w:rFonts w:ascii="Arial" w:hAnsi="Arial" w:cs="Arial"/>
+        </w:rPr>
+        <w:t xml:space="preserve"> (2018) 'Multi-Label Classification and Class Activation Map on Fashion-MNIST', Towards Data Science, 2 July. Available at: https://towardsdatascience.com/multi-label-classification-and-class-activation-map-on-fashion-mnist-1454f09f5925 (Accessed: 20 June 2024</w:t>
       </w:r>
       <w:r>
         <w:rPr>
@@ -14994,7 +15572,7 @@
       </w:r>
     </w:p>
     <w:sectPr>
-      <w:footerReference w:type="default" r:id="rId31"/>
+      <w:footerReference w:type="default" r:id="rId32"/>
       <w:pgSz w:w="11910" w:h="16840" w:code="9"/>
       <w:pgMar w:top="1588" w:right="1134" w:bottom="1134" w:left="1134" w:header="0" w:footer="713" w:gutter="0"/>
       <w:pgNumType w:start="1"/>
@@ -15006,7 +15584,7 @@
 </file>
 
 <file path=word/endnotes.xml><?xml version="1.0" encoding="utf-8"?>
-<w:endnotes xmlns:wpc="http://schemas.microsoft.com/office/word/2010/wordprocessingCanvas" xmlns:cx="http://schemas.microsoft.com/office/drawing/2014/chartex" xmlns:cx1="http://schemas.microsoft.com/office/drawing/2015/9/8/chartex" xmlns:cx2="http://schemas.microsoft.com/office/drawing/2015/10/21/chartex" xmlns:cx3="http://schemas.microsoft.com/office/drawing/2016/5/9/chartex" xmlns:cx4="http://schemas.microsoft.com/office/drawing/2016/5/10/chartex" xmlns:cx5="http://schemas.microsoft.com/office/drawing/2016/5/11/chartex" xmlns:cx6="http://schemas.microsoft.com/office/drawing/2016/5/12/chartex" xmlns:cx7="http://schemas.microsoft.com/office/drawing/2016/5/13/chartex" xmlns:cx8="http://schemas.microsoft.com/office/drawing/2016/5/14/chartex" xmlns:mc="http://schemas.openxmlformats.org/markup-compatibility/2006" xmlns:aink="http://schemas.microsoft.com/office/drawing/2016/ink" xmlns:am3d="http://schemas.microsoft.com/office/drawing/2017/model3d" xmlns:o="urn:schemas-microsoft-com:office:office" xmlns:r="http://schemas.openxmlformats.org/officeDocument/2006/relationships" xmlns:m="http://schemas.openxmlformats.org/officeDocument/2006/math" xmlns:v="urn:schemas-microsoft-com:vml" xmlns:wp14="http://schemas.microsoft.com/office/word/2010/wordprocessingDrawing" xmlns:wp="http://schemas.openxmlformats.org/drawingml/2006/wordprocessingDrawing" xmlns:w10="urn:schemas-microsoft-com:office:word" xmlns:w="http://schemas.openxmlformats.org/wordprocessingml/2006/main" xmlns:w14="http://schemas.microsoft.com/office/word/2010/wordml" xmlns:w15="http://schemas.microsoft.com/office/word/2012/wordml" xmlns:w16cex="http://schemas.microsoft.com/office/word/2018/wordml/cex" xmlns:w16cid="http://schemas.microsoft.com/office/word/2016/wordml/cid" xmlns:w16="http://schemas.microsoft.com/office/word/2018/wordml" xmlns:w16sdtdh="http://schemas.microsoft.com/office/word/2020/wordml/sdtdatahash" xmlns:w16se="http://schemas.microsoft.com/office/word/2015/wordml/symex" xmlns:wpg="http://schemas.microsoft.com/office/word/2010/wordprocessingGroup" xmlns:wpi="http://schemas.microsoft.com/office/word/2010/wordprocessingInk" xmlns:wne="http://schemas.microsoft.com/office/word/2006/wordml" xmlns:wps="http://schemas.microsoft.com/office/word/2010/wordprocessingShape" mc:Ignorable="w14 w15 w16se w16cid w16 w16cex w16sdtdh wp14">
+<w:endnotes xmlns:wpc="http://schemas.microsoft.com/office/word/2010/wordprocessingCanvas" xmlns:cx="http://schemas.microsoft.com/office/drawing/2014/chartex" xmlns:cx1="http://schemas.microsoft.com/office/drawing/2015/9/8/chartex" xmlns:cx2="http://schemas.microsoft.com/office/drawing/2015/10/21/chartex" xmlns:cx3="http://schemas.microsoft.com/office/drawing/2016/5/9/chartex" xmlns:cx4="http://schemas.microsoft.com/office/drawing/2016/5/10/chartex" xmlns:cx5="http://schemas.microsoft.com/office/drawing/2016/5/11/chartex" xmlns:cx6="http://schemas.microsoft.com/office/drawing/2016/5/12/chartex" xmlns:cx7="http://schemas.microsoft.com/office/drawing/2016/5/13/chartex" xmlns:cx8="http://schemas.microsoft.com/office/drawing/2016/5/14/chartex" xmlns:mc="http://schemas.openxmlformats.org/markup-compatibility/2006" xmlns:aink="http://schemas.microsoft.com/office/drawing/2016/ink" xmlns:am3d="http://schemas.microsoft.com/office/drawing/2017/model3d" xmlns:o="urn:schemas-microsoft-com:office:office" xmlns:oel="http://schemas.microsoft.com/office/2019/extlst" xmlns:r="http://schemas.openxmlformats.org/officeDocument/2006/relationships" xmlns:m="http://schemas.openxmlformats.org/officeDocument/2006/math" xmlns:v="urn:schemas-microsoft-com:vml" xmlns:wp14="http://schemas.microsoft.com/office/word/2010/wordprocessingDrawing" xmlns:wp="http://schemas.openxmlformats.org/drawingml/2006/wordprocessingDrawing" xmlns:w10="urn:schemas-microsoft-com:office:word" xmlns:w="http://schemas.openxmlformats.org/wordprocessingml/2006/main" xmlns:w14="http://schemas.microsoft.com/office/word/2010/wordml" xmlns:w15="http://schemas.microsoft.com/office/word/2012/wordml" xmlns:w16cex="http://schemas.microsoft.com/office/word/2018/wordml/cex" xmlns:w16cid="http://schemas.microsoft.com/office/word/2016/wordml/cid" xmlns:w16="http://schemas.microsoft.com/office/word/2018/wordml" xmlns:w16du="http://schemas.microsoft.com/office/word/2023/wordml/word16du" xmlns:w16sdtdh="http://schemas.microsoft.com/office/word/2020/wordml/sdtdatahash" xmlns:w16se="http://schemas.microsoft.com/office/word/2015/wordml/symex" xmlns:wpg="http://schemas.microsoft.com/office/word/2010/wordprocessingGroup" xmlns:wpi="http://schemas.microsoft.com/office/word/2010/wordprocessingInk" xmlns:wne="http://schemas.microsoft.com/office/word/2006/wordml" xmlns:wps="http://schemas.microsoft.com/office/word/2010/wordprocessingShape" mc:Ignorable="w14 w15 w16se w16cid w16 w16cex w16sdtdh w16du wp14">
   <w:endnote w:type="separator" w:id="-1">
     <w:p>
       <w:r>
@@ -15025,7 +15603,7 @@
 </file>
 
 <file path=word/footer1.xml><?xml version="1.0" encoding="utf-8"?>
-<w:ftr xmlns:wpc="http://schemas.microsoft.com/office/word/2010/wordprocessingCanvas" xmlns:cx="http://schemas.microsoft.com/office/drawing/2014/chartex" xmlns:cx1="http://schemas.microsoft.com/office/drawing/2015/9/8/chartex" xmlns:cx2="http://schemas.microsoft.com/office/drawing/2015/10/21/chartex" xmlns:cx3="http://schemas.microsoft.com/office/drawing/2016/5/9/chartex" xmlns:cx4="http://schemas.microsoft.com/office/drawing/2016/5/10/chartex" xmlns:cx5="http://schemas.microsoft.com/office/drawing/2016/5/11/chartex" xmlns:cx6="http://schemas.microsoft.com/office/drawing/2016/5/12/chartex" xmlns:cx7="http://schemas.microsoft.com/office/drawing/2016/5/13/chartex" xmlns:cx8="http://schemas.microsoft.com/office/drawing/2016/5/14/chartex" xmlns:mc="http://schemas.openxmlformats.org/markup-compatibility/2006" xmlns:aink="http://schemas.microsoft.com/office/drawing/2016/ink" xmlns:am3d="http://schemas.microsoft.com/office/drawing/2017/model3d" xmlns:o="urn:schemas-microsoft-com:office:office" xmlns:r="http://schemas.openxmlformats.org/officeDocument/2006/relationships" xmlns:m="http://schemas.openxmlformats.org/officeDocument/2006/math" xmlns:v="urn:schemas-microsoft-com:vml" xmlns:wp14="http://schemas.microsoft.com/office/word/2010/wordprocessingDrawing" xmlns:wp="http://schemas.openxmlformats.org/drawingml/2006/wordprocessingDrawing" xmlns:w10="urn:schemas-microsoft-com:office:word" xmlns:w="http://schemas.openxmlformats.org/wordprocessingml/2006/main" xmlns:w14="http://schemas.microsoft.com/office/word/2010/wordml" xmlns:w15="http://schemas.microsoft.com/office/word/2012/wordml" xmlns:w16cex="http://schemas.microsoft.com/office/word/2018/wordml/cex" xmlns:w16cid="http://schemas.microsoft.com/office/word/2016/wordml/cid" xmlns:w16="http://schemas.microsoft.com/office/word/2018/wordml" xmlns:w16sdtdh="http://schemas.microsoft.com/office/word/2020/wordml/sdtdatahash" xmlns:w16se="http://schemas.microsoft.com/office/word/2015/wordml/symex" xmlns:wpg="http://schemas.microsoft.com/office/word/2010/wordprocessingGroup" xmlns:wpi="http://schemas.microsoft.com/office/word/2010/wordprocessingInk" xmlns:wne="http://schemas.microsoft.com/office/word/2006/wordml" xmlns:wps="http://schemas.microsoft.com/office/word/2010/wordprocessingShape" mc:Ignorable="w14 w15 w16se w16cid w16 w16cex w16sdtdh wp14">
+<w:ftr xmlns:wpc="http://schemas.microsoft.com/office/word/2010/wordprocessingCanvas" xmlns:cx="http://schemas.microsoft.com/office/drawing/2014/chartex" xmlns:cx1="http://schemas.microsoft.com/office/drawing/2015/9/8/chartex" xmlns:cx2="http://schemas.microsoft.com/office/drawing/2015/10/21/chartex" xmlns:cx3="http://schemas.microsoft.com/office/drawing/2016/5/9/chartex" xmlns:cx4="http://schemas.microsoft.com/office/drawing/2016/5/10/chartex" xmlns:cx5="http://schemas.microsoft.com/office/drawing/2016/5/11/chartex" xmlns:cx6="http://schemas.microsoft.com/office/drawing/2016/5/12/chartex" xmlns:cx7="http://schemas.microsoft.com/office/drawing/2016/5/13/chartex" xmlns:cx8="http://schemas.microsoft.com/office/drawing/2016/5/14/chartex" xmlns:mc="http://schemas.openxmlformats.org/markup-compatibility/2006" xmlns:aink="http://schemas.microsoft.com/office/drawing/2016/ink" xmlns:am3d="http://schemas.microsoft.com/office/drawing/2017/model3d" xmlns:o="urn:schemas-microsoft-com:office:office" xmlns:oel="http://schemas.microsoft.com/office/2019/extlst" xmlns:r="http://schemas.openxmlformats.org/officeDocument/2006/relationships" xmlns:m="http://schemas.openxmlformats.org/officeDocument/2006/math" xmlns:v="urn:schemas-microsoft-com:vml" xmlns:wp14="http://schemas.microsoft.com/office/word/2010/wordprocessingDrawing" xmlns:wp="http://schemas.openxmlformats.org/drawingml/2006/wordprocessingDrawing" xmlns:w10="urn:schemas-microsoft-com:office:word" xmlns:w="http://schemas.openxmlformats.org/wordprocessingml/2006/main" xmlns:w14="http://schemas.microsoft.com/office/word/2010/wordml" xmlns:w15="http://schemas.microsoft.com/office/word/2012/wordml" xmlns:w16cex="http://schemas.microsoft.com/office/word/2018/wordml/cex" xmlns:w16cid="http://schemas.microsoft.com/office/word/2016/wordml/cid" xmlns:w16="http://schemas.microsoft.com/office/word/2018/wordml" xmlns:w16du="http://schemas.microsoft.com/office/word/2023/wordml/word16du" xmlns:w16sdtdh="http://schemas.microsoft.com/office/word/2020/wordml/sdtdatahash" xmlns:w16se="http://schemas.microsoft.com/office/word/2015/wordml/symex" xmlns:wpg="http://schemas.microsoft.com/office/word/2010/wordprocessingGroup" xmlns:wpi="http://schemas.microsoft.com/office/word/2010/wordprocessingInk" xmlns:wne="http://schemas.microsoft.com/office/word/2006/wordml" xmlns:wps="http://schemas.microsoft.com/office/word/2010/wordprocessingShape" mc:Ignorable="w14 w15 w16se w16cid w16 w16cex w16sdtdh w16du wp14">
   <w:p>
     <w:pPr>
       <w:pStyle w:val="BodyText"/>
@@ -15127,7 +15705,7 @@
               <v:stroke joinstyle="miter"/>
               <v:path gradientshapeok="t" o:connecttype="rect"/>
             </v:shapetype>
-            <v:shape id="Text Box 5" o:spid="_x0000_s1026" type="#_x0000_t202" style="position:absolute;margin-left:294.35pt;margin-top:796.7pt;width:21.7pt;height:16.9pt;z-index:-251658752;visibility:visible;mso-wrap-style:square;mso-width-percent:0;mso-height-percent:0;mso-wrap-distance-left:9pt;mso-wrap-distance-top:0;mso-wrap-distance-right:9pt;mso-wrap-distance-bottom:0;mso-position-horizontal:absolute;mso-position-horizontal-relative:page;mso-position-vertical:absolute;mso-position-vertical-relative:page;mso-width-percent:0;mso-height-percent:0;mso-width-relative:page;mso-height-relative:page;v-text-anchor:top" o:gfxdata="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" filled="f" stroked="f">
+            <v:shape id="Text Box 5" o:spid="_x0000_s1026" type="#_x0000_t202" style="position:absolute;margin-left:294.35pt;margin-top:796.7pt;width:21.7pt;height:16.9pt;z-index:-251658752;visibility:visible;mso-wrap-style:square;mso-width-percent:0;mso-height-percent:0;mso-wrap-distance-left:9pt;mso-wrap-distance-top:0;mso-wrap-distance-right:9pt;mso-wrap-distance-bottom:0;mso-position-horizontal:absolute;mso-position-horizontal-relative:page;mso-position-vertical:absolute;mso-position-vertical-relative:page;mso-width-percent:0;mso-height-percent:0;mso-width-relative:page;mso-height-relative:page;v-text-anchor:top" o:gfxdata="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" filled="f" stroked="f">
               <v:textbox inset="0,0,0,0">
                 <w:txbxContent>
                   <w:p>
@@ -15169,7 +15747,7 @@
 </file>
 
 <file path=word/footer2.xml><?xml version="1.0" encoding="utf-8"?>
-<w:ftr xmlns:wpc="http://schemas.microsoft.com/office/word/2010/wordprocessingCanvas" xmlns:cx="http://schemas.microsoft.com/office/drawing/2014/chartex" xmlns:cx1="http://schemas.microsoft.com/office/drawing/2015/9/8/chartex" xmlns:cx2="http://schemas.microsoft.com/office/drawing/2015/10/21/chartex" xmlns:cx3="http://schemas.microsoft.com/office/drawing/2016/5/9/chartex" xmlns:cx4="http://schemas.microsoft.com/office/drawing/2016/5/10/chartex" xmlns:cx5="http://schemas.microsoft.com/office/drawing/2016/5/11/chartex" xmlns:cx6="http://schemas.microsoft.com/office/drawing/2016/5/12/chartex" xmlns:cx7="http://schemas.microsoft.com/office/drawing/2016/5/13/chartex" xmlns:cx8="http://schemas.microsoft.com/office/drawing/2016/5/14/chartex" xmlns:mc="http://schemas.openxmlformats.org/markup-compatibility/2006" xmlns:aink="http://schemas.microsoft.com/office/drawing/2016/ink" xmlns:am3d="http://schemas.microsoft.com/office/drawing/2017/model3d" xmlns:o="urn:schemas-microsoft-com:office:office" xmlns:r="http://schemas.openxmlformats.org/officeDocument/2006/relationships" xmlns:m="http://schemas.openxmlformats.org/officeDocument/2006/math" xmlns:v="urn:schemas-microsoft-com:vml" xmlns:wp14="http://schemas.microsoft.com/office/word/2010/wordprocessingDrawing" xmlns:wp="http://schemas.openxmlformats.org/drawingml/2006/wordprocessingDrawing" xmlns:w10="urn:schemas-microsoft-com:office:word" xmlns:w="http://schemas.openxmlformats.org/wordprocessingml/2006/main" xmlns:w14="http://schemas.microsoft.com/office/word/2010/wordml" xmlns:w15="http://schemas.microsoft.com/office/word/2012/wordml" xmlns:w16cex="http://schemas.microsoft.com/office/word/2018/wordml/cex" xmlns:w16cid="http://schemas.microsoft.com/office/word/2016/wordml/cid" xmlns:w16="http://schemas.microsoft.com/office/word/2018/wordml" xmlns:w16sdtdh="http://schemas.microsoft.com/office/word/2020/wordml/sdtdatahash" xmlns:w16se="http://schemas.microsoft.com/office/word/2015/wordml/symex" xmlns:wpg="http://schemas.microsoft.com/office/word/2010/wordprocessingGroup" xmlns:wpi="http://schemas.microsoft.com/office/word/2010/wordprocessingInk" xmlns:wne="http://schemas.microsoft.com/office/word/2006/wordml" xmlns:wps="http://schemas.microsoft.com/office/word/2010/wordprocessingShape" mc:Ignorable="w14 w15 w16se w16cid w16 w16cex w16sdtdh wp14">
+<w:ftr xmlns:wpc="http://schemas.microsoft.com/office/word/2010/wordprocessingCanvas" xmlns:cx="http://schemas.microsoft.com/office/drawing/2014/chartex" xmlns:cx1="http://schemas.microsoft.com/office/drawing/2015/9/8/chartex" xmlns:cx2="http://schemas.microsoft.com/office/drawing/2015/10/21/chartex" xmlns:cx3="http://schemas.microsoft.com/office/drawing/2016/5/9/chartex" xmlns:cx4="http://schemas.microsoft.com/office/drawing/2016/5/10/chartex" xmlns:cx5="http://schemas.microsoft.com/office/drawing/2016/5/11/chartex" xmlns:cx6="http://schemas.microsoft.com/office/drawing/2016/5/12/chartex" xmlns:cx7="http://schemas.microsoft.com/office/drawing/2016/5/13/chartex" xmlns:cx8="http://schemas.microsoft.com/office/drawing/2016/5/14/chartex" xmlns:mc="http://schemas.openxmlformats.org/markup-compatibility/2006" xmlns:aink="http://schemas.microsoft.com/office/drawing/2016/ink" xmlns:am3d="http://schemas.microsoft.com/office/drawing/2017/model3d" xmlns:o="urn:schemas-microsoft-com:office:office" xmlns:oel="http://schemas.microsoft.com/office/2019/extlst" xmlns:r="http://schemas.openxmlformats.org/officeDocument/2006/relationships" xmlns:m="http://schemas.openxmlformats.org/officeDocument/2006/math" xmlns:v="urn:schemas-microsoft-com:vml" xmlns:wp14="http://schemas.microsoft.com/office/word/2010/wordprocessingDrawing" xmlns:wp="http://schemas.openxmlformats.org/drawingml/2006/wordprocessingDrawing" xmlns:w10="urn:schemas-microsoft-com:office:word" xmlns:w="http://schemas.openxmlformats.org/wordprocessingml/2006/main" xmlns:w14="http://schemas.microsoft.com/office/word/2010/wordml" xmlns:w15="http://schemas.microsoft.com/office/word/2012/wordml" xmlns:w16cex="http://schemas.microsoft.com/office/word/2018/wordml/cex" xmlns:w16cid="http://schemas.microsoft.com/office/word/2016/wordml/cid" xmlns:w16="http://schemas.microsoft.com/office/word/2018/wordml" xmlns:w16du="http://schemas.microsoft.com/office/word/2023/wordml/word16du" xmlns:w16sdtdh="http://schemas.microsoft.com/office/word/2020/wordml/sdtdatahash" xmlns:w16se="http://schemas.microsoft.com/office/word/2015/wordml/symex" xmlns:wpg="http://schemas.microsoft.com/office/word/2010/wordprocessingGroup" xmlns:wpi="http://schemas.microsoft.com/office/word/2010/wordprocessingInk" xmlns:wne="http://schemas.microsoft.com/office/word/2006/wordml" xmlns:wps="http://schemas.microsoft.com/office/word/2010/wordprocessingShape" mc:Ignorable="w14 w15 w16se w16cid w16 w16cex w16sdtdh w16du wp14">
   <w:sdt>
     <w:sdtPr>
       <w:id w:val="-1786181675"/>
@@ -15227,7 +15805,7 @@
 </file>
 
 <file path=word/footnotes.xml><?xml version="1.0" encoding="utf-8"?>
-<w:footnotes xmlns:wpc="http://schemas.microsoft.com/office/word/2010/wordprocessingCanvas" xmlns:cx="http://schemas.microsoft.com/office/drawing/2014/chartex" xmlns:cx1="http://schemas.microsoft.com/office/drawing/2015/9/8/chartex" xmlns:cx2="http://schemas.microsoft.com/office/drawing/2015/10/21/chartex" xmlns:cx3="http://schemas.microsoft.com/office/drawing/2016/5/9/chartex" xmlns:cx4="http://schemas.microsoft.com/office/drawing/2016/5/10/chartex" xmlns:cx5="http://schemas.microsoft.com/office/drawing/2016/5/11/chartex" xmlns:cx6="http://schemas.microsoft.com/office/drawing/2016/5/12/chartex" xmlns:cx7="http://schemas.microsoft.com/office/drawing/2016/5/13/chartex" xmlns:cx8="http://schemas.microsoft.com/office/drawing/2016/5/14/chartex" xmlns:mc="http://schemas.openxmlformats.org/markup-compatibility/2006" xmlns:aink="http://schemas.microsoft.com/office/drawing/2016/ink" xmlns:am3d="http://schemas.microsoft.com/office/drawing/2017/model3d" xmlns:o="urn:schemas-microsoft-com:office:office" xmlns:r="http://schemas.openxmlformats.org/officeDocument/2006/relationships" xmlns:m="http://schemas.openxmlformats.org/officeDocument/2006/math" xmlns:v="urn:schemas-microsoft-com:vml" xmlns:wp14="http://schemas.microsoft.com/office/word/2010/wordprocessingDrawing" xmlns:wp="http://schemas.openxmlformats.org/drawingml/2006/wordprocessingDrawing" xmlns:w10="urn:schemas-microsoft-com:office:word" xmlns:w="http://schemas.openxmlformats.org/wordprocessingml/2006/main" xmlns:w14="http://schemas.microsoft.com/office/word/2010/wordml" xmlns:w15="http://schemas.microsoft.com/office/word/2012/wordml" xmlns:w16cex="http://schemas.microsoft.com/office/word/2018/wordml/cex" xmlns:w16cid="http://schemas.microsoft.com/office/word/2016/wordml/cid" xmlns:w16="http://schemas.microsoft.com/office/word/2018/wordml" xmlns:w16sdtdh="http://schemas.microsoft.com/office/word/2020/wordml/sdtdatahash" xmlns:w16se="http://schemas.microsoft.com/office/word/2015/wordml/symex" xmlns:wpg="http://schemas.microsoft.com/office/word/2010/wordprocessingGroup" xmlns:wpi="http://schemas.microsoft.com/office/word/2010/wordprocessingInk" xmlns:wne="http://schemas.microsoft.com/office/word/2006/wordml" xmlns:wps="http://schemas.microsoft.com/office/word/2010/wordprocessingShape" mc:Ignorable="w14 w15 w16se w16cid w16 w16cex w16sdtdh wp14">
+<w:footnotes xmlns:wpc="http://schemas.microsoft.com/office/word/2010/wordprocessingCanvas" xmlns:cx="http://schemas.microsoft.com/office/drawing/2014/chartex" xmlns:cx1="http://schemas.microsoft.com/office/drawing/2015/9/8/chartex" xmlns:cx2="http://schemas.microsoft.com/office/drawing/2015/10/21/chartex" xmlns:cx3="http://schemas.microsoft.com/office/drawing/2016/5/9/chartex" xmlns:cx4="http://schemas.microsoft.com/office/drawing/2016/5/10/chartex" xmlns:cx5="http://schemas.microsoft.com/office/drawing/2016/5/11/chartex" xmlns:cx6="http://schemas.microsoft.com/office/drawing/2016/5/12/chartex" xmlns:cx7="http://schemas.microsoft.com/office/drawing/2016/5/13/chartex" xmlns:cx8="http://schemas.microsoft.com/office/drawing/2016/5/14/chartex" xmlns:mc="http://schemas.openxmlformats.org/markup-compatibility/2006" xmlns:aink="http://schemas.microsoft.com/office/drawing/2016/ink" xmlns:am3d="http://schemas.microsoft.com/office/drawing/2017/model3d" xmlns:o="urn:schemas-microsoft-com:office:office" xmlns:oel="http://schemas.microsoft.com/office/2019/extlst" xmlns:r="http://schemas.openxmlformats.org/officeDocument/2006/relationships" xmlns:m="http://schemas.openxmlformats.org/officeDocument/2006/math" xmlns:v="urn:schemas-microsoft-com:vml" xmlns:wp14="http://schemas.microsoft.com/office/word/2010/wordprocessingDrawing" xmlns:wp="http://schemas.openxmlformats.org/drawingml/2006/wordprocessingDrawing" xmlns:w10="urn:schemas-microsoft-com:office:word" xmlns:w="http://schemas.openxmlformats.org/wordprocessingml/2006/main" xmlns:w14="http://schemas.microsoft.com/office/word/2010/wordml" xmlns:w15="http://schemas.microsoft.com/office/word/2012/wordml" xmlns:w16cex="http://schemas.microsoft.com/office/word/2018/wordml/cex" xmlns:w16cid="http://schemas.microsoft.com/office/word/2016/wordml/cid" xmlns:w16="http://schemas.microsoft.com/office/word/2018/wordml" xmlns:w16du="http://schemas.microsoft.com/office/word/2023/wordml/word16du" xmlns:w16sdtdh="http://schemas.microsoft.com/office/word/2020/wordml/sdtdatahash" xmlns:w16se="http://schemas.microsoft.com/office/word/2015/wordml/symex" xmlns:wpg="http://schemas.microsoft.com/office/word/2010/wordprocessingGroup" xmlns:wpi="http://schemas.microsoft.com/office/word/2010/wordprocessingInk" xmlns:wne="http://schemas.microsoft.com/office/word/2006/wordml" xmlns:wps="http://schemas.microsoft.com/office/word/2010/wordprocessingShape" mc:Ignorable="w14 w15 w16se w16cid w16 w16cex w16sdtdh w16du wp14">
   <w:footnote w:type="separator" w:id="-1">
     <w:p>
       <w:r>
@@ -15246,7 +15824,7 @@
 </file>
 
 <file path=word/numbering.xml><?xml version="1.0" encoding="utf-8"?>
-<w:numbering xmlns:wpc="http://schemas.microsoft.com/office/word/2010/wordprocessingCanvas" xmlns:cx="http://schemas.microsoft.com/office/drawing/2014/chartex" xmlns:cx1="http://schemas.microsoft.com/office/drawing/2015/9/8/chartex" xmlns:cx2="http://schemas.microsoft.com/office/drawing/2015/10/21/chartex" xmlns:cx3="http://schemas.microsoft.com/office/drawing/2016/5/9/chartex" xmlns:cx4="http://schemas.microsoft.com/office/drawing/2016/5/10/chartex" xmlns:cx5="http://schemas.microsoft.com/office/drawing/2016/5/11/chartex" xmlns:cx6="http://schemas.microsoft.com/office/drawing/2016/5/12/chartex" xmlns:cx7="http://schemas.microsoft.com/office/drawing/2016/5/13/chartex" xmlns:cx8="http://schemas.microsoft.com/office/drawing/2016/5/14/chartex" xmlns:mc="http://schemas.openxmlformats.org/markup-compatibility/2006" xmlns:aink="http://schemas.microsoft.com/office/drawing/2016/ink" xmlns:am3d="http://schemas.microsoft.com/office/drawing/2017/model3d" xmlns:o="urn:schemas-microsoft-com:office:office" xmlns:r="http://schemas.openxmlformats.org/officeDocument/2006/relationships" xmlns:m="http://schemas.openxmlformats.org/officeDocument/2006/math" xmlns:v="urn:schemas-microsoft-com:vml" xmlns:wp14="http://schemas.microsoft.com/office/word/2010/wordprocessingDrawing" xmlns:wp="http://schemas.openxmlformats.org/drawingml/2006/wordprocessingDrawing" xmlns:w10="urn:schemas-microsoft-com:office:word" xmlns:w="http://schemas.openxmlformats.org/wordprocessingml/2006/main" xmlns:w14="http://schemas.microsoft.com/office/word/2010/wordml" xmlns:w15="http://schemas.microsoft.com/office/word/2012/wordml" xmlns:w16cex="http://schemas.microsoft.com/office/word/2018/wordml/cex" xmlns:w16cid="http://schemas.microsoft.com/office/word/2016/wordml/cid" xmlns:w16="http://schemas.microsoft.com/office/word/2018/wordml" xmlns:w16sdtdh="http://schemas.microsoft.com/office/word/2020/wordml/sdtdatahash" xmlns:w16se="http://schemas.microsoft.com/office/word/2015/wordml/symex" xmlns:wpg="http://schemas.microsoft.com/office/word/2010/wordprocessingGroup" xmlns:wpi="http://schemas.microsoft.com/office/word/2010/wordprocessingInk" xmlns:wne="http://schemas.microsoft.com/office/word/2006/wordml" xmlns:wps="http://schemas.microsoft.com/office/word/2010/wordprocessingShape" mc:Ignorable="w14 w15 w16se w16cid w16 w16cex w16sdtdh wp14">
+<w:numbering xmlns:wpc="http://schemas.microsoft.com/office/word/2010/wordprocessingCanvas" xmlns:cx="http://schemas.microsoft.com/office/drawing/2014/chartex" xmlns:cx1="http://schemas.microsoft.com/office/drawing/2015/9/8/chartex" xmlns:cx2="http://schemas.microsoft.com/office/drawing/2015/10/21/chartex" xmlns:cx3="http://schemas.microsoft.com/office/drawing/2016/5/9/chartex" xmlns:cx4="http://schemas.microsoft.com/office/drawing/2016/5/10/chartex" xmlns:cx5="http://schemas.microsoft.com/office/drawing/2016/5/11/chartex" xmlns:cx6="http://schemas.microsoft.com/office/drawing/2016/5/12/chartex" xmlns:cx7="http://schemas.microsoft.com/office/drawing/2016/5/13/chartex" xmlns:cx8="http://schemas.microsoft.com/office/drawing/2016/5/14/chartex" xmlns:mc="http://schemas.openxmlformats.org/markup-compatibility/2006" xmlns:aink="http://schemas.microsoft.com/office/drawing/2016/ink" xmlns:am3d="http://schemas.microsoft.com/office/drawing/2017/model3d" xmlns:o="urn:schemas-microsoft-com:office:office" xmlns:oel="http://schemas.microsoft.com/office/2019/extlst" xmlns:r="http://schemas.openxmlformats.org/officeDocument/2006/relationships" xmlns:m="http://schemas.openxmlformats.org/officeDocument/2006/math" xmlns:v="urn:schemas-microsoft-com:vml" xmlns:wp14="http://schemas.microsoft.com/office/word/2010/wordprocessingDrawing" xmlns:wp="http://schemas.openxmlformats.org/drawingml/2006/wordprocessingDrawing" xmlns:w10="urn:schemas-microsoft-com:office:word" xmlns:w="http://schemas.openxmlformats.org/wordprocessingml/2006/main" xmlns:w14="http://schemas.microsoft.com/office/word/2010/wordml" xmlns:w15="http://schemas.microsoft.com/office/word/2012/wordml" xmlns:w16cex="http://schemas.microsoft.com/office/word/2018/wordml/cex" xmlns:w16cid="http://schemas.microsoft.com/office/word/2016/wordml/cid" xmlns:w16="http://schemas.microsoft.com/office/word/2018/wordml" xmlns:w16du="http://schemas.microsoft.com/office/word/2023/wordml/word16du" xmlns:w16sdtdh="http://schemas.microsoft.com/office/word/2020/wordml/sdtdatahash" xmlns:w16se="http://schemas.microsoft.com/office/word/2015/wordml/symex" xmlns:wpg="http://schemas.microsoft.com/office/word/2010/wordprocessingGroup" xmlns:wpi="http://schemas.microsoft.com/office/word/2010/wordprocessingInk" xmlns:wne="http://schemas.microsoft.com/office/word/2006/wordml" xmlns:wps="http://schemas.microsoft.com/office/word/2010/wordprocessingShape" mc:Ignorable="w14 w15 w16se w16cid w16 w16cex w16sdtdh w16du wp14">
   <w:abstractNum w:abstractNumId="0" w15:restartNumberingAfterBreak="0">
     <w:nsid w:val="033821D0"/>
     <w:multiLevelType w:val="hybridMultilevel"/>
@@ -19174,112 +19752,112 @@
       </w:rPr>
     </w:lvl>
   </w:abstractNum>
-  <w:num w:numId="1">
+  <w:num w:numId="1" w16cid:durableId="932474852">
     <w:abstractNumId w:val="4"/>
   </w:num>
-  <w:num w:numId="2">
+  <w:num w:numId="2" w16cid:durableId="1564869983">
     <w:abstractNumId w:val="33"/>
   </w:num>
-  <w:num w:numId="3">
+  <w:num w:numId="3" w16cid:durableId="1785274014">
     <w:abstractNumId w:val="30"/>
   </w:num>
-  <w:num w:numId="4">
+  <w:num w:numId="4" w16cid:durableId="362559337">
     <w:abstractNumId w:val="10"/>
   </w:num>
-  <w:num w:numId="5">
+  <w:num w:numId="5" w16cid:durableId="1278567745">
     <w:abstractNumId w:val="11"/>
   </w:num>
-  <w:num w:numId="6">
+  <w:num w:numId="6" w16cid:durableId="1631088273">
     <w:abstractNumId w:val="16"/>
   </w:num>
-  <w:num w:numId="7">
+  <w:num w:numId="7" w16cid:durableId="1851674307">
     <w:abstractNumId w:val="3"/>
   </w:num>
-  <w:num w:numId="8">
+  <w:num w:numId="8" w16cid:durableId="935022955">
     <w:abstractNumId w:val="6"/>
   </w:num>
-  <w:num w:numId="9">
+  <w:num w:numId="9" w16cid:durableId="573006608">
     <w:abstractNumId w:val="31"/>
   </w:num>
-  <w:num w:numId="10">
+  <w:num w:numId="10" w16cid:durableId="1287616677">
     <w:abstractNumId w:val="2"/>
   </w:num>
-  <w:num w:numId="11">
+  <w:num w:numId="11" w16cid:durableId="889803126">
     <w:abstractNumId w:val="26"/>
   </w:num>
-  <w:num w:numId="12">
+  <w:num w:numId="12" w16cid:durableId="1262296378">
     <w:abstractNumId w:val="32"/>
   </w:num>
-  <w:num w:numId="13">
+  <w:num w:numId="13" w16cid:durableId="1136139006">
     <w:abstractNumId w:val="21"/>
   </w:num>
-  <w:num w:numId="14">
+  <w:num w:numId="14" w16cid:durableId="47414336">
     <w:abstractNumId w:val="29"/>
   </w:num>
-  <w:num w:numId="15">
+  <w:num w:numId="15" w16cid:durableId="420301118">
     <w:abstractNumId w:val="7"/>
   </w:num>
-  <w:num w:numId="16">
+  <w:num w:numId="16" w16cid:durableId="1912346026">
     <w:abstractNumId w:val="13"/>
   </w:num>
-  <w:num w:numId="17">
+  <w:num w:numId="17" w16cid:durableId="2052802191">
     <w:abstractNumId w:val="35"/>
   </w:num>
-  <w:num w:numId="18">
+  <w:num w:numId="18" w16cid:durableId="1779643318">
     <w:abstractNumId w:val="19"/>
   </w:num>
-  <w:num w:numId="19">
+  <w:num w:numId="19" w16cid:durableId="1631478267">
     <w:abstractNumId w:val="27"/>
   </w:num>
-  <w:num w:numId="20">
+  <w:num w:numId="20" w16cid:durableId="1042946183">
     <w:abstractNumId w:val="24"/>
   </w:num>
-  <w:num w:numId="21">
+  <w:num w:numId="21" w16cid:durableId="89549684">
     <w:abstractNumId w:val="15"/>
   </w:num>
-  <w:num w:numId="22">
+  <w:num w:numId="22" w16cid:durableId="680813209">
     <w:abstractNumId w:val="22"/>
   </w:num>
-  <w:num w:numId="23">
+  <w:num w:numId="23" w16cid:durableId="1466510531">
     <w:abstractNumId w:val="18"/>
   </w:num>
-  <w:num w:numId="24">
+  <w:num w:numId="24" w16cid:durableId="2035227562">
     <w:abstractNumId w:val="17"/>
   </w:num>
-  <w:num w:numId="25">
+  <w:num w:numId="25" w16cid:durableId="1192720055">
     <w:abstractNumId w:val="8"/>
   </w:num>
-  <w:num w:numId="26">
+  <w:num w:numId="26" w16cid:durableId="1536847546">
     <w:abstractNumId w:val="23"/>
   </w:num>
-  <w:num w:numId="27">
+  <w:num w:numId="27" w16cid:durableId="1827282253">
     <w:abstractNumId w:val="14"/>
   </w:num>
-  <w:num w:numId="28">
+  <w:num w:numId="28" w16cid:durableId="1080981741">
     <w:abstractNumId w:val="5"/>
   </w:num>
-  <w:num w:numId="29">
+  <w:num w:numId="29" w16cid:durableId="1462773143">
     <w:abstractNumId w:val="12"/>
   </w:num>
-  <w:num w:numId="30">
+  <w:num w:numId="30" w16cid:durableId="572854457">
     <w:abstractNumId w:val="25"/>
   </w:num>
-  <w:num w:numId="31">
+  <w:num w:numId="31" w16cid:durableId="1166016824">
     <w:abstractNumId w:val="9"/>
   </w:num>
-  <w:num w:numId="32">
+  <w:num w:numId="32" w16cid:durableId="574631864">
     <w:abstractNumId w:val="28"/>
   </w:num>
-  <w:num w:numId="33">
+  <w:num w:numId="33" w16cid:durableId="2067682122">
     <w:abstractNumId w:val="20"/>
   </w:num>
-  <w:num w:numId="34">
+  <w:num w:numId="34" w16cid:durableId="477965817">
     <w:abstractNumId w:val="1"/>
   </w:num>
-  <w:num w:numId="35">
+  <w:num w:numId="35" w16cid:durableId="1217819563">
     <w:abstractNumId w:val="34"/>
   </w:num>
-  <w:num w:numId="36">
+  <w:num w:numId="36" w16cid:durableId="749355418">
     <w:abstractNumId w:val="0"/>
   </w:num>
   <w:numIdMacAtCleanup w:val="10"/>
@@ -19287,7 +19865,7 @@
 </file>
 
 <file path=word/styles.xml><?xml version="1.0" encoding="utf-8"?>
-<w:styles xmlns:mc="http://schemas.openxmlformats.org/markup-compatibility/2006" xmlns:r="http://schemas.openxmlformats.org/officeDocument/2006/relationships" xmlns:w="http://schemas.openxmlformats.org/wordprocessingml/2006/main" xmlns:w14="http://schemas.microsoft.com/office/word/2010/wordml" xmlns:w15="http://schemas.microsoft.com/office/word/2012/wordml" xmlns:w16cex="http://schemas.microsoft.com/office/word/2018/wordml/cex" xmlns:w16cid="http://schemas.microsoft.com/office/word/2016/wordml/cid" xmlns:w16="http://schemas.microsoft.com/office/word/2018/wordml" xmlns:w16sdtdh="http://schemas.microsoft.com/office/word/2020/wordml/sdtdatahash" xmlns:w16se="http://schemas.microsoft.com/office/word/2015/wordml/symex" mc:Ignorable="w14 w15 w16se w16cid w16 w16cex w16sdtdh">
+<w:styles xmlns:mc="http://schemas.openxmlformats.org/markup-compatibility/2006" xmlns:r="http://schemas.openxmlformats.org/officeDocument/2006/relationships" xmlns:w="http://schemas.openxmlformats.org/wordprocessingml/2006/main" xmlns:w14="http://schemas.microsoft.com/office/word/2010/wordml" xmlns:w15="http://schemas.microsoft.com/office/word/2012/wordml" xmlns:w16cex="http://schemas.microsoft.com/office/word/2018/wordml/cex" xmlns:w16cid="http://schemas.microsoft.com/office/word/2016/wordml/cid" xmlns:w16="http://schemas.microsoft.com/office/word/2018/wordml" xmlns:w16du="http://schemas.microsoft.com/office/word/2023/wordml/word16du" xmlns:w16sdtdh="http://schemas.microsoft.com/office/word/2020/wordml/sdtdatahash" xmlns:w16se="http://schemas.microsoft.com/office/word/2015/wordml/symex" mc:Ignorable="w14 w15 w16se w16cid w16 w16cex w16sdtdh w16du">
   <w:docDefaults>
     <w:rPrDefault>
       <w:rPr>
@@ -19777,7 +20355,6 @@
   <w:style w:type="character" w:default="1" w:styleId="DefaultParagraphFont">
     <w:name w:val="Default Paragraph Font"/>
     <w:uiPriority w:val="1"/>
-    <w:semiHidden/>
     <w:unhideWhenUsed/>
   </w:style>
   <w:style w:type="table" w:default="1" w:styleId="TableNormal">

</xml_diff>

<commit_message>
Add LambdaCallback to track metrics per-epoc, tweaked batch-size in final evaluation on the test set.
Save the trained model, load it, and then use the loaded model to predict one image from the test set.
</commit_message>
<xml_diff>
--- a/assignment_combined/202370140_202410472_project_report.docx
+++ b/assignment_combined/202370140_202410472_project_report.docx
@@ -1703,11 +1703,8 @@
               <w:tab w:val="right" w:leader="dot" w:pos="9016"/>
             </w:tabs>
             <w:rPr>
-              <w:rFonts w:ascii="Arial" w:eastAsiaTheme="minorEastAsia" w:hAnsi="Arial" w:cs="Arial"/>
+              <w:rFonts w:ascii="Arial" w:hAnsi="Arial" w:cs="Arial"/>
               <w:noProof/>
-              <w:kern w:val="0"/>
-              <w:lang w:val="en-GB" w:eastAsia="en-GB"/>
-              <w14:ligatures w14:val="none"/>
             </w:rPr>
           </w:pPr>
           <w:hyperlink w:anchor="_Toc173012833" w:history="1">
@@ -1738,6 +1735,84 @@
               <w:t>7</w:t>
             </w:r>
           </w:hyperlink>
+        </w:p>
+        <w:p>
+          <w:pPr>
+            <w:pStyle w:val="TOC3"/>
+            <w:tabs>
+              <w:tab w:val="right" w:leader="dot" w:pos="9016"/>
+            </w:tabs>
+          </w:pPr>
+          <w:hyperlink w:anchor="_Toc173012834" w:history="1">
+            <w:r>
+              <w:rPr>
+                <w:rStyle w:val="Hyperlink"/>
+                <w:rFonts w:ascii="Arial" w:hAnsi="Arial" w:cs="Arial"/>
+                <w:noProof/>
+                <w:u w:val="none"/>
+                <w:lang w:val="en-GB"/>
+              </w:rPr>
+              <w:t>Save the Tuned Model and Load to Predict on Test Image</w:t>
+            </w:r>
+            <w:r>
+              <w:rPr>
+                <w:rFonts w:ascii="Arial" w:hAnsi="Arial" w:cs="Arial"/>
+                <w:noProof/>
+                <w:webHidden/>
+              </w:rPr>
+              <w:tab/>
+            </w:r>
+            <w:r>
+              <w:rPr>
+                <w:rFonts w:ascii="Arial" w:hAnsi="Arial" w:cs="Arial"/>
+                <w:noProof/>
+                <w:webHidden/>
+              </w:rPr>
+              <w:fldChar w:fldCharType="begin"/>
+            </w:r>
+            <w:r>
+              <w:rPr>
+                <w:rFonts w:ascii="Arial" w:hAnsi="Arial" w:cs="Arial"/>
+                <w:noProof/>
+                <w:webHidden/>
+              </w:rPr>
+              <w:instrText xml:space="preserve"> PAGEREF _Toc173012834 \h </w:instrText>
+            </w:r>
+            <w:r>
+              <w:rPr>
+                <w:rFonts w:ascii="Arial" w:hAnsi="Arial" w:cs="Arial"/>
+                <w:noProof/>
+                <w:webHidden/>
+              </w:rPr>
+            </w:r>
+            <w:r>
+              <w:rPr>
+                <w:rFonts w:ascii="Arial" w:hAnsi="Arial" w:cs="Arial"/>
+                <w:noProof/>
+                <w:webHidden/>
+              </w:rPr>
+              <w:fldChar w:fldCharType="separate"/>
+            </w:r>
+            <w:r>
+              <w:rPr>
+                <w:rFonts w:ascii="Arial" w:hAnsi="Arial" w:cs="Arial"/>
+                <w:noProof/>
+                <w:webHidden/>
+              </w:rPr>
+              <w:t>11</w:t>
+            </w:r>
+            <w:r>
+              <w:rPr>
+                <w:rFonts w:ascii="Arial" w:hAnsi="Arial" w:cs="Arial"/>
+                <w:noProof/>
+                <w:webHidden/>
+              </w:rPr>
+              <w:fldChar w:fldCharType="end"/>
+            </w:r>
+          </w:hyperlink>
+          <w:r>
+            <w:tab/>
+          </w:r>
         </w:p>
         <w:p>
           <w:pPr>
@@ -1809,7 +1884,15 @@
                 <w:noProof/>
                 <w:webHidden/>
               </w:rPr>
-              <w:t>11</w:t>
+              <w:t>1</w:t>
+            </w:r>
+            <w:r>
+              <w:rPr>
+                <w:rFonts w:ascii="Arial" w:hAnsi="Arial" w:cs="Arial"/>
+                <w:noProof/>
+                <w:webHidden/>
+              </w:rPr>
+              <w:t>2</w:t>
             </w:r>
             <w:r>
               <w:rPr>
@@ -1899,7 +1982,7 @@
                 <w:noProof/>
                 <w:webHidden/>
               </w:rPr>
-              <w:t>8</w:t>
+              <w:t>9</w:t>
             </w:r>
             <w:r>
               <w:rPr>
@@ -1989,7 +2072,7 @@
                 <w:noProof/>
                 <w:webHidden/>
               </w:rPr>
-              <w:t>8</w:t>
+              <w:t>9</w:t>
             </w:r>
             <w:r>
               <w:rPr>
@@ -2032,13 +2115,12 @@
                 <w:webHidden/>
               </w:rPr>
               <w:tab/>
-              <w:t>1</w:t>
             </w:r>
             <w:r>
               <w:rPr>
                 <w:webHidden/>
               </w:rPr>
-              <w:t>9</w:t>
+              <w:t>20</w:t>
             </w:r>
           </w:hyperlink>
         </w:p>
@@ -2775,7 +2857,7 @@
           <w:sz w:val="22"/>
           <w:szCs w:val="22"/>
         </w:rPr>
-        <w:t>Confusion Matrix for Digit 0</w:t>
+        <w:t>Save the Tuned Model and Load to Predict on test image</w:t>
       </w:r>
       <w:r>
         <w:rPr>
@@ -2847,7 +2929,15 @@
           <w:sz w:val="22"/>
           <w:szCs w:val="22"/>
         </w:rPr>
-        <w:t>Confusion Matrix for Digit 1</w:t>
+        <w:t xml:space="preserve">Confusion Matrix for Digit </w:t>
+      </w:r>
+      <w:r>
+        <w:rPr>
+          <w:rFonts w:ascii="Arial" w:hAnsi="Arial" w:cs="Arial"/>
+          <w:sz w:val="22"/>
+          <w:szCs w:val="22"/>
+        </w:rPr>
+        <w:t>0</w:t>
       </w:r>
       <w:r>
         <w:rPr>
@@ -2912,8 +3002,24 @@
           <w:sz w:val="22"/>
           <w:szCs w:val="22"/>
         </w:rPr>
+        <w:t xml:space="preserve"> and Digit 2</w:t>
+      </w:r>
+      <w:r>
+        <w:rPr>
+          <w:rFonts w:ascii="Arial" w:hAnsi="Arial" w:cs="Arial"/>
+          <w:sz w:val="22"/>
+          <w:szCs w:val="22"/>
+        </w:rPr>
         <w:tab/>
-        <w:t>12</w:t>
+        <w:t>1</w:t>
+      </w:r>
+      <w:r>
+        <w:rPr>
+          <w:rFonts w:ascii="Arial" w:hAnsi="Arial" w:cs="Arial"/>
+          <w:sz w:val="22"/>
+          <w:szCs w:val="22"/>
+        </w:rPr>
+        <w:t>3</w:t>
       </w:r>
     </w:p>
     <w:p>
@@ -2998,7 +3104,16 @@
           <w:szCs w:val="22"/>
           <w:lang w:val="en-ID" w:eastAsia="en-ID"/>
         </w:rPr>
-        <w:t>ernels and Feature Maps                   14</w:t>
+        <w:t>ernels and Feature Maps                   1</w:t>
+      </w:r>
+      <w:r>
+        <w:rPr>
+          <w:rFonts w:ascii="Arial" w:eastAsia="Times New Roman" w:hAnsi="Arial" w:cs="Arial"/>
+          <w:sz w:val="22"/>
+          <w:szCs w:val="22"/>
+          <w:lang w:val="en-ID" w:eastAsia="en-ID"/>
+        </w:rPr>
+        <w:t>5</w:t>
       </w:r>
     </w:p>
     <w:p>
@@ -3079,7 +3194,15 @@
           <w:szCs w:val="22"/>
         </w:rPr>
         <w:tab/>
-        <w:t>15</w:t>
+        <w:t>1</w:t>
+      </w:r>
+      <w:r>
+        <w:rPr>
+          <w:rFonts w:ascii="Arial" w:hAnsi="Arial" w:cs="Arial"/>
+          <w:sz w:val="22"/>
+          <w:szCs w:val="22"/>
+        </w:rPr>
+        <w:t>6</w:t>
       </w:r>
     </w:p>
     <w:p>
@@ -6414,6 +6537,8 @@
         <w:rPr>
           <w:rFonts w:ascii="Arial" w:eastAsia="Calibri" w:hAnsi="Arial" w:cs="Arial"/>
           <w:kern w:val="2"/>
+          <w:sz w:val="20"/>
+          <w:szCs w:val="20"/>
           <w:lang w:val="en-GB"/>
           <w14:ligatures w14:val="standardContextual"/>
         </w:rPr>
@@ -6433,6 +6558,8 @@
         <w:rPr>
           <w:rFonts w:ascii="Arial" w:eastAsia="Calibri" w:hAnsi="Arial" w:cs="Arial"/>
           <w:kern w:val="2"/>
+          <w:sz w:val="20"/>
+          <w:szCs w:val="20"/>
           <w:lang w:val="en-GB"/>
           <w14:ligatures w14:val="standardContextual"/>
         </w:rPr>
@@ -6450,6 +6577,8 @@
         <w:rPr>
           <w:rFonts w:ascii="Arial" w:eastAsia="Times New Roman" w:hAnsi="Arial" w:cs="Arial"/>
           <w:color w:val="000000"/>
+          <w:sz w:val="20"/>
+          <w:szCs w:val="20"/>
           <w:lang w:val="en-GB" w:eastAsia="en-GB"/>
         </w:rPr>
       </w:pPr>
@@ -6457,6 +6586,8 @@
         <w:rPr>
           <w:rFonts w:ascii="Arial" w:eastAsia="Times New Roman" w:hAnsi="Arial" w:cs="Arial"/>
           <w:color w:val="000000"/>
+          <w:sz w:val="20"/>
+          <w:szCs w:val="20"/>
           <w:lang w:val="en-GB" w:eastAsia="en-GB"/>
         </w:rPr>
         <w:t xml:space="preserve">{    </w:t>
@@ -6473,6 +6604,8 @@
         <w:rPr>
           <w:rFonts w:ascii="Arial" w:eastAsia="Times New Roman" w:hAnsi="Arial" w:cs="Arial"/>
           <w:color w:val="000000"/>
+          <w:sz w:val="20"/>
+          <w:szCs w:val="20"/>
           <w:lang w:val="en-GB" w:eastAsia="en-GB"/>
         </w:rPr>
       </w:pPr>
@@ -6480,6 +6613,8 @@
         <w:rPr>
           <w:rFonts w:ascii="Arial" w:eastAsia="Times New Roman" w:hAnsi="Arial" w:cs="Arial"/>
           <w:color w:val="A31515"/>
+          <w:sz w:val="20"/>
+          <w:szCs w:val="20"/>
           <w:lang w:val="en-GB" w:eastAsia="en-GB"/>
         </w:rPr>
         <w:t>'bootstrap'</w:t>
@@ -6488,6 +6623,8 @@
         <w:rPr>
           <w:rFonts w:ascii="Arial" w:eastAsia="Times New Roman" w:hAnsi="Arial" w:cs="Arial"/>
           <w:color w:val="000000"/>
+          <w:sz w:val="20"/>
+          <w:szCs w:val="20"/>
           <w:lang w:val="en-GB" w:eastAsia="en-GB"/>
         </w:rPr>
         <w:t>: [</w:t>
@@ -6496,6 +6633,8 @@
         <w:rPr>
           <w:rFonts w:ascii="Arial" w:eastAsia="Times New Roman" w:hAnsi="Arial" w:cs="Arial"/>
           <w:color w:val="0000FF"/>
+          <w:sz w:val="20"/>
+          <w:szCs w:val="20"/>
           <w:lang w:val="en-GB" w:eastAsia="en-GB"/>
         </w:rPr>
         <w:t>False</w:t>
@@ -6504,6 +6643,8 @@
         <w:rPr>
           <w:rFonts w:ascii="Arial" w:eastAsia="Times New Roman" w:hAnsi="Arial" w:cs="Arial"/>
           <w:color w:val="000000"/>
+          <w:sz w:val="20"/>
+          <w:szCs w:val="20"/>
           <w:lang w:val="en-GB" w:eastAsia="en-GB"/>
         </w:rPr>
         <w:t xml:space="preserve">], </w:t>
@@ -6520,6 +6661,8 @@
         <w:rPr>
           <w:rFonts w:ascii="Arial" w:eastAsia="Times New Roman" w:hAnsi="Arial" w:cs="Arial"/>
           <w:color w:val="000000"/>
+          <w:sz w:val="20"/>
+          <w:szCs w:val="20"/>
           <w:lang w:val="en-GB" w:eastAsia="en-GB"/>
         </w:rPr>
       </w:pPr>
@@ -6527,6 +6670,8 @@
         <w:rPr>
           <w:rFonts w:ascii="Arial" w:eastAsia="Times New Roman" w:hAnsi="Arial" w:cs="Arial"/>
           <w:color w:val="000000"/>
+          <w:sz w:val="20"/>
+          <w:szCs w:val="20"/>
           <w:lang w:val="en-GB" w:eastAsia="en-GB"/>
         </w:rPr>
         <w:t xml:space="preserve">    </w:t>
@@ -6535,6 +6680,8 @@
         <w:rPr>
           <w:rFonts w:ascii="Arial" w:eastAsia="Times New Roman" w:hAnsi="Arial" w:cs="Arial"/>
           <w:color w:val="A31515"/>
+          <w:sz w:val="20"/>
+          <w:szCs w:val="20"/>
           <w:lang w:val="en-GB" w:eastAsia="en-GB"/>
         </w:rPr>
         <w:t>'</w:t>
@@ -6545,6 +6692,8 @@
         <w:rPr>
           <w:rFonts w:ascii="Arial" w:eastAsia="Times New Roman" w:hAnsi="Arial" w:cs="Arial"/>
           <w:color w:val="A31515"/>
+          <w:sz w:val="20"/>
+          <w:szCs w:val="20"/>
           <w:lang w:val="en-GB" w:eastAsia="en-GB"/>
         </w:rPr>
         <w:t>max</w:t>
@@ -6554,6 +6703,8 @@
         <w:rPr>
           <w:rFonts w:ascii="Arial" w:eastAsia="Times New Roman" w:hAnsi="Arial" w:cs="Arial"/>
           <w:color w:val="A31515"/>
+          <w:sz w:val="20"/>
+          <w:szCs w:val="20"/>
           <w:lang w:val="en-GB" w:eastAsia="en-GB"/>
         </w:rPr>
         <w:t>_depth</w:t>
@@ -6563,6 +6714,8 @@
         <w:rPr>
           <w:rFonts w:ascii="Arial" w:eastAsia="Times New Roman" w:hAnsi="Arial" w:cs="Arial"/>
           <w:color w:val="A31515"/>
+          <w:sz w:val="20"/>
+          <w:szCs w:val="20"/>
           <w:lang w:val="en-GB" w:eastAsia="en-GB"/>
         </w:rPr>
         <w:t>'</w:t>
@@ -6571,6 +6724,8 @@
         <w:rPr>
           <w:rFonts w:ascii="Arial" w:eastAsia="Times New Roman" w:hAnsi="Arial" w:cs="Arial"/>
           <w:color w:val="000000"/>
+          <w:sz w:val="20"/>
+          <w:szCs w:val="20"/>
           <w:lang w:val="en-GB" w:eastAsia="en-GB"/>
         </w:rPr>
         <w:t>: [</w:t>
@@ -6579,6 +6734,8 @@
         <w:rPr>
           <w:rFonts w:ascii="Arial" w:eastAsia="Times New Roman" w:hAnsi="Arial" w:cs="Arial"/>
           <w:color w:val="0070C0"/>
+          <w:sz w:val="20"/>
+          <w:szCs w:val="20"/>
           <w:lang w:val="en-GB" w:eastAsia="en-GB"/>
         </w:rPr>
         <w:t>None</w:t>
@@ -6587,6 +6744,8 @@
         <w:rPr>
           <w:rFonts w:ascii="Arial" w:eastAsia="Times New Roman" w:hAnsi="Arial" w:cs="Arial"/>
           <w:color w:val="000000"/>
+          <w:sz w:val="20"/>
+          <w:szCs w:val="20"/>
           <w:lang w:val="en-GB" w:eastAsia="en-GB"/>
         </w:rPr>
         <w:t>],</w:t>
@@ -6603,6 +6762,8 @@
         <w:rPr>
           <w:rFonts w:ascii="Arial" w:eastAsia="Times New Roman" w:hAnsi="Arial" w:cs="Arial"/>
           <w:color w:val="000000"/>
+          <w:sz w:val="20"/>
+          <w:szCs w:val="20"/>
           <w:lang w:val="en-GB" w:eastAsia="en-GB"/>
         </w:rPr>
       </w:pPr>
@@ -6610,6 +6771,8 @@
         <w:rPr>
           <w:rFonts w:ascii="Arial" w:eastAsia="Times New Roman" w:hAnsi="Arial" w:cs="Arial"/>
           <w:color w:val="000000"/>
+          <w:sz w:val="20"/>
+          <w:szCs w:val="20"/>
           <w:lang w:val="en-GB" w:eastAsia="en-GB"/>
         </w:rPr>
         <w:t xml:space="preserve">    </w:t>
@@ -6618,6 +6781,8 @@
         <w:rPr>
           <w:rFonts w:ascii="Arial" w:eastAsia="Times New Roman" w:hAnsi="Arial" w:cs="Arial"/>
           <w:color w:val="A31515"/>
+          <w:sz w:val="20"/>
+          <w:szCs w:val="20"/>
           <w:lang w:val="en-GB" w:eastAsia="en-GB"/>
         </w:rPr>
         <w:t>'</w:t>
@@ -6628,6 +6793,8 @@
         <w:rPr>
           <w:rFonts w:ascii="Arial" w:eastAsia="Times New Roman" w:hAnsi="Arial" w:cs="Arial"/>
           <w:color w:val="A31515"/>
+          <w:sz w:val="20"/>
+          <w:szCs w:val="20"/>
           <w:lang w:val="en-GB" w:eastAsia="en-GB"/>
         </w:rPr>
         <w:t>max</w:t>
@@ -6637,6 +6804,8 @@
         <w:rPr>
           <w:rFonts w:ascii="Arial" w:eastAsia="Times New Roman" w:hAnsi="Arial" w:cs="Arial"/>
           <w:color w:val="A31515"/>
+          <w:sz w:val="20"/>
+          <w:szCs w:val="20"/>
           <w:lang w:val="en-GB" w:eastAsia="en-GB"/>
         </w:rPr>
         <w:t>_features</w:t>
@@ -6646,6 +6815,8 @@
         <w:rPr>
           <w:rFonts w:ascii="Arial" w:eastAsia="Times New Roman" w:hAnsi="Arial" w:cs="Arial"/>
           <w:color w:val="A31515"/>
+          <w:sz w:val="20"/>
+          <w:szCs w:val="20"/>
           <w:lang w:val="en-GB" w:eastAsia="en-GB"/>
         </w:rPr>
         <w:t>'</w:t>
@@ -6654,6 +6825,8 @@
         <w:rPr>
           <w:rFonts w:ascii="Arial" w:eastAsia="Times New Roman" w:hAnsi="Arial" w:cs="Arial"/>
           <w:color w:val="000000"/>
+          <w:sz w:val="20"/>
+          <w:szCs w:val="20"/>
           <w:lang w:val="en-GB" w:eastAsia="en-GB"/>
         </w:rPr>
         <w:t>: [</w:t>
@@ -6662,6 +6835,8 @@
         <w:rPr>
           <w:rFonts w:ascii="Arial" w:eastAsia="Times New Roman" w:hAnsi="Arial" w:cs="Arial"/>
           <w:color w:val="A31515"/>
+          <w:sz w:val="20"/>
+          <w:szCs w:val="20"/>
           <w:lang w:val="en-GB" w:eastAsia="en-GB"/>
         </w:rPr>
         <w:t>'sqrt'</w:t>
@@ -6670,6 +6845,8 @@
         <w:rPr>
           <w:rFonts w:ascii="Arial" w:eastAsia="Times New Roman" w:hAnsi="Arial" w:cs="Arial"/>
           <w:color w:val="000000"/>
+          <w:sz w:val="20"/>
+          <w:szCs w:val="20"/>
           <w:lang w:val="en-GB" w:eastAsia="en-GB"/>
         </w:rPr>
         <w:t>],</w:t>
@@ -6686,6 +6863,8 @@
         <w:rPr>
           <w:rFonts w:ascii="Arial" w:eastAsia="Times New Roman" w:hAnsi="Arial" w:cs="Arial"/>
           <w:color w:val="000000"/>
+          <w:sz w:val="20"/>
+          <w:szCs w:val="20"/>
           <w:lang w:val="en-GB" w:eastAsia="en-GB"/>
         </w:rPr>
       </w:pPr>
@@ -6693,6 +6872,8 @@
         <w:rPr>
           <w:rFonts w:ascii="Arial" w:eastAsia="Times New Roman" w:hAnsi="Arial" w:cs="Arial"/>
           <w:color w:val="000000"/>
+          <w:sz w:val="20"/>
+          <w:szCs w:val="20"/>
           <w:lang w:val="en-GB" w:eastAsia="en-GB"/>
         </w:rPr>
         <w:t xml:space="preserve">    </w:t>
@@ -6701,6 +6882,8 @@
         <w:rPr>
           <w:rFonts w:ascii="Arial" w:eastAsia="Times New Roman" w:hAnsi="Arial" w:cs="Arial"/>
           <w:color w:val="A31515"/>
+          <w:sz w:val="20"/>
+          <w:szCs w:val="20"/>
           <w:lang w:val="en-GB" w:eastAsia="en-GB"/>
         </w:rPr>
         <w:t>'</w:t>
@@ -6711,6 +6894,8 @@
         <w:rPr>
           <w:rFonts w:ascii="Arial" w:eastAsia="Times New Roman" w:hAnsi="Arial" w:cs="Arial"/>
           <w:color w:val="A31515"/>
+          <w:sz w:val="20"/>
+          <w:szCs w:val="20"/>
           <w:lang w:val="en-GB" w:eastAsia="en-GB"/>
         </w:rPr>
         <w:t>min</w:t>
@@ -6720,6 +6905,8 @@
         <w:rPr>
           <w:rFonts w:ascii="Arial" w:eastAsia="Times New Roman" w:hAnsi="Arial" w:cs="Arial"/>
           <w:color w:val="A31515"/>
+          <w:sz w:val="20"/>
+          <w:szCs w:val="20"/>
           <w:lang w:val="en-GB" w:eastAsia="en-GB"/>
         </w:rPr>
         <w:t>_samples_leaf</w:t>
@@ -6729,6 +6916,8 @@
         <w:rPr>
           <w:rFonts w:ascii="Arial" w:eastAsia="Times New Roman" w:hAnsi="Arial" w:cs="Arial"/>
           <w:color w:val="A31515"/>
+          <w:sz w:val="20"/>
+          <w:szCs w:val="20"/>
           <w:lang w:val="en-GB" w:eastAsia="en-GB"/>
         </w:rPr>
         <w:t>'</w:t>
@@ -6737,6 +6926,8 @@
         <w:rPr>
           <w:rFonts w:ascii="Arial" w:eastAsia="Times New Roman" w:hAnsi="Arial" w:cs="Arial"/>
           <w:color w:val="000000"/>
+          <w:sz w:val="20"/>
+          <w:szCs w:val="20"/>
           <w:lang w:val="en-GB" w:eastAsia="en-GB"/>
         </w:rPr>
         <w:t>: [</w:t>
@@ -6745,6 +6936,8 @@
         <w:rPr>
           <w:rFonts w:ascii="Arial" w:eastAsia="Times New Roman" w:hAnsi="Arial" w:cs="Arial"/>
           <w:color w:val="098658"/>
+          <w:sz w:val="20"/>
+          <w:szCs w:val="20"/>
           <w:lang w:val="en-GB" w:eastAsia="en-GB"/>
         </w:rPr>
         <w:t>1</w:t>
@@ -6753,6 +6946,8 @@
         <w:rPr>
           <w:rFonts w:ascii="Arial" w:eastAsia="Times New Roman" w:hAnsi="Arial" w:cs="Arial"/>
           <w:color w:val="000000"/>
+          <w:sz w:val="20"/>
+          <w:szCs w:val="20"/>
           <w:lang w:val="en-GB" w:eastAsia="en-GB"/>
         </w:rPr>
         <w:t>],</w:t>
@@ -6769,6 +6964,8 @@
         <w:rPr>
           <w:rFonts w:ascii="Arial" w:eastAsia="Times New Roman" w:hAnsi="Arial" w:cs="Arial"/>
           <w:color w:val="000000"/>
+          <w:sz w:val="20"/>
+          <w:szCs w:val="20"/>
           <w:lang w:val="en-GB" w:eastAsia="en-GB"/>
         </w:rPr>
       </w:pPr>
@@ -6776,6 +6973,8 @@
         <w:rPr>
           <w:rFonts w:ascii="Arial" w:eastAsia="Times New Roman" w:hAnsi="Arial" w:cs="Arial"/>
           <w:color w:val="000000"/>
+          <w:sz w:val="20"/>
+          <w:szCs w:val="20"/>
           <w:lang w:val="en-GB" w:eastAsia="en-GB"/>
         </w:rPr>
         <w:t xml:space="preserve">    </w:t>
@@ -6784,6 +6983,8 @@
         <w:rPr>
           <w:rFonts w:ascii="Arial" w:eastAsia="Times New Roman" w:hAnsi="Arial" w:cs="Arial"/>
           <w:color w:val="A31515"/>
+          <w:sz w:val="20"/>
+          <w:szCs w:val="20"/>
           <w:lang w:val="en-GB" w:eastAsia="en-GB"/>
         </w:rPr>
         <w:t>'</w:t>
@@ -6794,6 +6995,8 @@
         <w:rPr>
           <w:rFonts w:ascii="Arial" w:eastAsia="Times New Roman" w:hAnsi="Arial" w:cs="Arial"/>
           <w:color w:val="A31515"/>
+          <w:sz w:val="20"/>
+          <w:szCs w:val="20"/>
           <w:lang w:val="en-GB" w:eastAsia="en-GB"/>
         </w:rPr>
         <w:t>min</w:t>
@@ -6803,6 +7006,8 @@
         <w:rPr>
           <w:rFonts w:ascii="Arial" w:eastAsia="Times New Roman" w:hAnsi="Arial" w:cs="Arial"/>
           <w:color w:val="A31515"/>
+          <w:sz w:val="20"/>
+          <w:szCs w:val="20"/>
           <w:lang w:val="en-GB" w:eastAsia="en-GB"/>
         </w:rPr>
         <w:t>_samples_split</w:t>
@@ -6812,6 +7017,8 @@
         <w:rPr>
           <w:rFonts w:ascii="Arial" w:eastAsia="Times New Roman" w:hAnsi="Arial" w:cs="Arial"/>
           <w:color w:val="A31515"/>
+          <w:sz w:val="20"/>
+          <w:szCs w:val="20"/>
           <w:lang w:val="en-GB" w:eastAsia="en-GB"/>
         </w:rPr>
         <w:t>'</w:t>
@@ -6820,6 +7027,8 @@
         <w:rPr>
           <w:rFonts w:ascii="Arial" w:eastAsia="Times New Roman" w:hAnsi="Arial" w:cs="Arial"/>
           <w:color w:val="000000"/>
+          <w:sz w:val="20"/>
+          <w:szCs w:val="20"/>
           <w:lang w:val="en-GB" w:eastAsia="en-GB"/>
         </w:rPr>
         <w:t>: [</w:t>
@@ -6828,6 +7037,8 @@
         <w:rPr>
           <w:rFonts w:ascii="Arial" w:eastAsia="Times New Roman" w:hAnsi="Arial" w:cs="Arial"/>
           <w:color w:val="098658"/>
+          <w:sz w:val="20"/>
+          <w:szCs w:val="20"/>
           <w:lang w:val="en-GB" w:eastAsia="en-GB"/>
         </w:rPr>
         <w:t>10</w:t>
@@ -6836,6 +7047,8 @@
         <w:rPr>
           <w:rFonts w:ascii="Arial" w:eastAsia="Times New Roman" w:hAnsi="Arial" w:cs="Arial"/>
           <w:color w:val="000000"/>
+          <w:sz w:val="20"/>
+          <w:szCs w:val="20"/>
           <w:lang w:val="en-GB" w:eastAsia="en-GB"/>
         </w:rPr>
         <w:t xml:space="preserve">], </w:t>
@@ -6852,6 +7065,8 @@
         <w:rPr>
           <w:rFonts w:ascii="Arial" w:eastAsia="Times New Roman" w:hAnsi="Arial" w:cs="Arial"/>
           <w:color w:val="000000"/>
+          <w:sz w:val="20"/>
+          <w:szCs w:val="20"/>
           <w:lang w:val="en-GB" w:eastAsia="en-GB"/>
         </w:rPr>
       </w:pPr>
@@ -6859,6 +7074,8 @@
         <w:rPr>
           <w:rFonts w:ascii="Arial" w:eastAsia="Times New Roman" w:hAnsi="Arial" w:cs="Arial"/>
           <w:color w:val="000000"/>
+          <w:sz w:val="20"/>
+          <w:szCs w:val="20"/>
           <w:lang w:val="en-GB" w:eastAsia="en-GB"/>
         </w:rPr>
         <w:t xml:space="preserve">    </w:t>
@@ -6867,6 +7084,8 @@
         <w:rPr>
           <w:rFonts w:ascii="Arial" w:eastAsia="Times New Roman" w:hAnsi="Arial" w:cs="Arial"/>
           <w:color w:val="A31515"/>
+          <w:sz w:val="20"/>
+          <w:szCs w:val="20"/>
           <w:lang w:val="en-GB" w:eastAsia="en-GB"/>
         </w:rPr>
         <w:t>'</w:t>
@@ -6876,6 +7095,8 @@
         <w:rPr>
           <w:rFonts w:ascii="Arial" w:eastAsia="Times New Roman" w:hAnsi="Arial" w:cs="Arial"/>
           <w:color w:val="A31515"/>
+          <w:sz w:val="20"/>
+          <w:szCs w:val="20"/>
           <w:lang w:val="en-GB" w:eastAsia="en-GB"/>
         </w:rPr>
         <w:t>n_estimators</w:t>
@@ -6885,6 +7106,8 @@
         <w:rPr>
           <w:rFonts w:ascii="Arial" w:eastAsia="Times New Roman" w:hAnsi="Arial" w:cs="Arial"/>
           <w:color w:val="A31515"/>
+          <w:sz w:val="20"/>
+          <w:szCs w:val="20"/>
           <w:lang w:val="en-GB" w:eastAsia="en-GB"/>
         </w:rPr>
         <w:t>'</w:t>
@@ -6893,6 +7116,8 @@
         <w:rPr>
           <w:rFonts w:ascii="Arial" w:eastAsia="Times New Roman" w:hAnsi="Arial" w:cs="Arial"/>
           <w:color w:val="000000"/>
+          <w:sz w:val="20"/>
+          <w:szCs w:val="20"/>
           <w:lang w:val="en-GB" w:eastAsia="en-GB"/>
         </w:rPr>
         <w:t>: [</w:t>
@@ -6901,6 +7126,8 @@
         <w:rPr>
           <w:rFonts w:ascii="Arial" w:eastAsia="Times New Roman" w:hAnsi="Arial" w:cs="Arial"/>
           <w:color w:val="098658"/>
+          <w:sz w:val="20"/>
+          <w:szCs w:val="20"/>
           <w:lang w:val="en-GB" w:eastAsia="en-GB"/>
         </w:rPr>
         <w:t>2</w:t>
@@ -6909,6 +7136,8 @@
         <w:rPr>
           <w:rFonts w:ascii="Arial" w:eastAsia="Times New Roman" w:hAnsi="Arial" w:cs="Arial"/>
           <w:color w:val="098658"/>
+          <w:sz w:val="20"/>
+          <w:szCs w:val="20"/>
           <w:lang w:val="en-GB" w:eastAsia="en-GB"/>
         </w:rPr>
         <w:t>00</w:t>
@@ -6917,6 +7146,8 @@
         <w:rPr>
           <w:rFonts w:ascii="Arial" w:eastAsia="Times New Roman" w:hAnsi="Arial" w:cs="Arial"/>
           <w:color w:val="000000"/>
+          <w:sz w:val="20"/>
+          <w:szCs w:val="20"/>
           <w:lang w:val="en-GB" w:eastAsia="en-GB"/>
         </w:rPr>
         <w:t xml:space="preserve">] </w:t>
@@ -6933,6 +7164,8 @@
         <w:rPr>
           <w:rFonts w:ascii="Arial" w:eastAsia="Times New Roman" w:hAnsi="Arial" w:cs="Arial"/>
           <w:color w:val="000000"/>
+          <w:sz w:val="20"/>
+          <w:szCs w:val="20"/>
           <w:lang w:val="en-GB" w:eastAsia="en-GB"/>
         </w:rPr>
       </w:pPr>
@@ -6940,6 +7173,8 @@
         <w:rPr>
           <w:rFonts w:ascii="Arial" w:eastAsia="Times New Roman" w:hAnsi="Arial" w:cs="Arial"/>
           <w:color w:val="000000"/>
+          <w:sz w:val="20"/>
+          <w:szCs w:val="20"/>
           <w:lang w:val="en-GB" w:eastAsia="en-GB"/>
         </w:rPr>
         <w:t>}</w:t>
@@ -6969,88 +7204,13 @@
         <w:autoSpaceDE/>
         <w:autoSpaceDN/>
         <w:spacing w:after="160" w:line="259" w:lineRule="auto"/>
-        <w:ind w:left="720"/>
-        <w:jc w:val="both"/>
-        <w:rPr>
-          <w:rFonts w:ascii="Arial" w:eastAsia="Calibri" w:hAnsi="Arial" w:cs="Arial"/>
-          <w:kern w:val="2"/>
-          <w:lang w:val="en-ID"/>
-          <w14:ligatures w14:val="standardContextual"/>
-        </w:rPr>
-      </w:pPr>
-      <w:r>
-        <w:rPr>
-          <w:rFonts w:ascii="Arial" w:eastAsia="Calibri" w:hAnsi="Arial" w:cs="Arial"/>
-          <w:kern w:val="2"/>
-          <w:lang w:val="en-ID"/>
-          <w14:ligatures w14:val="standardContextual"/>
-        </w:rPr>
-        <w:t>Accuracy on Test Set: 0.9496402877697842</w:t>
-      </w:r>
-    </w:p>
-    <w:p>
-      <w:pPr>
-        <w:widowControl/>
-        <w:autoSpaceDE/>
-        <w:autoSpaceDN/>
-        <w:spacing w:after="160" w:line="259" w:lineRule="auto"/>
-        <w:ind w:left="720"/>
-        <w:jc w:val="both"/>
-        <w:rPr>
-          <w:rFonts w:ascii="Arial" w:eastAsia="Calibri" w:hAnsi="Arial" w:cs="Arial"/>
-          <w:kern w:val="2"/>
-          <w:lang w:val="en-ID"/>
-          <w14:ligatures w14:val="standardContextual"/>
-        </w:rPr>
-      </w:pPr>
-      <w:r>
-        <w:rPr>
-          <w:rFonts w:ascii="Arial" w:eastAsia="Calibri" w:hAnsi="Arial" w:cs="Arial"/>
-          <w:kern w:val="2"/>
-          <w:lang w:val="en-ID"/>
-          <w14:ligatures w14:val="standardContextual"/>
-        </w:rPr>
-        <w:t>Train Accuracy: 0.978</w:t>
-      </w:r>
-    </w:p>
-    <w:p>
-      <w:pPr>
-        <w:widowControl/>
-        <w:autoSpaceDE/>
-        <w:autoSpaceDN/>
-        <w:spacing w:after="160" w:line="259" w:lineRule="auto"/>
-        <w:ind w:left="720"/>
-        <w:jc w:val="both"/>
-        <w:rPr>
-          <w:rFonts w:ascii="Arial" w:eastAsia="Calibri" w:hAnsi="Arial" w:cs="Arial"/>
-          <w:kern w:val="2"/>
-          <w:lang w:val="en-ID"/>
-          <w14:ligatures w14:val="standardContextual"/>
-        </w:rPr>
-      </w:pPr>
-      <w:r>
-        <w:rPr>
-          <w:rFonts w:ascii="Arial" w:eastAsia="Calibri" w:hAnsi="Arial" w:cs="Arial"/>
-          <w:kern w:val="2"/>
-          <w:lang w:val="en-ID"/>
-          <w14:ligatures w14:val="standardContextual"/>
-        </w:rPr>
-        <w:t>Test Accuracy: 0.950</w:t>
-      </w:r>
-    </w:p>
-    <w:p>
-      <w:pPr>
-        <w:widowControl/>
-        <w:autoSpaceDE/>
-        <w:autoSpaceDN/>
-        <w:spacing w:after="160" w:line="259" w:lineRule="auto"/>
         <w:jc w:val="both"/>
         <w:rPr>
           <w:rFonts w:ascii="Arial" w:eastAsia="Calibri" w:hAnsi="Arial" w:cs="Arial"/>
           <w:b/>
           <w:bCs/>
           <w:kern w:val="2"/>
-          <w:lang w:val="en-GB"/>
+          <w:lang w:val="en-ID"/>
           <w14:ligatures w14:val="standardContextual"/>
         </w:rPr>
       </w:pPr>
@@ -8769,14 +8929,18 @@
         <w:rPr>
           <w:rFonts w:ascii="Arial" w:eastAsia="Calibri" w:hAnsi="Arial" w:cs="Arial"/>
           <w:kern w:val="2"/>
-          <w:lang w:val="en-GB"/>
-          <w14:ligatures w14:val="standardContextual"/>
-        </w:rPr>
-      </w:pPr>
-      <w:r>
-        <w:rPr>
-          <w:rFonts w:ascii="Arial" w:eastAsia="Calibri" w:hAnsi="Arial" w:cs="Arial"/>
-          <w:kern w:val="2"/>
+          <w:sz w:val="20"/>
+          <w:szCs w:val="20"/>
+          <w:lang w:val="en-GB"/>
+          <w14:ligatures w14:val="standardContextual"/>
+        </w:rPr>
+      </w:pPr>
+      <w:r>
+        <w:rPr>
+          <w:rFonts w:ascii="Arial" w:eastAsia="Calibri" w:hAnsi="Arial" w:cs="Arial"/>
+          <w:kern w:val="2"/>
+          <w:sz w:val="20"/>
+          <w:szCs w:val="20"/>
           <w:lang w:val="en-GB"/>
           <w14:ligatures w14:val="standardContextual"/>
         </w:rPr>
@@ -8814,14 +8978,18 @@
         <w:rPr>
           <w:rFonts w:ascii="Arial" w:eastAsia="Calibri" w:hAnsi="Arial" w:cs="Arial"/>
           <w:kern w:val="2"/>
-          <w:lang w:val="en-GB"/>
-          <w14:ligatures w14:val="standardContextual"/>
-        </w:rPr>
-      </w:pPr>
-      <w:r>
-        <w:rPr>
-          <w:rFonts w:ascii="Arial" w:eastAsia="Calibri" w:hAnsi="Arial" w:cs="Arial"/>
-          <w:kern w:val="2"/>
+          <w:sz w:val="20"/>
+          <w:szCs w:val="20"/>
+          <w:lang w:val="en-GB"/>
+          <w14:ligatures w14:val="standardContextual"/>
+        </w:rPr>
+      </w:pPr>
+      <w:r>
+        <w:rPr>
+          <w:rFonts w:ascii="Arial" w:eastAsia="Calibri" w:hAnsi="Arial" w:cs="Arial"/>
+          <w:kern w:val="2"/>
+          <w:sz w:val="20"/>
+          <w:szCs w:val="20"/>
           <w:lang w:val="en-GB"/>
           <w14:ligatures w14:val="standardContextual"/>
         </w:rPr>
@@ -8859,14 +9027,18 @@
         <w:rPr>
           <w:rFonts w:ascii="Arial" w:eastAsia="Calibri" w:hAnsi="Arial" w:cs="Arial"/>
           <w:kern w:val="2"/>
-          <w:lang w:val="en-GB"/>
-          <w14:ligatures w14:val="standardContextual"/>
-        </w:rPr>
-      </w:pPr>
-      <w:r>
-        <w:rPr>
-          <w:rFonts w:ascii="Arial" w:eastAsia="Calibri" w:hAnsi="Arial" w:cs="Arial"/>
-          <w:kern w:val="2"/>
+          <w:sz w:val="20"/>
+          <w:szCs w:val="20"/>
+          <w:lang w:val="en-GB"/>
+          <w14:ligatures w14:val="standardContextual"/>
+        </w:rPr>
+      </w:pPr>
+      <w:r>
+        <w:rPr>
+          <w:rFonts w:ascii="Arial" w:eastAsia="Calibri" w:hAnsi="Arial" w:cs="Arial"/>
+          <w:kern w:val="2"/>
+          <w:sz w:val="20"/>
+          <w:szCs w:val="20"/>
           <w:lang w:val="en-GB"/>
           <w14:ligatures w14:val="standardContextual"/>
         </w:rPr>
@@ -8887,14 +9059,18 @@
         <w:rPr>
           <w:rFonts w:ascii="Arial" w:eastAsia="Calibri" w:hAnsi="Arial" w:cs="Arial"/>
           <w:kern w:val="2"/>
-          <w:lang w:val="en-GB"/>
-          <w14:ligatures w14:val="standardContextual"/>
-        </w:rPr>
-      </w:pPr>
-      <w:r>
-        <w:rPr>
-          <w:rFonts w:ascii="Arial" w:eastAsia="Calibri" w:hAnsi="Arial" w:cs="Arial"/>
-          <w:kern w:val="2"/>
+          <w:sz w:val="20"/>
+          <w:szCs w:val="20"/>
+          <w:lang w:val="en-GB"/>
+          <w14:ligatures w14:val="standardContextual"/>
+        </w:rPr>
+      </w:pPr>
+      <w:r>
+        <w:rPr>
+          <w:rFonts w:ascii="Arial" w:eastAsia="Calibri" w:hAnsi="Arial" w:cs="Arial"/>
+          <w:kern w:val="2"/>
+          <w:sz w:val="20"/>
+          <w:szCs w:val="20"/>
           <w:lang w:val="en-GB"/>
           <w14:ligatures w14:val="standardContextual"/>
         </w:rPr>
@@ -9363,12 +9539,16 @@
         <w:jc w:val="both"/>
         <w:rPr>
           <w:rFonts w:ascii="Arial" w:eastAsia="Times New Roman" w:hAnsi="Arial" w:cs="Arial"/>
+          <w:sz w:val="20"/>
+          <w:szCs w:val="20"/>
           <w:lang w:val="en-GB" w:eastAsia="en-ID"/>
         </w:rPr>
       </w:pPr>
       <w:r>
         <w:rPr>
           <w:rFonts w:ascii="Arial" w:eastAsia="Times New Roman" w:hAnsi="Arial" w:cs="Arial"/>
+          <w:sz w:val="20"/>
+          <w:szCs w:val="20"/>
           <w:lang w:val="en-GB" w:eastAsia="en-ID"/>
         </w:rPr>
         <w:t>Test loss: 0.3763981759548187</w:t>
@@ -9404,12 +9584,16 @@
         <w:jc w:val="both"/>
         <w:rPr>
           <w:rFonts w:ascii="Arial" w:eastAsia="Times New Roman" w:hAnsi="Arial" w:cs="Arial"/>
+          <w:sz w:val="20"/>
+          <w:szCs w:val="20"/>
           <w:lang w:val="en-GB" w:eastAsia="en-ID"/>
         </w:rPr>
       </w:pPr>
       <w:r>
         <w:rPr>
           <w:rFonts w:ascii="Arial" w:eastAsia="Times New Roman" w:hAnsi="Arial" w:cs="Arial"/>
+          <w:sz w:val="20"/>
+          <w:szCs w:val="20"/>
           <w:lang w:val="en-GB" w:eastAsia="en-ID"/>
         </w:rPr>
         <w:t>Test accuracy for digit_0: 0.907800018787384</w:t>
@@ -9445,12 +9629,16 @@
         <w:jc w:val="both"/>
         <w:rPr>
           <w:rFonts w:ascii="Arial" w:eastAsia="Times New Roman" w:hAnsi="Arial" w:cs="Arial"/>
+          <w:sz w:val="20"/>
+          <w:szCs w:val="20"/>
           <w:lang w:val="en-GB" w:eastAsia="en-ID"/>
         </w:rPr>
       </w:pPr>
       <w:r>
         <w:rPr>
           <w:rFonts w:ascii="Arial" w:eastAsia="Times New Roman" w:hAnsi="Arial" w:cs="Arial"/>
+          <w:sz w:val="20"/>
+          <w:szCs w:val="20"/>
           <w:lang w:val="en-GB" w:eastAsia="en-ID"/>
         </w:rPr>
         <w:t>Test accuracy for digit_1: 0.9002500176429749</w:t>
@@ -9492,6 +9680,8 @@
       <w:r>
         <w:rPr>
           <w:rFonts w:ascii="Arial" w:eastAsia="Times New Roman" w:hAnsi="Arial" w:cs="Arial"/>
+          <w:sz w:val="20"/>
+          <w:szCs w:val="20"/>
           <w:lang w:val="en-GB" w:eastAsia="en-ID"/>
         </w:rPr>
         <w:t>Test accuracy for digit_2: 0.9164999723434448</w:t>
@@ -9586,7 +9776,25 @@
           <w:lang w:val="en-GB"/>
           <w14:ligatures w14:val="standardContextual"/>
         </w:rPr>
-        <w:t xml:space="preserve"> (around 0.07).</w:t>
+        <w:t xml:space="preserve"> (around 0.0</w:t>
+      </w:r>
+      <w:r>
+        <w:rPr>
+          <w:rFonts w:ascii="Arial" w:eastAsia="Calibri" w:hAnsi="Arial" w:cs="Arial"/>
+          <w:kern w:val="2"/>
+          <w:lang w:val="en-GB"/>
+          <w14:ligatures w14:val="standardContextual"/>
+        </w:rPr>
+        <w:t>8</w:t>
+      </w:r>
+      <w:r>
+        <w:rPr>
+          <w:rFonts w:ascii="Arial" w:eastAsia="Calibri" w:hAnsi="Arial" w:cs="Arial"/>
+          <w:kern w:val="2"/>
+          <w:lang w:val="en-GB"/>
+          <w14:ligatures w14:val="standardContextual"/>
+        </w:rPr>
+        <w:t>).</w:t>
       </w:r>
     </w:p>
     <w:p>
@@ -9996,10 +10204,8 @@
         <w:spacing w:after="160" w:line="259" w:lineRule="auto"/>
         <w:jc w:val="both"/>
         <w:rPr>
-          <w:rFonts w:ascii="Arial" w:eastAsia="Calibri" w:hAnsi="Arial" w:cs="Arial"/>
-          <w:kern w:val="2"/>
-          <w:lang w:val="en-GB"/>
-          <w14:ligatures w14:val="standardContextual"/>
+          <w:rFonts w:ascii="Arial" w:eastAsia="Times New Roman" w:hAnsi="Arial" w:cs="Arial"/>
+          <w:lang w:val="en-GB" w:eastAsia="en-ID"/>
         </w:rPr>
       </w:pPr>
       <w:r>
@@ -10071,12 +10277,35 @@
         <w:autoSpaceDE/>
         <w:autoSpaceDN/>
         <w:spacing w:line="244" w:lineRule="atLeast"/>
-        <w:jc w:val="both"/>
-        <w:rPr>
-          <w:rFonts w:ascii="Arial" w:eastAsia="Times New Roman" w:hAnsi="Arial" w:cs="Arial"/>
+        <w:ind w:left="720"/>
+        <w:jc w:val="both"/>
+        <w:rPr>
+          <w:rFonts w:ascii="Arial" w:eastAsia="Times New Roman" w:hAnsi="Arial" w:cs="Arial"/>
+          <w:sz w:val="20"/>
+          <w:szCs w:val="20"/>
           <w:lang w:val="en-GB" w:eastAsia="en-ID"/>
         </w:rPr>
       </w:pPr>
+      <w:proofErr w:type="spellStart"/>
+      <w:r>
+        <w:rPr>
+          <w:rFonts w:ascii="Arial" w:eastAsia="Times New Roman" w:hAnsi="Arial" w:cs="Arial"/>
+          <w:sz w:val="20"/>
+          <w:szCs w:val="20"/>
+          <w:lang w:val="en-GB" w:eastAsia="en-ID"/>
+        </w:rPr>
+        <w:t>val_loss</w:t>
+      </w:r>
+      <w:proofErr w:type="spellEnd"/>
+      <w:r>
+        <w:rPr>
+          <w:rFonts w:ascii="Arial" w:eastAsia="Times New Roman" w:hAnsi="Arial" w:cs="Arial"/>
+          <w:sz w:val="20"/>
+          <w:szCs w:val="20"/>
+          <w:lang w:val="en-GB" w:eastAsia="en-ID"/>
+        </w:rPr>
+        <w:t>: 0.07059618085622787</w:t>
+      </w:r>
     </w:p>
     <w:p>
       <w:pPr>
@@ -10108,25 +10337,11 @@
         <w:jc w:val="both"/>
         <w:rPr>
           <w:rFonts w:ascii="Arial" w:eastAsia="Times New Roman" w:hAnsi="Arial" w:cs="Arial"/>
+          <w:sz w:val="20"/>
+          <w:szCs w:val="20"/>
           <w:lang w:val="en-GB" w:eastAsia="en-ID"/>
         </w:rPr>
       </w:pPr>
-      <w:proofErr w:type="spellStart"/>
-      <w:r>
-        <w:rPr>
-          <w:rFonts w:ascii="Arial" w:eastAsia="Times New Roman" w:hAnsi="Arial" w:cs="Arial"/>
-          <w:lang w:val="en-GB" w:eastAsia="en-ID"/>
-        </w:rPr>
-        <w:t>val_loss</w:t>
-      </w:r>
-      <w:proofErr w:type="spellEnd"/>
-      <w:r>
-        <w:rPr>
-          <w:rFonts w:ascii="Arial" w:eastAsia="Times New Roman" w:hAnsi="Arial" w:cs="Arial"/>
-          <w:lang w:val="en-GB" w:eastAsia="en-ID"/>
-        </w:rPr>
-        <w:t>: 0.07059618085622787</w:t>
-      </w:r>
     </w:p>
     <w:p>
       <w:pPr>
@@ -10158,9 +10373,40 @@
         <w:jc w:val="both"/>
         <w:rPr>
           <w:rFonts w:ascii="Arial" w:eastAsia="Times New Roman" w:hAnsi="Arial" w:cs="Arial"/>
+          <w:sz w:val="20"/>
+          <w:szCs w:val="20"/>
           <w:lang w:val="en-GB" w:eastAsia="en-ID"/>
         </w:rPr>
       </w:pPr>
+      <w:r>
+        <w:rPr>
+          <w:rFonts w:ascii="Arial" w:eastAsia="Times New Roman" w:hAnsi="Arial" w:cs="Arial"/>
+          <w:sz w:val="20"/>
+          <w:szCs w:val="20"/>
+          <w:lang w:val="en-GB" w:eastAsia="en-ID"/>
+        </w:rPr>
+        <w:t xml:space="preserve">Best </w:t>
+      </w:r>
+      <w:proofErr w:type="spellStart"/>
+      <w:r>
+        <w:rPr>
+          <w:rFonts w:ascii="Arial" w:eastAsia="Times New Roman" w:hAnsi="Arial" w:cs="Arial"/>
+          <w:sz w:val="20"/>
+          <w:szCs w:val="20"/>
+          <w:lang w:val="en-GB" w:eastAsia="en-ID"/>
+        </w:rPr>
+        <w:t>val_loss</w:t>
+      </w:r>
+      <w:proofErr w:type="spellEnd"/>
+      <w:r>
+        <w:rPr>
+          <w:rFonts w:ascii="Arial" w:eastAsia="Times New Roman" w:hAnsi="Arial" w:cs="Arial"/>
+          <w:sz w:val="20"/>
+          <w:szCs w:val="20"/>
+          <w:lang w:val="en-GB" w:eastAsia="en-ID"/>
+        </w:rPr>
+        <w:t xml:space="preserve"> So Far: 0.06173119693994522</w:t>
+      </w:r>
     </w:p>
     <w:p>
       <w:pPr>
@@ -10192,31 +10438,19 @@
         <w:jc w:val="both"/>
         <w:rPr>
           <w:rFonts w:ascii="Arial" w:eastAsia="Times New Roman" w:hAnsi="Arial" w:cs="Arial"/>
+          <w:sz w:val="20"/>
+          <w:szCs w:val="20"/>
           <w:lang w:val="en-GB" w:eastAsia="en-ID"/>
         </w:rPr>
       </w:pPr>
       <w:r>
         <w:rPr>
           <w:rFonts w:ascii="Arial" w:eastAsia="Times New Roman" w:hAnsi="Arial" w:cs="Arial"/>
+          <w:sz w:val="20"/>
+          <w:szCs w:val="20"/>
           <w:lang w:val="en-GB" w:eastAsia="en-ID"/>
         </w:rPr>
-        <w:t xml:space="preserve">Best </w:t>
-      </w:r>
-      <w:proofErr w:type="spellStart"/>
-      <w:r>
-        <w:rPr>
-          <w:rFonts w:ascii="Arial" w:eastAsia="Times New Roman" w:hAnsi="Arial" w:cs="Arial"/>
-          <w:lang w:val="en-GB" w:eastAsia="en-ID"/>
-        </w:rPr>
-        <w:t>val_loss</w:t>
-      </w:r>
-      <w:proofErr w:type="spellEnd"/>
-      <w:r>
-        <w:rPr>
-          <w:rFonts w:ascii="Arial" w:eastAsia="Times New Roman" w:hAnsi="Arial" w:cs="Arial"/>
-          <w:lang w:val="en-GB" w:eastAsia="en-ID"/>
-        </w:rPr>
-        <w:t xml:space="preserve"> So Far: 0.06173119693994522</w:t>
+        <w:t xml:space="preserve">Total elapsed time: 05h 47m 46s </w:t>
       </w:r>
     </w:p>
     <w:p>
@@ -10249,16 +10483,11 @@
         <w:jc w:val="both"/>
         <w:rPr>
           <w:rFonts w:ascii="Arial" w:eastAsia="Times New Roman" w:hAnsi="Arial" w:cs="Arial"/>
+          <w:sz w:val="20"/>
+          <w:szCs w:val="20"/>
           <w:lang w:val="en-GB" w:eastAsia="en-ID"/>
         </w:rPr>
       </w:pPr>
-      <w:r>
-        <w:rPr>
-          <w:rFonts w:ascii="Arial" w:eastAsia="Times New Roman" w:hAnsi="Arial" w:cs="Arial"/>
-          <w:lang w:val="en-GB" w:eastAsia="en-ID"/>
-        </w:rPr>
-        <w:t xml:space="preserve">Total elapsed time: 05h 47m 46s </w:t>
-      </w:r>
     </w:p>
     <w:p>
       <w:pPr>
@@ -10290,9 +10519,518 @@
         <w:jc w:val="both"/>
         <w:rPr>
           <w:rFonts w:ascii="Arial" w:eastAsia="Times New Roman" w:hAnsi="Arial" w:cs="Arial"/>
+          <w:sz w:val="20"/>
+          <w:szCs w:val="20"/>
           <w:lang w:val="en-GB" w:eastAsia="en-ID"/>
         </w:rPr>
       </w:pPr>
+      <w:r>
+        <w:rPr>
+          <w:rFonts w:ascii="Arial" w:eastAsia="Times New Roman" w:hAnsi="Arial" w:cs="Arial"/>
+          <w:sz w:val="20"/>
+          <w:szCs w:val="20"/>
+          <w:lang w:val="en-GB" w:eastAsia="en-ID"/>
+        </w:rPr>
+        <w:t>{'conv_1_filters': 96, 'conv_2_filters': 128, 'conv_3_filters': 128, '</w:t>
+      </w:r>
+      <w:proofErr w:type="spellStart"/>
+      <w:r>
+        <w:rPr>
+          <w:rFonts w:ascii="Arial" w:eastAsia="Times New Roman" w:hAnsi="Arial" w:cs="Arial"/>
+          <w:sz w:val="20"/>
+          <w:szCs w:val="20"/>
+          <w:lang w:val="en-GB" w:eastAsia="en-ID"/>
+        </w:rPr>
+        <w:t>dense_units</w:t>
+      </w:r>
+      <w:proofErr w:type="spellEnd"/>
+      <w:r>
+        <w:rPr>
+          <w:rFonts w:ascii="Arial" w:eastAsia="Times New Roman" w:hAnsi="Arial" w:cs="Arial"/>
+          <w:sz w:val="20"/>
+          <w:szCs w:val="20"/>
+          <w:lang w:val="en-GB" w:eastAsia="en-ID"/>
+        </w:rPr>
+        <w:t>': 256}</w:t>
+      </w:r>
+    </w:p>
+    <w:p>
+      <w:pPr>
+        <w:widowControl/>
+        <w:tabs>
+          <w:tab w:val="left" w:pos="6308"/>
+        </w:tabs>
+        <w:autoSpaceDE/>
+        <w:autoSpaceDN/>
+        <w:spacing w:after="160" w:line="259" w:lineRule="auto"/>
+        <w:jc w:val="both"/>
+        <w:rPr>
+          <w:rFonts w:ascii="Arial" w:eastAsia="Calibri" w:hAnsi="Arial" w:cs="Arial"/>
+          <w:kern w:val="2"/>
+          <w:sz w:val="20"/>
+          <w:szCs w:val="20"/>
+          <w:lang w:val="en-GB"/>
+          <w14:ligatures w14:val="standardContextual"/>
+        </w:rPr>
+      </w:pPr>
+    </w:p>
+    <w:p>
+      <w:pPr>
+        <w:widowControl/>
+        <w:autoSpaceDE/>
+        <w:autoSpaceDN/>
+        <w:spacing w:after="160" w:line="259" w:lineRule="auto"/>
+        <w:rPr>
+          <w:rFonts w:ascii="Arial" w:eastAsia="Calibri" w:hAnsi="Arial" w:cs="Arial"/>
+          <w:kern w:val="2"/>
+          <w:lang w:val="en-GB"/>
+          <w14:ligatures w14:val="standardContextual"/>
+        </w:rPr>
+      </w:pPr>
+      <w:r>
+        <w:rPr>
+          <w:rFonts w:ascii="Arial" w:eastAsia="Calibri" w:hAnsi="Arial" w:cs="Arial"/>
+          <w:kern w:val="2"/>
+          <w:lang w:val="en-GB"/>
+          <w14:ligatures w14:val="standardContextual"/>
+        </w:rPr>
+        <w:t xml:space="preserve">In multi-class classification, the final layer of the model employs a </w:t>
+      </w:r>
+      <w:r>
+        <w:rPr>
+          <w:rFonts w:ascii="Arial" w:eastAsia="Calibri" w:hAnsi="Arial" w:cs="Arial"/>
+          <w:kern w:val="2"/>
+          <w:lang w:val="en-GB"/>
+          <w14:ligatures w14:val="standardContextual"/>
+        </w:rPr>
+        <w:t>SoftMax</w:t>
+      </w:r>
+      <w:r>
+        <w:rPr>
+          <w:rFonts w:ascii="Arial" w:eastAsia="Calibri" w:hAnsi="Arial" w:cs="Arial"/>
+          <w:kern w:val="2"/>
+          <w:lang w:val="en-GB"/>
+          <w14:ligatures w14:val="standardContextual"/>
+        </w:rPr>
+        <w:t xml:space="preserve"> function to predict the class, and the training utilizes categorical cross-entropy as the loss function. Conversely, in multi-label classification, the last layer uses a sigmoid function to predict labels, with binary cross-entropy serving as the loss function. (</w:t>
+      </w:r>
+      <w:proofErr w:type="spellStart"/>
+      <w:r>
+        <w:rPr>
+          <w:rFonts w:ascii="Arial" w:eastAsia="Calibri" w:hAnsi="Arial" w:cs="Arial"/>
+          <w:kern w:val="2"/>
+          <w:lang w:val="en-GB"/>
+          <w14:ligatures w14:val="standardContextual"/>
+        </w:rPr>
+        <w:t>franky</w:t>
+      </w:r>
+      <w:proofErr w:type="spellEnd"/>
+      <w:r>
+        <w:rPr>
+          <w:rFonts w:ascii="Arial" w:eastAsia="Calibri" w:hAnsi="Arial" w:cs="Arial"/>
+          <w:kern w:val="2"/>
+          <w:lang w:val="en-GB"/>
+          <w14:ligatures w14:val="standardContextual"/>
+        </w:rPr>
+        <w:t>, 2018).</w:t>
+      </w:r>
+    </w:p>
+    <w:p>
+      <w:pPr>
+        <w:widowControl/>
+        <w:tabs>
+          <w:tab w:val="left" w:pos="6308"/>
+        </w:tabs>
+        <w:autoSpaceDE/>
+        <w:autoSpaceDN/>
+        <w:spacing w:after="160" w:line="259" w:lineRule="auto"/>
+        <w:jc w:val="both"/>
+        <w:rPr>
+          <w:rFonts w:ascii="Arial" w:eastAsia="Calibri" w:hAnsi="Arial" w:cs="Arial"/>
+          <w:kern w:val="2"/>
+          <w:lang w:val="en-GB"/>
+          <w14:ligatures w14:val="standardContextual"/>
+        </w:rPr>
+      </w:pPr>
+      <w:r>
+        <w:rPr>
+          <w:rFonts w:ascii="Arial" w:eastAsia="Calibri" w:hAnsi="Arial" w:cs="Arial"/>
+          <w:kern w:val="2"/>
+          <w:lang w:val="en-GB"/>
+          <w14:ligatures w14:val="standardContextual"/>
+        </w:rPr>
+        <w:t xml:space="preserve">But from our experiment, </w:t>
+      </w:r>
+      <w:r>
+        <w:rPr>
+          <w:rFonts w:ascii="Arial" w:eastAsia="Calibri" w:hAnsi="Arial" w:cs="Arial"/>
+          <w:kern w:val="2"/>
+          <w:lang w:val="en-GB"/>
+          <w14:ligatures w14:val="standardContextual"/>
+        </w:rPr>
+        <w:t>f</w:t>
+      </w:r>
+      <w:r>
+        <w:rPr>
+          <w:rFonts w:ascii="Arial" w:eastAsia="Calibri" w:hAnsi="Arial" w:cs="Arial"/>
+          <w:kern w:val="2"/>
+          <w:lang w:val="en-GB"/>
+          <w14:ligatures w14:val="standardContextual"/>
+        </w:rPr>
+        <w:t xml:space="preserve">inal testing on unseen data after Hyperparameter Tuning on </w:t>
+      </w:r>
+      <w:r>
+        <w:rPr>
+          <w:rFonts w:ascii="Arial" w:eastAsia="Calibri" w:hAnsi="Arial" w:cs="Arial"/>
+          <w:kern w:val="2"/>
+          <w:lang w:val="en-GB"/>
+          <w14:ligatures w14:val="standardContextual"/>
+        </w:rPr>
+        <w:t>SoftMax</w:t>
+      </w:r>
+      <w:r>
+        <w:rPr>
+          <w:rFonts w:ascii="Arial" w:eastAsia="Calibri" w:hAnsi="Arial" w:cs="Arial"/>
+          <w:kern w:val="2"/>
+          <w:lang w:val="en-GB"/>
+          <w14:ligatures w14:val="standardContextual"/>
+        </w:rPr>
+        <w:t xml:space="preserve"> activation function and Binary </w:t>
+      </w:r>
+      <w:r>
+        <w:rPr>
+          <w:rFonts w:ascii="Arial" w:eastAsia="Calibri" w:hAnsi="Arial" w:cs="Arial"/>
+          <w:kern w:val="2"/>
+          <w:lang w:val="en-GB"/>
+          <w14:ligatures w14:val="standardContextual"/>
+        </w:rPr>
+        <w:t xml:space="preserve">Cross </w:t>
+      </w:r>
+      <w:r>
+        <w:rPr>
+          <w:rFonts w:ascii="Arial" w:eastAsia="Calibri" w:hAnsi="Arial" w:cs="Arial"/>
+          <w:kern w:val="2"/>
+          <w:lang w:val="en-GB"/>
+          <w14:ligatures w14:val="standardContextual"/>
+        </w:rPr>
+        <w:t>E</w:t>
+      </w:r>
+      <w:r>
+        <w:rPr>
+          <w:rFonts w:ascii="Arial" w:eastAsia="Calibri" w:hAnsi="Arial" w:cs="Arial"/>
+          <w:kern w:val="2"/>
+          <w:lang w:val="en-GB"/>
+          <w14:ligatures w14:val="standardContextual"/>
+        </w:rPr>
+        <w:t>ntropy</w:t>
+      </w:r>
+      <w:r>
+        <w:rPr>
+          <w:rFonts w:ascii="Arial" w:eastAsia="Calibri" w:hAnsi="Arial" w:cs="Arial"/>
+          <w:kern w:val="2"/>
+          <w:lang w:val="en-GB"/>
+          <w14:ligatures w14:val="standardContextual"/>
+        </w:rPr>
+        <w:t xml:space="preserve"> as the loss function </w:t>
+      </w:r>
+      <w:r>
+        <w:rPr>
+          <w:rFonts w:ascii="Arial" w:eastAsia="Calibri" w:hAnsi="Arial" w:cs="Arial"/>
+          <w:kern w:val="2"/>
+          <w:lang w:val="en-GB"/>
+          <w14:ligatures w14:val="standardContextual"/>
+        </w:rPr>
+        <w:t>achieved</w:t>
+      </w:r>
+      <w:r>
+        <w:rPr>
+          <w:rFonts w:ascii="Arial" w:eastAsia="Calibri" w:hAnsi="Arial" w:cs="Arial"/>
+          <w:kern w:val="2"/>
+          <w:lang w:val="en-GB"/>
+          <w14:ligatures w14:val="standardContextual"/>
+        </w:rPr>
+        <w:t xml:space="preserve"> the model's highest </w:t>
+      </w:r>
+      <w:r>
+        <w:rPr>
+          <w:rFonts w:ascii="Arial" w:eastAsia="Calibri" w:hAnsi="Arial" w:cs="Arial"/>
+          <w:kern w:val="2"/>
+          <w:lang w:val="en-GB"/>
+          <w14:ligatures w14:val="standardContextual"/>
+        </w:rPr>
+        <w:t xml:space="preserve">accuracy </w:t>
+      </w:r>
+      <w:r>
+        <w:rPr>
+          <w:rFonts w:ascii="Arial" w:eastAsia="Calibri" w:hAnsi="Arial" w:cs="Arial"/>
+          <w:kern w:val="2"/>
+          <w:lang w:val="en-GB"/>
+          <w14:ligatures w14:val="standardContextual"/>
+        </w:rPr>
+        <w:t>(around 98%) and lowest loss (around 0.0</w:t>
+      </w:r>
+      <w:r>
+        <w:rPr>
+          <w:rFonts w:ascii="Arial" w:eastAsia="Calibri" w:hAnsi="Arial" w:cs="Arial"/>
+          <w:kern w:val="2"/>
+          <w:lang w:val="en-GB"/>
+          <w14:ligatures w14:val="standardContextual"/>
+        </w:rPr>
+        <w:t>8</w:t>
+      </w:r>
+      <w:r>
+        <w:rPr>
+          <w:rFonts w:ascii="Arial" w:eastAsia="Calibri" w:hAnsi="Arial" w:cs="Arial"/>
+          <w:kern w:val="2"/>
+          <w:lang w:val="en-GB"/>
+          <w14:ligatures w14:val="standardContextual"/>
+        </w:rPr>
+        <w:t>).</w:t>
+      </w:r>
+    </w:p>
+    <w:p>
+      <w:pPr>
+        <w:widowControl/>
+        <w:autoSpaceDE/>
+        <w:autoSpaceDN/>
+        <w:spacing w:after="160" w:line="259" w:lineRule="auto"/>
+        <w:ind w:left="720"/>
+        <w:jc w:val="both"/>
+        <w:rPr>
+          <w:rFonts w:ascii="Arial" w:eastAsia="Calibri" w:hAnsi="Arial" w:cs="Arial"/>
+          <w:kern w:val="2"/>
+          <w:sz w:val="20"/>
+          <w:szCs w:val="20"/>
+          <w:lang w:val="en-ID"/>
+          <w14:ligatures w14:val="standardContextual"/>
+        </w:rPr>
+      </w:pPr>
+      <w:r>
+        <w:rPr>
+          <w:rFonts w:ascii="Arial" w:eastAsia="Calibri" w:hAnsi="Arial" w:cs="Arial"/>
+          <w:kern w:val="2"/>
+          <w:sz w:val="20"/>
+          <w:szCs w:val="20"/>
+          <w:lang w:val="en-ID"/>
+          <w14:ligatures w14:val="standardContextual"/>
+        </w:rPr>
+        <w:t xml:space="preserve">digit_0_accuracy: 0.9834 </w:t>
+      </w:r>
+    </w:p>
+    <w:p>
+      <w:pPr>
+        <w:widowControl/>
+        <w:autoSpaceDE/>
+        <w:autoSpaceDN/>
+        <w:spacing w:after="160" w:line="259" w:lineRule="auto"/>
+        <w:ind w:left="720"/>
+        <w:jc w:val="both"/>
+        <w:rPr>
+          <w:rFonts w:ascii="Arial" w:eastAsia="Calibri" w:hAnsi="Arial" w:cs="Arial"/>
+          <w:kern w:val="2"/>
+          <w:sz w:val="20"/>
+          <w:szCs w:val="20"/>
+          <w:lang w:val="en-ID"/>
+          <w14:ligatures w14:val="standardContextual"/>
+        </w:rPr>
+      </w:pPr>
+      <w:r>
+        <w:rPr>
+          <w:rFonts w:ascii="Arial" w:eastAsia="Calibri" w:hAnsi="Arial" w:cs="Arial"/>
+          <w:kern w:val="2"/>
+          <w:sz w:val="20"/>
+          <w:szCs w:val="20"/>
+          <w:lang w:val="en-ID"/>
+          <w14:ligatures w14:val="standardContextual"/>
+        </w:rPr>
+        <w:t xml:space="preserve">digit_1_accuracy: 0.9813 </w:t>
+      </w:r>
+    </w:p>
+    <w:p>
+      <w:pPr>
+        <w:widowControl/>
+        <w:autoSpaceDE/>
+        <w:autoSpaceDN/>
+        <w:spacing w:after="160" w:line="259" w:lineRule="auto"/>
+        <w:ind w:left="720"/>
+        <w:jc w:val="both"/>
+        <w:rPr>
+          <w:rFonts w:ascii="Arial" w:eastAsia="Calibri" w:hAnsi="Arial" w:cs="Arial"/>
+          <w:kern w:val="2"/>
+          <w:sz w:val="20"/>
+          <w:szCs w:val="20"/>
+          <w:lang w:val="en-ID"/>
+          <w14:ligatures w14:val="standardContextual"/>
+        </w:rPr>
+      </w:pPr>
+      <w:r>
+        <w:rPr>
+          <w:rFonts w:ascii="Arial" w:eastAsia="Calibri" w:hAnsi="Arial" w:cs="Arial"/>
+          <w:kern w:val="2"/>
+          <w:sz w:val="20"/>
+          <w:szCs w:val="20"/>
+          <w:lang w:val="en-ID"/>
+          <w14:ligatures w14:val="standardContextual"/>
+        </w:rPr>
+        <w:t xml:space="preserve">digit_2_accuracy: 0.9835 </w:t>
+      </w:r>
+    </w:p>
+    <w:p>
+      <w:pPr>
+        <w:widowControl/>
+        <w:autoSpaceDE/>
+        <w:autoSpaceDN/>
+        <w:spacing w:after="160" w:line="259" w:lineRule="auto"/>
+        <w:ind w:left="720"/>
+        <w:jc w:val="both"/>
+        <w:rPr>
+          <w:rFonts w:ascii="Arial" w:eastAsia="Calibri" w:hAnsi="Arial" w:cs="Arial"/>
+          <w:kern w:val="2"/>
+          <w:sz w:val="20"/>
+          <w:szCs w:val="20"/>
+          <w:lang w:val="en-ID"/>
+          <w14:ligatures w14:val="standardContextual"/>
+        </w:rPr>
+      </w:pPr>
+      <w:r>
+        <w:rPr>
+          <w:rFonts w:ascii="Arial" w:eastAsia="Calibri" w:hAnsi="Arial" w:cs="Arial"/>
+          <w:kern w:val="2"/>
+          <w:sz w:val="20"/>
+          <w:szCs w:val="20"/>
+          <w:lang w:val="en-ID"/>
+          <w14:ligatures w14:val="standardContextual"/>
+        </w:rPr>
+        <w:t>loss: 0.0872</w:t>
+      </w:r>
+    </w:p>
+    <w:p>
+      <w:pPr>
+        <w:widowControl/>
+        <w:autoSpaceDE/>
+        <w:autoSpaceDN/>
+        <w:spacing w:after="160" w:line="259" w:lineRule="auto"/>
+        <w:ind w:left="720"/>
+        <w:jc w:val="both"/>
+        <w:rPr>
+          <w:rFonts w:ascii="Arial" w:eastAsia="Calibri" w:hAnsi="Arial" w:cs="Arial"/>
+          <w:kern w:val="2"/>
+          <w:sz w:val="20"/>
+          <w:szCs w:val="20"/>
+          <w:lang w:val="en-ID"/>
+          <w14:ligatures w14:val="standardContextual"/>
+        </w:rPr>
+      </w:pPr>
+      <w:r>
+        <w:rPr>
+          <w:rFonts w:ascii="Arial" w:eastAsia="Calibri" w:hAnsi="Arial" w:cs="Arial"/>
+          <w:kern w:val="2"/>
+          <w:sz w:val="20"/>
+          <w:szCs w:val="20"/>
+          <w:lang w:val="en-ID"/>
+          <w14:ligatures w14:val="standardContextual"/>
+        </w:rPr>
+        <w:lastRenderedPageBreak/>
+        <w:t xml:space="preserve">val_digit_0_accuracy: 0.9903 </w:t>
+      </w:r>
+    </w:p>
+    <w:p>
+      <w:pPr>
+        <w:widowControl/>
+        <w:autoSpaceDE/>
+        <w:autoSpaceDN/>
+        <w:spacing w:after="160" w:line="259" w:lineRule="auto"/>
+        <w:ind w:left="720"/>
+        <w:jc w:val="both"/>
+        <w:rPr>
+          <w:rFonts w:ascii="Arial" w:eastAsia="Calibri" w:hAnsi="Arial" w:cs="Arial"/>
+          <w:kern w:val="2"/>
+          <w:sz w:val="20"/>
+          <w:szCs w:val="20"/>
+          <w:lang w:val="en-ID"/>
+          <w14:ligatures w14:val="standardContextual"/>
+        </w:rPr>
+      </w:pPr>
+      <w:r>
+        <w:rPr>
+          <w:rFonts w:ascii="Arial" w:eastAsia="Calibri" w:hAnsi="Arial" w:cs="Arial"/>
+          <w:kern w:val="2"/>
+          <w:sz w:val="20"/>
+          <w:szCs w:val="20"/>
+          <w:lang w:val="en-ID"/>
+          <w14:ligatures w14:val="standardContextual"/>
+        </w:rPr>
+        <w:t xml:space="preserve">val_digit_1_accuracy: 0.9895 </w:t>
+      </w:r>
+    </w:p>
+    <w:p>
+      <w:pPr>
+        <w:widowControl/>
+        <w:autoSpaceDE/>
+        <w:autoSpaceDN/>
+        <w:spacing w:after="160" w:line="259" w:lineRule="auto"/>
+        <w:ind w:left="720"/>
+        <w:jc w:val="both"/>
+        <w:rPr>
+          <w:rFonts w:ascii="Arial" w:eastAsia="Calibri" w:hAnsi="Arial" w:cs="Arial"/>
+          <w:kern w:val="2"/>
+          <w:sz w:val="20"/>
+          <w:szCs w:val="20"/>
+          <w:lang w:val="en-ID"/>
+          <w14:ligatures w14:val="standardContextual"/>
+        </w:rPr>
+      </w:pPr>
+      <w:r>
+        <w:rPr>
+          <w:rFonts w:ascii="Arial" w:eastAsia="Calibri" w:hAnsi="Arial" w:cs="Arial"/>
+          <w:kern w:val="2"/>
+          <w:sz w:val="20"/>
+          <w:szCs w:val="20"/>
+          <w:lang w:val="en-ID"/>
+          <w14:ligatures w14:val="standardContextual"/>
+        </w:rPr>
+        <w:t xml:space="preserve">val_digit_2_accuracy: 0.9876 </w:t>
+      </w:r>
+    </w:p>
+    <w:p>
+      <w:pPr>
+        <w:widowControl/>
+        <w:autoSpaceDE/>
+        <w:autoSpaceDN/>
+        <w:spacing w:after="160" w:line="259" w:lineRule="auto"/>
+        <w:ind w:left="720"/>
+        <w:jc w:val="both"/>
+        <w:rPr>
+          <w:rFonts w:ascii="Arial" w:eastAsia="Times New Roman" w:hAnsi="Arial" w:cs="Arial"/>
+          <w:sz w:val="20"/>
+          <w:szCs w:val="20"/>
+          <w:lang w:val="en-ID" w:eastAsia="en-ID"/>
+        </w:rPr>
+      </w:pPr>
+      <w:proofErr w:type="spellStart"/>
+      <w:r>
+        <w:rPr>
+          <w:rFonts w:ascii="Arial" w:eastAsia="Calibri" w:hAnsi="Arial" w:cs="Arial"/>
+          <w:kern w:val="2"/>
+          <w:sz w:val="20"/>
+          <w:szCs w:val="20"/>
+          <w:lang w:val="en-ID"/>
+          <w14:ligatures w14:val="standardContextual"/>
+        </w:rPr>
+        <w:t>val_loss</w:t>
+      </w:r>
+      <w:proofErr w:type="spellEnd"/>
+      <w:r>
+        <w:rPr>
+          <w:rFonts w:ascii="Arial" w:eastAsia="Calibri" w:hAnsi="Arial" w:cs="Arial"/>
+          <w:kern w:val="2"/>
+          <w:sz w:val="20"/>
+          <w:szCs w:val="20"/>
+          <w:lang w:val="en-ID"/>
+          <w14:ligatures w14:val="standardContextual"/>
+        </w:rPr>
+        <w:t>: 0.0627</w:t>
+      </w:r>
     </w:p>
     <w:p>
       <w:pPr>
@@ -10320,769 +11058,10 @@
         <w:autoSpaceDE/>
         <w:autoSpaceDN/>
         <w:spacing w:line="244" w:lineRule="atLeast"/>
-        <w:ind w:left="720"/>
-        <w:jc w:val="both"/>
-        <w:rPr>
-          <w:rFonts w:ascii="Arial" w:eastAsia="Times New Roman" w:hAnsi="Arial" w:cs="Arial"/>
-          <w:lang w:val="en-GB" w:eastAsia="en-ID"/>
-        </w:rPr>
-      </w:pPr>
-      <w:r>
-        <w:rPr>
-          <w:rFonts w:ascii="Arial" w:eastAsia="Times New Roman" w:hAnsi="Arial" w:cs="Arial"/>
-          <w:lang w:val="en-GB" w:eastAsia="en-ID"/>
-        </w:rPr>
-        <w:t>{'conv_1_filters': 96, 'conv_2_filters': 128, 'conv_3_filters': 128, '</w:t>
-      </w:r>
-      <w:proofErr w:type="spellStart"/>
-      <w:r>
-        <w:rPr>
-          <w:rFonts w:ascii="Arial" w:eastAsia="Times New Roman" w:hAnsi="Arial" w:cs="Arial"/>
-          <w:lang w:val="en-GB" w:eastAsia="en-ID"/>
-        </w:rPr>
-        <w:t>dense_units</w:t>
-      </w:r>
-      <w:proofErr w:type="spellEnd"/>
-      <w:r>
-        <w:rPr>
-          <w:rFonts w:ascii="Arial" w:eastAsia="Times New Roman" w:hAnsi="Arial" w:cs="Arial"/>
-          <w:lang w:val="en-GB" w:eastAsia="en-ID"/>
-        </w:rPr>
-        <w:t>': 256}</w:t>
-      </w:r>
-    </w:p>
-    <w:p>
-      <w:pPr>
-        <w:widowControl/>
-        <w:shd w:val="clear" w:color="auto" w:fill="FFFFFF"/>
-        <w:tabs>
-          <w:tab w:val="left" w:pos="916"/>
-          <w:tab w:val="left" w:pos="1832"/>
-          <w:tab w:val="left" w:pos="2748"/>
-          <w:tab w:val="left" w:pos="3664"/>
-          <w:tab w:val="left" w:pos="4580"/>
-          <w:tab w:val="left" w:pos="5496"/>
-          <w:tab w:val="left" w:pos="6412"/>
-          <w:tab w:val="left" w:pos="7328"/>
-          <w:tab w:val="left" w:pos="8244"/>
-          <w:tab w:val="left" w:pos="9160"/>
-          <w:tab w:val="left" w:pos="10076"/>
-          <w:tab w:val="left" w:pos="10992"/>
-          <w:tab w:val="left" w:pos="11908"/>
-          <w:tab w:val="left" w:pos="12824"/>
-          <w:tab w:val="left" w:pos="13740"/>
-          <w:tab w:val="left" w:pos="14656"/>
-        </w:tabs>
-        <w:wordWrap w:val="0"/>
-        <w:autoSpaceDE/>
-        <w:autoSpaceDN/>
-        <w:spacing w:line="244" w:lineRule="atLeast"/>
-        <w:ind w:left="720"/>
-        <w:jc w:val="both"/>
-        <w:rPr>
-          <w:rFonts w:ascii="Arial" w:eastAsia="Times New Roman" w:hAnsi="Arial" w:cs="Arial"/>
-          <w:lang w:val="en-GB" w:eastAsia="en-ID"/>
-        </w:rPr>
-      </w:pPr>
-    </w:p>
-    <w:p>
-      <w:pPr>
-        <w:widowControl/>
-        <w:tabs>
-          <w:tab w:val="left" w:pos="6308"/>
-        </w:tabs>
-        <w:autoSpaceDE/>
-        <w:autoSpaceDN/>
-        <w:spacing w:after="160" w:line="259" w:lineRule="auto"/>
-        <w:jc w:val="both"/>
-        <w:rPr>
-          <w:rFonts w:ascii="Arial" w:eastAsia="Calibri" w:hAnsi="Arial" w:cs="Arial"/>
-          <w:kern w:val="2"/>
-          <w:lang w:val="en-GB"/>
-          <w14:ligatures w14:val="standardContextual"/>
-        </w:rPr>
-      </w:pPr>
-    </w:p>
-    <w:p>
-      <w:pPr>
-        <w:widowControl/>
-        <w:autoSpaceDE/>
-        <w:autoSpaceDN/>
-        <w:spacing w:after="160" w:line="259" w:lineRule="auto"/>
-        <w:rPr>
-          <w:rFonts w:ascii="Arial" w:eastAsia="Calibri" w:hAnsi="Arial" w:cs="Arial"/>
-          <w:kern w:val="2"/>
-          <w:lang w:val="en-GB"/>
-          <w14:ligatures w14:val="standardContextual"/>
-        </w:rPr>
-      </w:pPr>
-      <w:r>
-        <w:rPr>
-          <w:rFonts w:ascii="Arial" w:eastAsia="Calibri" w:hAnsi="Arial" w:cs="Arial"/>
-          <w:kern w:val="2"/>
-          <w:lang w:val="en-GB"/>
-          <w14:ligatures w14:val="standardContextual"/>
-        </w:rPr>
-        <w:t xml:space="preserve">In multi-class classification, the final layer of the model employs a </w:t>
-      </w:r>
-      <w:r>
-        <w:rPr>
-          <w:rFonts w:ascii="Arial" w:eastAsia="Calibri" w:hAnsi="Arial" w:cs="Arial"/>
-          <w:kern w:val="2"/>
-          <w:lang w:val="en-GB"/>
-          <w14:ligatures w14:val="standardContextual"/>
-        </w:rPr>
-        <w:t>SoftMax</w:t>
-      </w:r>
-      <w:r>
-        <w:rPr>
-          <w:rFonts w:ascii="Arial" w:eastAsia="Calibri" w:hAnsi="Arial" w:cs="Arial"/>
-          <w:kern w:val="2"/>
-          <w:lang w:val="en-GB"/>
-          <w14:ligatures w14:val="standardContextual"/>
-        </w:rPr>
-        <w:t xml:space="preserve"> function to predict the class, and the training utilizes categorical cross-entropy as the loss function. Conversely, in multi-label classification, the last layer uses a sigmoid function to predict labels, with binary cross-entropy serving as the loss function. (</w:t>
-      </w:r>
-      <w:proofErr w:type="spellStart"/>
-      <w:r>
-        <w:rPr>
-          <w:rFonts w:ascii="Arial" w:eastAsia="Calibri" w:hAnsi="Arial" w:cs="Arial"/>
-          <w:kern w:val="2"/>
-          <w:lang w:val="en-GB"/>
-          <w14:ligatures w14:val="standardContextual"/>
-        </w:rPr>
-        <w:t>franky</w:t>
-      </w:r>
-      <w:proofErr w:type="spellEnd"/>
-      <w:r>
-        <w:rPr>
-          <w:rFonts w:ascii="Arial" w:eastAsia="Calibri" w:hAnsi="Arial" w:cs="Arial"/>
-          <w:kern w:val="2"/>
-          <w:lang w:val="en-GB"/>
-          <w14:ligatures w14:val="standardContextual"/>
-        </w:rPr>
-        <w:t>, 2018).</w:t>
-      </w:r>
-    </w:p>
-    <w:p>
-      <w:pPr>
-        <w:widowControl/>
-        <w:tabs>
-          <w:tab w:val="left" w:pos="6308"/>
-        </w:tabs>
-        <w:autoSpaceDE/>
-        <w:autoSpaceDN/>
-        <w:spacing w:after="160" w:line="259" w:lineRule="auto"/>
-        <w:jc w:val="both"/>
-        <w:rPr>
-          <w:rFonts w:ascii="Arial" w:eastAsia="Calibri" w:hAnsi="Arial" w:cs="Arial"/>
-          <w:kern w:val="2"/>
-          <w:lang w:val="en-GB"/>
-          <w14:ligatures w14:val="standardContextual"/>
-        </w:rPr>
-      </w:pPr>
-      <w:r>
-        <w:rPr>
-          <w:rFonts w:ascii="Arial" w:eastAsia="Calibri" w:hAnsi="Arial" w:cs="Arial"/>
-          <w:kern w:val="2"/>
-          <w:lang w:val="en-GB"/>
-          <w14:ligatures w14:val="standardContextual"/>
-        </w:rPr>
-        <w:t xml:space="preserve">But from our experiment, </w:t>
-      </w:r>
-      <w:r>
-        <w:rPr>
-          <w:rFonts w:ascii="Arial" w:eastAsia="Calibri" w:hAnsi="Arial" w:cs="Arial"/>
-          <w:kern w:val="2"/>
-          <w:lang w:val="en-GB"/>
-          <w14:ligatures w14:val="standardContextual"/>
-        </w:rPr>
-        <w:t>f</w:t>
-      </w:r>
-      <w:r>
-        <w:rPr>
-          <w:rFonts w:ascii="Arial" w:eastAsia="Calibri" w:hAnsi="Arial" w:cs="Arial"/>
-          <w:kern w:val="2"/>
-          <w:lang w:val="en-GB"/>
-          <w14:ligatures w14:val="standardContextual"/>
-        </w:rPr>
-        <w:t xml:space="preserve">inal testing on unseen data after Hyperparameter Tuning on </w:t>
-      </w:r>
-      <w:r>
-        <w:rPr>
-          <w:rFonts w:ascii="Arial" w:eastAsia="Calibri" w:hAnsi="Arial" w:cs="Arial"/>
-          <w:kern w:val="2"/>
-          <w:lang w:val="en-GB"/>
-          <w14:ligatures w14:val="standardContextual"/>
-        </w:rPr>
-        <w:t>SoftMax</w:t>
-      </w:r>
-      <w:r>
-        <w:rPr>
-          <w:rFonts w:ascii="Arial" w:eastAsia="Calibri" w:hAnsi="Arial" w:cs="Arial"/>
-          <w:kern w:val="2"/>
-          <w:lang w:val="en-GB"/>
-          <w14:ligatures w14:val="standardContextual"/>
-        </w:rPr>
-        <w:t xml:space="preserve"> activation function and Binary </w:t>
-      </w:r>
-      <w:r>
-        <w:rPr>
-          <w:rFonts w:ascii="Arial" w:eastAsia="Calibri" w:hAnsi="Arial" w:cs="Arial"/>
-          <w:kern w:val="2"/>
-          <w:lang w:val="en-GB"/>
-          <w14:ligatures w14:val="standardContextual"/>
-        </w:rPr>
-        <w:t xml:space="preserve">Cross </w:t>
-      </w:r>
-      <w:r>
-        <w:rPr>
-          <w:rFonts w:ascii="Arial" w:eastAsia="Calibri" w:hAnsi="Arial" w:cs="Arial"/>
-          <w:kern w:val="2"/>
-          <w:lang w:val="en-GB"/>
-          <w14:ligatures w14:val="standardContextual"/>
-        </w:rPr>
-        <w:t>E</w:t>
-      </w:r>
-      <w:r>
-        <w:rPr>
-          <w:rFonts w:ascii="Arial" w:eastAsia="Calibri" w:hAnsi="Arial" w:cs="Arial"/>
-          <w:kern w:val="2"/>
-          <w:lang w:val="en-GB"/>
-          <w14:ligatures w14:val="standardContextual"/>
-        </w:rPr>
-        <w:t>ntropy</w:t>
-      </w:r>
-      <w:r>
-        <w:rPr>
-          <w:rFonts w:ascii="Arial" w:eastAsia="Calibri" w:hAnsi="Arial" w:cs="Arial"/>
-          <w:kern w:val="2"/>
-          <w:lang w:val="en-GB"/>
-          <w14:ligatures w14:val="standardContextual"/>
-        </w:rPr>
-        <w:t xml:space="preserve"> as the loss function </w:t>
-      </w:r>
-      <w:r>
-        <w:rPr>
-          <w:rFonts w:ascii="Arial" w:eastAsia="Calibri" w:hAnsi="Arial" w:cs="Arial"/>
-          <w:kern w:val="2"/>
-          <w:lang w:val="en-GB"/>
-          <w14:ligatures w14:val="standardContextual"/>
-        </w:rPr>
-        <w:t>achieved</w:t>
-      </w:r>
-      <w:r>
-        <w:rPr>
-          <w:rFonts w:ascii="Arial" w:eastAsia="Calibri" w:hAnsi="Arial" w:cs="Arial"/>
-          <w:kern w:val="2"/>
-          <w:lang w:val="en-GB"/>
-          <w14:ligatures w14:val="standardContextual"/>
-        </w:rPr>
-        <w:t xml:space="preserve"> the model's highest </w:t>
-      </w:r>
-      <w:r>
-        <w:rPr>
-          <w:rFonts w:ascii="Arial" w:eastAsia="Calibri" w:hAnsi="Arial" w:cs="Arial"/>
-          <w:kern w:val="2"/>
-          <w:lang w:val="en-GB"/>
-          <w14:ligatures w14:val="standardContextual"/>
-        </w:rPr>
-        <w:t xml:space="preserve">accuracy </w:t>
-      </w:r>
-      <w:r>
-        <w:rPr>
-          <w:rFonts w:ascii="Arial" w:eastAsia="Calibri" w:hAnsi="Arial" w:cs="Arial"/>
-          <w:kern w:val="2"/>
-          <w:lang w:val="en-GB"/>
-          <w14:ligatures w14:val="standardContextual"/>
-        </w:rPr>
-        <w:t>(around 98.7%) and lowest loss (around 0.007).</w:t>
-      </w:r>
-    </w:p>
-    <w:p>
-      <w:pPr>
-        <w:widowControl/>
-        <w:shd w:val="clear" w:color="auto" w:fill="FFFFFF"/>
-        <w:tabs>
-          <w:tab w:val="left" w:pos="916"/>
-          <w:tab w:val="left" w:pos="1832"/>
-          <w:tab w:val="left" w:pos="2748"/>
-          <w:tab w:val="left" w:pos="3664"/>
-          <w:tab w:val="left" w:pos="4580"/>
-          <w:tab w:val="left" w:pos="5496"/>
-          <w:tab w:val="left" w:pos="6412"/>
-          <w:tab w:val="left" w:pos="7328"/>
-          <w:tab w:val="left" w:pos="8244"/>
-          <w:tab w:val="left" w:pos="9160"/>
-          <w:tab w:val="left" w:pos="10076"/>
-          <w:tab w:val="left" w:pos="10992"/>
-          <w:tab w:val="left" w:pos="11908"/>
-          <w:tab w:val="left" w:pos="12824"/>
-          <w:tab w:val="left" w:pos="13740"/>
-          <w:tab w:val="left" w:pos="14656"/>
-        </w:tabs>
-        <w:wordWrap w:val="0"/>
-        <w:autoSpaceDE/>
-        <w:autoSpaceDN/>
-        <w:spacing w:line="244" w:lineRule="atLeast"/>
-        <w:ind w:left="720"/>
-        <w:jc w:val="both"/>
-        <w:rPr>
-          <w:rFonts w:ascii="Arial" w:eastAsia="Times New Roman" w:hAnsi="Arial" w:cs="Arial"/>
-          <w:lang w:val="en-GB" w:eastAsia="en-ID"/>
-        </w:rPr>
-      </w:pPr>
-      <w:r>
-        <w:rPr>
-          <w:rFonts w:ascii="Arial" w:eastAsia="Times New Roman" w:hAnsi="Arial" w:cs="Arial"/>
-          <w:lang w:val="en-GB" w:eastAsia="en-ID"/>
-        </w:rPr>
-        <w:t>Test loss: 0.06563404202461243</w:t>
-      </w:r>
-    </w:p>
-    <w:p>
-      <w:pPr>
-        <w:widowControl/>
-        <w:shd w:val="clear" w:color="auto" w:fill="FFFFFF"/>
-        <w:tabs>
-          <w:tab w:val="left" w:pos="916"/>
-          <w:tab w:val="left" w:pos="1832"/>
-          <w:tab w:val="left" w:pos="2748"/>
-          <w:tab w:val="left" w:pos="3664"/>
-          <w:tab w:val="left" w:pos="4580"/>
-          <w:tab w:val="left" w:pos="5496"/>
-          <w:tab w:val="left" w:pos="6412"/>
-          <w:tab w:val="left" w:pos="7328"/>
-          <w:tab w:val="left" w:pos="8244"/>
-          <w:tab w:val="left" w:pos="9160"/>
-          <w:tab w:val="left" w:pos="10076"/>
-          <w:tab w:val="left" w:pos="10992"/>
-          <w:tab w:val="left" w:pos="11908"/>
-          <w:tab w:val="left" w:pos="12824"/>
-          <w:tab w:val="left" w:pos="13740"/>
-          <w:tab w:val="left" w:pos="14656"/>
-        </w:tabs>
-        <w:wordWrap w:val="0"/>
-        <w:autoSpaceDE/>
-        <w:autoSpaceDN/>
-        <w:spacing w:line="244" w:lineRule="atLeast"/>
-        <w:ind w:left="720"/>
-        <w:jc w:val="both"/>
-        <w:rPr>
-          <w:rFonts w:ascii="Arial" w:eastAsia="Times New Roman" w:hAnsi="Arial" w:cs="Arial"/>
-          <w:lang w:val="en-GB" w:eastAsia="en-ID"/>
-        </w:rPr>
-      </w:pPr>
-      <w:r>
-        <w:rPr>
-          <w:rFonts w:ascii="Arial" w:eastAsia="Times New Roman" w:hAnsi="Arial" w:cs="Arial"/>
-          <w:lang w:val="en-GB" w:eastAsia="en-ID"/>
-        </w:rPr>
-        <w:t>0.008683374151587486</w:t>
-      </w:r>
-    </w:p>
-    <w:p>
-      <w:pPr>
-        <w:widowControl/>
-        <w:shd w:val="clear" w:color="auto" w:fill="FFFFFF"/>
-        <w:tabs>
-          <w:tab w:val="left" w:pos="916"/>
-          <w:tab w:val="left" w:pos="1832"/>
-          <w:tab w:val="left" w:pos="2748"/>
-          <w:tab w:val="left" w:pos="3664"/>
-          <w:tab w:val="left" w:pos="4580"/>
-          <w:tab w:val="left" w:pos="5496"/>
-          <w:tab w:val="left" w:pos="6412"/>
-          <w:tab w:val="left" w:pos="7328"/>
-          <w:tab w:val="left" w:pos="8244"/>
-          <w:tab w:val="left" w:pos="9160"/>
-          <w:tab w:val="left" w:pos="10076"/>
-          <w:tab w:val="left" w:pos="10992"/>
-          <w:tab w:val="left" w:pos="11908"/>
-          <w:tab w:val="left" w:pos="12824"/>
-          <w:tab w:val="left" w:pos="13740"/>
-          <w:tab w:val="left" w:pos="14656"/>
-        </w:tabs>
-        <w:wordWrap w:val="0"/>
-        <w:autoSpaceDE/>
-        <w:autoSpaceDN/>
-        <w:spacing w:line="244" w:lineRule="atLeast"/>
-        <w:ind w:left="720"/>
-        <w:jc w:val="both"/>
-        <w:rPr>
-          <w:rFonts w:ascii="Arial" w:eastAsia="Times New Roman" w:hAnsi="Arial" w:cs="Arial"/>
-          <w:lang w:val="en-GB" w:eastAsia="en-ID"/>
-        </w:rPr>
-      </w:pPr>
-      <w:r>
-        <w:rPr>
-          <w:rFonts w:ascii="Arial" w:eastAsia="Times New Roman" w:hAnsi="Arial" w:cs="Arial"/>
-          <w:lang w:val="en-GB" w:eastAsia="en-ID"/>
-        </w:rPr>
-        <w:t>0.008130848407745361</w:t>
-      </w:r>
-    </w:p>
-    <w:p>
-      <w:pPr>
-        <w:widowControl/>
-        <w:shd w:val="clear" w:color="auto" w:fill="FFFFFF"/>
-        <w:tabs>
-          <w:tab w:val="left" w:pos="916"/>
-          <w:tab w:val="left" w:pos="1832"/>
-          <w:tab w:val="left" w:pos="2748"/>
-          <w:tab w:val="left" w:pos="3664"/>
-          <w:tab w:val="left" w:pos="4580"/>
-          <w:tab w:val="left" w:pos="5496"/>
-          <w:tab w:val="left" w:pos="6412"/>
-          <w:tab w:val="left" w:pos="7328"/>
-          <w:tab w:val="left" w:pos="8244"/>
-          <w:tab w:val="left" w:pos="9160"/>
-          <w:tab w:val="left" w:pos="10076"/>
-          <w:tab w:val="left" w:pos="10992"/>
-          <w:tab w:val="left" w:pos="11908"/>
-          <w:tab w:val="left" w:pos="12824"/>
-          <w:tab w:val="left" w:pos="13740"/>
-          <w:tab w:val="left" w:pos="14656"/>
-        </w:tabs>
-        <w:wordWrap w:val="0"/>
-        <w:autoSpaceDE/>
-        <w:autoSpaceDN/>
-        <w:spacing w:line="244" w:lineRule="atLeast"/>
-        <w:ind w:left="720"/>
-        <w:jc w:val="both"/>
-        <w:rPr>
-          <w:rFonts w:ascii="Arial" w:eastAsia="Times New Roman" w:hAnsi="Arial" w:cs="Arial"/>
-          <w:lang w:val="en-GB" w:eastAsia="en-ID"/>
-        </w:rPr>
-      </w:pPr>
-      <w:r>
-        <w:rPr>
-          <w:rFonts w:ascii="Arial" w:eastAsia="Times New Roman" w:hAnsi="Arial" w:cs="Arial"/>
-          <w:lang w:val="en-GB" w:eastAsia="en-ID"/>
-        </w:rPr>
-        <w:t>0.007283779326826334</w:t>
-      </w:r>
-    </w:p>
-    <w:p>
-      <w:pPr>
-        <w:widowControl/>
-        <w:shd w:val="clear" w:color="auto" w:fill="FFFFFF"/>
-        <w:tabs>
-          <w:tab w:val="left" w:pos="916"/>
-          <w:tab w:val="left" w:pos="1832"/>
-          <w:tab w:val="left" w:pos="2748"/>
-          <w:tab w:val="left" w:pos="3664"/>
-          <w:tab w:val="left" w:pos="4580"/>
-          <w:tab w:val="left" w:pos="5496"/>
-          <w:tab w:val="left" w:pos="6412"/>
-          <w:tab w:val="left" w:pos="7328"/>
-          <w:tab w:val="left" w:pos="8244"/>
-          <w:tab w:val="left" w:pos="9160"/>
-          <w:tab w:val="left" w:pos="10076"/>
-          <w:tab w:val="left" w:pos="10992"/>
-          <w:tab w:val="left" w:pos="11908"/>
-          <w:tab w:val="left" w:pos="12824"/>
-          <w:tab w:val="left" w:pos="13740"/>
-          <w:tab w:val="left" w:pos="14656"/>
-        </w:tabs>
-        <w:wordWrap w:val="0"/>
-        <w:autoSpaceDE/>
-        <w:autoSpaceDN/>
-        <w:spacing w:line="244" w:lineRule="atLeast"/>
-        <w:ind w:left="720"/>
-        <w:jc w:val="both"/>
-        <w:rPr>
-          <w:rFonts w:ascii="Arial" w:eastAsia="Times New Roman" w:hAnsi="Arial" w:cs="Arial"/>
-          <w:lang w:val="en-GB" w:eastAsia="en-ID"/>
-        </w:rPr>
-      </w:pPr>
-    </w:p>
-    <w:p>
-      <w:pPr>
-        <w:widowControl/>
-        <w:shd w:val="clear" w:color="auto" w:fill="FFFFFF"/>
-        <w:tabs>
-          <w:tab w:val="left" w:pos="916"/>
-          <w:tab w:val="left" w:pos="1832"/>
-          <w:tab w:val="left" w:pos="2748"/>
-          <w:tab w:val="left" w:pos="3664"/>
-          <w:tab w:val="left" w:pos="4580"/>
-          <w:tab w:val="left" w:pos="5496"/>
-          <w:tab w:val="left" w:pos="6412"/>
-          <w:tab w:val="left" w:pos="7328"/>
-          <w:tab w:val="left" w:pos="8244"/>
-          <w:tab w:val="left" w:pos="9160"/>
-          <w:tab w:val="left" w:pos="10076"/>
-          <w:tab w:val="left" w:pos="10992"/>
-          <w:tab w:val="left" w:pos="11908"/>
-          <w:tab w:val="left" w:pos="12824"/>
-          <w:tab w:val="left" w:pos="13740"/>
-          <w:tab w:val="left" w:pos="14656"/>
-        </w:tabs>
-        <w:wordWrap w:val="0"/>
-        <w:autoSpaceDE/>
-        <w:autoSpaceDN/>
-        <w:spacing w:line="244" w:lineRule="atLeast"/>
-        <w:ind w:left="720"/>
-        <w:jc w:val="both"/>
-        <w:rPr>
-          <w:rFonts w:ascii="Arial" w:eastAsia="Times New Roman" w:hAnsi="Arial" w:cs="Arial"/>
-          <w:lang w:val="en-GB" w:eastAsia="en-ID"/>
-        </w:rPr>
-      </w:pPr>
-      <w:r>
-        <w:rPr>
-          <w:rFonts w:ascii="Arial" w:eastAsia="Times New Roman" w:hAnsi="Arial" w:cs="Arial"/>
-          <w:lang w:val="en-GB" w:eastAsia="en-ID"/>
-        </w:rPr>
-        <w:t>0.986299991607666</w:t>
-      </w:r>
-    </w:p>
-    <w:p>
-      <w:pPr>
-        <w:widowControl/>
-        <w:shd w:val="clear" w:color="auto" w:fill="FFFFFF"/>
-        <w:tabs>
-          <w:tab w:val="left" w:pos="916"/>
-          <w:tab w:val="left" w:pos="1832"/>
-          <w:tab w:val="left" w:pos="2748"/>
-          <w:tab w:val="left" w:pos="3664"/>
-          <w:tab w:val="left" w:pos="4580"/>
-          <w:tab w:val="left" w:pos="5496"/>
-          <w:tab w:val="left" w:pos="6412"/>
-          <w:tab w:val="left" w:pos="7328"/>
-          <w:tab w:val="left" w:pos="8244"/>
-          <w:tab w:val="left" w:pos="9160"/>
-          <w:tab w:val="left" w:pos="10076"/>
-          <w:tab w:val="left" w:pos="10992"/>
-          <w:tab w:val="left" w:pos="11908"/>
-          <w:tab w:val="left" w:pos="12824"/>
-          <w:tab w:val="left" w:pos="13740"/>
-          <w:tab w:val="left" w:pos="14656"/>
-        </w:tabs>
-        <w:wordWrap w:val="0"/>
-        <w:autoSpaceDE/>
-        <w:autoSpaceDN/>
-        <w:spacing w:line="244" w:lineRule="atLeast"/>
-        <w:ind w:left="720"/>
-        <w:jc w:val="both"/>
-        <w:rPr>
-          <w:rFonts w:ascii="Arial" w:eastAsia="Times New Roman" w:hAnsi="Arial" w:cs="Arial"/>
-          <w:lang w:val="en-GB" w:eastAsia="en-ID"/>
-        </w:rPr>
-      </w:pPr>
-      <w:r>
-        <w:rPr>
-          <w:rFonts w:ascii="Arial" w:eastAsia="Times New Roman" w:hAnsi="Arial" w:cs="Arial"/>
-          <w:lang w:val="en-GB" w:eastAsia="en-ID"/>
-        </w:rPr>
-        <w:t>0.9872499704360962</w:t>
-      </w:r>
-    </w:p>
-    <w:p>
-      <w:pPr>
-        <w:widowControl/>
-        <w:shd w:val="clear" w:color="auto" w:fill="FFFFFF"/>
-        <w:tabs>
-          <w:tab w:val="left" w:pos="916"/>
-          <w:tab w:val="left" w:pos="1832"/>
-          <w:tab w:val="left" w:pos="2748"/>
-          <w:tab w:val="left" w:pos="3664"/>
-          <w:tab w:val="left" w:pos="4580"/>
-          <w:tab w:val="left" w:pos="5496"/>
-          <w:tab w:val="left" w:pos="6412"/>
-          <w:tab w:val="left" w:pos="7328"/>
-          <w:tab w:val="left" w:pos="8244"/>
-          <w:tab w:val="left" w:pos="9160"/>
-          <w:tab w:val="left" w:pos="10076"/>
-          <w:tab w:val="left" w:pos="10992"/>
-          <w:tab w:val="left" w:pos="11908"/>
-          <w:tab w:val="left" w:pos="12824"/>
-          <w:tab w:val="left" w:pos="13740"/>
-          <w:tab w:val="left" w:pos="14656"/>
-        </w:tabs>
-        <w:wordWrap w:val="0"/>
-        <w:autoSpaceDE/>
-        <w:autoSpaceDN/>
-        <w:spacing w:line="244" w:lineRule="atLeast"/>
-        <w:ind w:left="720"/>
-        <w:jc w:val="both"/>
-        <w:rPr>
-          <w:rFonts w:ascii="Arial" w:eastAsia="Times New Roman" w:hAnsi="Arial" w:cs="Arial"/>
-          <w:lang w:val="en-GB" w:eastAsia="en-ID"/>
-        </w:rPr>
-      </w:pPr>
-      <w:r>
-        <w:rPr>
-          <w:rFonts w:ascii="Arial" w:eastAsia="Times New Roman" w:hAnsi="Arial" w:cs="Arial"/>
-          <w:lang w:val="en-GB" w:eastAsia="en-ID"/>
-        </w:rPr>
-        <w:t>0.9888499975204468</w:t>
-      </w:r>
-    </w:p>
-    <w:p>
-      <w:pPr>
-        <w:widowControl/>
-        <w:shd w:val="clear" w:color="auto" w:fill="FFFFFF"/>
-        <w:tabs>
-          <w:tab w:val="left" w:pos="916"/>
-          <w:tab w:val="left" w:pos="1832"/>
-          <w:tab w:val="left" w:pos="2748"/>
-          <w:tab w:val="left" w:pos="3664"/>
-          <w:tab w:val="left" w:pos="4580"/>
-          <w:tab w:val="left" w:pos="5496"/>
-          <w:tab w:val="left" w:pos="6412"/>
-          <w:tab w:val="left" w:pos="7328"/>
-          <w:tab w:val="left" w:pos="8244"/>
-          <w:tab w:val="left" w:pos="9160"/>
-          <w:tab w:val="left" w:pos="10076"/>
-          <w:tab w:val="left" w:pos="10992"/>
-          <w:tab w:val="left" w:pos="11908"/>
-          <w:tab w:val="left" w:pos="12824"/>
-          <w:tab w:val="left" w:pos="13740"/>
-          <w:tab w:val="left" w:pos="14656"/>
-        </w:tabs>
-        <w:wordWrap w:val="0"/>
-        <w:autoSpaceDE/>
-        <w:autoSpaceDN/>
-        <w:spacing w:line="244" w:lineRule="atLeast"/>
-        <w:ind w:left="720"/>
-        <w:jc w:val="both"/>
-        <w:rPr>
-          <w:rFonts w:ascii="Arial" w:eastAsia="Times New Roman" w:hAnsi="Arial" w:cs="Arial"/>
-          <w:lang w:val="en-GB" w:eastAsia="en-ID"/>
-        </w:rPr>
-      </w:pPr>
-    </w:p>
-    <w:p>
-      <w:pPr>
-        <w:widowControl/>
-        <w:shd w:val="clear" w:color="auto" w:fill="FFFFFF"/>
-        <w:tabs>
-          <w:tab w:val="left" w:pos="916"/>
-          <w:tab w:val="left" w:pos="1832"/>
-          <w:tab w:val="left" w:pos="2748"/>
-          <w:tab w:val="left" w:pos="3664"/>
-          <w:tab w:val="left" w:pos="4580"/>
-          <w:tab w:val="left" w:pos="5496"/>
-          <w:tab w:val="left" w:pos="6412"/>
-          <w:tab w:val="left" w:pos="7328"/>
-          <w:tab w:val="left" w:pos="8244"/>
-          <w:tab w:val="left" w:pos="9160"/>
-          <w:tab w:val="left" w:pos="10076"/>
-          <w:tab w:val="left" w:pos="10992"/>
-          <w:tab w:val="left" w:pos="11908"/>
-          <w:tab w:val="left" w:pos="12824"/>
-          <w:tab w:val="left" w:pos="13740"/>
-          <w:tab w:val="left" w:pos="14656"/>
-        </w:tabs>
-        <w:wordWrap w:val="0"/>
-        <w:autoSpaceDE/>
-        <w:autoSpaceDN/>
-        <w:spacing w:line="244" w:lineRule="atLeast"/>
-        <w:jc w:val="both"/>
-        <w:rPr>
-          <w:rFonts w:ascii="Arial" w:eastAsia="Times New Roman" w:hAnsi="Arial" w:cs="Arial"/>
-          <w:lang w:val="en-GB" w:eastAsia="en-ID"/>
-        </w:rPr>
-      </w:pPr>
-    </w:p>
-    <w:p>
-      <w:pPr>
-        <w:widowControl/>
-        <w:tabs>
-          <w:tab w:val="left" w:pos="6308"/>
-        </w:tabs>
-        <w:autoSpaceDE/>
-        <w:autoSpaceDN/>
-        <w:spacing w:after="160" w:line="259" w:lineRule="auto"/>
-        <w:jc w:val="both"/>
-        <w:rPr>
-          <w:rFonts w:ascii="Arial" w:eastAsia="Calibri" w:hAnsi="Arial" w:cs="Arial"/>
-          <w:kern w:val="2"/>
-          <w:lang w:val="en-GB"/>
-          <w14:ligatures w14:val="standardContextual"/>
-        </w:rPr>
-      </w:pPr>
-      <w:r>
-        <w:rPr>
-          <w:rFonts w:ascii="Arial" w:eastAsia="Calibri" w:hAnsi="Arial" w:cs="Arial"/>
-          <w:kern w:val="2"/>
-          <w:lang w:val="en-GB"/>
-          <w14:ligatures w14:val="standardContextual"/>
-        </w:rPr>
-        <w:t>There is high accuracy on the test set</w:t>
-      </w:r>
-      <w:r>
-        <w:rPr>
-          <w:rFonts w:ascii="Arial" w:eastAsia="Calibri" w:hAnsi="Arial" w:cs="Arial"/>
-          <w:kern w:val="2"/>
-          <w:lang w:val="en-GB"/>
-          <w14:ligatures w14:val="standardContextual"/>
-        </w:rPr>
-        <w:t xml:space="preserve">, </w:t>
-      </w:r>
-      <w:r>
-        <w:rPr>
-          <w:rFonts w:ascii="Arial" w:eastAsia="Calibri" w:hAnsi="Arial" w:cs="Arial"/>
-          <w:kern w:val="2"/>
-          <w:lang w:val="en-GB"/>
-          <w14:ligatures w14:val="standardContextual"/>
-        </w:rPr>
-        <w:t xml:space="preserve">which the model has never seen before, </w:t>
-      </w:r>
-      <w:r>
-        <w:rPr>
-          <w:rFonts w:ascii="Arial" w:eastAsia="Calibri" w:hAnsi="Arial" w:cs="Arial"/>
-          <w:kern w:val="2"/>
-          <w:lang w:val="en-GB"/>
-          <w14:ligatures w14:val="standardContextual"/>
-        </w:rPr>
-        <w:t>which</w:t>
-      </w:r>
-      <w:r>
-        <w:rPr>
-          <w:rFonts w:ascii="Arial" w:eastAsia="Calibri" w:hAnsi="Arial" w:cs="Arial"/>
-          <w:kern w:val="2"/>
-          <w:lang w:val="en-GB"/>
-          <w14:ligatures w14:val="standardContextual"/>
-        </w:rPr>
-        <w:t xml:space="preserve"> means the model can predict on the new unseen data. The model regularized well and trained appropriately, </w:t>
-      </w:r>
-      <w:r>
-        <w:rPr>
-          <w:rFonts w:ascii="Arial" w:eastAsia="Calibri" w:hAnsi="Arial" w:cs="Arial"/>
-          <w:kern w:val="2"/>
-          <w:lang w:val="en-GB"/>
-          <w14:ligatures w14:val="standardContextual"/>
-        </w:rPr>
-        <w:t xml:space="preserve">with neither </w:t>
-      </w:r>
-      <w:r>
-        <w:rPr>
-          <w:rFonts w:ascii="Arial" w:eastAsia="Calibri" w:hAnsi="Arial" w:cs="Arial"/>
-          <w:kern w:val="2"/>
-          <w:lang w:val="en-GB"/>
-          <w14:ligatures w14:val="standardContextual"/>
-        </w:rPr>
-        <w:t>overfitting nor underfitting.</w:t>
-      </w:r>
-    </w:p>
-    <w:p>
-      <w:pPr>
-        <w:widowControl/>
-        <w:tabs>
-          <w:tab w:val="left" w:pos="6308"/>
-        </w:tabs>
-        <w:autoSpaceDE/>
-        <w:autoSpaceDN/>
-        <w:spacing w:after="160" w:line="259" w:lineRule="auto"/>
-        <w:jc w:val="both"/>
-        <w:rPr>
-          <w:rFonts w:ascii="Arial" w:eastAsia="Calibri" w:hAnsi="Arial" w:cs="Arial"/>
-          <w:kern w:val="2"/>
-          <w:lang w:val="en-GB"/>
-          <w14:ligatures w14:val="standardContextual"/>
+        <w:jc w:val="both"/>
+        <w:rPr>
+          <w:rFonts w:ascii="Arial" w:eastAsia="Times New Roman" w:hAnsi="Arial" w:cs="Arial"/>
+          <w:lang w:val="en-ID" w:eastAsia="en-ID"/>
         </w:rPr>
       </w:pPr>
     </w:p>
@@ -11399,16 +11378,6 @@
         <w:jc w:val="both"/>
         <w:rPr>
           <w:rFonts w:ascii="Arial" w:eastAsia="Calibri" w:hAnsi="Arial" w:cs="Arial"/>
-          <w:kern w:val="2"/>
-          <w:sz w:val="20"/>
-          <w:szCs w:val="20"/>
-          <w:lang w:val="en-GB"/>
-          <w14:ligatures w14:val="standardContextual"/>
-        </w:rPr>
-      </w:pPr>
-      <w:r>
-        <w:rPr>
-          <w:rFonts w:ascii="Arial" w:eastAsia="Calibri" w:hAnsi="Arial" w:cs="Arial"/>
           <w:b/>
           <w:bCs/>
           <w:kern w:val="2"/>
@@ -11417,8 +11386,39 @@
           <w:lang w:val="en-ID"/>
           <w14:ligatures w14:val="standardContextual"/>
         </w:rPr>
+      </w:pPr>
+      <w:r>
+        <w:rPr>
+          <w:rFonts w:ascii="Arial" w:eastAsia="Calibri" w:hAnsi="Arial" w:cs="Arial"/>
+          <w:b/>
+          <w:bCs/>
+          <w:kern w:val="2"/>
+          <w:sz w:val="20"/>
+          <w:szCs w:val="20"/>
+          <w:lang w:val="en-ID"/>
+          <w14:ligatures w14:val="standardContextual"/>
+        </w:rPr>
         <w:t>Source: Own representation.</w:t>
       </w:r>
+    </w:p>
+    <w:p>
+      <w:pPr>
+        <w:widowControl/>
+        <w:autoSpaceDE/>
+        <w:autoSpaceDN/>
+        <w:spacing w:after="160" w:line="259" w:lineRule="auto"/>
+        <w:jc w:val="both"/>
+        <w:rPr>
+          <w:rFonts w:ascii="Arial" w:eastAsia="Calibri" w:hAnsi="Arial" w:cs="Arial"/>
+          <w:b/>
+          <w:bCs/>
+          <w:kern w:val="2"/>
+          <w:sz w:val="20"/>
+          <w:szCs w:val="20"/>
+          <w:lang w:val="en-ID"/>
+          <w14:ligatures w14:val="standardContextual"/>
+        </w:rPr>
+      </w:pPr>
     </w:p>
     <w:p>
       <w:pPr>
@@ -11437,6 +11437,163 @@
           <w14:ligatures w14:val="standardContextual"/>
         </w:rPr>
       </w:pPr>
+      <w:r>
+        <w:rPr>
+          <w:rFonts w:ascii="Arial" w:eastAsia="Calibri" w:hAnsi="Arial" w:cs="Arial"/>
+          <w:kern w:val="2"/>
+          <w:lang w:val="en-GB"/>
+          <w14:ligatures w14:val="standardContextual"/>
+        </w:rPr>
+        <w:t xml:space="preserve">There is high accuracy on the </w:t>
+      </w:r>
+      <w:r>
+        <w:rPr>
+          <w:rFonts w:ascii="Arial" w:eastAsia="Calibri" w:hAnsi="Arial" w:cs="Arial"/>
+          <w:b/>
+          <w:bCs/>
+          <w:kern w:val="2"/>
+          <w:lang w:val="en-GB"/>
+          <w14:ligatures w14:val="standardContextual"/>
+        </w:rPr>
+        <w:t>test set</w:t>
+      </w:r>
+      <w:r>
+        <w:rPr>
+          <w:rFonts w:ascii="Arial" w:eastAsia="Calibri" w:hAnsi="Arial" w:cs="Arial"/>
+          <w:b/>
+          <w:bCs/>
+          <w:kern w:val="2"/>
+          <w:lang w:val="en-GB"/>
+          <w14:ligatures w14:val="standardContextual"/>
+        </w:rPr>
+        <w:t xml:space="preserve"> </w:t>
+      </w:r>
+      <w:r>
+        <w:rPr>
+          <w:rFonts w:ascii="Arial" w:eastAsia="Calibri" w:hAnsi="Arial" w:cs="Arial"/>
+          <w:kern w:val="2"/>
+          <w:lang w:val="en-GB"/>
+          <w14:ligatures w14:val="standardContextual"/>
+        </w:rPr>
+        <w:t>(around 98%)</w:t>
+      </w:r>
+      <w:r>
+        <w:rPr>
+          <w:rFonts w:ascii="Arial" w:eastAsia="Calibri" w:hAnsi="Arial" w:cs="Arial"/>
+          <w:kern w:val="2"/>
+          <w:lang w:val="en-GB"/>
+          <w14:ligatures w14:val="standardContextual"/>
+        </w:rPr>
+        <w:t xml:space="preserve"> </w:t>
+      </w:r>
+      <w:r>
+        <w:rPr>
+          <w:rFonts w:ascii="Arial" w:eastAsia="Calibri" w:hAnsi="Arial" w:cs="Arial"/>
+          <w:kern w:val="2"/>
+          <w:lang w:val="en-GB"/>
+          <w14:ligatures w14:val="standardContextual"/>
+        </w:rPr>
+        <w:t>and lowest loss (around 0.0</w:t>
+      </w:r>
+      <w:r>
+        <w:rPr>
+          <w:rFonts w:ascii="Arial" w:eastAsia="Calibri" w:hAnsi="Arial" w:cs="Arial"/>
+          <w:kern w:val="2"/>
+          <w:lang w:val="en-GB"/>
+          <w14:ligatures w14:val="standardContextual"/>
+        </w:rPr>
+        <w:t>6</w:t>
+      </w:r>
+      <w:r>
+        <w:rPr>
+          <w:rFonts w:ascii="Arial" w:eastAsia="Calibri" w:hAnsi="Arial" w:cs="Arial"/>
+          <w:kern w:val="2"/>
+          <w:lang w:val="en-GB"/>
+          <w14:ligatures w14:val="standardContextual"/>
+        </w:rPr>
+        <w:t>)</w:t>
+      </w:r>
+      <w:r>
+        <w:rPr>
+          <w:rFonts w:ascii="Arial" w:eastAsia="Calibri" w:hAnsi="Arial" w:cs="Arial"/>
+          <w:kern w:val="2"/>
+          <w:lang w:val="en-GB"/>
+          <w14:ligatures w14:val="standardContextual"/>
+        </w:rPr>
+        <w:t>,</w:t>
+      </w:r>
+      <w:r>
+        <w:rPr>
+          <w:rFonts w:ascii="Arial" w:eastAsia="Calibri" w:hAnsi="Arial" w:cs="Arial"/>
+          <w:kern w:val="2"/>
+          <w:lang w:val="en-GB"/>
+          <w14:ligatures w14:val="standardContextual"/>
+        </w:rPr>
+        <w:t xml:space="preserve"> </w:t>
+      </w:r>
+      <w:r>
+        <w:rPr>
+          <w:rFonts w:ascii="Arial" w:eastAsia="Calibri" w:hAnsi="Arial" w:cs="Arial"/>
+          <w:kern w:val="2"/>
+          <w:lang w:val="en-GB"/>
+          <w14:ligatures w14:val="standardContextual"/>
+        </w:rPr>
+        <w:t xml:space="preserve">which the </w:t>
+      </w:r>
+      <w:r>
+        <w:rPr>
+          <w:rFonts w:ascii="Arial" w:eastAsia="Calibri" w:hAnsi="Arial" w:cs="Arial"/>
+          <w:kern w:val="2"/>
+          <w:lang w:val="en-GB"/>
+          <w14:ligatures w14:val="standardContextual"/>
+        </w:rPr>
+        <w:t xml:space="preserve">tuned </w:t>
+      </w:r>
+      <w:r>
+        <w:rPr>
+          <w:rFonts w:ascii="Arial" w:eastAsia="Calibri" w:hAnsi="Arial" w:cs="Arial"/>
+          <w:kern w:val="2"/>
+          <w:lang w:val="en-GB"/>
+          <w14:ligatures w14:val="standardContextual"/>
+        </w:rPr>
+        <w:t xml:space="preserve">model has never seen before, </w:t>
+      </w:r>
+      <w:r>
+        <w:rPr>
+          <w:rFonts w:ascii="Arial" w:eastAsia="Calibri" w:hAnsi="Arial" w:cs="Arial"/>
+          <w:kern w:val="2"/>
+          <w:lang w:val="en-GB"/>
+          <w14:ligatures w14:val="standardContextual"/>
+        </w:rPr>
+        <w:t>which</w:t>
+      </w:r>
+      <w:r>
+        <w:rPr>
+          <w:rFonts w:ascii="Arial" w:eastAsia="Calibri" w:hAnsi="Arial" w:cs="Arial"/>
+          <w:kern w:val="2"/>
+          <w:lang w:val="en-GB"/>
+          <w14:ligatures w14:val="standardContextual"/>
+        </w:rPr>
+        <w:t xml:space="preserve"> means the </w:t>
+      </w:r>
+      <w:r>
+        <w:rPr>
+          <w:rFonts w:ascii="Arial" w:eastAsia="Calibri" w:hAnsi="Arial" w:cs="Arial"/>
+          <w:kern w:val="2"/>
+          <w:lang w:val="en-GB"/>
+          <w14:ligatures w14:val="standardContextual"/>
+        </w:rPr>
+        <w:t xml:space="preserve">tuned </w:t>
+      </w:r>
+      <w:r>
+        <w:rPr>
+          <w:rFonts w:ascii="Arial" w:eastAsia="Calibri" w:hAnsi="Arial" w:cs="Arial"/>
+          <w:kern w:val="2"/>
+          <w:lang w:val="en-GB"/>
+          <w14:ligatures w14:val="standardContextual"/>
+        </w:rPr>
+        <w:t xml:space="preserve">model can predict on the new unseen data. </w:t>
+      </w:r>
     </w:p>
     <w:p>
       <w:pPr>
@@ -11458,6 +11615,158 @@
     </w:p>
     <w:p>
       <w:pPr>
+        <w:widowControl/>
+        <w:autoSpaceDE/>
+        <w:autoSpaceDN/>
+        <w:spacing w:after="160" w:line="259" w:lineRule="auto"/>
+        <w:ind w:left="720"/>
+        <w:jc w:val="both"/>
+        <w:rPr>
+          <w:rFonts w:ascii="Arial" w:eastAsia="Calibri" w:hAnsi="Arial" w:cs="Arial"/>
+          <w:kern w:val="2"/>
+          <w:sz w:val="20"/>
+          <w:szCs w:val="20"/>
+          <w:lang w:val="en-GB"/>
+          <w14:ligatures w14:val="standardContextual"/>
+        </w:rPr>
+      </w:pPr>
+      <w:r>
+        <w:rPr>
+          <w:rFonts w:ascii="Arial" w:eastAsia="Calibri" w:hAnsi="Arial" w:cs="Arial"/>
+          <w:kern w:val="2"/>
+          <w:sz w:val="20"/>
+          <w:szCs w:val="20"/>
+          <w:lang w:val="en-GB"/>
+          <w14:ligatures w14:val="standardContextual"/>
+        </w:rPr>
+        <w:t>Test loss: 0.06154175475239754</w:t>
+      </w:r>
+    </w:p>
+    <w:p>
+      <w:pPr>
+        <w:widowControl/>
+        <w:autoSpaceDE/>
+        <w:autoSpaceDN/>
+        <w:spacing w:after="160" w:line="259" w:lineRule="auto"/>
+        <w:ind w:left="720"/>
+        <w:jc w:val="both"/>
+        <w:rPr>
+          <w:rFonts w:ascii="Arial" w:eastAsia="Calibri" w:hAnsi="Arial" w:cs="Arial"/>
+          <w:kern w:val="2"/>
+          <w:sz w:val="20"/>
+          <w:szCs w:val="20"/>
+          <w:lang w:val="en-GB"/>
+          <w14:ligatures w14:val="standardContextual"/>
+        </w:rPr>
+      </w:pPr>
+      <w:r>
+        <w:rPr>
+          <w:rFonts w:ascii="Arial" w:eastAsia="Calibri" w:hAnsi="Arial" w:cs="Arial"/>
+          <w:kern w:val="2"/>
+          <w:sz w:val="20"/>
+          <w:szCs w:val="20"/>
+          <w:lang w:val="en-GB"/>
+          <w14:ligatures w14:val="standardContextual"/>
+        </w:rPr>
+        <w:t>0.9891499876976013</w:t>
+      </w:r>
+    </w:p>
+    <w:p>
+      <w:pPr>
+        <w:widowControl/>
+        <w:autoSpaceDE/>
+        <w:autoSpaceDN/>
+        <w:spacing w:after="160" w:line="259" w:lineRule="auto"/>
+        <w:ind w:left="720"/>
+        <w:jc w:val="both"/>
+        <w:rPr>
+          <w:rFonts w:ascii="Arial" w:eastAsia="Calibri" w:hAnsi="Arial" w:cs="Arial"/>
+          <w:kern w:val="2"/>
+          <w:sz w:val="20"/>
+          <w:szCs w:val="20"/>
+          <w:lang w:val="en-GB"/>
+          <w14:ligatures w14:val="standardContextual"/>
+        </w:rPr>
+      </w:pPr>
+      <w:r>
+        <w:rPr>
+          <w:rFonts w:ascii="Arial" w:eastAsia="Calibri" w:hAnsi="Arial" w:cs="Arial"/>
+          <w:kern w:val="2"/>
+          <w:sz w:val="20"/>
+          <w:szCs w:val="20"/>
+          <w:lang w:val="en-GB"/>
+          <w14:ligatures w14:val="standardContextual"/>
+        </w:rPr>
+        <w:t>0.9892500042915344</w:t>
+      </w:r>
+    </w:p>
+    <w:p>
+      <w:pPr>
+        <w:widowControl/>
+        <w:autoSpaceDE/>
+        <w:autoSpaceDN/>
+        <w:spacing w:after="160" w:line="259" w:lineRule="auto"/>
+        <w:ind w:left="720"/>
+        <w:jc w:val="both"/>
+        <w:rPr>
+          <w:rFonts w:ascii="Arial" w:eastAsia="Calibri" w:hAnsi="Arial" w:cs="Arial"/>
+          <w:kern w:val="2"/>
+          <w:sz w:val="20"/>
+          <w:szCs w:val="20"/>
+          <w:lang w:val="en-GB"/>
+          <w14:ligatures w14:val="standardContextual"/>
+        </w:rPr>
+      </w:pPr>
+      <w:r>
+        <w:rPr>
+          <w:rFonts w:ascii="Arial" w:eastAsia="Calibri" w:hAnsi="Arial" w:cs="Arial"/>
+          <w:kern w:val="2"/>
+          <w:sz w:val="20"/>
+          <w:szCs w:val="20"/>
+          <w:lang w:val="en-GB"/>
+          <w14:ligatures w14:val="standardContextual"/>
+        </w:rPr>
+        <w:t>0.9894999861717224</w:t>
+      </w:r>
+    </w:p>
+    <w:p>
+      <w:pPr>
+        <w:widowControl/>
+        <w:tabs>
+          <w:tab w:val="left" w:pos="6308"/>
+        </w:tabs>
+        <w:autoSpaceDE/>
+        <w:autoSpaceDN/>
+        <w:spacing w:after="160" w:line="259" w:lineRule="auto"/>
+        <w:jc w:val="both"/>
+        <w:rPr>
+          <w:rFonts w:ascii="Arial" w:eastAsia="Calibri" w:hAnsi="Arial" w:cs="Arial"/>
+          <w:kern w:val="2"/>
+          <w:lang w:val="en-GB"/>
+          <w14:ligatures w14:val="standardContextual"/>
+        </w:rPr>
+      </w:pPr>
+    </w:p>
+    <w:p>
+      <w:pPr>
+        <w:widowControl/>
+        <w:tabs>
+          <w:tab w:val="left" w:pos="6308"/>
+        </w:tabs>
+        <w:autoSpaceDE/>
+        <w:autoSpaceDN/>
+        <w:spacing w:after="160" w:line="259" w:lineRule="auto"/>
+        <w:jc w:val="both"/>
+        <w:rPr>
+          <w:rFonts w:ascii="Arial" w:eastAsia="Calibri" w:hAnsi="Arial" w:cs="Arial"/>
+          <w:kern w:val="2"/>
+          <w:lang w:val="en-GB"/>
+          <w14:ligatures w14:val="standardContextual"/>
+        </w:rPr>
+      </w:pPr>
+    </w:p>
+    <w:p>
+      <w:pPr>
         <w:keepNext/>
         <w:keepLines/>
         <w:widowControl/>
@@ -11484,9 +11793,28 @@
           <w14:ligatures w14:val="standardContextual"/>
         </w:rPr>
         <w:lastRenderedPageBreak/>
-        <w:t>Visualization</w:t>
-      </w:r>
-      <w:bookmarkEnd w:id="22"/>
+        <w:t>Save the tuned model</w:t>
+      </w:r>
+      <w:r>
+        <w:rPr>
+          <w:rFonts w:ascii="Arial" w:eastAsia="Times New Roman" w:hAnsi="Arial" w:cs="Arial"/>
+          <w:color w:val="1F3763"/>
+          <w:kern w:val="2"/>
+          <w:lang w:val="en-GB"/>
+          <w14:ligatures w14:val="standardContextual"/>
+        </w:rPr>
+        <w:t xml:space="preserve"> and load</w:t>
+      </w:r>
+      <w:r>
+        <w:rPr>
+          <w:rFonts w:ascii="Arial" w:eastAsia="Times New Roman" w:hAnsi="Arial" w:cs="Arial"/>
+          <w:color w:val="1F3763"/>
+          <w:kern w:val="2"/>
+          <w:lang w:val="en-GB"/>
+          <w14:ligatures w14:val="standardContextual"/>
+        </w:rPr>
+        <w:t xml:space="preserve"> to predict on test image</w:t>
+      </w:r>
     </w:p>
     <w:p>
       <w:pPr>
@@ -11531,17 +11859,63 @@
           <w:lang w:val="en-GB"/>
           <w14:ligatures w14:val="standardContextual"/>
         </w:rPr>
-        <w:t xml:space="preserve">We </w:t>
-      </w:r>
-      <w:r>
-        <w:rPr>
-          <w:rFonts w:ascii="Arial" w:eastAsia="Times New Roman" w:hAnsi="Arial" w:cs="Arial"/>
-          <w:kern w:val="2"/>
-          <w:lang w:val="en-GB"/>
-          <w14:ligatures w14:val="standardContextual"/>
-        </w:rPr>
-        <w:t xml:space="preserve">visualize the results </w:t>
-      </w:r>
+        <w:t xml:space="preserve">To </w:t>
+      </w:r>
+      <w:r>
+        <w:rPr>
+          <w:rFonts w:ascii="Arial" w:eastAsia="Times New Roman" w:hAnsi="Arial" w:cs="Arial"/>
+          <w:kern w:val="2"/>
+          <w:lang w:val="en-GB"/>
+          <w14:ligatures w14:val="standardContextual"/>
+        </w:rPr>
+        <w:t>know whether</w:t>
+      </w:r>
+      <w:r>
+        <w:rPr>
+          <w:rFonts w:ascii="Arial" w:eastAsia="Times New Roman" w:hAnsi="Arial" w:cs="Arial"/>
+          <w:kern w:val="2"/>
+          <w:lang w:val="en-GB"/>
+          <w14:ligatures w14:val="standardContextual"/>
+        </w:rPr>
+        <w:t xml:space="preserve"> the trained model </w:t>
+      </w:r>
+      <w:r>
+        <w:rPr>
+          <w:rFonts w:ascii="Arial" w:eastAsia="Times New Roman" w:hAnsi="Arial" w:cs="Arial"/>
+          <w:kern w:val="2"/>
+          <w:lang w:val="en-GB"/>
+          <w14:ligatures w14:val="standardContextual"/>
+        </w:rPr>
+        <w:t xml:space="preserve">capable of </w:t>
+      </w:r>
+      <w:r>
+        <w:rPr>
+          <w:rFonts w:ascii="Arial" w:eastAsia="Times New Roman" w:hAnsi="Arial" w:cs="Arial"/>
+          <w:kern w:val="2"/>
+          <w:lang w:val="en-GB"/>
+          <w14:ligatures w14:val="standardContextual"/>
+        </w:rPr>
+        <w:t>making predictions on test images</w:t>
+      </w:r>
+      <w:r>
+        <w:rPr>
+          <w:rFonts w:ascii="Arial" w:eastAsia="Times New Roman" w:hAnsi="Arial" w:cs="Arial"/>
+          <w:kern w:val="2"/>
+          <w:lang w:val="en-GB"/>
+          <w14:ligatures w14:val="standardContextual"/>
+        </w:rPr>
+        <w:t>, a</w:t>
+      </w:r>
+      <w:r>
+        <w:rPr>
+          <w:rFonts w:ascii="Arial" w:eastAsia="Times New Roman" w:hAnsi="Arial" w:cs="Arial"/>
+          <w:kern w:val="2"/>
+          <w:lang w:val="en-GB"/>
+          <w14:ligatures w14:val="standardContextual"/>
+        </w:rPr>
+        <w:t xml:space="preserve">fter tuning and training the model, we save it to a file using </w:t>
+      </w:r>
+      <w:proofErr w:type="spellStart"/>
       <w:proofErr w:type="gramStart"/>
       <w:r>
         <w:rPr>
@@ -11550,8 +11924,9 @@
           <w:lang w:val="en-GB"/>
           <w14:ligatures w14:val="standardContextual"/>
         </w:rPr>
-        <w:t>using  classification</w:t>
-      </w:r>
+        <w:t>the.keras</w:t>
+      </w:r>
+      <w:proofErr w:type="spellEnd"/>
       <w:proofErr w:type="gramEnd"/>
       <w:r>
         <w:rPr>
@@ -11560,36 +11935,7 @@
           <w:lang w:val="en-GB"/>
           <w14:ligatures w14:val="standardContextual"/>
         </w:rPr>
-        <w:t xml:space="preserve"> report, confusion matrix heatmaps, feature maps, </w:t>
-      </w:r>
-      <w:proofErr w:type="spellStart"/>
-      <w:r>
-        <w:rPr>
-          <w:rFonts w:ascii="Arial" w:eastAsia="Times New Roman" w:hAnsi="Arial" w:cs="Arial"/>
-          <w:kern w:val="2"/>
-          <w:lang w:val="en-GB"/>
-          <w14:ligatures w14:val="standardContextual"/>
-        </w:rPr>
-        <w:t>Pydot</w:t>
-      </w:r>
-      <w:proofErr w:type="spellEnd"/>
-      <w:r>
-        <w:rPr>
-          <w:rFonts w:ascii="Arial" w:eastAsia="Times New Roman" w:hAnsi="Arial" w:cs="Arial"/>
-          <w:kern w:val="2"/>
-          <w:lang w:val="en-GB"/>
-          <w14:ligatures w14:val="standardContextual"/>
-        </w:rPr>
-        <w:t>, saliency maps, Grad-CAM, Deep Dream Visualization, and Guided Back Propagation Saliency maps</w:t>
-      </w:r>
-      <w:r>
-        <w:rPr>
-          <w:rFonts w:ascii="Arial" w:eastAsia="Times New Roman" w:hAnsi="Arial" w:cs="Arial"/>
-          <w:kern w:val="2"/>
-          <w:lang w:val="en-GB"/>
-          <w14:ligatures w14:val="standardContextual"/>
-        </w:rPr>
-        <w:t>.</w:t>
+        <w:t xml:space="preserve"> format. </w:t>
       </w:r>
     </w:p>
     <w:p>
@@ -11600,6 +11946,472 @@
         <w:autoSpaceDE/>
         <w:autoSpaceDN/>
         <w:spacing w:before="40" w:line="259" w:lineRule="auto"/>
+        <w:jc w:val="both"/>
+        <w:outlineLvl w:val="2"/>
+        <w:rPr>
+          <w:rFonts w:ascii="Arial" w:eastAsia="Times New Roman" w:hAnsi="Arial" w:cs="Arial"/>
+          <w:kern w:val="2"/>
+          <w:lang w:val="en-GB"/>
+          <w14:ligatures w14:val="standardContextual"/>
+        </w:rPr>
+      </w:pPr>
+      <w:r>
+        <w:rPr>
+          <w:rFonts w:ascii="Arial" w:eastAsia="Times New Roman" w:hAnsi="Arial" w:cs="Arial"/>
+          <w:kern w:val="2"/>
+          <w:lang w:val="en-GB"/>
+          <w14:ligatures w14:val="standardContextual"/>
+        </w:rPr>
+        <w:t>T</w:t>
+      </w:r>
+      <w:r>
+        <w:rPr>
+          <w:rFonts w:ascii="Arial" w:eastAsia="Times New Roman" w:hAnsi="Arial" w:cs="Arial"/>
+          <w:kern w:val="2"/>
+          <w:lang w:val="en-GB"/>
+          <w14:ligatures w14:val="standardContextual"/>
+        </w:rPr>
+        <w:t xml:space="preserve">o make predictions, we load the saved model </w:t>
+      </w:r>
+      <w:r>
+        <w:rPr>
+          <w:rFonts w:ascii="Arial" w:eastAsia="Times New Roman" w:hAnsi="Arial" w:cs="Arial"/>
+          <w:kern w:val="2"/>
+          <w:lang w:val="en-GB"/>
+          <w14:ligatures w14:val="standardContextual"/>
+        </w:rPr>
+        <w:t xml:space="preserve">and </w:t>
+      </w:r>
+      <w:r>
+        <w:rPr>
+          <w:rFonts w:ascii="Arial" w:eastAsia="Times New Roman" w:hAnsi="Arial" w:cs="Arial"/>
+          <w:kern w:val="2"/>
+          <w:lang w:val="en-GB"/>
+          <w14:ligatures w14:val="standardContextual"/>
+        </w:rPr>
+        <w:t>use it to make predictions on individual images from the test set.</w:t>
+      </w:r>
+    </w:p>
+    <w:p>
+      <w:pPr>
+        <w:keepNext/>
+        <w:keepLines/>
+        <w:widowControl/>
+        <w:autoSpaceDE/>
+        <w:autoSpaceDN/>
+        <w:spacing w:before="40" w:line="259" w:lineRule="auto"/>
+        <w:jc w:val="both"/>
+        <w:outlineLvl w:val="2"/>
+        <w:rPr>
+          <w:rFonts w:ascii="Arial" w:eastAsia="Times New Roman" w:hAnsi="Arial" w:cs="Arial"/>
+          <w:kern w:val="2"/>
+          <w:lang w:val="en-GB"/>
+          <w14:ligatures w14:val="standardContextual"/>
+        </w:rPr>
+      </w:pPr>
+    </w:p>
+    <w:p>
+      <w:pPr>
+        <w:keepNext/>
+        <w:keepLines/>
+        <w:widowControl/>
+        <w:autoSpaceDE/>
+        <w:autoSpaceDN/>
+        <w:spacing w:before="40" w:line="259" w:lineRule="auto"/>
+        <w:jc w:val="both"/>
+        <w:outlineLvl w:val="2"/>
+        <w:rPr>
+          <w:rFonts w:ascii="Arial" w:eastAsia="Times New Roman" w:hAnsi="Arial" w:cs="Arial"/>
+          <w:kern w:val="2"/>
+          <w:lang w:val="en-GB"/>
+          <w14:ligatures w14:val="standardContextual"/>
+        </w:rPr>
+      </w:pPr>
+      <w:r>
+        <w:rPr>
+          <w:rFonts w:ascii="Arial" w:eastAsia="Times New Roman" w:hAnsi="Arial" w:cs="Arial"/>
+          <w:kern w:val="2"/>
+          <w:lang w:val="en-GB"/>
+          <w14:ligatures w14:val="standardContextual"/>
+        </w:rPr>
+        <w:t>The model is designed to make accurate predictions on the test images. By loading the saved model and using it to predict the labels of a test image, we demonstrate its capability to correctly identify the labels.</w:t>
+      </w:r>
+    </w:p>
+    <w:p>
+      <w:pPr>
+        <w:keepNext/>
+        <w:keepLines/>
+        <w:widowControl/>
+        <w:autoSpaceDE/>
+        <w:autoSpaceDN/>
+        <w:spacing w:before="40" w:line="259" w:lineRule="auto"/>
+        <w:jc w:val="both"/>
+        <w:outlineLvl w:val="2"/>
+        <w:rPr>
+          <w:rFonts w:ascii="Arial" w:eastAsia="Times New Roman" w:hAnsi="Arial" w:cs="Arial"/>
+          <w:kern w:val="2"/>
+          <w:lang w:val="en-GB"/>
+          <w14:ligatures w14:val="standardContextual"/>
+        </w:rPr>
+      </w:pPr>
+    </w:p>
+    <w:p>
+      <w:pPr>
+        <w:keepNext/>
+        <w:keepLines/>
+        <w:widowControl/>
+        <w:autoSpaceDE/>
+        <w:autoSpaceDN/>
+        <w:spacing w:before="40" w:line="259" w:lineRule="auto"/>
+        <w:jc w:val="both"/>
+        <w:outlineLvl w:val="2"/>
+        <w:rPr>
+          <w:rFonts w:ascii="Arial" w:eastAsia="Times New Roman" w:hAnsi="Arial" w:cs="Arial"/>
+          <w:b/>
+          <w:bCs/>
+          <w:kern w:val="2"/>
+          <w:lang w:val="en-GB"/>
+          <w14:ligatures w14:val="standardContextual"/>
+        </w:rPr>
+      </w:pPr>
+      <w:r>
+        <w:rPr>
+          <w:rStyle w:val="muitypography-root"/>
+          <w:rFonts w:ascii="Arial" w:hAnsi="Arial" w:cs="Arial"/>
+          <w:b/>
+          <w:bCs/>
+          <w:sz w:val="20"/>
+          <w:szCs w:val="20"/>
+          <w:shd w:val="clear" w:color="auto" w:fill="FFFFFF"/>
+        </w:rPr>
+        <w:t>Figure 10.</w:t>
+      </w:r>
+      <w:r>
+        <w:rPr>
+          <w:rFonts w:ascii="Arial" w:eastAsia="Calibri" w:hAnsi="Arial" w:cs="Arial"/>
+          <w:b/>
+          <w:bCs/>
+          <w:kern w:val="2"/>
+          <w:sz w:val="20"/>
+          <w:szCs w:val="20"/>
+          <w:lang w:val="en-GB"/>
+          <w14:ligatures w14:val="standardContextual"/>
+        </w:rPr>
+        <w:t xml:space="preserve"> </w:t>
+      </w:r>
+      <w:r>
+        <w:rPr>
+          <w:rFonts w:ascii="Arial" w:eastAsia="Times New Roman" w:hAnsi="Arial" w:cs="Arial"/>
+          <w:b/>
+          <w:bCs/>
+          <w:kern w:val="2"/>
+          <w:lang w:val="en-GB"/>
+          <w14:ligatures w14:val="standardContextual"/>
+        </w:rPr>
+        <w:t>Save the tuned model</w:t>
+      </w:r>
+      <w:r>
+        <w:rPr>
+          <w:rFonts w:ascii="Arial" w:eastAsia="Times New Roman" w:hAnsi="Arial" w:cs="Arial"/>
+          <w:b/>
+          <w:bCs/>
+          <w:kern w:val="2"/>
+          <w:lang w:val="en-GB"/>
+          <w14:ligatures w14:val="standardContextual"/>
+        </w:rPr>
+        <w:t xml:space="preserve"> and load</w:t>
+      </w:r>
+      <w:r>
+        <w:rPr>
+          <w:rFonts w:ascii="Arial" w:eastAsia="Times New Roman" w:hAnsi="Arial" w:cs="Arial"/>
+          <w:b/>
+          <w:bCs/>
+          <w:kern w:val="2"/>
+          <w:lang w:val="en-GB"/>
+          <w14:ligatures w14:val="standardContextual"/>
+        </w:rPr>
+        <w:t xml:space="preserve"> to predict on test image</w:t>
+      </w:r>
+    </w:p>
+    <w:p>
+      <w:pPr>
+        <w:keepNext/>
+        <w:keepLines/>
+        <w:widowControl/>
+        <w:autoSpaceDE/>
+        <w:autoSpaceDN/>
+        <w:spacing w:before="40" w:line="259" w:lineRule="auto"/>
+        <w:jc w:val="both"/>
+        <w:outlineLvl w:val="2"/>
+        <w:rPr>
+          <w:rFonts w:ascii="Arial" w:eastAsia="Times New Roman" w:hAnsi="Arial" w:cs="Arial"/>
+          <w:color w:val="1F3763"/>
+          <w:kern w:val="2"/>
+          <w:lang w:val="en-GB"/>
+          <w14:ligatures w14:val="standardContextual"/>
+        </w:rPr>
+      </w:pPr>
+      <w:r>
+        <w:rPr>
+          <w:rFonts w:ascii="Arial" w:eastAsia="Times New Roman" w:hAnsi="Arial" w:cs="Arial"/>
+          <w:noProof/>
+          <w:color w:val="1F3763"/>
+          <w:kern w:val="2"/>
+          <w:lang w:val="en-GB"/>
+        </w:rPr>
+        <w:drawing>
+          <wp:inline distT="0" distB="0" distL="0" distR="0" wp14:anchorId="727D5640" wp14:editId="463892E0">
+            <wp:extent cx="5311734" cy="6130365"/>
+            <wp:effectExtent l="0" t="0" r="3810" b="3810"/>
+            <wp:docPr id="365983213" name="Picture 2"/>
+            <wp:cNvGraphicFramePr>
+              <a:graphicFrameLocks xmlns:a="http://schemas.openxmlformats.org/drawingml/2006/main" noChangeAspect="1"/>
+            </wp:cNvGraphicFramePr>
+            <a:graphic xmlns:a="http://schemas.openxmlformats.org/drawingml/2006/main">
+              <a:graphicData uri="http://schemas.openxmlformats.org/drawingml/2006/picture">
+                <pic:pic xmlns:pic="http://schemas.openxmlformats.org/drawingml/2006/picture">
+                  <pic:nvPicPr>
+                    <pic:cNvPr id="365983213" name="Picture 365983213"/>
+                    <pic:cNvPicPr/>
+                  </pic:nvPicPr>
+                  <pic:blipFill>
+                    <a:blip r:embed="rId19">
+                      <a:extLst>
+                        <a:ext uri="{28A0092B-C50C-407E-A947-70E740481C1C}">
+                          <a14:useLocalDpi xmlns:a14="http://schemas.microsoft.com/office/drawing/2010/main" val="0"/>
+                        </a:ext>
+                      </a:extLst>
+                    </a:blip>
+                    <a:stretch>
+                      <a:fillRect/>
+                    </a:stretch>
+                  </pic:blipFill>
+                  <pic:spPr>
+                    <a:xfrm>
+                      <a:off x="0" y="0"/>
+                      <a:ext cx="5318198" cy="6137825"/>
+                    </a:xfrm>
+                    <a:prstGeom prst="rect">
+                      <a:avLst/>
+                    </a:prstGeom>
+                  </pic:spPr>
+                </pic:pic>
+              </a:graphicData>
+            </a:graphic>
+          </wp:inline>
+        </w:drawing>
+      </w:r>
+    </w:p>
+    <w:p>
+      <w:pPr>
+        <w:keepNext/>
+        <w:keepLines/>
+        <w:widowControl/>
+        <w:autoSpaceDE/>
+        <w:autoSpaceDN/>
+        <w:spacing w:before="40" w:line="259" w:lineRule="auto"/>
+        <w:jc w:val="both"/>
+        <w:outlineLvl w:val="2"/>
+        <w:rPr>
+          <w:rFonts w:ascii="Arial" w:eastAsia="Times New Roman" w:hAnsi="Arial" w:cs="Arial"/>
+          <w:color w:val="1F3763"/>
+          <w:kern w:val="2"/>
+          <w:lang w:val="en-GB"/>
+          <w14:ligatures w14:val="standardContextual"/>
+        </w:rPr>
+      </w:pPr>
+    </w:p>
+    <w:p>
+      <w:pPr>
+        <w:widowControl/>
+        <w:autoSpaceDE/>
+        <w:autoSpaceDN/>
+        <w:spacing w:after="160" w:line="259" w:lineRule="auto"/>
+        <w:jc w:val="both"/>
+        <w:rPr>
+          <w:rFonts w:ascii="Arial" w:eastAsia="Calibri" w:hAnsi="Arial" w:cs="Arial"/>
+          <w:kern w:val="2"/>
+          <w:sz w:val="20"/>
+          <w:szCs w:val="20"/>
+          <w:lang w:val="en-GB"/>
+          <w14:ligatures w14:val="standardContextual"/>
+        </w:rPr>
+      </w:pPr>
+      <w:r>
+        <w:rPr>
+          <w:rFonts w:ascii="Arial" w:eastAsia="Calibri" w:hAnsi="Arial" w:cs="Arial"/>
+          <w:b/>
+          <w:bCs/>
+          <w:kern w:val="2"/>
+          <w:sz w:val="20"/>
+          <w:szCs w:val="20"/>
+          <w:lang w:val="en-ID"/>
+          <w14:ligatures w14:val="standardContextual"/>
+        </w:rPr>
+        <w:t>Source: Own representation.</w:t>
+      </w:r>
+    </w:p>
+    <w:p>
+      <w:pPr>
+        <w:keepNext/>
+        <w:keepLines/>
+        <w:widowControl/>
+        <w:autoSpaceDE/>
+        <w:autoSpaceDN/>
+        <w:spacing w:before="40" w:line="259" w:lineRule="auto"/>
+        <w:jc w:val="both"/>
+        <w:outlineLvl w:val="2"/>
+        <w:rPr>
+          <w:rFonts w:ascii="Arial" w:eastAsia="Times New Roman" w:hAnsi="Arial" w:cs="Arial"/>
+          <w:color w:val="1F3763"/>
+          <w:kern w:val="2"/>
+          <w:lang w:val="en-GB"/>
+          <w14:ligatures w14:val="standardContextual"/>
+        </w:rPr>
+      </w:pPr>
+    </w:p>
+    <w:p>
+      <w:pPr>
+        <w:keepNext/>
+        <w:keepLines/>
+        <w:widowControl/>
+        <w:autoSpaceDE/>
+        <w:autoSpaceDN/>
+        <w:spacing w:before="40" w:line="259" w:lineRule="auto"/>
+        <w:jc w:val="both"/>
+        <w:outlineLvl w:val="2"/>
+        <w:rPr>
+          <w:rFonts w:ascii="Arial" w:eastAsia="Times New Roman" w:hAnsi="Arial" w:cs="Arial"/>
+          <w:color w:val="1F3763"/>
+          <w:kern w:val="2"/>
+          <w:lang w:val="en-GB"/>
+          <w14:ligatures w14:val="standardContextual"/>
+        </w:rPr>
+      </w:pPr>
+      <w:r>
+        <w:rPr>
+          <w:rFonts w:ascii="Arial" w:eastAsia="Times New Roman" w:hAnsi="Arial" w:cs="Arial"/>
+          <w:color w:val="1F3763"/>
+          <w:kern w:val="2"/>
+          <w:lang w:val="en-GB"/>
+          <w14:ligatures w14:val="standardContextual"/>
+        </w:rPr>
+        <w:t>Visualization</w:t>
+      </w:r>
+      <w:bookmarkEnd w:id="22"/>
+    </w:p>
+    <w:p>
+      <w:pPr>
+        <w:keepNext/>
+        <w:keepLines/>
+        <w:widowControl/>
+        <w:autoSpaceDE/>
+        <w:autoSpaceDN/>
+        <w:spacing w:before="40" w:line="259" w:lineRule="auto"/>
+        <w:jc w:val="both"/>
+        <w:outlineLvl w:val="2"/>
+        <w:rPr>
+          <w:rFonts w:ascii="Arial" w:eastAsia="Times New Roman" w:hAnsi="Arial" w:cs="Arial"/>
+          <w:color w:val="1F3763"/>
+          <w:kern w:val="2"/>
+          <w:lang w:val="en-GB"/>
+          <w14:ligatures w14:val="standardContextual"/>
+        </w:rPr>
+      </w:pPr>
+    </w:p>
+    <w:p>
+      <w:pPr>
+        <w:keepNext/>
+        <w:keepLines/>
+        <w:widowControl/>
+        <w:autoSpaceDE/>
+        <w:autoSpaceDN/>
+        <w:spacing w:before="40" w:line="259" w:lineRule="auto"/>
+        <w:jc w:val="both"/>
+        <w:outlineLvl w:val="2"/>
+        <w:rPr>
+          <w:rFonts w:ascii="Arial" w:eastAsia="Times New Roman" w:hAnsi="Arial" w:cs="Arial"/>
+          <w:kern w:val="2"/>
+          <w:lang w:val="en-GB"/>
+          <w14:ligatures w14:val="standardContextual"/>
+        </w:rPr>
+      </w:pPr>
+      <w:r>
+        <w:rPr>
+          <w:rFonts w:ascii="Arial" w:eastAsia="Times New Roman" w:hAnsi="Arial" w:cs="Arial"/>
+          <w:kern w:val="2"/>
+          <w:lang w:val="en-GB"/>
+          <w14:ligatures w14:val="standardContextual"/>
+        </w:rPr>
+        <w:t xml:space="preserve">We </w:t>
+      </w:r>
+      <w:r>
+        <w:rPr>
+          <w:rFonts w:ascii="Arial" w:eastAsia="Times New Roman" w:hAnsi="Arial" w:cs="Arial"/>
+          <w:kern w:val="2"/>
+          <w:lang w:val="en-GB"/>
+          <w14:ligatures w14:val="standardContextual"/>
+        </w:rPr>
+        <w:t xml:space="preserve">visualize the results </w:t>
+      </w:r>
+      <w:proofErr w:type="gramStart"/>
+      <w:r>
+        <w:rPr>
+          <w:rFonts w:ascii="Arial" w:eastAsia="Times New Roman" w:hAnsi="Arial" w:cs="Arial"/>
+          <w:kern w:val="2"/>
+          <w:lang w:val="en-GB"/>
+          <w14:ligatures w14:val="standardContextual"/>
+        </w:rPr>
+        <w:t>using  classification</w:t>
+      </w:r>
+      <w:proofErr w:type="gramEnd"/>
+      <w:r>
+        <w:rPr>
+          <w:rFonts w:ascii="Arial" w:eastAsia="Times New Roman" w:hAnsi="Arial" w:cs="Arial"/>
+          <w:kern w:val="2"/>
+          <w:lang w:val="en-GB"/>
+          <w14:ligatures w14:val="standardContextual"/>
+        </w:rPr>
+        <w:t xml:space="preserve"> report, confusion matrix heatmaps, feature maps, </w:t>
+      </w:r>
+      <w:proofErr w:type="spellStart"/>
+      <w:r>
+        <w:rPr>
+          <w:rFonts w:ascii="Arial" w:eastAsia="Times New Roman" w:hAnsi="Arial" w:cs="Arial"/>
+          <w:kern w:val="2"/>
+          <w:lang w:val="en-GB"/>
+          <w14:ligatures w14:val="standardContextual"/>
+        </w:rPr>
+        <w:t>Pydot</w:t>
+      </w:r>
+      <w:proofErr w:type="spellEnd"/>
+      <w:r>
+        <w:rPr>
+          <w:rFonts w:ascii="Arial" w:eastAsia="Times New Roman" w:hAnsi="Arial" w:cs="Arial"/>
+          <w:kern w:val="2"/>
+          <w:lang w:val="en-GB"/>
+          <w14:ligatures w14:val="standardContextual"/>
+        </w:rPr>
+        <w:t>, saliency maps, Grad-CAM, Deep Dream Visualization, and Guided Back Propagation Saliency maps</w:t>
+      </w:r>
+      <w:r>
+        <w:rPr>
+          <w:rFonts w:ascii="Arial" w:eastAsia="Times New Roman" w:hAnsi="Arial" w:cs="Arial"/>
+          <w:kern w:val="2"/>
+          <w:lang w:val="en-GB"/>
+          <w14:ligatures w14:val="standardContextual"/>
+        </w:rPr>
+        <w:t>.</w:t>
+      </w:r>
+    </w:p>
+    <w:p>
+      <w:pPr>
+        <w:keepNext/>
+        <w:keepLines/>
+        <w:widowControl/>
+        <w:autoSpaceDE/>
+        <w:autoSpaceDN/>
+        <w:spacing w:before="40" w:line="259" w:lineRule="auto"/>
         <w:outlineLvl w:val="3"/>
         <w:rPr>
           <w:rFonts w:ascii="Arial" w:eastAsia="Times New Roman" w:hAnsi="Arial" w:cs="Arial"/>
@@ -11680,7 +12492,7 @@
           <w:szCs w:val="20"/>
           <w:shd w:val="clear" w:color="auto" w:fill="FFFFFF"/>
         </w:rPr>
-        <w:t>0</w:t>
+        <w:t>1</w:t>
       </w:r>
       <w:r>
         <w:rPr>
@@ -11719,6 +12531,19 @@
           <w14:ligatures w14:val="standardContextual"/>
         </w:rPr>
         <w:t>Confusion Matrix for digit 0</w:t>
+      </w:r>
+      <w:r>
+        <w:rPr>
+          <w:rFonts w:ascii="Arial" w:eastAsia="Calibri" w:hAnsi="Arial" w:cs="Arial"/>
+          <w:b/>
+          <w:bCs/>
+          <w:kern w:val="2"/>
+          <w:sz w:val="20"/>
+          <w:szCs w:val="20"/>
+          <w:lang w:val="en-ID"/>
+          <w14:ligatures w14:val="standardContextual"/>
+        </w:rPr>
+        <w:t xml:space="preserve"> </w:t>
       </w:r>
     </w:p>
     <w:p>
@@ -11775,7 +12600,7 @@
                     <pic:cNvPicPr/>
                   </pic:nvPicPr>
                   <pic:blipFill>
-                    <a:blip r:embed="rId19">
+                    <a:blip r:embed="rId20">
                       <a:extLst>
                         <a:ext uri="{28A0092B-C50C-407E-A947-70E740481C1C}">
                           <a14:useLocalDpi xmlns:a14="http://schemas.microsoft.com/office/drawing/2010/main" val="0"/>
@@ -11851,63 +12676,57 @@
         </w:rPr>
         <w:br w:type="page"/>
       </w:r>
-    </w:p>
-    <w:p>
-      <w:pPr>
-        <w:keepNext/>
-        <w:keepLines/>
-        <w:widowControl/>
-        <w:autoSpaceDE/>
-        <w:autoSpaceDN/>
-        <w:spacing w:before="40" w:line="259" w:lineRule="auto"/>
-        <w:outlineLvl w:val="3"/>
-        <w:rPr>
-          <w:rFonts w:ascii="Arial" w:eastAsia="Calibri" w:hAnsi="Arial" w:cs="Arial"/>
+      <w:r>
+        <w:rPr>
+          <w:rStyle w:val="muitypography-root"/>
+          <w:rFonts w:ascii="Arial" w:hAnsi="Arial" w:cs="Arial"/>
           <w:b/>
           <w:bCs/>
-          <w:kern w:val="2"/>
-          <w:sz w:val="18"/>
-          <w:szCs w:val="18"/>
-          <w:lang w:val="en-ID"/>
-          <w14:ligatures w14:val="standardContextual"/>
-        </w:rPr>
-      </w:pPr>
-      <w:r>
-        <w:rPr>
-          <w:rStyle w:val="muitypography-root"/>
-          <w:rFonts w:ascii="Arial" w:hAnsi="Arial" w:cs="Arial"/>
+          <w:sz w:val="20"/>
+          <w:szCs w:val="20"/>
+          <w:shd w:val="clear" w:color="auto" w:fill="FFFFFF"/>
+        </w:rPr>
+        <w:lastRenderedPageBreak/>
+        <w:t>Figure 12.</w:t>
+      </w:r>
+      <w:r>
+        <w:rPr>
+          <w:rFonts w:ascii="Arial" w:eastAsia="Calibri" w:hAnsi="Arial" w:cs="Arial"/>
           <w:b/>
           <w:bCs/>
-          <w:sz w:val="20"/>
-          <w:szCs w:val="20"/>
-          <w:shd w:val="clear" w:color="auto" w:fill="FFFFFF"/>
-        </w:rPr>
-        <w:lastRenderedPageBreak/>
-        <w:t>Figure 1</w:t>
-      </w:r>
-      <w:r>
-        <w:rPr>
-          <w:rStyle w:val="muitypography-root"/>
-          <w:rFonts w:ascii="Arial" w:hAnsi="Arial" w:cs="Arial"/>
+          <w:kern w:val="2"/>
+          <w:sz w:val="20"/>
+          <w:szCs w:val="20"/>
+          <w:lang w:val="en-GB"/>
+          <w14:ligatures w14:val="standardContextual"/>
+        </w:rPr>
+        <w:t xml:space="preserve"> </w:t>
+      </w:r>
+      <w:r>
+        <w:rPr>
+          <w:rFonts w:ascii="Arial" w:eastAsia="Calibri" w:hAnsi="Arial" w:cs="Arial"/>
           <w:b/>
           <w:bCs/>
-          <w:sz w:val="20"/>
-          <w:szCs w:val="20"/>
-          <w:shd w:val="clear" w:color="auto" w:fill="FFFFFF"/>
-        </w:rPr>
-        <w:t>1</w:t>
-      </w:r>
-      <w:r>
-        <w:rPr>
-          <w:rStyle w:val="muitypography-root"/>
-          <w:rFonts w:ascii="Arial" w:hAnsi="Arial" w:cs="Arial"/>
+          <w:kern w:val="2"/>
+          <w:sz w:val="20"/>
+          <w:szCs w:val="20"/>
+          <w:lang w:val="en-ID"/>
+          <w14:ligatures w14:val="standardContextual"/>
+        </w:rPr>
+        <w:t xml:space="preserve">Confusion Matrix for digit </w:t>
+      </w:r>
+      <w:r>
+        <w:rPr>
+          <w:rFonts w:ascii="Arial" w:eastAsia="Calibri" w:hAnsi="Arial" w:cs="Arial"/>
           <w:b/>
           <w:bCs/>
-          <w:sz w:val="20"/>
-          <w:szCs w:val="20"/>
-          <w:shd w:val="clear" w:color="auto" w:fill="FFFFFF"/>
-        </w:rPr>
-        <w:t>.</w:t>
+          <w:kern w:val="2"/>
+          <w:sz w:val="20"/>
+          <w:szCs w:val="20"/>
+          <w:lang w:val="en-ID"/>
+          <w14:ligatures w14:val="standardContextual"/>
+        </w:rPr>
+        <w:t xml:space="preserve">1 and digit </w:t>
       </w:r>
       <w:r>
         <w:rPr>
@@ -11917,34 +12736,14 @@
           <w:kern w:val="2"/>
           <w:sz w:val="20"/>
           <w:szCs w:val="20"/>
-          <w:lang w:val="en-GB"/>
-          <w14:ligatures w14:val="standardContextual"/>
-        </w:rPr>
-        <w:t xml:space="preserve"> </w:t>
-      </w:r>
-      <w:r>
-        <w:rPr>
-          <w:rFonts w:ascii="Arial" w:eastAsia="Calibri" w:hAnsi="Arial" w:cs="Arial"/>
-          <w:b/>
-          <w:bCs/>
-          <w:kern w:val="2"/>
-          <w:sz w:val="20"/>
-          <w:szCs w:val="20"/>
           <w:lang w:val="en-ID"/>
           <w14:ligatures w14:val="standardContextual"/>
         </w:rPr>
-        <w:t xml:space="preserve">Confusion Matrix for digit 1 </w:t>
-      </w:r>
-    </w:p>
-    <w:p>
-      <w:pPr>
-        <w:keepNext/>
-        <w:keepLines/>
-        <w:widowControl/>
-        <w:autoSpaceDE/>
-        <w:autoSpaceDN/>
-        <w:spacing w:before="40" w:line="259" w:lineRule="auto"/>
-        <w:outlineLvl w:val="3"/>
+        <w:t xml:space="preserve">2 </w:t>
+      </w:r>
+    </w:p>
+    <w:p>
+      <w:pPr>
         <w:rPr>
           <w:rFonts w:ascii="Arial" w:eastAsia="Calibri" w:hAnsi="Arial" w:cs="Arial"/>
           <w:kern w:val="2"/>
@@ -11963,6 +12762,8 @@
         <w:rPr>
           <w:rFonts w:ascii="Arial" w:eastAsia="Calibri" w:hAnsi="Arial" w:cs="Arial"/>
           <w:kern w:val="2"/>
+          <w:sz w:val="20"/>
+          <w:szCs w:val="20"/>
           <w:lang w:val="en-GB"/>
           <w14:ligatures w14:val="standardContextual"/>
         </w:rPr>
@@ -11991,7 +12792,7 @@
                     <pic:cNvPicPr/>
                   </pic:nvPicPr>
                   <pic:blipFill>
-                    <a:blip r:embed="rId20">
+                    <a:blip r:embed="rId21">
                       <a:extLst>
                         <a:ext uri="{28A0092B-C50C-407E-A947-70E740481C1C}">
                           <a14:useLocalDpi xmlns:a14="http://schemas.microsoft.com/office/drawing/2010/main" val="0"/>
@@ -12017,23 +12818,6 @@
           </wp:inline>
         </w:drawing>
       </w:r>
-    </w:p>
-    <w:p>
-      <w:pPr>
-        <w:widowControl/>
-        <w:autoSpaceDE/>
-        <w:autoSpaceDN/>
-        <w:spacing w:after="160" w:line="259" w:lineRule="auto"/>
-        <w:jc w:val="both"/>
-        <w:rPr>
-          <w:rFonts w:ascii="Arial" w:eastAsia="Calibri" w:hAnsi="Arial" w:cs="Arial"/>
-          <w:kern w:val="2"/>
-          <w:sz w:val="20"/>
-          <w:szCs w:val="20"/>
-          <w:lang w:val="en-GB"/>
-          <w14:ligatures w14:val="standardContextual"/>
-        </w:rPr>
-      </w:pPr>
       <w:r>
         <w:rPr>
           <w:rFonts w:ascii="Arial" w:eastAsia="Calibri" w:hAnsi="Arial" w:cs="Arial"/>
@@ -12064,63 +12848,6 @@
           <w14:ligatures w14:val="standardContextual"/>
         </w:rPr>
       </w:pPr>
-    </w:p>
-    <w:p>
-      <w:pPr>
-        <w:keepNext/>
-        <w:keepLines/>
-        <w:widowControl/>
-        <w:autoSpaceDE/>
-        <w:autoSpaceDN/>
-        <w:spacing w:before="40" w:line="259" w:lineRule="auto"/>
-        <w:outlineLvl w:val="3"/>
-        <w:rPr>
-          <w:rFonts w:ascii="Arial" w:eastAsia="Calibri" w:hAnsi="Arial" w:cs="Arial"/>
-          <w:kern w:val="2"/>
-          <w:sz w:val="20"/>
-          <w:szCs w:val="20"/>
-          <w:lang w:val="en-GB"/>
-          <w14:ligatures w14:val="standardContextual"/>
-        </w:rPr>
-      </w:pPr>
-      <w:r>
-        <w:rPr>
-          <w:rStyle w:val="muitypography-root"/>
-          <w:rFonts w:ascii="Arial" w:hAnsi="Arial" w:cs="Arial"/>
-          <w:b/>
-          <w:bCs/>
-          <w:sz w:val="20"/>
-          <w:szCs w:val="20"/>
-          <w:shd w:val="clear" w:color="auto" w:fill="FFFFFF"/>
-        </w:rPr>
-        <w:t>Figure 12.</w:t>
-      </w:r>
-      <w:r>
-        <w:rPr>
-          <w:rFonts w:ascii="Arial" w:eastAsia="Calibri" w:hAnsi="Arial" w:cs="Arial"/>
-          <w:b/>
-          <w:bCs/>
-          <w:kern w:val="2"/>
-          <w:sz w:val="20"/>
-          <w:szCs w:val="20"/>
-          <w:lang w:val="en-GB"/>
-          <w14:ligatures w14:val="standardContextual"/>
-        </w:rPr>
-        <w:t xml:space="preserve"> </w:t>
-      </w:r>
-      <w:r>
-        <w:rPr>
-          <w:rFonts w:ascii="Arial" w:eastAsia="Calibri" w:hAnsi="Arial" w:cs="Arial"/>
-          <w:b/>
-          <w:bCs/>
-          <w:kern w:val="2"/>
-          <w:sz w:val="20"/>
-          <w:szCs w:val="20"/>
-          <w:lang w:val="en-ID"/>
-          <w14:ligatures w14:val="standardContextual"/>
-        </w:rPr>
-        <w:t xml:space="preserve">Confusion Matrix for digit 2 </w:t>
-      </w:r>
     </w:p>
     <w:p>
       <w:pPr>
@@ -12175,7 +12902,7 @@
                     <pic:cNvPicPr/>
                   </pic:nvPicPr>
                   <pic:blipFill>
-                    <a:blip r:embed="rId21">
+                    <a:blip r:embed="rId22">
                       <a:extLst>
                         <a:ext uri="{28A0092B-C50C-407E-A947-70E740481C1C}">
                           <a14:useLocalDpi xmlns:a14="http://schemas.microsoft.com/office/drawing/2010/main" val="0"/>
@@ -12271,7 +12998,6 @@
           <w:lang w:val="en-GB"/>
           <w14:ligatures w14:val="standardContextual"/>
         </w:rPr>
-        <w:lastRenderedPageBreak/>
         <w:t xml:space="preserve">The diagonal elements represent the correctly classified ones, with the highest values along the diagonal showing correct predictions. Off-diagonal values show where the model </w:t>
       </w:r>
       <w:r>
@@ -12318,6 +13044,7 @@
           <w:lang w:val="en-GB"/>
           <w14:ligatures w14:val="standardContextual"/>
         </w:rPr>
+        <w:lastRenderedPageBreak/>
         <w:t xml:space="preserve">The model is confused when distinguishing between digits 0 and 3, </w:t>
       </w:r>
       <w:proofErr w:type="gramStart"/>
@@ -12633,7 +13360,7 @@
                     </pic:cNvPicPr>
                   </pic:nvPicPr>
                   <pic:blipFill>
-                    <a:blip r:embed="rId22">
+                    <a:blip r:embed="rId23">
                       <a:extLst>
                         <a:ext uri="{28A0092B-C50C-407E-A947-70E740481C1C}">
                           <a14:useLocalDpi xmlns:a14="http://schemas.microsoft.com/office/drawing/2010/main" val="0"/>
@@ -12825,7 +13552,7 @@
                     </pic:cNvPicPr>
                   </pic:nvPicPr>
                   <pic:blipFill>
-                    <a:blip r:embed="rId23" cstate="print">
+                    <a:blip r:embed="rId24" cstate="print">
                       <a:extLst>
                         <a:ext uri="{28A0092B-C50C-407E-A947-70E740481C1C}">
                           <a14:useLocalDpi xmlns:a14="http://schemas.microsoft.com/office/drawing/2010/main" val="0"/>
@@ -12883,7 +13610,7 @@
                     </pic:cNvPicPr>
                   </pic:nvPicPr>
                   <pic:blipFill>
-                    <a:blip r:embed="rId24" cstate="print">
+                    <a:blip r:embed="rId25" cstate="print">
                       <a:extLst>
                         <a:ext uri="{28A0092B-C50C-407E-A947-70E740481C1C}">
                           <a14:useLocalDpi xmlns:a14="http://schemas.microsoft.com/office/drawing/2010/main" val="0"/>
@@ -12959,7 +13686,7 @@
           <w14:ligatures w14:val="standardContextual"/>
         </w:rPr>
         <w:drawing>
-          <wp:inline distT="0" distB="0" distL="0" distR="0" wp14:anchorId="55448B15" wp14:editId="39B88E3A">
+          <wp:inline distT="0" distB="0" distL="0" distR="0" wp14:anchorId="55448B15" wp14:editId="4E380343">
             <wp:extent cx="5051096" cy="5019675"/>
             <wp:effectExtent l="0" t="0" r="0" b="0"/>
             <wp:docPr id="631533837" name="Picture 5"/>
@@ -12976,7 +13703,7 @@
                     </pic:cNvPicPr>
                   </pic:nvPicPr>
                   <pic:blipFill>
-                    <a:blip r:embed="rId25" cstate="print">
+                    <a:blip r:embed="rId26" cstate="print">
                       <a:extLst>
                         <a:ext uri="{28A0092B-C50C-407E-A947-70E740481C1C}">
                           <a14:useLocalDpi xmlns:a14="http://schemas.microsoft.com/office/drawing/2010/main" val="0"/>
@@ -13401,7 +14128,7 @@
                     <pic:cNvPicPr/>
                   </pic:nvPicPr>
                   <pic:blipFill>
-                    <a:blip r:embed="rId26">
+                    <a:blip r:embed="rId27">
                       <a:extLst>
                         <a:ext uri="{28A0092B-C50C-407E-A947-70E740481C1C}">
                           <a14:useLocalDpi xmlns:a14="http://schemas.microsoft.com/office/drawing/2010/main" val="0"/>
@@ -13779,7 +14506,7 @@
                     </pic:cNvPicPr>
                   </pic:nvPicPr>
                   <pic:blipFill>
-                    <a:blip r:embed="rId27">
+                    <a:blip r:embed="rId28">
                       <a:extLst>
                         <a:ext uri="{28A0092B-C50C-407E-A947-70E740481C1C}">
                           <a14:useLocalDpi xmlns:a14="http://schemas.microsoft.com/office/drawing/2010/main" val="0"/>
@@ -13837,7 +14564,7 @@
                     </pic:cNvPicPr>
                   </pic:nvPicPr>
                   <pic:blipFill>
-                    <a:blip r:embed="rId28">
+                    <a:blip r:embed="rId29">
                       <a:extLst>
                         <a:ext uri="{28A0092B-C50C-407E-A947-70E740481C1C}">
                           <a14:useLocalDpi xmlns:a14="http://schemas.microsoft.com/office/drawing/2010/main" val="0"/>
@@ -13926,7 +14653,7 @@
                     </pic:cNvPicPr>
                   </pic:nvPicPr>
                   <pic:blipFill>
-                    <a:blip r:embed="rId29">
+                    <a:blip r:embed="rId30">
                       <a:extLst>
                         <a:ext uri="{28A0092B-C50C-407E-A947-70E740481C1C}">
                           <a14:useLocalDpi xmlns:a14="http://schemas.microsoft.com/office/drawing/2010/main" val="0"/>
@@ -14333,7 +15060,7 @@
                     </pic:cNvPicPr>
                   </pic:nvPicPr>
                   <pic:blipFill>
-                    <a:blip r:embed="rId30" cstate="print">
+                    <a:blip r:embed="rId31" cstate="print">
                       <a:extLst>
                         <a:ext uri="{28A0092B-C50C-407E-A947-70E740481C1C}">
                           <a14:useLocalDpi xmlns:a14="http://schemas.microsoft.com/office/drawing/2010/main" val="0"/>
@@ -14844,7 +15571,7 @@
                     </pic:cNvPicPr>
                   </pic:nvPicPr>
                   <pic:blipFill>
-                    <a:blip r:embed="rId31" cstate="print">
+                    <a:blip r:embed="rId32" cstate="print">
                       <a:extLst>
                         <a:ext uri="{28A0092B-C50C-407E-A947-70E740481C1C}">
                           <a14:useLocalDpi xmlns:a14="http://schemas.microsoft.com/office/drawing/2010/main" val="0"/>
@@ -15572,7 +16299,7 @@
       </w:r>
     </w:p>
     <w:sectPr>
-      <w:footerReference w:type="default" r:id="rId32"/>
+      <w:footerReference w:type="default" r:id="rId33"/>
       <w:pgSz w:w="11910" w:h="16840" w:code="9"/>
       <w:pgMar w:top="1588" w:right="1134" w:bottom="1134" w:left="1134" w:header="0" w:footer="713" w:gutter="0"/>
       <w:pgNumType w:start="1"/>
@@ -15671,13 +16398,8 @@
                             <w:fldChar w:fldCharType="separate"/>
                           </w:r>
                           <w:r>
-                            <w:t>vii</w:t>
+                            <w:t>viii</w:t>
                           </w:r>
-                          <w:proofErr w:type="spellStart"/>
-                          <w:r>
-                            <w:t>i</w:t>
-                          </w:r>
-                          <w:proofErr w:type="spellEnd"/>
                           <w:r>
                             <w:fldChar w:fldCharType="end"/>
                           </w:r>
@@ -15723,13 +16445,8 @@
                       <w:fldChar w:fldCharType="separate"/>
                     </w:r>
                     <w:r>
-                      <w:t>vii</w:t>
+                      <w:t>viii</w:t>
                     </w:r>
-                    <w:proofErr w:type="spellStart"/>
-                    <w:r>
-                      <w:t>i</w:t>
-                    </w:r>
-                    <w:proofErr w:type="spellEnd"/>
                     <w:r>
                       <w:fldChar w:fldCharType="end"/>
                     </w:r>
@@ -20355,6 +21072,7 @@
   <w:style w:type="character" w:default="1" w:styleId="DefaultParagraphFont">
     <w:name w:val="Default Paragraph Font"/>
     <w:uiPriority w:val="1"/>
+    <w:semiHidden/>
     <w:unhideWhenUsed/>
   </w:style>
   <w:style w:type="table" w:default="1" w:styleId="TableNormal">

</xml_diff>

<commit_message>
Update Normalized Confusion Matrix Classification Report
</commit_message>
<xml_diff>
--- a/assignment_combined/202370140_202410472_project_report.docx
+++ b/assignment_combined/202370140_202410472_project_report.docx
@@ -1,6 +1,6 @@
 
 <file path=word/document.xml><?xml version="1.0" encoding="utf-8"?>
-<w:document xmlns:wpc="http://schemas.microsoft.com/office/word/2010/wordprocessingCanvas" xmlns:cx="http://schemas.microsoft.com/office/drawing/2014/chartex" xmlns:cx1="http://schemas.microsoft.com/office/drawing/2015/9/8/chartex" xmlns:cx2="http://schemas.microsoft.com/office/drawing/2015/10/21/chartex" xmlns:cx3="http://schemas.microsoft.com/office/drawing/2016/5/9/chartex" xmlns:cx4="http://schemas.microsoft.com/office/drawing/2016/5/10/chartex" xmlns:cx5="http://schemas.microsoft.com/office/drawing/2016/5/11/chartex" xmlns:cx6="http://schemas.microsoft.com/office/drawing/2016/5/12/chartex" xmlns:cx7="http://schemas.microsoft.com/office/drawing/2016/5/13/chartex" xmlns:cx8="http://schemas.microsoft.com/office/drawing/2016/5/14/chartex" xmlns:mc="http://schemas.openxmlformats.org/markup-compatibility/2006" xmlns:aink="http://schemas.microsoft.com/office/drawing/2016/ink" xmlns:am3d="http://schemas.microsoft.com/office/drawing/2017/model3d" xmlns:o="urn:schemas-microsoft-com:office:office" xmlns:r="http://schemas.openxmlformats.org/officeDocument/2006/relationships" xmlns:m="http://schemas.openxmlformats.org/officeDocument/2006/math" xmlns:v="urn:schemas-microsoft-com:vml" xmlns:wp14="http://schemas.microsoft.com/office/word/2010/wordprocessingDrawing" xmlns:wp="http://schemas.openxmlformats.org/drawingml/2006/wordprocessingDrawing" xmlns:w10="urn:schemas-microsoft-com:office:word" xmlns:w="http://schemas.openxmlformats.org/wordprocessingml/2006/main" xmlns:w14="http://schemas.microsoft.com/office/word/2010/wordml" xmlns:w15="http://schemas.microsoft.com/office/word/2012/wordml" xmlns:w16cex="http://schemas.microsoft.com/office/word/2018/wordml/cex" xmlns:w16cid="http://schemas.microsoft.com/office/word/2016/wordml/cid" xmlns:w16="http://schemas.microsoft.com/office/word/2018/wordml" xmlns:w16sdtdh="http://schemas.microsoft.com/office/word/2020/wordml/sdtdatahash" xmlns:w16se="http://schemas.microsoft.com/office/word/2015/wordml/symex" xmlns:wpg="http://schemas.microsoft.com/office/word/2010/wordprocessingGroup" xmlns:wpi="http://schemas.microsoft.com/office/word/2010/wordprocessingInk" xmlns:wne="http://schemas.microsoft.com/office/word/2006/wordml" xmlns:wps="http://schemas.microsoft.com/office/word/2010/wordprocessingShape" mc:Ignorable="w14 w15 w16se w16cid w16 w16cex w16sdtdh wp14">
+<w:document xmlns:wpc="http://schemas.microsoft.com/office/word/2010/wordprocessingCanvas" xmlns:cx="http://schemas.microsoft.com/office/drawing/2014/chartex" xmlns:cx1="http://schemas.microsoft.com/office/drawing/2015/9/8/chartex" xmlns:cx2="http://schemas.microsoft.com/office/drawing/2015/10/21/chartex" xmlns:cx3="http://schemas.microsoft.com/office/drawing/2016/5/9/chartex" xmlns:cx4="http://schemas.microsoft.com/office/drawing/2016/5/10/chartex" xmlns:cx5="http://schemas.microsoft.com/office/drawing/2016/5/11/chartex" xmlns:cx6="http://schemas.microsoft.com/office/drawing/2016/5/12/chartex" xmlns:cx7="http://schemas.microsoft.com/office/drawing/2016/5/13/chartex" xmlns:cx8="http://schemas.microsoft.com/office/drawing/2016/5/14/chartex" xmlns:mc="http://schemas.openxmlformats.org/markup-compatibility/2006" xmlns:aink="http://schemas.microsoft.com/office/drawing/2016/ink" xmlns:am3d="http://schemas.microsoft.com/office/drawing/2017/model3d" xmlns:o="urn:schemas-microsoft-com:office:office" xmlns:oel="http://schemas.microsoft.com/office/2019/extlst" xmlns:r="http://schemas.openxmlformats.org/officeDocument/2006/relationships" xmlns:m="http://schemas.openxmlformats.org/officeDocument/2006/math" xmlns:v="urn:schemas-microsoft-com:vml" xmlns:wp14="http://schemas.microsoft.com/office/word/2010/wordprocessingDrawing" xmlns:wp="http://schemas.openxmlformats.org/drawingml/2006/wordprocessingDrawing" xmlns:w10="urn:schemas-microsoft-com:office:word" xmlns:w="http://schemas.openxmlformats.org/wordprocessingml/2006/main" xmlns:w14="http://schemas.microsoft.com/office/word/2010/wordml" xmlns:w15="http://schemas.microsoft.com/office/word/2012/wordml" xmlns:w16cex="http://schemas.microsoft.com/office/word/2018/wordml/cex" xmlns:w16cid="http://schemas.microsoft.com/office/word/2016/wordml/cid" xmlns:w16="http://schemas.microsoft.com/office/word/2018/wordml" xmlns:w16du="http://schemas.microsoft.com/office/word/2023/wordml/word16du" xmlns:w16sdtdh="http://schemas.microsoft.com/office/word/2020/wordml/sdtdatahash" xmlns:w16se="http://schemas.microsoft.com/office/word/2015/wordml/symex" xmlns:wpg="http://schemas.microsoft.com/office/word/2010/wordprocessingGroup" xmlns:wpi="http://schemas.microsoft.com/office/word/2010/wordprocessingInk" xmlns:wne="http://schemas.microsoft.com/office/word/2006/wordml" xmlns:wps="http://schemas.microsoft.com/office/word/2010/wordprocessingShape" mc:Ignorable="w14 w15 w16se w16cid w16 w16cex w16sdtdh w16du wp14">
   <w:body>
     <w:p>
       <w:pPr>
@@ -8427,7 +8427,25 @@
           <w:lang w:val="en-GB"/>
           <w14:ligatures w14:val="standardContextual"/>
         </w:rPr>
-        <w:t>as the loss function achieved high accuracy (around 95%) and loss (around 1.00), indicating no underfitting or overfitting.</w:t>
+        <w:t>as the loss function achieved high accuracy</w:t>
+      </w:r>
+      <w:r>
+        <w:rPr>
+          <w:rFonts w:ascii="Arial" w:eastAsia="Calibri" w:hAnsi="Arial" w:cs="Arial"/>
+          <w:kern w:val="2"/>
+          <w:lang w:val="en-GB"/>
+          <w14:ligatures w14:val="standardContextual"/>
+        </w:rPr>
+        <w:t xml:space="preserve">, </w:t>
+      </w:r>
+      <w:r>
+        <w:rPr>
+          <w:rFonts w:ascii="Arial" w:eastAsia="Calibri" w:hAnsi="Arial" w:cs="Arial"/>
+          <w:kern w:val="2"/>
+          <w:lang w:val="en-GB"/>
+          <w14:ligatures w14:val="standardContextual"/>
+        </w:rPr>
+        <w:t>indicating no underfitting or overfitting.</w:t>
       </w:r>
     </w:p>
     <w:p>
@@ -8762,6 +8780,107 @@
     </w:p>
     <w:p>
       <w:pPr>
+        <w:rPr>
+          <w:rFonts w:ascii="Arial" w:eastAsia="Calibri" w:hAnsi="Arial" w:cs="Arial"/>
+          <w:kern w:val="2"/>
+          <w:lang w:val="en-GB"/>
+          <w14:ligatures w14:val="standardContextual"/>
+        </w:rPr>
+      </w:pPr>
+      <w:r>
+        <w:rPr>
+          <w:rFonts w:ascii="Arial" w:eastAsia="Calibri" w:hAnsi="Arial" w:cs="Arial"/>
+          <w:kern w:val="2"/>
+          <w:lang w:val="en-GB"/>
+          <w14:ligatures w14:val="standardContextual"/>
+        </w:rPr>
+        <w:br w:type="page"/>
+      </w:r>
+    </w:p>
+    <w:p>
+      <w:pPr>
+        <w:widowControl/>
+        <w:autoSpaceDE/>
+        <w:autoSpaceDN/>
+        <w:spacing w:after="160" w:line="259" w:lineRule="auto"/>
+        <w:jc w:val="both"/>
+        <w:rPr>
+          <w:rFonts w:ascii="Arial" w:eastAsia="Calibri" w:hAnsi="Arial" w:cs="Arial"/>
+          <w:kern w:val="2"/>
+          <w:lang w:val="en-GB"/>
+          <w14:ligatures w14:val="standardContextual"/>
+        </w:rPr>
+      </w:pPr>
+      <w:r>
+        <w:rPr>
+          <w:rFonts w:ascii="Arial" w:eastAsia="Calibri" w:hAnsi="Arial" w:cs="Arial"/>
+          <w:kern w:val="2"/>
+          <w:lang w:val="en-GB"/>
+          <w14:ligatures w14:val="standardContextual"/>
+        </w:rPr>
+        <w:lastRenderedPageBreak/>
+        <w:t xml:space="preserve">Switching to </w:t>
+      </w:r>
+      <w:r>
+        <w:rPr>
+          <w:rFonts w:ascii="Arial" w:eastAsia="Calibri" w:hAnsi="Arial" w:cs="Arial"/>
+          <w:b/>
+          <w:bCs/>
+          <w:kern w:val="2"/>
+          <w:lang w:val="en-GB"/>
+          <w14:ligatures w14:val="standardContextual"/>
+        </w:rPr>
+        <w:t xml:space="preserve">Sigmoid activation and </w:t>
+      </w:r>
+      <w:r>
+        <w:rPr>
+          <w:rFonts w:ascii="Arial" w:eastAsia="Calibri" w:hAnsi="Arial" w:cs="Arial"/>
+          <w:b/>
+          <w:bCs/>
+          <w:kern w:val="2"/>
+          <w:lang w:val="en-GB"/>
+          <w14:ligatures w14:val="standardContextual"/>
+        </w:rPr>
+        <w:t>B</w:t>
+      </w:r>
+      <w:r>
+        <w:rPr>
+          <w:rFonts w:ascii="Arial" w:eastAsia="Calibri" w:hAnsi="Arial" w:cs="Arial"/>
+          <w:b/>
+          <w:bCs/>
+          <w:kern w:val="2"/>
+          <w:lang w:val="en-GB"/>
+          <w14:ligatures w14:val="standardContextual"/>
+        </w:rPr>
+        <w:t>inary cross entropy</w:t>
+      </w:r>
+      <w:r>
+        <w:rPr>
+          <w:rFonts w:ascii="Arial" w:eastAsia="Calibri" w:hAnsi="Arial" w:cs="Arial"/>
+          <w:kern w:val="2"/>
+          <w:lang w:val="en-GB"/>
+          <w14:ligatures w14:val="standardContextual"/>
+        </w:rPr>
+        <w:t xml:space="preserve"> as the loss function reduced losses (around 0.3), but lowered accuracy. </w:t>
+      </w:r>
+    </w:p>
+    <w:p>
+      <w:pPr>
+        <w:widowControl/>
+        <w:autoSpaceDE/>
+        <w:autoSpaceDN/>
+        <w:spacing w:after="160" w:line="259" w:lineRule="auto"/>
+        <w:jc w:val="both"/>
+        <w:rPr>
+          <w:rFonts w:ascii="Arial" w:eastAsia="Calibri" w:hAnsi="Arial" w:cs="Arial"/>
+          <w:kern w:val="2"/>
+          <w:lang w:val="en-GB"/>
+          <w14:ligatures w14:val="standardContextual"/>
+        </w:rPr>
+      </w:pPr>
+    </w:p>
+    <w:p>
+      <w:pPr>
         <w:widowControl/>
         <w:shd w:val="clear" w:color="auto" w:fill="FFFFFF"/>
         <w:tabs>
@@ -8786,7 +8905,6 @@
         <w:autoSpaceDE/>
         <w:autoSpaceDN/>
         <w:spacing w:line="244" w:lineRule="atLeast"/>
-        <w:ind w:left="720"/>
         <w:jc w:val="both"/>
         <w:rPr>
           <w:rFonts w:ascii="Arial" w:eastAsia="Calibri" w:hAnsi="Arial" w:cs="Arial"/>
@@ -8799,144 +8917,130 @@
       </w:pPr>
       <w:r>
         <w:rPr>
-          <w:rFonts w:ascii="Arial" w:eastAsia="Calibri" w:hAnsi="Arial" w:cs="Arial"/>
-          <w:kern w:val="2"/>
-          <w:sz w:val="20"/>
-          <w:szCs w:val="20"/>
-          <w:lang w:val="en-GB"/>
-          <w14:ligatures w14:val="standardContextual"/>
-        </w:rPr>
-        <w:t>Test loss: 1.0049712657928467</w:t>
-      </w:r>
-    </w:p>
-    <w:p>
-      <w:pPr>
-        <w:widowControl/>
-        <w:shd w:val="clear" w:color="auto" w:fill="FFFFFF"/>
-        <w:tabs>
-          <w:tab w:val="left" w:pos="916"/>
-          <w:tab w:val="left" w:pos="1832"/>
-          <w:tab w:val="left" w:pos="2748"/>
-          <w:tab w:val="left" w:pos="3664"/>
-          <w:tab w:val="left" w:pos="4580"/>
-          <w:tab w:val="left" w:pos="5496"/>
-          <w:tab w:val="left" w:pos="6412"/>
-          <w:tab w:val="left" w:pos="7328"/>
-          <w:tab w:val="left" w:pos="8244"/>
-          <w:tab w:val="left" w:pos="9160"/>
-          <w:tab w:val="left" w:pos="10076"/>
-          <w:tab w:val="left" w:pos="10992"/>
-          <w:tab w:val="left" w:pos="11908"/>
-          <w:tab w:val="left" w:pos="12824"/>
-          <w:tab w:val="left" w:pos="13740"/>
-          <w:tab w:val="left" w:pos="14656"/>
-        </w:tabs>
-        <w:wordWrap w:val="0"/>
-        <w:autoSpaceDE/>
-        <w:autoSpaceDN/>
-        <w:spacing w:line="244" w:lineRule="atLeast"/>
-        <w:ind w:left="720"/>
-        <w:jc w:val="both"/>
-        <w:rPr>
-          <w:rFonts w:ascii="Arial" w:eastAsia="Calibri" w:hAnsi="Arial" w:cs="Arial"/>
-          <w:kern w:val="2"/>
-          <w:sz w:val="20"/>
-          <w:szCs w:val="20"/>
-          <w:lang w:val="en-GB"/>
-          <w14:ligatures w14:val="standardContextual"/>
-        </w:rPr>
-      </w:pPr>
-      <w:r>
-        <w:rPr>
-          <w:rFonts w:ascii="Arial" w:eastAsia="Calibri" w:hAnsi="Arial" w:cs="Arial"/>
-          <w:kern w:val="2"/>
-          <w:sz w:val="20"/>
-          <w:szCs w:val="20"/>
-          <w:lang w:val="en-GB"/>
-          <w14:ligatures w14:val="standardContextual"/>
-        </w:rPr>
-        <w:t>Test accuracy for digit_0: 0.9526000022888184</w:t>
-      </w:r>
-    </w:p>
-    <w:p>
-      <w:pPr>
-        <w:widowControl/>
-        <w:shd w:val="clear" w:color="auto" w:fill="FFFFFF"/>
-        <w:tabs>
-          <w:tab w:val="left" w:pos="916"/>
-          <w:tab w:val="left" w:pos="1832"/>
-          <w:tab w:val="left" w:pos="2748"/>
-          <w:tab w:val="left" w:pos="3664"/>
-          <w:tab w:val="left" w:pos="4580"/>
-          <w:tab w:val="left" w:pos="5496"/>
-          <w:tab w:val="left" w:pos="6412"/>
-          <w:tab w:val="left" w:pos="7328"/>
-          <w:tab w:val="left" w:pos="8244"/>
-          <w:tab w:val="left" w:pos="9160"/>
-          <w:tab w:val="left" w:pos="10076"/>
-          <w:tab w:val="left" w:pos="10992"/>
-          <w:tab w:val="left" w:pos="11908"/>
-          <w:tab w:val="left" w:pos="12824"/>
-          <w:tab w:val="left" w:pos="13740"/>
-          <w:tab w:val="left" w:pos="14656"/>
-        </w:tabs>
-        <w:wordWrap w:val="0"/>
-        <w:autoSpaceDE/>
-        <w:autoSpaceDN/>
-        <w:spacing w:line="244" w:lineRule="atLeast"/>
-        <w:ind w:left="720"/>
-        <w:jc w:val="both"/>
-        <w:rPr>
-          <w:rFonts w:ascii="Arial" w:eastAsia="Calibri" w:hAnsi="Arial" w:cs="Arial"/>
-          <w:kern w:val="2"/>
-          <w:sz w:val="20"/>
-          <w:szCs w:val="20"/>
-          <w:lang w:val="en-GB"/>
-          <w14:ligatures w14:val="standardContextual"/>
-        </w:rPr>
-      </w:pPr>
-      <w:r>
-        <w:rPr>
-          <w:rFonts w:ascii="Arial" w:eastAsia="Calibri" w:hAnsi="Arial" w:cs="Arial"/>
-          <w:kern w:val="2"/>
-          <w:sz w:val="20"/>
-          <w:szCs w:val="20"/>
-          <w:lang w:val="en-GB"/>
-          <w14:ligatures w14:val="standardContextual"/>
-        </w:rPr>
-        <w:t>Test accuracy for digit_1: 0.9549999833106995</w:t>
-      </w:r>
-    </w:p>
-    <w:p>
-      <w:pPr>
-        <w:widowControl/>
-        <w:tabs>
-          <w:tab w:val="left" w:pos="6308"/>
-        </w:tabs>
-        <w:autoSpaceDE/>
-        <w:autoSpaceDN/>
-        <w:spacing w:after="160" w:line="259" w:lineRule="auto"/>
-        <w:ind w:left="720"/>
-        <w:jc w:val="both"/>
-        <w:rPr>
-          <w:rFonts w:ascii="Arial" w:eastAsia="Calibri" w:hAnsi="Arial" w:cs="Arial"/>
-          <w:kern w:val="2"/>
-          <w:sz w:val="20"/>
-          <w:szCs w:val="20"/>
-          <w:lang w:val="en-GB"/>
-          <w14:ligatures w14:val="standardContextual"/>
-        </w:rPr>
-      </w:pPr>
-      <w:r>
-        <w:rPr>
-          <w:rFonts w:ascii="Arial" w:eastAsia="Calibri" w:hAnsi="Arial" w:cs="Arial"/>
-          <w:kern w:val="2"/>
-          <w:sz w:val="20"/>
-          <w:szCs w:val="20"/>
-          <w:lang w:val="en-GB"/>
-          <w14:ligatures w14:val="standardContextual"/>
-        </w:rPr>
-        <w:t>Test accuracy for digit_2: 0.9416499733924866</w:t>
+          <w:rStyle w:val="muitypography-root"/>
+          <w:rFonts w:ascii="Arial" w:hAnsi="Arial" w:cs="Arial"/>
+          <w:b/>
+          <w:bCs/>
+          <w:sz w:val="20"/>
+          <w:szCs w:val="20"/>
+          <w:shd w:val="clear" w:color="auto" w:fill="FFFFFF"/>
+        </w:rPr>
+        <w:t xml:space="preserve">Figure </w:t>
+      </w:r>
+      <w:r>
+        <w:rPr>
+          <w:rStyle w:val="muitypography-root"/>
+          <w:rFonts w:ascii="Arial" w:hAnsi="Arial" w:cs="Arial"/>
+          <w:b/>
+          <w:bCs/>
+          <w:sz w:val="20"/>
+          <w:szCs w:val="20"/>
+          <w:shd w:val="clear" w:color="auto" w:fill="FFFFFF"/>
+        </w:rPr>
+        <w:t>7</w:t>
+      </w:r>
+      <w:r>
+        <w:rPr>
+          <w:rStyle w:val="muitypography-root"/>
+          <w:rFonts w:ascii="Arial" w:hAnsi="Arial" w:cs="Arial"/>
+          <w:b/>
+          <w:bCs/>
+          <w:sz w:val="20"/>
+          <w:szCs w:val="20"/>
+          <w:shd w:val="clear" w:color="auto" w:fill="FFFFFF"/>
+        </w:rPr>
+        <w:t>.</w:t>
+      </w:r>
+      <w:r>
+        <w:rPr>
+          <w:rFonts w:ascii="Arial" w:eastAsia="Calibri" w:hAnsi="Arial" w:cs="Arial"/>
+          <w:b/>
+          <w:bCs/>
+          <w:kern w:val="2"/>
+          <w:sz w:val="20"/>
+          <w:szCs w:val="20"/>
+          <w:lang w:val="en-GB"/>
+          <w14:ligatures w14:val="standardContextual"/>
+        </w:rPr>
+        <w:t xml:space="preserve"> Sigmoid </w:t>
+      </w:r>
+      <w:r>
+        <w:rPr>
+          <w:rFonts w:ascii="Arial" w:eastAsia="Calibri" w:hAnsi="Arial" w:cs="Arial"/>
+          <w:b/>
+          <w:bCs/>
+          <w:kern w:val="2"/>
+          <w:sz w:val="20"/>
+          <w:szCs w:val="20"/>
+          <w:lang w:val="en-GB"/>
+          <w14:ligatures w14:val="standardContextual"/>
+        </w:rPr>
+        <w:t>A</w:t>
+      </w:r>
+      <w:r>
+        <w:rPr>
+          <w:rFonts w:ascii="Arial" w:eastAsia="Calibri" w:hAnsi="Arial" w:cs="Arial"/>
+          <w:b/>
+          <w:bCs/>
+          <w:kern w:val="2"/>
+          <w:sz w:val="20"/>
+          <w:szCs w:val="20"/>
+          <w:lang w:val="en-GB"/>
+          <w14:ligatures w14:val="standardContextual"/>
+        </w:rPr>
+        <w:t xml:space="preserve">ctivation and Binary </w:t>
+      </w:r>
+      <w:r>
+        <w:rPr>
+          <w:rFonts w:ascii="Arial" w:eastAsia="Calibri" w:hAnsi="Arial" w:cs="Arial"/>
+          <w:b/>
+          <w:bCs/>
+          <w:kern w:val="2"/>
+          <w:sz w:val="20"/>
+          <w:szCs w:val="20"/>
+          <w:lang w:val="en-GB"/>
+          <w14:ligatures w14:val="standardContextual"/>
+        </w:rPr>
+        <w:t>C</w:t>
+      </w:r>
+      <w:r>
+        <w:rPr>
+          <w:rFonts w:ascii="Arial" w:eastAsia="Calibri" w:hAnsi="Arial" w:cs="Arial"/>
+          <w:b/>
+          <w:bCs/>
+          <w:kern w:val="2"/>
+          <w:sz w:val="20"/>
+          <w:szCs w:val="20"/>
+          <w:lang w:val="en-GB"/>
+          <w14:ligatures w14:val="standardContextual"/>
+        </w:rPr>
+        <w:t xml:space="preserve">ross </w:t>
+      </w:r>
+      <w:r>
+        <w:rPr>
+          <w:rFonts w:ascii="Arial" w:eastAsia="Calibri" w:hAnsi="Arial" w:cs="Arial"/>
+          <w:b/>
+          <w:bCs/>
+          <w:kern w:val="2"/>
+          <w:sz w:val="20"/>
+          <w:szCs w:val="20"/>
+          <w:lang w:val="en-GB"/>
+          <w14:ligatures w14:val="standardContextual"/>
+        </w:rPr>
+        <w:t>E</w:t>
+      </w:r>
+      <w:r>
+        <w:rPr>
+          <w:rFonts w:ascii="Arial" w:eastAsia="Calibri" w:hAnsi="Arial" w:cs="Arial"/>
+          <w:b/>
+          <w:bCs/>
+          <w:kern w:val="2"/>
+          <w:sz w:val="20"/>
+          <w:szCs w:val="20"/>
+          <w:lang w:val="en-GB"/>
+          <w14:ligatures w14:val="standardContextual"/>
+        </w:rPr>
+        <w:t>ntropy as the Loss Function</w:t>
       </w:r>
     </w:p>
     <w:p>
@@ -8953,76 +9057,6 @@
           <w14:ligatures w14:val="standardContextual"/>
         </w:rPr>
       </w:pPr>
-      <w:r>
-        <w:rPr>
-          <w:rFonts w:ascii="Arial" w:eastAsia="Calibri" w:hAnsi="Arial" w:cs="Arial"/>
-          <w:kern w:val="2"/>
-          <w:lang w:val="en-GB"/>
-          <w14:ligatures w14:val="standardContextual"/>
-        </w:rPr>
-        <w:lastRenderedPageBreak/>
-        <w:t xml:space="preserve">Switching to </w:t>
-      </w:r>
-      <w:r>
-        <w:rPr>
-          <w:rFonts w:ascii="Arial" w:eastAsia="Calibri" w:hAnsi="Arial" w:cs="Arial"/>
-          <w:b/>
-          <w:bCs/>
-          <w:kern w:val="2"/>
-          <w:lang w:val="en-GB"/>
-          <w14:ligatures w14:val="standardContextual"/>
-        </w:rPr>
-        <w:t xml:space="preserve">Sigmoid activation and </w:t>
-      </w:r>
-      <w:r>
-        <w:rPr>
-          <w:rFonts w:ascii="Arial" w:eastAsia="Calibri" w:hAnsi="Arial" w:cs="Arial"/>
-          <w:b/>
-          <w:bCs/>
-          <w:kern w:val="2"/>
-          <w:lang w:val="en-GB"/>
-          <w14:ligatures w14:val="standardContextual"/>
-        </w:rPr>
-        <w:t>B</w:t>
-      </w:r>
-      <w:r>
-        <w:rPr>
-          <w:rFonts w:ascii="Arial" w:eastAsia="Calibri" w:hAnsi="Arial" w:cs="Arial"/>
-          <w:b/>
-          <w:bCs/>
-          <w:kern w:val="2"/>
-          <w:lang w:val="en-GB"/>
-          <w14:ligatures w14:val="standardContextual"/>
-        </w:rPr>
-        <w:t>inary cross entropy</w:t>
-      </w:r>
-      <w:r>
-        <w:rPr>
-          <w:rFonts w:ascii="Arial" w:eastAsia="Calibri" w:hAnsi="Arial" w:cs="Arial"/>
-          <w:kern w:val="2"/>
-          <w:lang w:val="en-GB"/>
-          <w14:ligatures w14:val="standardContextual"/>
-        </w:rPr>
-        <w:t xml:space="preserve"> as the loss function reduced losses (around 0.3), but lowered accuracy. The final evaluation on the test dataset showed accurac</w:t>
-      </w:r>
-      <w:r>
-        <w:rPr>
-          <w:rFonts w:ascii="Arial" w:eastAsia="Calibri" w:hAnsi="Arial" w:cs="Arial"/>
-          <w:kern w:val="2"/>
-          <w:lang w:val="en-GB"/>
-          <w14:ligatures w14:val="standardContextual"/>
-        </w:rPr>
-        <w:t>y</w:t>
-      </w:r>
-      <w:r>
-        <w:rPr>
-          <w:rFonts w:ascii="Arial" w:eastAsia="Calibri" w:hAnsi="Arial" w:cs="Arial"/>
-          <w:kern w:val="2"/>
-          <w:lang w:val="en-GB"/>
-          <w14:ligatures w14:val="standardContextual"/>
-        </w:rPr>
-        <w:t xml:space="preserve"> (above 90%) for all digits.</w:t>
-      </w:r>
     </w:p>
     <w:p>
       <w:pPr>
@@ -9038,200 +9072,6 @@
           <w14:ligatures w14:val="standardContextual"/>
         </w:rPr>
       </w:pPr>
-    </w:p>
-    <w:p>
-      <w:pPr>
-        <w:widowControl/>
-        <w:shd w:val="clear" w:color="auto" w:fill="FFFFFF"/>
-        <w:tabs>
-          <w:tab w:val="left" w:pos="916"/>
-          <w:tab w:val="left" w:pos="1832"/>
-          <w:tab w:val="left" w:pos="2748"/>
-          <w:tab w:val="left" w:pos="3664"/>
-          <w:tab w:val="left" w:pos="4580"/>
-          <w:tab w:val="left" w:pos="5496"/>
-          <w:tab w:val="left" w:pos="6412"/>
-          <w:tab w:val="left" w:pos="7328"/>
-          <w:tab w:val="left" w:pos="8244"/>
-          <w:tab w:val="left" w:pos="9160"/>
-          <w:tab w:val="left" w:pos="10076"/>
-          <w:tab w:val="left" w:pos="10992"/>
-          <w:tab w:val="left" w:pos="11908"/>
-          <w:tab w:val="left" w:pos="12824"/>
-          <w:tab w:val="left" w:pos="13740"/>
-          <w:tab w:val="left" w:pos="14656"/>
-        </w:tabs>
-        <w:wordWrap w:val="0"/>
-        <w:autoSpaceDE/>
-        <w:autoSpaceDN/>
-        <w:spacing w:line="244" w:lineRule="atLeast"/>
-        <w:jc w:val="both"/>
-        <w:rPr>
-          <w:rFonts w:ascii="Arial" w:eastAsia="Calibri" w:hAnsi="Arial" w:cs="Arial"/>
-          <w:kern w:val="2"/>
-          <w:sz w:val="20"/>
-          <w:szCs w:val="20"/>
-          <w:lang w:val="en-GB"/>
-          <w14:ligatures w14:val="standardContextual"/>
-        </w:rPr>
-      </w:pPr>
-      <w:r>
-        <w:rPr>
-          <w:rStyle w:val="muitypography-root"/>
-          <w:rFonts w:ascii="Arial" w:hAnsi="Arial" w:cs="Arial"/>
-          <w:b/>
-          <w:bCs/>
-          <w:sz w:val="20"/>
-          <w:szCs w:val="20"/>
-          <w:shd w:val="clear" w:color="auto" w:fill="FFFFFF"/>
-        </w:rPr>
-        <w:t xml:space="preserve">Figure </w:t>
-      </w:r>
-      <w:r>
-        <w:rPr>
-          <w:rStyle w:val="muitypography-root"/>
-          <w:rFonts w:ascii="Arial" w:hAnsi="Arial" w:cs="Arial"/>
-          <w:b/>
-          <w:bCs/>
-          <w:sz w:val="20"/>
-          <w:szCs w:val="20"/>
-          <w:shd w:val="clear" w:color="auto" w:fill="FFFFFF"/>
-        </w:rPr>
-        <w:t>7</w:t>
-      </w:r>
-      <w:r>
-        <w:rPr>
-          <w:rStyle w:val="muitypography-root"/>
-          <w:rFonts w:ascii="Arial" w:hAnsi="Arial" w:cs="Arial"/>
-          <w:b/>
-          <w:bCs/>
-          <w:sz w:val="20"/>
-          <w:szCs w:val="20"/>
-          <w:shd w:val="clear" w:color="auto" w:fill="FFFFFF"/>
-        </w:rPr>
-        <w:t>.</w:t>
-      </w:r>
-      <w:r>
-        <w:rPr>
-          <w:rFonts w:ascii="Arial" w:eastAsia="Calibri" w:hAnsi="Arial" w:cs="Arial"/>
-          <w:b/>
-          <w:bCs/>
-          <w:kern w:val="2"/>
-          <w:sz w:val="20"/>
-          <w:szCs w:val="20"/>
-          <w:lang w:val="en-GB"/>
-          <w14:ligatures w14:val="standardContextual"/>
-        </w:rPr>
-        <w:t xml:space="preserve"> Sigmoid </w:t>
-      </w:r>
-      <w:r>
-        <w:rPr>
-          <w:rFonts w:ascii="Arial" w:eastAsia="Calibri" w:hAnsi="Arial" w:cs="Arial"/>
-          <w:b/>
-          <w:bCs/>
-          <w:kern w:val="2"/>
-          <w:sz w:val="20"/>
-          <w:szCs w:val="20"/>
-          <w:lang w:val="en-GB"/>
-          <w14:ligatures w14:val="standardContextual"/>
-        </w:rPr>
-        <w:t>A</w:t>
-      </w:r>
-      <w:r>
-        <w:rPr>
-          <w:rFonts w:ascii="Arial" w:eastAsia="Calibri" w:hAnsi="Arial" w:cs="Arial"/>
-          <w:b/>
-          <w:bCs/>
-          <w:kern w:val="2"/>
-          <w:sz w:val="20"/>
-          <w:szCs w:val="20"/>
-          <w:lang w:val="en-GB"/>
-          <w14:ligatures w14:val="standardContextual"/>
-        </w:rPr>
-        <w:t xml:space="preserve">ctivation and Binary </w:t>
-      </w:r>
-      <w:r>
-        <w:rPr>
-          <w:rFonts w:ascii="Arial" w:eastAsia="Calibri" w:hAnsi="Arial" w:cs="Arial"/>
-          <w:b/>
-          <w:bCs/>
-          <w:kern w:val="2"/>
-          <w:sz w:val="20"/>
-          <w:szCs w:val="20"/>
-          <w:lang w:val="en-GB"/>
-          <w14:ligatures w14:val="standardContextual"/>
-        </w:rPr>
-        <w:t>C</w:t>
-      </w:r>
-      <w:r>
-        <w:rPr>
-          <w:rFonts w:ascii="Arial" w:eastAsia="Calibri" w:hAnsi="Arial" w:cs="Arial"/>
-          <w:b/>
-          <w:bCs/>
-          <w:kern w:val="2"/>
-          <w:sz w:val="20"/>
-          <w:szCs w:val="20"/>
-          <w:lang w:val="en-GB"/>
-          <w14:ligatures w14:val="standardContextual"/>
-        </w:rPr>
-        <w:t xml:space="preserve">ross </w:t>
-      </w:r>
-      <w:r>
-        <w:rPr>
-          <w:rFonts w:ascii="Arial" w:eastAsia="Calibri" w:hAnsi="Arial" w:cs="Arial"/>
-          <w:b/>
-          <w:bCs/>
-          <w:kern w:val="2"/>
-          <w:sz w:val="20"/>
-          <w:szCs w:val="20"/>
-          <w:lang w:val="en-GB"/>
-          <w14:ligatures w14:val="standardContextual"/>
-        </w:rPr>
-        <w:t>E</w:t>
-      </w:r>
-      <w:r>
-        <w:rPr>
-          <w:rFonts w:ascii="Arial" w:eastAsia="Calibri" w:hAnsi="Arial" w:cs="Arial"/>
-          <w:b/>
-          <w:bCs/>
-          <w:kern w:val="2"/>
-          <w:sz w:val="20"/>
-          <w:szCs w:val="20"/>
-          <w:lang w:val="en-GB"/>
-          <w14:ligatures w14:val="standardContextual"/>
-        </w:rPr>
-        <w:t>ntropy as the Loss Function</w:t>
-      </w:r>
-    </w:p>
-    <w:p>
-      <w:pPr>
-        <w:widowControl/>
-        <w:autoSpaceDE/>
-        <w:autoSpaceDN/>
-        <w:spacing w:after="160" w:line="259" w:lineRule="auto"/>
-        <w:jc w:val="both"/>
-        <w:rPr>
-          <w:rFonts w:ascii="Arial" w:eastAsia="Calibri" w:hAnsi="Arial" w:cs="Arial"/>
-          <w:kern w:val="2"/>
-          <w:lang w:val="en-GB"/>
-          <w14:ligatures w14:val="standardContextual"/>
-        </w:rPr>
-      </w:pPr>
-    </w:p>
-    <w:p>
-      <w:pPr>
-        <w:widowControl/>
-        <w:autoSpaceDE/>
-        <w:autoSpaceDN/>
-        <w:spacing w:after="160" w:line="259" w:lineRule="auto"/>
-        <w:jc w:val="both"/>
-        <w:rPr>
-          <w:rFonts w:ascii="Arial" w:eastAsia="Calibri" w:hAnsi="Arial" w:cs="Arial"/>
-          <w:kern w:val="2"/>
-          <w:lang w:val="en-GB"/>
-          <w14:ligatures w14:val="standardContextual"/>
-        </w:rPr>
-      </w:pPr>
       <w:r>
         <w:rPr>
           <w:rFonts w:ascii="Arial" w:eastAsia="Calibri" w:hAnsi="Arial" w:cs="Arial"/>
@@ -9241,9 +9081,9 @@
           <w14:ligatures w14:val="standardContextual"/>
         </w:rPr>
         <w:drawing>
-          <wp:inline distT="0" distB="0" distL="0" distR="0" wp14:anchorId="46D1E4C1" wp14:editId="31A6A215">
-            <wp:extent cx="6347215" cy="2590800"/>
-            <wp:effectExtent l="0" t="0" r="0" b="0"/>
+          <wp:inline distT="0" distB="0" distL="0" distR="0" wp14:anchorId="46D1E4C1" wp14:editId="47C90EB5">
+            <wp:extent cx="5492980" cy="2242120"/>
+            <wp:effectExtent l="0" t="0" r="0" b="6350"/>
             <wp:docPr id="485832088" name="Picture 4"/>
             <wp:cNvGraphicFramePr>
               <a:graphicFrameLocks xmlns:a="http://schemas.openxmlformats.org/drawingml/2006/main" noChangeAspect="1"/>
@@ -9273,7 +9113,7 @@
                   <pic:spPr bwMode="auto">
                     <a:xfrm>
                       <a:off x="0" y="0"/>
-                      <a:ext cx="6352574" cy="2592988"/>
+                      <a:ext cx="5524869" cy="2255136"/>
                     </a:xfrm>
                     <a:prstGeom prst="rect">
                       <a:avLst/>
@@ -9336,6 +9176,140 @@
           <w14:ligatures w14:val="standardContextual"/>
         </w:rPr>
       </w:pPr>
+    </w:p>
+    <w:p>
+      <w:pPr>
+        <w:widowControl/>
+        <w:tabs>
+          <w:tab w:val="left" w:pos="6308"/>
+        </w:tabs>
+        <w:autoSpaceDE/>
+        <w:autoSpaceDN/>
+        <w:spacing w:after="160" w:line="259" w:lineRule="auto"/>
+        <w:jc w:val="both"/>
+        <w:rPr>
+          <w:rFonts w:ascii="Arial" w:eastAsia="Calibri" w:hAnsi="Arial" w:cs="Arial"/>
+          <w:kern w:val="2"/>
+          <w:lang w:val="en-GB"/>
+          <w14:ligatures w14:val="standardContextual"/>
+        </w:rPr>
+      </w:pPr>
+      <w:r>
+        <w:rPr>
+          <w:rFonts w:ascii="Arial" w:eastAsia="Calibri" w:hAnsi="Arial" w:cs="Arial"/>
+          <w:kern w:val="2"/>
+          <w:lang w:val="en-GB"/>
+          <w14:ligatures w14:val="standardContextual"/>
+        </w:rPr>
+        <w:t xml:space="preserve">The model using </w:t>
+      </w:r>
+      <w:r>
+        <w:rPr>
+          <w:rFonts w:ascii="Arial" w:eastAsia="Calibri" w:hAnsi="Arial" w:cs="Arial"/>
+          <w:b/>
+          <w:bCs/>
+          <w:kern w:val="2"/>
+          <w:lang w:val="en-GB"/>
+          <w14:ligatures w14:val="standardContextual"/>
+        </w:rPr>
+        <w:t>SoftMax</w:t>
+      </w:r>
+      <w:r>
+        <w:rPr>
+          <w:rFonts w:ascii="Arial" w:eastAsia="Calibri" w:hAnsi="Arial" w:cs="Arial"/>
+          <w:b/>
+          <w:bCs/>
+          <w:kern w:val="2"/>
+          <w:lang w:val="en-GB"/>
+          <w14:ligatures w14:val="standardContextual"/>
+        </w:rPr>
+        <w:t xml:space="preserve"> activation and Binary Cross Entropy</w:t>
+      </w:r>
+      <w:r>
+        <w:rPr>
+          <w:rFonts w:ascii="Arial" w:eastAsia="Calibri" w:hAnsi="Arial" w:cs="Arial"/>
+          <w:kern w:val="2"/>
+          <w:lang w:val="en-GB"/>
+          <w14:ligatures w14:val="standardContextual"/>
+        </w:rPr>
+        <w:t xml:space="preserve"> as the loss function showed better performance with higher accuracy and l</w:t>
+      </w:r>
+      <w:r>
+        <w:rPr>
+          <w:rFonts w:ascii="Arial" w:eastAsia="Calibri" w:hAnsi="Arial" w:cs="Arial"/>
+          <w:kern w:val="2"/>
+          <w:lang w:val="en-GB"/>
+          <w14:ligatures w14:val="standardContextual"/>
+        </w:rPr>
+        <w:t>ower loss</w:t>
+      </w:r>
+      <w:r>
+        <w:rPr>
+          <w:rFonts w:ascii="Arial" w:eastAsia="Calibri" w:hAnsi="Arial" w:cs="Arial"/>
+          <w:kern w:val="2"/>
+          <w:lang w:val="en-GB"/>
+          <w14:ligatures w14:val="standardContextual"/>
+        </w:rPr>
+        <w:t>.</w:t>
+      </w:r>
+    </w:p>
+    <w:p>
+      <w:pPr>
+        <w:widowControl/>
+        <w:tabs>
+          <w:tab w:val="left" w:pos="6308"/>
+        </w:tabs>
+        <w:autoSpaceDE/>
+        <w:autoSpaceDN/>
+        <w:spacing w:after="160" w:line="259" w:lineRule="auto"/>
+        <w:jc w:val="both"/>
+        <w:rPr>
+          <w:rFonts w:ascii="Arial" w:eastAsia="Times New Roman" w:hAnsi="Arial" w:cs="Arial"/>
+          <w:lang w:val="en-GB" w:eastAsia="en-ID"/>
+        </w:rPr>
+      </w:pPr>
+      <w:r>
+        <w:rPr>
+          <w:rFonts w:ascii="Arial" w:eastAsia="Calibri" w:hAnsi="Arial" w:cs="Arial"/>
+          <w:kern w:val="2"/>
+          <w:lang w:val="en-GB"/>
+          <w14:ligatures w14:val="standardContextual"/>
+        </w:rPr>
+        <w:t xml:space="preserve">Using </w:t>
+      </w:r>
+      <w:proofErr w:type="spellStart"/>
+      <w:r>
+        <w:rPr>
+          <w:rFonts w:ascii="Arial" w:eastAsia="Calibri" w:hAnsi="Arial" w:cs="Arial"/>
+          <w:b/>
+          <w:bCs/>
+          <w:kern w:val="2"/>
+          <w:lang w:val="en-GB"/>
+          <w14:ligatures w14:val="standardContextual"/>
+        </w:rPr>
+        <w:t>Keras</w:t>
+      </w:r>
+      <w:proofErr w:type="spellEnd"/>
+      <w:r>
+        <w:rPr>
+          <w:rFonts w:ascii="Arial" w:eastAsia="Calibri" w:hAnsi="Arial" w:cs="Arial"/>
+          <w:b/>
+          <w:bCs/>
+          <w:kern w:val="2"/>
+          <w:lang w:val="en-GB"/>
+          <w14:ligatures w14:val="standardContextual"/>
+        </w:rPr>
+        <w:t>-Tuner</w:t>
+      </w:r>
+      <w:r>
+        <w:rPr>
+          <w:rFonts w:ascii="Arial" w:eastAsia="Calibri" w:hAnsi="Arial" w:cs="Arial"/>
+          <w:kern w:val="2"/>
+          <w:lang w:val="en-GB"/>
+          <w14:ligatures w14:val="standardContextual"/>
+        </w:rPr>
+        <w:t>, we found the best parameters and implemented into the model:</w:t>
+      </w:r>
     </w:p>
     <w:p>
       <w:pPr>
@@ -9367,9 +9341,31 @@
         <w:jc w:val="both"/>
         <w:rPr>
           <w:rFonts w:ascii="Arial" w:eastAsia="Times New Roman" w:hAnsi="Arial" w:cs="Arial"/>
+          <w:sz w:val="20"/>
+          <w:szCs w:val="20"/>
           <w:lang w:val="en-GB" w:eastAsia="en-ID"/>
         </w:rPr>
       </w:pPr>
+      <w:proofErr w:type="spellStart"/>
+      <w:r>
+        <w:rPr>
+          <w:rFonts w:ascii="Arial" w:eastAsia="Times New Roman" w:hAnsi="Arial" w:cs="Arial"/>
+          <w:sz w:val="20"/>
+          <w:szCs w:val="20"/>
+          <w:lang w:val="en-GB" w:eastAsia="en-ID"/>
+        </w:rPr>
+        <w:t>val_loss</w:t>
+      </w:r>
+      <w:proofErr w:type="spellEnd"/>
+      <w:r>
+        <w:rPr>
+          <w:rFonts w:ascii="Arial" w:eastAsia="Times New Roman" w:hAnsi="Arial" w:cs="Arial"/>
+          <w:sz w:val="20"/>
+          <w:szCs w:val="20"/>
+          <w:lang w:val="en-GB" w:eastAsia="en-ID"/>
+        </w:rPr>
+        <w:t>: 0.07059618085622787</w:t>
+      </w:r>
     </w:p>
     <w:p>
       <w:pPr>
@@ -9406,15 +9402,6 @@
           <w:lang w:val="en-GB" w:eastAsia="en-ID"/>
         </w:rPr>
       </w:pPr>
-      <w:r>
-        <w:rPr>
-          <w:rFonts w:ascii="Arial" w:eastAsia="Times New Roman" w:hAnsi="Arial" w:cs="Arial"/>
-          <w:sz w:val="20"/>
-          <w:szCs w:val="20"/>
-          <w:lang w:val="en-GB" w:eastAsia="en-ID"/>
-        </w:rPr>
-        <w:t>Test loss: 0.3763981759548187</w:t>
-      </w:r>
     </w:p>
     <w:p>
       <w:pPr>
@@ -9458,7 +9445,27 @@
           <w:szCs w:val="20"/>
           <w:lang w:val="en-GB" w:eastAsia="en-ID"/>
         </w:rPr>
-        <w:t>Test accuracy for digit_0: 0.907800018787384</w:t>
+        <w:t xml:space="preserve">Best </w:t>
+      </w:r>
+      <w:proofErr w:type="spellStart"/>
+      <w:r>
+        <w:rPr>
+          <w:rFonts w:ascii="Arial" w:eastAsia="Times New Roman" w:hAnsi="Arial" w:cs="Arial"/>
+          <w:sz w:val="20"/>
+          <w:szCs w:val="20"/>
+          <w:lang w:val="en-GB" w:eastAsia="en-ID"/>
+        </w:rPr>
+        <w:t>val_loss</w:t>
+      </w:r>
+      <w:proofErr w:type="spellEnd"/>
+      <w:r>
+        <w:rPr>
+          <w:rFonts w:ascii="Arial" w:eastAsia="Times New Roman" w:hAnsi="Arial" w:cs="Arial"/>
+          <w:sz w:val="20"/>
+          <w:szCs w:val="20"/>
+          <w:lang w:val="en-GB" w:eastAsia="en-ID"/>
+        </w:rPr>
+        <w:t xml:space="preserve"> So Far: 0.06173119693994522</w:t>
       </w:r>
     </w:p>
     <w:p>
@@ -9503,7 +9510,7 @@
           <w:szCs w:val="20"/>
           <w:lang w:val="en-GB" w:eastAsia="en-ID"/>
         </w:rPr>
-        <w:t>Test accuracy for digit_1: 0.9002500176429749</w:t>
+        <w:t xml:space="preserve">Total elapsed time: 05h 47m 46s </w:t>
       </w:r>
     </w:p>
     <w:p>
@@ -9536,146 +9543,9 @@
         <w:jc w:val="both"/>
         <w:rPr>
           <w:rFonts w:ascii="Arial" w:eastAsia="Times New Roman" w:hAnsi="Arial" w:cs="Arial"/>
+          <w:sz w:val="20"/>
+          <w:szCs w:val="20"/>
           <w:lang w:val="en-GB" w:eastAsia="en-ID"/>
-        </w:rPr>
-      </w:pPr>
-      <w:r>
-        <w:rPr>
-          <w:rFonts w:ascii="Arial" w:eastAsia="Times New Roman" w:hAnsi="Arial" w:cs="Arial"/>
-          <w:sz w:val="20"/>
-          <w:szCs w:val="20"/>
-          <w:lang w:val="en-GB" w:eastAsia="en-ID"/>
-        </w:rPr>
-        <w:t>Test accuracy for digit_2: 0.9164999723434448</w:t>
-      </w:r>
-    </w:p>
-    <w:p>
-      <w:pPr>
-        <w:rPr>
-          <w:rFonts w:ascii="Arial" w:eastAsia="Times New Roman" w:hAnsi="Arial" w:cs="Arial"/>
-          <w:lang w:val="en-GB" w:eastAsia="en-ID"/>
-        </w:rPr>
-      </w:pPr>
-      <w:r>
-        <w:rPr>
-          <w:rFonts w:ascii="Arial" w:eastAsia="Times New Roman" w:hAnsi="Arial" w:cs="Arial"/>
-          <w:lang w:val="en-GB" w:eastAsia="en-ID"/>
-        </w:rPr>
-        <w:br w:type="page"/>
-      </w:r>
-    </w:p>
-    <w:p>
-      <w:pPr>
-        <w:widowControl/>
-        <w:tabs>
-          <w:tab w:val="left" w:pos="6308"/>
-        </w:tabs>
-        <w:autoSpaceDE/>
-        <w:autoSpaceDN/>
-        <w:spacing w:after="160" w:line="259" w:lineRule="auto"/>
-        <w:jc w:val="both"/>
-        <w:rPr>
-          <w:rFonts w:ascii="Arial" w:eastAsia="Calibri" w:hAnsi="Arial" w:cs="Arial"/>
-          <w:kern w:val="2"/>
-          <w:lang w:val="en-GB"/>
-          <w14:ligatures w14:val="standardContextual"/>
-        </w:rPr>
-      </w:pPr>
-      <w:r>
-        <w:rPr>
-          <w:rFonts w:ascii="Arial" w:eastAsia="Calibri" w:hAnsi="Arial" w:cs="Arial"/>
-          <w:kern w:val="2"/>
-          <w:lang w:val="en-GB"/>
-          <w14:ligatures w14:val="standardContextual"/>
-        </w:rPr>
-        <w:lastRenderedPageBreak/>
-        <w:t xml:space="preserve">The model using </w:t>
-      </w:r>
-      <w:r>
-        <w:rPr>
-          <w:rFonts w:ascii="Arial" w:eastAsia="Calibri" w:hAnsi="Arial" w:cs="Arial"/>
-          <w:b/>
-          <w:bCs/>
-          <w:kern w:val="2"/>
-          <w:lang w:val="en-GB"/>
-          <w14:ligatures w14:val="standardContextual"/>
-        </w:rPr>
-        <w:t>SoftMax</w:t>
-      </w:r>
-      <w:r>
-        <w:rPr>
-          <w:rFonts w:ascii="Arial" w:eastAsia="Calibri" w:hAnsi="Arial" w:cs="Arial"/>
-          <w:b/>
-          <w:bCs/>
-          <w:kern w:val="2"/>
-          <w:lang w:val="en-GB"/>
-          <w14:ligatures w14:val="standardContextual"/>
-        </w:rPr>
-        <w:t xml:space="preserve"> activation and Binary Cross Entropy</w:t>
-      </w:r>
-      <w:r>
-        <w:rPr>
-          <w:rFonts w:ascii="Arial" w:eastAsia="Calibri" w:hAnsi="Arial" w:cs="Arial"/>
-          <w:kern w:val="2"/>
-          <w:lang w:val="en-GB"/>
-          <w14:ligatures w14:val="standardContextual"/>
-        </w:rPr>
-        <w:t xml:space="preserve"> as the loss function showed better performance with higher accuracy (around 98%) and l</w:t>
-      </w:r>
-      <w:r>
-        <w:rPr>
-          <w:rFonts w:ascii="Arial" w:eastAsia="Calibri" w:hAnsi="Arial" w:cs="Arial"/>
-          <w:kern w:val="2"/>
-          <w:lang w:val="en-GB"/>
-          <w14:ligatures w14:val="standardContextual"/>
-        </w:rPr>
-        <w:t>ower loss</w:t>
-      </w:r>
-      <w:r>
-        <w:rPr>
-          <w:rFonts w:ascii="Arial" w:eastAsia="Calibri" w:hAnsi="Arial" w:cs="Arial"/>
-          <w:kern w:val="2"/>
-          <w:lang w:val="en-GB"/>
-          <w14:ligatures w14:val="standardContextual"/>
-        </w:rPr>
-        <w:t xml:space="preserve"> (around 0.0</w:t>
-      </w:r>
-      <w:r>
-        <w:rPr>
-          <w:rFonts w:ascii="Arial" w:eastAsia="Calibri" w:hAnsi="Arial" w:cs="Arial"/>
-          <w:kern w:val="2"/>
-          <w:lang w:val="en-GB"/>
-          <w14:ligatures w14:val="standardContextual"/>
-        </w:rPr>
-        <w:t>8</w:t>
-      </w:r>
-      <w:r>
-        <w:rPr>
-          <w:rFonts w:ascii="Arial" w:eastAsia="Calibri" w:hAnsi="Arial" w:cs="Arial"/>
-          <w:kern w:val="2"/>
-          <w:lang w:val="en-GB"/>
-          <w14:ligatures w14:val="standardContextual"/>
-        </w:rPr>
-        <w:t>).</w:t>
-      </w:r>
-    </w:p>
-    <w:p>
-      <w:pPr>
-        <w:widowControl/>
-        <w:tabs>
-          <w:tab w:val="left" w:pos="6308"/>
-        </w:tabs>
-        <w:autoSpaceDE/>
-        <w:autoSpaceDN/>
-        <w:spacing w:after="160" w:line="259" w:lineRule="auto"/>
-        <w:jc w:val="both"/>
-        <w:rPr>
-          <w:rFonts w:ascii="Arial" w:eastAsia="Calibri" w:hAnsi="Arial" w:cs="Arial"/>
-          <w:kern w:val="2"/>
-          <w:sz w:val="20"/>
-          <w:szCs w:val="20"/>
-          <w:lang w:val="en-GB"/>
-          <w14:ligatures w14:val="standardContextual"/>
         </w:rPr>
       </w:pPr>
     </w:p>
@@ -9705,168 +9575,43 @@
         <w:autoSpaceDE/>
         <w:autoSpaceDN/>
         <w:spacing w:line="244" w:lineRule="atLeast"/>
+        <w:ind w:left="720"/>
         <w:jc w:val="both"/>
         <w:rPr>
-          <w:rFonts w:ascii="Arial" w:eastAsia="Calibri" w:hAnsi="Arial" w:cs="Arial"/>
-          <w:kern w:val="2"/>
-          <w:sz w:val="20"/>
-          <w:szCs w:val="20"/>
-          <w:lang w:val="en-GB"/>
-          <w14:ligatures w14:val="standardContextual"/>
-        </w:rPr>
-      </w:pPr>
-      <w:r>
-        <w:rPr>
-          <w:rStyle w:val="muitypography-root"/>
-          <w:rFonts w:ascii="Arial" w:hAnsi="Arial" w:cs="Arial"/>
-          <w:b/>
-          <w:bCs/>
-          <w:sz w:val="20"/>
-          <w:szCs w:val="20"/>
-          <w:shd w:val="clear" w:color="auto" w:fill="FFFFFF"/>
-        </w:rPr>
-        <w:t xml:space="preserve">Figure </w:t>
-      </w:r>
-      <w:r>
-        <w:rPr>
-          <w:rStyle w:val="muitypography-root"/>
-          <w:rFonts w:ascii="Arial" w:hAnsi="Arial" w:cs="Arial"/>
-          <w:b/>
-          <w:bCs/>
-          <w:sz w:val="20"/>
-          <w:szCs w:val="20"/>
-          <w:shd w:val="clear" w:color="auto" w:fill="FFFFFF"/>
-        </w:rPr>
-        <w:t>8</w:t>
-      </w:r>
-      <w:r>
-        <w:rPr>
-          <w:rStyle w:val="muitypography-root"/>
-          <w:rFonts w:ascii="Arial" w:hAnsi="Arial" w:cs="Arial"/>
-          <w:b/>
-          <w:bCs/>
-          <w:sz w:val="20"/>
-          <w:szCs w:val="20"/>
-          <w:shd w:val="clear" w:color="auto" w:fill="FFFFFF"/>
-        </w:rPr>
-        <w:t>.</w:t>
-      </w:r>
-      <w:r>
-        <w:rPr>
-          <w:rFonts w:ascii="Arial" w:eastAsia="Calibri" w:hAnsi="Arial" w:cs="Arial"/>
-          <w:b/>
-          <w:bCs/>
-          <w:kern w:val="2"/>
-          <w:sz w:val="20"/>
-          <w:szCs w:val="20"/>
-          <w:lang w:val="en-GB"/>
-          <w14:ligatures w14:val="standardContextual"/>
-        </w:rPr>
-        <w:t xml:space="preserve"> </w:t>
-      </w:r>
-      <w:r>
-        <w:rPr>
-          <w:rFonts w:ascii="Arial" w:eastAsia="Calibri" w:hAnsi="Arial" w:cs="Arial"/>
-          <w:b/>
-          <w:bCs/>
-          <w:kern w:val="2"/>
-          <w:sz w:val="20"/>
-          <w:szCs w:val="20"/>
-          <w:lang w:val="en-GB"/>
-          <w14:ligatures w14:val="standardContextual"/>
-        </w:rPr>
-        <w:t>SoftMax</w:t>
-      </w:r>
-      <w:r>
-        <w:rPr>
-          <w:rFonts w:ascii="Arial" w:eastAsia="Calibri" w:hAnsi="Arial" w:cs="Arial"/>
-          <w:b/>
-          <w:bCs/>
-          <w:kern w:val="2"/>
-          <w:sz w:val="20"/>
-          <w:szCs w:val="20"/>
-          <w:lang w:val="en-GB"/>
-          <w14:ligatures w14:val="standardContextual"/>
-        </w:rPr>
-        <w:t xml:space="preserve"> </w:t>
-      </w:r>
-      <w:r>
-        <w:rPr>
-          <w:rFonts w:ascii="Arial" w:eastAsia="Calibri" w:hAnsi="Arial" w:cs="Arial"/>
-          <w:b/>
-          <w:bCs/>
-          <w:kern w:val="2"/>
-          <w:sz w:val="20"/>
-          <w:szCs w:val="20"/>
-          <w:lang w:val="en-GB"/>
-          <w14:ligatures w14:val="standardContextual"/>
-        </w:rPr>
-        <w:t>A</w:t>
-      </w:r>
-      <w:r>
-        <w:rPr>
-          <w:rFonts w:ascii="Arial" w:eastAsia="Calibri" w:hAnsi="Arial" w:cs="Arial"/>
-          <w:b/>
-          <w:bCs/>
-          <w:kern w:val="2"/>
-          <w:sz w:val="20"/>
-          <w:szCs w:val="20"/>
-          <w:lang w:val="en-GB"/>
-          <w14:ligatures w14:val="standardContextual"/>
-        </w:rPr>
-        <w:t xml:space="preserve">ctivation and Binary </w:t>
-      </w:r>
-      <w:r>
-        <w:rPr>
-          <w:rFonts w:ascii="Arial" w:eastAsia="Calibri" w:hAnsi="Arial" w:cs="Arial"/>
-          <w:b/>
-          <w:bCs/>
-          <w:kern w:val="2"/>
-          <w:sz w:val="20"/>
-          <w:szCs w:val="20"/>
-          <w:lang w:val="en-GB"/>
-          <w14:ligatures w14:val="standardContextual"/>
-        </w:rPr>
-        <w:t>C</w:t>
-      </w:r>
-      <w:r>
-        <w:rPr>
-          <w:rFonts w:ascii="Arial" w:eastAsia="Calibri" w:hAnsi="Arial" w:cs="Arial"/>
-          <w:b/>
-          <w:bCs/>
-          <w:kern w:val="2"/>
-          <w:sz w:val="20"/>
-          <w:szCs w:val="20"/>
-          <w:lang w:val="en-GB"/>
-          <w14:ligatures w14:val="standardContextual"/>
-        </w:rPr>
-        <w:t xml:space="preserve">ross </w:t>
-      </w:r>
-      <w:r>
-        <w:rPr>
-          <w:rFonts w:ascii="Arial" w:eastAsia="Calibri" w:hAnsi="Arial" w:cs="Arial"/>
-          <w:b/>
-          <w:bCs/>
-          <w:kern w:val="2"/>
-          <w:sz w:val="20"/>
-          <w:szCs w:val="20"/>
-          <w:lang w:val="en-GB"/>
-          <w14:ligatures w14:val="standardContextual"/>
-        </w:rPr>
-        <w:t>E</w:t>
-      </w:r>
-      <w:r>
-        <w:rPr>
-          <w:rFonts w:ascii="Arial" w:eastAsia="Calibri" w:hAnsi="Arial" w:cs="Arial"/>
-          <w:b/>
-          <w:bCs/>
-          <w:kern w:val="2"/>
-          <w:sz w:val="20"/>
-          <w:szCs w:val="20"/>
-          <w:lang w:val="en-GB"/>
-          <w14:ligatures w14:val="standardContextual"/>
-        </w:rPr>
-        <w:t>ntropy as the Loss Function</w:t>
+          <w:rFonts w:ascii="Arial" w:eastAsia="Times New Roman" w:hAnsi="Arial" w:cs="Arial"/>
+          <w:sz w:val="20"/>
+          <w:szCs w:val="20"/>
+          <w:lang w:val="en-GB" w:eastAsia="en-ID"/>
+        </w:rPr>
+      </w:pPr>
+      <w:r>
+        <w:rPr>
+          <w:rFonts w:ascii="Arial" w:eastAsia="Times New Roman" w:hAnsi="Arial" w:cs="Arial"/>
+          <w:sz w:val="20"/>
+          <w:szCs w:val="20"/>
+          <w:lang w:val="en-GB" w:eastAsia="en-ID"/>
+        </w:rPr>
+        <w:t>{'conv_1_filters': 96, 'conv_2_filters': 128, 'conv_3_filters': 128, '</w:t>
+      </w:r>
+      <w:proofErr w:type="spellStart"/>
+      <w:r>
+        <w:rPr>
+          <w:rFonts w:ascii="Arial" w:eastAsia="Times New Roman" w:hAnsi="Arial" w:cs="Arial"/>
+          <w:sz w:val="20"/>
+          <w:szCs w:val="20"/>
+          <w:lang w:val="en-GB" w:eastAsia="en-ID"/>
+        </w:rPr>
+        <w:t>dense_units</w:t>
+      </w:r>
+      <w:proofErr w:type="spellEnd"/>
+      <w:r>
+        <w:rPr>
+          <w:rFonts w:ascii="Arial" w:eastAsia="Times New Roman" w:hAnsi="Arial" w:cs="Arial"/>
+          <w:sz w:val="20"/>
+          <w:szCs w:val="20"/>
+          <w:lang w:val="en-GB" w:eastAsia="en-ID"/>
+        </w:rPr>
+        <w:t>': 256}</w:t>
       </w:r>
     </w:p>
     <w:p>
@@ -9882,223 +9627,12 @@
         <w:rPr>
           <w:rFonts w:ascii="Arial" w:eastAsia="Calibri" w:hAnsi="Arial" w:cs="Arial"/>
           <w:kern w:val="2"/>
-          <w:lang w:val="en-GB"/>
-          <w14:ligatures w14:val="standardContextual"/>
-        </w:rPr>
-      </w:pPr>
-    </w:p>
-    <w:p>
-      <w:pPr>
-        <w:widowControl/>
-        <w:tabs>
-          <w:tab w:val="left" w:pos="6308"/>
-        </w:tabs>
-        <w:autoSpaceDE/>
-        <w:autoSpaceDN/>
-        <w:spacing w:after="160" w:line="259" w:lineRule="auto"/>
-        <w:jc w:val="both"/>
-        <w:rPr>
-          <w:rFonts w:ascii="Arial" w:eastAsia="Calibri" w:hAnsi="Arial" w:cs="Arial"/>
-          <w:kern w:val="2"/>
-          <w:lang w:val="en-GB"/>
-          <w14:ligatures w14:val="standardContextual"/>
-        </w:rPr>
-      </w:pPr>
-      <w:r>
-        <w:rPr>
-          <w:rFonts w:ascii="Arial" w:eastAsia="Calibri" w:hAnsi="Arial" w:cs="Arial"/>
-          <w:noProof/>
-          <w:kern w:val="2"/>
-          <w:lang w:val="en-GB"/>
-          <w14:ligatures w14:val="standardContextual"/>
-        </w:rPr>
-        <w:drawing>
-          <wp:inline distT="0" distB="0" distL="0" distR="0" wp14:anchorId="583D7D00" wp14:editId="0544188C">
-            <wp:extent cx="6216990" cy="2581275"/>
-            <wp:effectExtent l="0" t="0" r="0" b="0"/>
-            <wp:docPr id="1836076749" name="Picture 5"/>
-            <wp:cNvGraphicFramePr>
-              <a:graphicFrameLocks xmlns:a="http://schemas.openxmlformats.org/drawingml/2006/main" noChangeAspect="1"/>
-            </wp:cNvGraphicFramePr>
-            <a:graphic xmlns:a="http://schemas.openxmlformats.org/drawingml/2006/main">
-              <a:graphicData uri="http://schemas.openxmlformats.org/drawingml/2006/picture">
-                <pic:pic xmlns:pic="http://schemas.openxmlformats.org/drawingml/2006/picture">
-                  <pic:nvPicPr>
-                    <pic:cNvPr id="0" name="Picture 5"/>
-                    <pic:cNvPicPr>
-                      <a:picLocks noChangeAspect="1" noChangeArrowheads="1"/>
-                    </pic:cNvPicPr>
-                  </pic:nvPicPr>
-                  <pic:blipFill>
-                    <a:blip r:embed="rId17">
-                      <a:extLst>
-                        <a:ext uri="{28A0092B-C50C-407E-A947-70E740481C1C}">
-                          <a14:useLocalDpi xmlns:a14="http://schemas.microsoft.com/office/drawing/2010/main" val="0"/>
-                        </a:ext>
-                      </a:extLst>
-                    </a:blip>
-                    <a:srcRect/>
-                    <a:stretch>
-                      <a:fillRect/>
-                    </a:stretch>
-                  </pic:blipFill>
-                  <pic:spPr bwMode="auto">
-                    <a:xfrm>
-                      <a:off x="0" y="0"/>
-                      <a:ext cx="6221776" cy="2583262"/>
-                    </a:xfrm>
-                    <a:prstGeom prst="rect">
-                      <a:avLst/>
-                    </a:prstGeom>
-                    <a:noFill/>
-                    <a:ln>
-                      <a:noFill/>
-                    </a:ln>
-                  </pic:spPr>
-                </pic:pic>
-              </a:graphicData>
-            </a:graphic>
-          </wp:inline>
-        </w:drawing>
-      </w:r>
-    </w:p>
-    <w:p>
-      <w:pPr>
-        <w:widowControl/>
-        <w:autoSpaceDE/>
-        <w:autoSpaceDN/>
-        <w:spacing w:after="160" w:line="259" w:lineRule="auto"/>
-        <w:jc w:val="both"/>
-        <w:rPr>
-          <w:rFonts w:ascii="Arial" w:eastAsia="Calibri" w:hAnsi="Arial" w:cs="Arial"/>
-          <w:kern w:val="2"/>
-          <w:sz w:val="20"/>
-          <w:szCs w:val="20"/>
-          <w:lang w:val="en-GB"/>
-          <w14:ligatures w14:val="standardContextual"/>
-        </w:rPr>
-      </w:pPr>
-      <w:r>
-        <w:rPr>
-          <w:rFonts w:ascii="Arial" w:eastAsia="Calibri" w:hAnsi="Arial" w:cs="Arial"/>
-          <w:b/>
-          <w:bCs/>
-          <w:kern w:val="2"/>
-          <w:sz w:val="20"/>
-          <w:szCs w:val="20"/>
-          <w:lang w:val="en-ID"/>
-          <w14:ligatures w14:val="standardContextual"/>
-        </w:rPr>
-        <w:t>Source: Own representation.</w:t>
-      </w:r>
-    </w:p>
-    <w:p>
-      <w:pPr>
-        <w:widowControl/>
-        <w:tabs>
-          <w:tab w:val="left" w:pos="6308"/>
-        </w:tabs>
-        <w:autoSpaceDE/>
-        <w:autoSpaceDN/>
-        <w:spacing w:after="160" w:line="259" w:lineRule="auto"/>
-        <w:jc w:val="both"/>
-        <w:rPr>
-          <w:rFonts w:ascii="Arial" w:eastAsia="Calibri" w:hAnsi="Arial" w:cs="Arial"/>
-          <w:kern w:val="2"/>
-          <w:lang w:val="en-GB"/>
-          <w14:ligatures w14:val="standardContextual"/>
-        </w:rPr>
-      </w:pPr>
-    </w:p>
-    <w:p>
-      <w:pPr>
-        <w:widowControl/>
-        <w:tabs>
-          <w:tab w:val="left" w:pos="6308"/>
-        </w:tabs>
-        <w:autoSpaceDE/>
-        <w:autoSpaceDN/>
-        <w:spacing w:after="160" w:line="259" w:lineRule="auto"/>
-        <w:jc w:val="both"/>
-        <w:rPr>
-          <w:rFonts w:ascii="Arial" w:eastAsia="Calibri" w:hAnsi="Arial" w:cs="Arial"/>
-          <w:kern w:val="2"/>
-          <w:lang w:val="en-GB"/>
-          <w14:ligatures w14:val="standardContextual"/>
-        </w:rPr>
-      </w:pPr>
-      <w:r>
-        <w:rPr>
-          <w:rFonts w:ascii="Arial" w:eastAsia="Calibri" w:hAnsi="Arial" w:cs="Arial"/>
-          <w:kern w:val="2"/>
-          <w:lang w:val="en-GB"/>
-          <w14:ligatures w14:val="standardContextual"/>
-        </w:rPr>
-        <w:t xml:space="preserve">After hyperparameter tuning, the model demonstrated improvement and better performance. </w:t>
-      </w:r>
-    </w:p>
-    <w:p>
-      <w:pPr>
-        <w:widowControl/>
-        <w:tabs>
-          <w:tab w:val="left" w:pos="6308"/>
-        </w:tabs>
-        <w:autoSpaceDE/>
-        <w:autoSpaceDN/>
-        <w:spacing w:after="160" w:line="259" w:lineRule="auto"/>
-        <w:jc w:val="both"/>
-        <w:rPr>
-          <w:rFonts w:ascii="Arial" w:eastAsia="Calibri" w:hAnsi="Arial" w:cs="Arial"/>
-          <w:kern w:val="2"/>
-          <w:lang w:val="en-GB"/>
-          <w14:ligatures w14:val="standardContextual"/>
-        </w:rPr>
-      </w:pPr>
-    </w:p>
-    <w:p>
-      <w:pPr>
-        <w:widowControl/>
-        <w:tabs>
-          <w:tab w:val="left" w:pos="6308"/>
-        </w:tabs>
-        <w:autoSpaceDE/>
-        <w:autoSpaceDN/>
-        <w:spacing w:after="160" w:line="259" w:lineRule="auto"/>
-        <w:jc w:val="both"/>
-        <w:rPr>
-          <w:rFonts w:ascii="Arial" w:eastAsia="Times New Roman" w:hAnsi="Arial" w:cs="Arial"/>
-          <w:lang w:val="en-GB" w:eastAsia="en-ID"/>
-        </w:rPr>
-      </w:pPr>
-      <w:r>
-        <w:rPr>
-          <w:rFonts w:ascii="Arial" w:eastAsia="Calibri" w:hAnsi="Arial" w:cs="Arial"/>
-          <w:kern w:val="2"/>
-          <w:lang w:val="en-GB"/>
-          <w14:ligatures w14:val="standardContextual"/>
-        </w:rPr>
-        <w:t xml:space="preserve">Using </w:t>
-      </w:r>
-      <w:r>
-        <w:rPr>
-          <w:rFonts w:ascii="Arial" w:eastAsia="Calibri" w:hAnsi="Arial" w:cs="Arial"/>
-          <w:b/>
-          <w:bCs/>
-          <w:kern w:val="2"/>
-          <w:lang w:val="en-GB"/>
-          <w14:ligatures w14:val="standardContextual"/>
-        </w:rPr>
-        <w:t>Keras-Tuner</w:t>
-      </w:r>
-      <w:r>
-        <w:rPr>
-          <w:rFonts w:ascii="Arial" w:eastAsia="Calibri" w:hAnsi="Arial" w:cs="Arial"/>
-          <w:kern w:val="2"/>
-          <w:lang w:val="en-GB"/>
-          <w14:ligatures w14:val="standardContextual"/>
-        </w:rPr>
-        <w:t>, we found the best parameters and implemented into the model:</w:t>
-      </w:r>
+          <w:sz w:val="20"/>
+          <w:szCs w:val="20"/>
+          <w:lang w:val="en-GB"/>
+          <w14:ligatures w14:val="standardContextual"/>
+        </w:rPr>
+      </w:pPr>
     </w:p>
     <w:p>
       <w:pPr>
@@ -10126,24 +9660,601 @@
         <w:autoSpaceDE/>
         <w:autoSpaceDN/>
         <w:spacing w:line="244" w:lineRule="atLeast"/>
-        <w:ind w:left="720"/>
         <w:jc w:val="both"/>
         <w:rPr>
-          <w:rFonts w:ascii="Arial" w:eastAsia="Times New Roman" w:hAnsi="Arial" w:cs="Arial"/>
-          <w:sz w:val="20"/>
-          <w:szCs w:val="20"/>
-          <w:lang w:val="en-GB" w:eastAsia="en-ID"/>
-        </w:rPr>
-      </w:pPr>
-      <w:r>
-        <w:rPr>
-          <w:rFonts w:ascii="Arial" w:eastAsia="Times New Roman" w:hAnsi="Arial" w:cs="Arial"/>
-          <w:sz w:val="20"/>
-          <w:szCs w:val="20"/>
-          <w:lang w:val="en-GB" w:eastAsia="en-ID"/>
-        </w:rPr>
-        <w:t>val_loss: 0.07059618085622787</w:t>
-      </w:r>
+          <w:rFonts w:ascii="Arial" w:eastAsia="Calibri" w:hAnsi="Arial" w:cs="Arial"/>
+          <w:kern w:val="2"/>
+          <w:sz w:val="20"/>
+          <w:szCs w:val="20"/>
+          <w:lang w:val="en-GB"/>
+          <w14:ligatures w14:val="standardContextual"/>
+        </w:rPr>
+      </w:pPr>
+      <w:r>
+        <w:rPr>
+          <w:rStyle w:val="muitypography-root"/>
+          <w:rFonts w:ascii="Arial" w:hAnsi="Arial" w:cs="Arial"/>
+          <w:b/>
+          <w:bCs/>
+          <w:sz w:val="20"/>
+          <w:szCs w:val="20"/>
+          <w:shd w:val="clear" w:color="auto" w:fill="FFFFFF"/>
+        </w:rPr>
+        <w:t xml:space="preserve">Figure </w:t>
+      </w:r>
+      <w:r>
+        <w:rPr>
+          <w:rStyle w:val="muitypography-root"/>
+          <w:rFonts w:ascii="Arial" w:hAnsi="Arial" w:cs="Arial"/>
+          <w:b/>
+          <w:bCs/>
+          <w:sz w:val="20"/>
+          <w:szCs w:val="20"/>
+          <w:shd w:val="clear" w:color="auto" w:fill="FFFFFF"/>
+        </w:rPr>
+        <w:t>8</w:t>
+      </w:r>
+      <w:r>
+        <w:rPr>
+          <w:rStyle w:val="muitypography-root"/>
+          <w:rFonts w:ascii="Arial" w:hAnsi="Arial" w:cs="Arial"/>
+          <w:b/>
+          <w:bCs/>
+          <w:sz w:val="20"/>
+          <w:szCs w:val="20"/>
+          <w:shd w:val="clear" w:color="auto" w:fill="FFFFFF"/>
+        </w:rPr>
+        <w:t>.</w:t>
+      </w:r>
+      <w:r>
+        <w:rPr>
+          <w:rFonts w:ascii="Arial" w:eastAsia="Calibri" w:hAnsi="Arial" w:cs="Arial"/>
+          <w:b/>
+          <w:bCs/>
+          <w:kern w:val="2"/>
+          <w:sz w:val="20"/>
+          <w:szCs w:val="20"/>
+          <w:lang w:val="en-GB"/>
+          <w14:ligatures w14:val="standardContextual"/>
+        </w:rPr>
+        <w:t xml:space="preserve"> </w:t>
+      </w:r>
+      <w:r>
+        <w:rPr>
+          <w:rFonts w:ascii="Arial" w:eastAsia="Calibri" w:hAnsi="Arial" w:cs="Arial"/>
+          <w:b/>
+          <w:bCs/>
+          <w:kern w:val="2"/>
+          <w:sz w:val="20"/>
+          <w:szCs w:val="20"/>
+          <w:lang w:val="en-GB"/>
+          <w14:ligatures w14:val="standardContextual"/>
+        </w:rPr>
+        <w:t>SoftMax</w:t>
+      </w:r>
+      <w:r>
+        <w:rPr>
+          <w:rFonts w:ascii="Arial" w:eastAsia="Calibri" w:hAnsi="Arial" w:cs="Arial"/>
+          <w:b/>
+          <w:bCs/>
+          <w:kern w:val="2"/>
+          <w:sz w:val="20"/>
+          <w:szCs w:val="20"/>
+          <w:lang w:val="en-GB"/>
+          <w14:ligatures w14:val="standardContextual"/>
+        </w:rPr>
+        <w:t xml:space="preserve"> </w:t>
+      </w:r>
+      <w:r>
+        <w:rPr>
+          <w:rFonts w:ascii="Arial" w:eastAsia="Calibri" w:hAnsi="Arial" w:cs="Arial"/>
+          <w:b/>
+          <w:bCs/>
+          <w:kern w:val="2"/>
+          <w:sz w:val="20"/>
+          <w:szCs w:val="20"/>
+          <w:lang w:val="en-GB"/>
+          <w14:ligatures w14:val="standardContextual"/>
+        </w:rPr>
+        <w:t>A</w:t>
+      </w:r>
+      <w:r>
+        <w:rPr>
+          <w:rFonts w:ascii="Arial" w:eastAsia="Calibri" w:hAnsi="Arial" w:cs="Arial"/>
+          <w:b/>
+          <w:bCs/>
+          <w:kern w:val="2"/>
+          <w:sz w:val="20"/>
+          <w:szCs w:val="20"/>
+          <w:lang w:val="en-GB"/>
+          <w14:ligatures w14:val="standardContextual"/>
+        </w:rPr>
+        <w:t xml:space="preserve">ctivation and Binary </w:t>
+      </w:r>
+      <w:r>
+        <w:rPr>
+          <w:rFonts w:ascii="Arial" w:eastAsia="Calibri" w:hAnsi="Arial" w:cs="Arial"/>
+          <w:b/>
+          <w:bCs/>
+          <w:kern w:val="2"/>
+          <w:sz w:val="20"/>
+          <w:szCs w:val="20"/>
+          <w:lang w:val="en-GB"/>
+          <w14:ligatures w14:val="standardContextual"/>
+        </w:rPr>
+        <w:t>C</w:t>
+      </w:r>
+      <w:r>
+        <w:rPr>
+          <w:rFonts w:ascii="Arial" w:eastAsia="Calibri" w:hAnsi="Arial" w:cs="Arial"/>
+          <w:b/>
+          <w:bCs/>
+          <w:kern w:val="2"/>
+          <w:sz w:val="20"/>
+          <w:szCs w:val="20"/>
+          <w:lang w:val="en-GB"/>
+          <w14:ligatures w14:val="standardContextual"/>
+        </w:rPr>
+        <w:t xml:space="preserve">ross </w:t>
+      </w:r>
+      <w:r>
+        <w:rPr>
+          <w:rFonts w:ascii="Arial" w:eastAsia="Calibri" w:hAnsi="Arial" w:cs="Arial"/>
+          <w:b/>
+          <w:bCs/>
+          <w:kern w:val="2"/>
+          <w:sz w:val="20"/>
+          <w:szCs w:val="20"/>
+          <w:lang w:val="en-GB"/>
+          <w14:ligatures w14:val="standardContextual"/>
+        </w:rPr>
+        <w:t>E</w:t>
+      </w:r>
+      <w:r>
+        <w:rPr>
+          <w:rFonts w:ascii="Arial" w:eastAsia="Calibri" w:hAnsi="Arial" w:cs="Arial"/>
+          <w:b/>
+          <w:bCs/>
+          <w:kern w:val="2"/>
+          <w:sz w:val="20"/>
+          <w:szCs w:val="20"/>
+          <w:lang w:val="en-GB"/>
+          <w14:ligatures w14:val="standardContextual"/>
+        </w:rPr>
+        <w:t>ntropy as the Loss Function</w:t>
+      </w:r>
+    </w:p>
+    <w:p>
+      <w:pPr>
+        <w:widowControl/>
+        <w:tabs>
+          <w:tab w:val="left" w:pos="6308"/>
+        </w:tabs>
+        <w:autoSpaceDE/>
+        <w:autoSpaceDN/>
+        <w:spacing w:after="160" w:line="259" w:lineRule="auto"/>
+        <w:jc w:val="both"/>
+        <w:rPr>
+          <w:rFonts w:ascii="Arial" w:eastAsia="Calibri" w:hAnsi="Arial" w:cs="Arial"/>
+          <w:kern w:val="2"/>
+          <w:lang w:val="en-GB"/>
+          <w14:ligatures w14:val="standardContextual"/>
+        </w:rPr>
+      </w:pPr>
+    </w:p>
+    <w:p>
+      <w:pPr>
+        <w:widowControl/>
+        <w:tabs>
+          <w:tab w:val="left" w:pos="6308"/>
+        </w:tabs>
+        <w:autoSpaceDE/>
+        <w:autoSpaceDN/>
+        <w:spacing w:after="160" w:line="259" w:lineRule="auto"/>
+        <w:jc w:val="both"/>
+        <w:rPr>
+          <w:rFonts w:ascii="Arial" w:eastAsia="Calibri" w:hAnsi="Arial" w:cs="Arial"/>
+          <w:kern w:val="2"/>
+          <w:lang w:val="en-GB"/>
+          <w14:ligatures w14:val="standardContextual"/>
+        </w:rPr>
+      </w:pPr>
+      <w:r>
+        <w:rPr>
+          <w:rFonts w:ascii="Arial" w:eastAsia="Calibri" w:hAnsi="Arial" w:cs="Arial"/>
+          <w:noProof/>
+          <w:kern w:val="2"/>
+          <w:lang w:val="en-GB"/>
+          <w14:ligatures w14:val="standardContextual"/>
+        </w:rPr>
+        <w:drawing>
+          <wp:inline distT="0" distB="0" distL="0" distR="0" wp14:anchorId="583D7D00" wp14:editId="6D33B448">
+            <wp:extent cx="5382365" cy="2188332"/>
+            <wp:effectExtent l="0" t="0" r="8890" b="2540"/>
+            <wp:docPr id="1836076749" name="Picture 5"/>
+            <wp:cNvGraphicFramePr>
+              <a:graphicFrameLocks xmlns:a="http://schemas.openxmlformats.org/drawingml/2006/main" noChangeAspect="1"/>
+            </wp:cNvGraphicFramePr>
+            <a:graphic xmlns:a="http://schemas.openxmlformats.org/drawingml/2006/main">
+              <a:graphicData uri="http://schemas.openxmlformats.org/drawingml/2006/picture">
+                <pic:pic xmlns:pic="http://schemas.openxmlformats.org/drawingml/2006/picture">
+                  <pic:nvPicPr>
+                    <pic:cNvPr id="1836076749" name="Picture 5"/>
+                    <pic:cNvPicPr>
+                      <a:picLocks noChangeAspect="1" noChangeArrowheads="1"/>
+                    </pic:cNvPicPr>
+                  </pic:nvPicPr>
+                  <pic:blipFill>
+                    <a:blip r:embed="rId17">
+                      <a:extLst>
+                        <a:ext uri="{28A0092B-C50C-407E-A947-70E740481C1C}">
+                          <a14:useLocalDpi xmlns:a14="http://schemas.microsoft.com/office/drawing/2010/main" val="0"/>
+                        </a:ext>
+                      </a:extLst>
+                    </a:blip>
+                    <a:stretch>
+                      <a:fillRect/>
+                    </a:stretch>
+                  </pic:blipFill>
+                  <pic:spPr bwMode="auto">
+                    <a:xfrm>
+                      <a:off x="0" y="0"/>
+                      <a:ext cx="5391803" cy="2192169"/>
+                    </a:xfrm>
+                    <a:prstGeom prst="rect">
+                      <a:avLst/>
+                    </a:prstGeom>
+                    <a:noFill/>
+                    <a:ln>
+                      <a:noFill/>
+                    </a:ln>
+                  </pic:spPr>
+                </pic:pic>
+              </a:graphicData>
+            </a:graphic>
+          </wp:inline>
+        </w:drawing>
+      </w:r>
+    </w:p>
+    <w:p>
+      <w:pPr>
+        <w:widowControl/>
+        <w:autoSpaceDE/>
+        <w:autoSpaceDN/>
+        <w:spacing w:after="160" w:line="259" w:lineRule="auto"/>
+        <w:jc w:val="both"/>
+        <w:rPr>
+          <w:rFonts w:ascii="Arial" w:eastAsia="Calibri" w:hAnsi="Arial" w:cs="Arial"/>
+          <w:kern w:val="2"/>
+          <w:sz w:val="20"/>
+          <w:szCs w:val="20"/>
+          <w:lang w:val="en-GB"/>
+          <w14:ligatures w14:val="standardContextual"/>
+        </w:rPr>
+      </w:pPr>
+      <w:r>
+        <w:rPr>
+          <w:rFonts w:ascii="Arial" w:eastAsia="Calibri" w:hAnsi="Arial" w:cs="Arial"/>
+          <w:b/>
+          <w:bCs/>
+          <w:kern w:val="2"/>
+          <w:sz w:val="20"/>
+          <w:szCs w:val="20"/>
+          <w:lang w:val="en-ID"/>
+          <w14:ligatures w14:val="standardContextual"/>
+        </w:rPr>
+        <w:t>Source: Own representation.</w:t>
+      </w:r>
+    </w:p>
+    <w:p>
+      <w:pPr>
+        <w:widowControl/>
+        <w:tabs>
+          <w:tab w:val="left" w:pos="6308"/>
+        </w:tabs>
+        <w:autoSpaceDE/>
+        <w:autoSpaceDN/>
+        <w:spacing w:after="160" w:line="259" w:lineRule="auto"/>
+        <w:jc w:val="both"/>
+        <w:rPr>
+          <w:rFonts w:ascii="Arial" w:eastAsia="Calibri" w:hAnsi="Arial" w:cs="Arial"/>
+          <w:kern w:val="2"/>
+          <w:lang w:val="en-GB"/>
+          <w14:ligatures w14:val="standardContextual"/>
+        </w:rPr>
+      </w:pPr>
+      <w:r>
+        <w:rPr>
+          <w:rFonts w:ascii="Arial" w:eastAsia="Calibri" w:hAnsi="Arial" w:cs="Arial"/>
+          <w:kern w:val="2"/>
+          <w:lang w:val="en-GB"/>
+          <w14:ligatures w14:val="standardContextual"/>
+        </w:rPr>
+        <w:lastRenderedPageBreak/>
+        <w:t xml:space="preserve">After hyperparameter tuning, the model demonstrated improvement and better performance. </w:t>
+      </w:r>
+    </w:p>
+    <w:p>
+      <w:pPr>
+        <w:pStyle w:val="HTMLPreformatted"/>
+        <w:shd w:val="clear" w:color="auto" w:fill="FFFFFF"/>
+        <w:wordWrap w:val="0"/>
+        <w:spacing w:line="244" w:lineRule="atLeast"/>
+      </w:pPr>
+      <w:r>
+        <w:t xml:space="preserve">digit_0_accuracy: 0.9817 - digit_1_accuracy: 0.9839 - digit_2_accuracy: 0.9847 - loss: 0.0987 - val_digit_0_accuracy: 0.9876 - val_digit_1_accuracy: 0.9858 - val_digit_2_accuracy: 0.9879 - </w:t>
+      </w:r>
+      <w:proofErr w:type="spellStart"/>
+      <w:r>
+        <w:t>val_loss</w:t>
+      </w:r>
+      <w:proofErr w:type="spellEnd"/>
+      <w:r>
+        <w:t>: 0.0758</w:t>
+      </w:r>
+    </w:p>
+    <w:p>
+      <w:pPr>
+        <w:widowControl/>
+        <w:autoSpaceDE/>
+        <w:autoSpaceDN/>
+        <w:spacing w:after="160" w:line="259" w:lineRule="auto"/>
+        <w:rPr>
+          <w:rFonts w:ascii="Arial" w:eastAsia="Calibri" w:hAnsi="Arial" w:cs="Arial"/>
+          <w:kern w:val="2"/>
+          <w:lang w:val="en-ID"/>
+          <w14:ligatures w14:val="standardContextual"/>
+        </w:rPr>
+      </w:pPr>
+    </w:p>
+    <w:p>
+      <w:pPr>
+        <w:widowControl/>
+        <w:autoSpaceDE/>
+        <w:autoSpaceDN/>
+        <w:spacing w:after="160" w:line="259" w:lineRule="auto"/>
+        <w:rPr>
+          <w:rFonts w:ascii="Arial" w:eastAsia="Calibri" w:hAnsi="Arial" w:cs="Arial"/>
+          <w:kern w:val="2"/>
+          <w:lang w:val="en-GB"/>
+          <w14:ligatures w14:val="standardContextual"/>
+        </w:rPr>
+      </w:pPr>
+      <w:r>
+        <w:rPr>
+          <w:rFonts w:ascii="Arial" w:eastAsia="Calibri" w:hAnsi="Arial" w:cs="Arial"/>
+          <w:kern w:val="2"/>
+          <w:lang w:val="en-GB"/>
+          <w14:ligatures w14:val="standardContextual"/>
+        </w:rPr>
+        <w:t xml:space="preserve">In multi-class classification, the final layer of the model employs a </w:t>
+      </w:r>
+      <w:r>
+        <w:rPr>
+          <w:rFonts w:ascii="Arial" w:eastAsia="Calibri" w:hAnsi="Arial" w:cs="Arial"/>
+          <w:kern w:val="2"/>
+          <w:lang w:val="en-GB"/>
+          <w14:ligatures w14:val="standardContextual"/>
+        </w:rPr>
+        <w:t>SoftMax</w:t>
+      </w:r>
+      <w:r>
+        <w:rPr>
+          <w:rFonts w:ascii="Arial" w:eastAsia="Calibri" w:hAnsi="Arial" w:cs="Arial"/>
+          <w:kern w:val="2"/>
+          <w:lang w:val="en-GB"/>
+          <w14:ligatures w14:val="standardContextual"/>
+        </w:rPr>
+        <w:t xml:space="preserve"> function to predict the class, and the training utilizes categorical cross-entropy as the loss function. Conversely, in multi-label classification, the last layer uses a sigmoid function to predict labels, with binary cross-entropy serving as the loss function. (franky, 2018).</w:t>
+      </w:r>
+    </w:p>
+    <w:p>
+      <w:pPr>
+        <w:pStyle w:val="HTMLPreformatted"/>
+        <w:shd w:val="clear" w:color="auto" w:fill="FFFFFF"/>
+        <w:wordWrap w:val="0"/>
+        <w:spacing w:line="244" w:lineRule="atLeast"/>
+      </w:pPr>
+      <w:r>
+        <w:rPr>
+          <w:rFonts w:ascii="Arial" w:eastAsia="Calibri" w:hAnsi="Arial" w:cs="Arial"/>
+          <w:kern w:val="2"/>
+          <w:lang w:val="en-GB"/>
+          <w14:ligatures w14:val="standardContextual"/>
+        </w:rPr>
+        <w:t xml:space="preserve">But from our experiment, </w:t>
+      </w:r>
+      <w:r>
+        <w:rPr>
+          <w:rFonts w:ascii="Arial" w:eastAsia="Calibri" w:hAnsi="Arial" w:cs="Arial"/>
+          <w:kern w:val="2"/>
+          <w:lang w:val="en-GB"/>
+          <w14:ligatures w14:val="standardContextual"/>
+        </w:rPr>
+        <w:t>f</w:t>
+      </w:r>
+      <w:r>
+        <w:rPr>
+          <w:rFonts w:ascii="Arial" w:eastAsia="Calibri" w:hAnsi="Arial" w:cs="Arial"/>
+          <w:kern w:val="2"/>
+          <w:lang w:val="en-GB"/>
+          <w14:ligatures w14:val="standardContextual"/>
+        </w:rPr>
+        <w:t xml:space="preserve">inal testing on unseen data after Hyperparameter Tuning on </w:t>
+      </w:r>
+      <w:r>
+        <w:rPr>
+          <w:rFonts w:ascii="Arial" w:eastAsia="Calibri" w:hAnsi="Arial" w:cs="Arial"/>
+          <w:kern w:val="2"/>
+          <w:lang w:val="en-GB"/>
+          <w14:ligatures w14:val="standardContextual"/>
+        </w:rPr>
+        <w:t>SoftMax</w:t>
+      </w:r>
+      <w:r>
+        <w:rPr>
+          <w:rFonts w:ascii="Arial" w:eastAsia="Calibri" w:hAnsi="Arial" w:cs="Arial"/>
+          <w:kern w:val="2"/>
+          <w:lang w:val="en-GB"/>
+          <w14:ligatures w14:val="standardContextual"/>
+        </w:rPr>
+        <w:t xml:space="preserve"> activation function and Binary </w:t>
+      </w:r>
+      <w:r>
+        <w:rPr>
+          <w:rFonts w:ascii="Arial" w:eastAsia="Calibri" w:hAnsi="Arial" w:cs="Arial"/>
+          <w:kern w:val="2"/>
+          <w:lang w:val="en-GB"/>
+          <w14:ligatures w14:val="standardContextual"/>
+        </w:rPr>
+        <w:t xml:space="preserve">Cross </w:t>
+      </w:r>
+      <w:r>
+        <w:rPr>
+          <w:rFonts w:ascii="Arial" w:eastAsia="Calibri" w:hAnsi="Arial" w:cs="Arial"/>
+          <w:kern w:val="2"/>
+          <w:lang w:val="en-GB"/>
+          <w14:ligatures w14:val="standardContextual"/>
+        </w:rPr>
+        <w:t>E</w:t>
+      </w:r>
+      <w:r>
+        <w:rPr>
+          <w:rFonts w:ascii="Arial" w:eastAsia="Calibri" w:hAnsi="Arial" w:cs="Arial"/>
+          <w:kern w:val="2"/>
+          <w:lang w:val="en-GB"/>
+          <w14:ligatures w14:val="standardContextual"/>
+        </w:rPr>
+        <w:t>ntropy</w:t>
+      </w:r>
+      <w:r>
+        <w:rPr>
+          <w:rFonts w:ascii="Arial" w:eastAsia="Calibri" w:hAnsi="Arial" w:cs="Arial"/>
+          <w:kern w:val="2"/>
+          <w:lang w:val="en-GB"/>
+          <w14:ligatures w14:val="standardContextual"/>
+        </w:rPr>
+        <w:t xml:space="preserve"> as the loss function </w:t>
+      </w:r>
+      <w:r>
+        <w:rPr>
+          <w:rFonts w:ascii="Arial" w:eastAsia="Calibri" w:hAnsi="Arial" w:cs="Arial"/>
+          <w:kern w:val="2"/>
+          <w:lang w:val="en-GB"/>
+          <w14:ligatures w14:val="standardContextual"/>
+        </w:rPr>
+        <w:t>achieved</w:t>
+      </w:r>
+      <w:r>
+        <w:rPr>
+          <w:rFonts w:ascii="Arial" w:eastAsia="Calibri" w:hAnsi="Arial" w:cs="Arial"/>
+          <w:kern w:val="2"/>
+          <w:lang w:val="en-GB"/>
+          <w14:ligatures w14:val="standardContextual"/>
+        </w:rPr>
+        <w:t xml:space="preserve"> the model's highest </w:t>
+      </w:r>
+      <w:r>
+        <w:rPr>
+          <w:rFonts w:ascii="Arial" w:eastAsia="Calibri" w:hAnsi="Arial" w:cs="Arial"/>
+          <w:kern w:val="2"/>
+          <w:lang w:val="en-GB"/>
+          <w14:ligatures w14:val="standardContextual"/>
+        </w:rPr>
+        <w:t xml:space="preserve">accuracy </w:t>
+      </w:r>
+      <w:r>
+        <w:rPr>
+          <w:rFonts w:ascii="Arial" w:eastAsia="Calibri" w:hAnsi="Arial" w:cs="Arial"/>
+          <w:kern w:val="2"/>
+          <w:lang w:val="en-GB"/>
+          <w14:ligatures w14:val="standardContextual"/>
+        </w:rPr>
+        <w:t>(around 98%) and lowest loss (around 0.0</w:t>
+      </w:r>
+      <w:r>
+        <w:rPr>
+          <w:rFonts w:ascii="Arial" w:eastAsia="Calibri" w:hAnsi="Arial" w:cs="Arial"/>
+          <w:kern w:val="2"/>
+          <w:lang w:val="en-GB"/>
+          <w14:ligatures w14:val="standardContextual"/>
+        </w:rPr>
+        <w:t>7</w:t>
+      </w:r>
+      <w:r>
+        <w:rPr>
+          <w:rFonts w:ascii="Arial" w:eastAsia="Calibri" w:hAnsi="Arial" w:cs="Arial"/>
+          <w:kern w:val="2"/>
+          <w:lang w:val="en-GB"/>
+          <w14:ligatures w14:val="standardContextual"/>
+        </w:rPr>
+        <w:t>).</w:t>
+      </w:r>
+      <w:r>
+        <w:t xml:space="preserve"> </w:t>
+      </w:r>
+    </w:p>
+    <w:p>
+      <w:pPr>
+        <w:pStyle w:val="HTMLPreformatted"/>
+        <w:shd w:val="clear" w:color="auto" w:fill="FFFFFF"/>
+        <w:wordWrap w:val="0"/>
+        <w:spacing w:line="244" w:lineRule="atLeast"/>
+      </w:pPr>
+    </w:p>
+    <w:p>
+      <w:pPr>
+        <w:pStyle w:val="HTMLPreformatted"/>
+        <w:shd w:val="clear" w:color="auto" w:fill="FFFFFF"/>
+        <w:wordWrap w:val="0"/>
+        <w:spacing w:line="244" w:lineRule="atLeast"/>
+      </w:pPr>
+      <w:r>
+        <w:t>Test loss: 0.07689374685287476</w:t>
+      </w:r>
+    </w:p>
+    <w:p>
+      <w:pPr>
+        <w:pStyle w:val="HTMLPreformatted"/>
+        <w:shd w:val="clear" w:color="auto" w:fill="FFFFFF"/>
+        <w:wordWrap w:val="0"/>
+        <w:spacing w:line="244" w:lineRule="atLeast"/>
+      </w:pPr>
+      <w:r>
+        <w:t>0.986299991607666</w:t>
+      </w:r>
+    </w:p>
+    <w:p>
+      <w:pPr>
+        <w:pStyle w:val="HTMLPreformatted"/>
+        <w:shd w:val="clear" w:color="auto" w:fill="FFFFFF"/>
+        <w:wordWrap w:val="0"/>
+        <w:spacing w:line="244" w:lineRule="atLeast"/>
+      </w:pPr>
+      <w:r>
+        <w:t>0.9864500164985657</w:t>
+      </w:r>
+    </w:p>
+    <w:p>
+      <w:pPr>
+        <w:pStyle w:val="HTMLPreformatted"/>
+        <w:shd w:val="clear" w:color="auto" w:fill="FFFFFF"/>
+        <w:wordWrap w:val="0"/>
+        <w:spacing w:line="244" w:lineRule="atLeast"/>
+      </w:pPr>
+      <w:r>
+        <w:t>0.9870499968528748</w:t>
+      </w:r>
+    </w:p>
+    <w:p>
+      <w:pPr>
+        <w:rPr>
+          <w:rFonts w:ascii="Arial" w:eastAsia="Calibri" w:hAnsi="Arial" w:cs="Arial"/>
+          <w:kern w:val="2"/>
+          <w:lang w:val="en-GB"/>
+          <w14:ligatures w14:val="standardContextual"/>
+        </w:rPr>
+      </w:pPr>
     </w:p>
     <w:p>
       <w:pPr>
@@ -10171,185 +10282,181 @@
         <w:autoSpaceDE/>
         <w:autoSpaceDN/>
         <w:spacing w:line="244" w:lineRule="atLeast"/>
-        <w:ind w:left="720"/>
         <w:jc w:val="both"/>
         <w:rPr>
-          <w:rFonts w:ascii="Arial" w:eastAsia="Times New Roman" w:hAnsi="Arial" w:cs="Arial"/>
-          <w:sz w:val="20"/>
-          <w:szCs w:val="20"/>
-          <w:lang w:val="en-GB" w:eastAsia="en-ID"/>
-        </w:rPr>
-      </w:pPr>
-    </w:p>
-    <w:p>
-      <w:pPr>
-        <w:widowControl/>
-        <w:shd w:val="clear" w:color="auto" w:fill="FFFFFF"/>
-        <w:tabs>
-          <w:tab w:val="left" w:pos="916"/>
-          <w:tab w:val="left" w:pos="1832"/>
-          <w:tab w:val="left" w:pos="2748"/>
-          <w:tab w:val="left" w:pos="3664"/>
-          <w:tab w:val="left" w:pos="4580"/>
-          <w:tab w:val="left" w:pos="5496"/>
-          <w:tab w:val="left" w:pos="6412"/>
-          <w:tab w:val="left" w:pos="7328"/>
-          <w:tab w:val="left" w:pos="8244"/>
-          <w:tab w:val="left" w:pos="9160"/>
-          <w:tab w:val="left" w:pos="10076"/>
-          <w:tab w:val="left" w:pos="10992"/>
-          <w:tab w:val="left" w:pos="11908"/>
-          <w:tab w:val="left" w:pos="12824"/>
-          <w:tab w:val="left" w:pos="13740"/>
-          <w:tab w:val="left" w:pos="14656"/>
-        </w:tabs>
-        <w:wordWrap w:val="0"/>
-        <w:autoSpaceDE/>
-        <w:autoSpaceDN/>
-        <w:spacing w:line="244" w:lineRule="atLeast"/>
-        <w:ind w:left="720"/>
-        <w:jc w:val="both"/>
-        <w:rPr>
-          <w:rFonts w:ascii="Arial" w:eastAsia="Times New Roman" w:hAnsi="Arial" w:cs="Arial"/>
-          <w:sz w:val="20"/>
-          <w:szCs w:val="20"/>
-          <w:lang w:val="en-GB" w:eastAsia="en-ID"/>
-        </w:rPr>
-      </w:pPr>
-      <w:r>
-        <w:rPr>
-          <w:rFonts w:ascii="Arial" w:eastAsia="Times New Roman" w:hAnsi="Arial" w:cs="Arial"/>
-          <w:sz w:val="20"/>
-          <w:szCs w:val="20"/>
-          <w:lang w:val="en-GB" w:eastAsia="en-ID"/>
-        </w:rPr>
-        <w:t>Best val_loss So Far: 0.06173119693994522</w:t>
-      </w:r>
-    </w:p>
-    <w:p>
-      <w:pPr>
-        <w:widowControl/>
-        <w:shd w:val="clear" w:color="auto" w:fill="FFFFFF"/>
-        <w:tabs>
-          <w:tab w:val="left" w:pos="916"/>
-          <w:tab w:val="left" w:pos="1832"/>
-          <w:tab w:val="left" w:pos="2748"/>
-          <w:tab w:val="left" w:pos="3664"/>
-          <w:tab w:val="left" w:pos="4580"/>
-          <w:tab w:val="left" w:pos="5496"/>
-          <w:tab w:val="left" w:pos="6412"/>
-          <w:tab w:val="left" w:pos="7328"/>
-          <w:tab w:val="left" w:pos="8244"/>
-          <w:tab w:val="left" w:pos="9160"/>
-          <w:tab w:val="left" w:pos="10076"/>
-          <w:tab w:val="left" w:pos="10992"/>
-          <w:tab w:val="left" w:pos="11908"/>
-          <w:tab w:val="left" w:pos="12824"/>
-          <w:tab w:val="left" w:pos="13740"/>
-          <w:tab w:val="left" w:pos="14656"/>
-        </w:tabs>
-        <w:wordWrap w:val="0"/>
-        <w:autoSpaceDE/>
-        <w:autoSpaceDN/>
-        <w:spacing w:line="244" w:lineRule="atLeast"/>
-        <w:ind w:left="720"/>
-        <w:jc w:val="both"/>
-        <w:rPr>
-          <w:rFonts w:ascii="Arial" w:eastAsia="Times New Roman" w:hAnsi="Arial" w:cs="Arial"/>
-          <w:sz w:val="20"/>
-          <w:szCs w:val="20"/>
-          <w:lang w:val="en-GB" w:eastAsia="en-ID"/>
-        </w:rPr>
-      </w:pPr>
-      <w:r>
-        <w:rPr>
-          <w:rFonts w:ascii="Arial" w:eastAsia="Times New Roman" w:hAnsi="Arial" w:cs="Arial"/>
-          <w:sz w:val="20"/>
-          <w:szCs w:val="20"/>
-          <w:lang w:val="en-GB" w:eastAsia="en-ID"/>
-        </w:rPr>
-        <w:t xml:space="preserve">Total elapsed time: 05h 47m 46s </w:t>
-      </w:r>
-    </w:p>
-    <w:p>
-      <w:pPr>
-        <w:widowControl/>
-        <w:shd w:val="clear" w:color="auto" w:fill="FFFFFF"/>
-        <w:tabs>
-          <w:tab w:val="left" w:pos="916"/>
-          <w:tab w:val="left" w:pos="1832"/>
-          <w:tab w:val="left" w:pos="2748"/>
-          <w:tab w:val="left" w:pos="3664"/>
-          <w:tab w:val="left" w:pos="4580"/>
-          <w:tab w:val="left" w:pos="5496"/>
-          <w:tab w:val="left" w:pos="6412"/>
-          <w:tab w:val="left" w:pos="7328"/>
-          <w:tab w:val="left" w:pos="8244"/>
-          <w:tab w:val="left" w:pos="9160"/>
-          <w:tab w:val="left" w:pos="10076"/>
-          <w:tab w:val="left" w:pos="10992"/>
-          <w:tab w:val="left" w:pos="11908"/>
-          <w:tab w:val="left" w:pos="12824"/>
-          <w:tab w:val="left" w:pos="13740"/>
-          <w:tab w:val="left" w:pos="14656"/>
-        </w:tabs>
-        <w:wordWrap w:val="0"/>
-        <w:autoSpaceDE/>
-        <w:autoSpaceDN/>
-        <w:spacing w:line="244" w:lineRule="atLeast"/>
-        <w:ind w:left="720"/>
-        <w:jc w:val="both"/>
-        <w:rPr>
-          <w:rFonts w:ascii="Arial" w:eastAsia="Times New Roman" w:hAnsi="Arial" w:cs="Arial"/>
-          <w:sz w:val="20"/>
-          <w:szCs w:val="20"/>
-          <w:lang w:val="en-GB" w:eastAsia="en-ID"/>
-        </w:rPr>
-      </w:pPr>
-    </w:p>
-    <w:p>
-      <w:pPr>
-        <w:widowControl/>
-        <w:shd w:val="clear" w:color="auto" w:fill="FFFFFF"/>
-        <w:tabs>
-          <w:tab w:val="left" w:pos="916"/>
-          <w:tab w:val="left" w:pos="1832"/>
-          <w:tab w:val="left" w:pos="2748"/>
-          <w:tab w:val="left" w:pos="3664"/>
-          <w:tab w:val="left" w:pos="4580"/>
-          <w:tab w:val="left" w:pos="5496"/>
-          <w:tab w:val="left" w:pos="6412"/>
-          <w:tab w:val="left" w:pos="7328"/>
-          <w:tab w:val="left" w:pos="8244"/>
-          <w:tab w:val="left" w:pos="9160"/>
-          <w:tab w:val="left" w:pos="10076"/>
-          <w:tab w:val="left" w:pos="10992"/>
-          <w:tab w:val="left" w:pos="11908"/>
-          <w:tab w:val="left" w:pos="12824"/>
-          <w:tab w:val="left" w:pos="13740"/>
-          <w:tab w:val="left" w:pos="14656"/>
-        </w:tabs>
-        <w:wordWrap w:val="0"/>
-        <w:autoSpaceDE/>
-        <w:autoSpaceDN/>
-        <w:spacing w:line="244" w:lineRule="atLeast"/>
-        <w:ind w:left="720"/>
-        <w:jc w:val="both"/>
-        <w:rPr>
-          <w:rFonts w:ascii="Arial" w:eastAsia="Times New Roman" w:hAnsi="Arial" w:cs="Arial"/>
-          <w:sz w:val="20"/>
-          <w:szCs w:val="20"/>
-          <w:lang w:val="en-GB" w:eastAsia="en-ID"/>
-        </w:rPr>
-      </w:pPr>
-      <w:r>
-        <w:rPr>
-          <w:rFonts w:ascii="Arial" w:eastAsia="Times New Roman" w:hAnsi="Arial" w:cs="Arial"/>
-          <w:sz w:val="20"/>
-          <w:szCs w:val="20"/>
-          <w:lang w:val="en-GB" w:eastAsia="en-ID"/>
-        </w:rPr>
-        <w:t>{'conv_1_filters': 96, 'conv_2_filters': 128, 'conv_3_filters': 128, 'dense_units': 256}</w:t>
+          <w:rFonts w:ascii="Arial" w:eastAsia="Calibri" w:hAnsi="Arial" w:cs="Arial"/>
+          <w:kern w:val="2"/>
+          <w:sz w:val="20"/>
+          <w:szCs w:val="20"/>
+          <w:lang w:val="en-ID"/>
+          <w14:ligatures w14:val="standardContextual"/>
+        </w:rPr>
+      </w:pPr>
+      <w:r>
+        <w:rPr>
+          <w:rStyle w:val="muitypography-root"/>
+          <w:rFonts w:ascii="Arial" w:hAnsi="Arial" w:cs="Arial"/>
+          <w:b/>
+          <w:bCs/>
+          <w:sz w:val="20"/>
+          <w:szCs w:val="20"/>
+          <w:shd w:val="clear" w:color="auto" w:fill="FFFFFF"/>
+        </w:rPr>
+        <w:t xml:space="preserve">Figure </w:t>
+      </w:r>
+      <w:r>
+        <w:rPr>
+          <w:rStyle w:val="muitypography-root"/>
+          <w:rFonts w:ascii="Arial" w:hAnsi="Arial" w:cs="Arial"/>
+          <w:b/>
+          <w:bCs/>
+          <w:sz w:val="20"/>
+          <w:szCs w:val="20"/>
+          <w:shd w:val="clear" w:color="auto" w:fill="FFFFFF"/>
+        </w:rPr>
+        <w:t>9</w:t>
+      </w:r>
+      <w:r>
+        <w:rPr>
+          <w:rStyle w:val="muitypography-root"/>
+          <w:rFonts w:ascii="Arial" w:hAnsi="Arial" w:cs="Arial"/>
+          <w:b/>
+          <w:bCs/>
+          <w:sz w:val="20"/>
+          <w:szCs w:val="20"/>
+          <w:shd w:val="clear" w:color="auto" w:fill="FFFFFF"/>
+        </w:rPr>
+        <w:t>.</w:t>
+      </w:r>
+      <w:r>
+        <w:rPr>
+          <w:rFonts w:ascii="Arial" w:eastAsia="Calibri" w:hAnsi="Arial" w:cs="Arial"/>
+          <w:b/>
+          <w:bCs/>
+          <w:kern w:val="2"/>
+          <w:sz w:val="20"/>
+          <w:szCs w:val="20"/>
+          <w:lang w:val="en-GB"/>
+          <w14:ligatures w14:val="standardContextual"/>
+        </w:rPr>
+        <w:t xml:space="preserve"> </w:t>
+      </w:r>
+      <w:r>
+        <w:rPr>
+          <w:rFonts w:ascii="Arial" w:eastAsia="Calibri" w:hAnsi="Arial" w:cs="Arial"/>
+          <w:b/>
+          <w:bCs/>
+          <w:kern w:val="2"/>
+          <w:sz w:val="20"/>
+          <w:szCs w:val="20"/>
+          <w:lang w:val="en-ID"/>
+          <w14:ligatures w14:val="standardContextual"/>
+        </w:rPr>
+        <w:t xml:space="preserve">Keras Tuner Best Parameter on </w:t>
+      </w:r>
+      <w:r>
+        <w:rPr>
+          <w:rFonts w:ascii="Arial" w:eastAsia="Calibri" w:hAnsi="Arial" w:cs="Arial"/>
+          <w:b/>
+          <w:bCs/>
+          <w:kern w:val="2"/>
+          <w:sz w:val="20"/>
+          <w:szCs w:val="20"/>
+          <w:lang w:val="en-ID"/>
+          <w14:ligatures w14:val="standardContextual"/>
+        </w:rPr>
+        <w:t>SoftMax</w:t>
+      </w:r>
+      <w:r>
+        <w:rPr>
+          <w:rFonts w:ascii="Arial" w:eastAsia="Calibri" w:hAnsi="Arial" w:cs="Arial"/>
+          <w:b/>
+          <w:bCs/>
+          <w:kern w:val="2"/>
+          <w:sz w:val="20"/>
+          <w:szCs w:val="20"/>
+          <w:lang w:val="en-ID"/>
+          <w14:ligatures w14:val="standardContextual"/>
+        </w:rPr>
+        <w:t xml:space="preserve"> </w:t>
+      </w:r>
+      <w:r>
+        <w:rPr>
+          <w:rFonts w:ascii="Arial" w:eastAsia="Calibri" w:hAnsi="Arial" w:cs="Arial"/>
+          <w:b/>
+          <w:bCs/>
+          <w:kern w:val="2"/>
+          <w:sz w:val="20"/>
+          <w:szCs w:val="20"/>
+          <w:lang w:val="en-ID"/>
+          <w14:ligatures w14:val="standardContextual"/>
+        </w:rPr>
+        <w:t>A</w:t>
+      </w:r>
+      <w:r>
+        <w:rPr>
+          <w:rFonts w:ascii="Arial" w:eastAsia="Calibri" w:hAnsi="Arial" w:cs="Arial"/>
+          <w:b/>
+          <w:bCs/>
+          <w:kern w:val="2"/>
+          <w:sz w:val="20"/>
+          <w:szCs w:val="20"/>
+          <w:lang w:val="en-ID"/>
+          <w14:ligatures w14:val="standardContextual"/>
+        </w:rPr>
+        <w:t xml:space="preserve">ctivation and Binary </w:t>
+      </w:r>
+      <w:r>
+        <w:rPr>
+          <w:rFonts w:ascii="Arial" w:eastAsia="Calibri" w:hAnsi="Arial" w:cs="Arial"/>
+          <w:b/>
+          <w:bCs/>
+          <w:kern w:val="2"/>
+          <w:sz w:val="20"/>
+          <w:szCs w:val="20"/>
+          <w:lang w:val="en-ID"/>
+          <w14:ligatures w14:val="standardContextual"/>
+        </w:rPr>
+        <w:t>C</w:t>
+      </w:r>
+      <w:r>
+        <w:rPr>
+          <w:rFonts w:ascii="Arial" w:eastAsia="Calibri" w:hAnsi="Arial" w:cs="Arial"/>
+          <w:b/>
+          <w:bCs/>
+          <w:kern w:val="2"/>
+          <w:sz w:val="20"/>
+          <w:szCs w:val="20"/>
+          <w:lang w:val="en-ID"/>
+          <w14:ligatures w14:val="standardContextual"/>
+        </w:rPr>
+        <w:t xml:space="preserve">ross </w:t>
+      </w:r>
+      <w:r>
+        <w:rPr>
+          <w:rFonts w:ascii="Arial" w:eastAsia="Calibri" w:hAnsi="Arial" w:cs="Arial"/>
+          <w:b/>
+          <w:bCs/>
+          <w:kern w:val="2"/>
+          <w:sz w:val="20"/>
+          <w:szCs w:val="20"/>
+          <w:lang w:val="en-ID"/>
+          <w14:ligatures w14:val="standardContextual"/>
+        </w:rPr>
+        <w:t>E</w:t>
+      </w:r>
+      <w:r>
+        <w:rPr>
+          <w:rFonts w:ascii="Arial" w:eastAsia="Calibri" w:hAnsi="Arial" w:cs="Arial"/>
+          <w:b/>
+          <w:bCs/>
+          <w:kern w:val="2"/>
+          <w:sz w:val="20"/>
+          <w:szCs w:val="20"/>
+          <w:lang w:val="en-ID"/>
+          <w14:ligatures w14:val="standardContextual"/>
+        </w:rPr>
+        <w:t>ntropy</w:t>
       </w:r>
     </w:p>
     <w:p>
@@ -10365,53 +10472,10 @@
         <w:rPr>
           <w:rFonts w:ascii="Arial" w:eastAsia="Calibri" w:hAnsi="Arial" w:cs="Arial"/>
           <w:kern w:val="2"/>
-          <w:sz w:val="20"/>
-          <w:szCs w:val="20"/>
-          <w:lang w:val="en-GB"/>
-          <w14:ligatures w14:val="standardContextual"/>
-        </w:rPr>
-      </w:pPr>
-    </w:p>
-    <w:p>
-      <w:pPr>
-        <w:widowControl/>
-        <w:autoSpaceDE/>
-        <w:autoSpaceDN/>
-        <w:spacing w:after="160" w:line="259" w:lineRule="auto"/>
-        <w:rPr>
-          <w:rFonts w:ascii="Arial" w:eastAsia="Calibri" w:hAnsi="Arial" w:cs="Arial"/>
-          <w:kern w:val="2"/>
-          <w:lang w:val="en-GB"/>
-          <w14:ligatures w14:val="standardContextual"/>
-        </w:rPr>
-      </w:pPr>
-      <w:r>
-        <w:rPr>
-          <w:rFonts w:ascii="Arial" w:eastAsia="Calibri" w:hAnsi="Arial" w:cs="Arial"/>
-          <w:kern w:val="2"/>
-          <w:lang w:val="en-GB"/>
-          <w14:ligatures w14:val="standardContextual"/>
-        </w:rPr>
-        <w:t xml:space="preserve">In multi-class classification, the final layer of the model employs a </w:t>
-      </w:r>
-      <w:r>
-        <w:rPr>
-          <w:rFonts w:ascii="Arial" w:eastAsia="Calibri" w:hAnsi="Arial" w:cs="Arial"/>
-          <w:kern w:val="2"/>
-          <w:lang w:val="en-GB"/>
-          <w14:ligatures w14:val="standardContextual"/>
-        </w:rPr>
-        <w:t>SoftMax</w:t>
-      </w:r>
-      <w:r>
-        <w:rPr>
-          <w:rFonts w:ascii="Arial" w:eastAsia="Calibri" w:hAnsi="Arial" w:cs="Arial"/>
-          <w:kern w:val="2"/>
-          <w:lang w:val="en-GB"/>
-          <w14:ligatures w14:val="standardContextual"/>
-        </w:rPr>
-        <w:t xml:space="preserve"> function to predict the class, and the training utilizes categorical cross-entropy as the loss function. Conversely, in multi-label classification, the last layer uses a sigmoid function to predict labels, with binary cross-entropy serving as the loss function. (franky, 2018).</w:t>
-      </w:r>
+          <w:lang w:val="en-ID"/>
+          <w14:ligatures w14:val="standardContextual"/>
+        </w:rPr>
+      </w:pPr>
     </w:p>
     <w:p>
       <w:pPr>
@@ -10433,653 +10497,15 @@
       <w:r>
         <w:rPr>
           <w:rFonts w:ascii="Arial" w:eastAsia="Calibri" w:hAnsi="Arial" w:cs="Arial"/>
-          <w:kern w:val="2"/>
-          <w:lang w:val="en-GB"/>
-          <w14:ligatures w14:val="standardContextual"/>
-        </w:rPr>
-        <w:t xml:space="preserve">But from our experiment, </w:t>
-      </w:r>
-      <w:r>
-        <w:rPr>
-          <w:rFonts w:ascii="Arial" w:eastAsia="Calibri" w:hAnsi="Arial" w:cs="Arial"/>
-          <w:kern w:val="2"/>
-          <w:lang w:val="en-GB"/>
-          <w14:ligatures w14:val="standardContextual"/>
-        </w:rPr>
-        <w:t>f</w:t>
-      </w:r>
-      <w:r>
-        <w:rPr>
-          <w:rFonts w:ascii="Arial" w:eastAsia="Calibri" w:hAnsi="Arial" w:cs="Arial"/>
-          <w:kern w:val="2"/>
-          <w:lang w:val="en-GB"/>
-          <w14:ligatures w14:val="standardContextual"/>
-        </w:rPr>
-        <w:t xml:space="preserve">inal testing on unseen data after Hyperparameter Tuning on </w:t>
-      </w:r>
-      <w:r>
-        <w:rPr>
-          <w:rFonts w:ascii="Arial" w:eastAsia="Calibri" w:hAnsi="Arial" w:cs="Arial"/>
-          <w:kern w:val="2"/>
-          <w:lang w:val="en-GB"/>
-          <w14:ligatures w14:val="standardContextual"/>
-        </w:rPr>
-        <w:t>SoftMax</w:t>
-      </w:r>
-      <w:r>
-        <w:rPr>
-          <w:rFonts w:ascii="Arial" w:eastAsia="Calibri" w:hAnsi="Arial" w:cs="Arial"/>
-          <w:kern w:val="2"/>
-          <w:lang w:val="en-GB"/>
-          <w14:ligatures w14:val="standardContextual"/>
-        </w:rPr>
-        <w:t xml:space="preserve"> activation function and Binary </w:t>
-      </w:r>
-      <w:r>
-        <w:rPr>
-          <w:rFonts w:ascii="Arial" w:eastAsia="Calibri" w:hAnsi="Arial" w:cs="Arial"/>
-          <w:kern w:val="2"/>
-          <w:lang w:val="en-GB"/>
-          <w14:ligatures w14:val="standardContextual"/>
-        </w:rPr>
-        <w:t xml:space="preserve">Cross </w:t>
-      </w:r>
-      <w:r>
-        <w:rPr>
-          <w:rFonts w:ascii="Arial" w:eastAsia="Calibri" w:hAnsi="Arial" w:cs="Arial"/>
-          <w:kern w:val="2"/>
-          <w:lang w:val="en-GB"/>
-          <w14:ligatures w14:val="standardContextual"/>
-        </w:rPr>
-        <w:t>E</w:t>
-      </w:r>
-      <w:r>
-        <w:rPr>
-          <w:rFonts w:ascii="Arial" w:eastAsia="Calibri" w:hAnsi="Arial" w:cs="Arial"/>
-          <w:kern w:val="2"/>
-          <w:lang w:val="en-GB"/>
-          <w14:ligatures w14:val="standardContextual"/>
-        </w:rPr>
-        <w:t>ntropy</w:t>
-      </w:r>
-      <w:r>
-        <w:rPr>
-          <w:rFonts w:ascii="Arial" w:eastAsia="Calibri" w:hAnsi="Arial" w:cs="Arial"/>
-          <w:kern w:val="2"/>
-          <w:lang w:val="en-GB"/>
-          <w14:ligatures w14:val="standardContextual"/>
-        </w:rPr>
-        <w:t xml:space="preserve"> as the loss function </w:t>
-      </w:r>
-      <w:r>
-        <w:rPr>
-          <w:rFonts w:ascii="Arial" w:eastAsia="Calibri" w:hAnsi="Arial" w:cs="Arial"/>
-          <w:kern w:val="2"/>
-          <w:lang w:val="en-GB"/>
-          <w14:ligatures w14:val="standardContextual"/>
-        </w:rPr>
-        <w:t>achieved</w:t>
-      </w:r>
-      <w:r>
-        <w:rPr>
-          <w:rFonts w:ascii="Arial" w:eastAsia="Calibri" w:hAnsi="Arial" w:cs="Arial"/>
-          <w:kern w:val="2"/>
-          <w:lang w:val="en-GB"/>
-          <w14:ligatures w14:val="standardContextual"/>
-        </w:rPr>
-        <w:t xml:space="preserve"> the model's highest </w:t>
-      </w:r>
-      <w:r>
-        <w:rPr>
-          <w:rFonts w:ascii="Arial" w:eastAsia="Calibri" w:hAnsi="Arial" w:cs="Arial"/>
-          <w:kern w:val="2"/>
-          <w:lang w:val="en-GB"/>
-          <w14:ligatures w14:val="standardContextual"/>
-        </w:rPr>
-        <w:t xml:space="preserve">accuracy </w:t>
-      </w:r>
-      <w:r>
-        <w:rPr>
-          <w:rFonts w:ascii="Arial" w:eastAsia="Calibri" w:hAnsi="Arial" w:cs="Arial"/>
-          <w:kern w:val="2"/>
-          <w:lang w:val="en-GB"/>
-          <w14:ligatures w14:val="standardContextual"/>
-        </w:rPr>
-        <w:t>(around 98%) and lowest loss (around 0.0</w:t>
-      </w:r>
-      <w:r>
-        <w:rPr>
-          <w:rFonts w:ascii="Arial" w:eastAsia="Calibri" w:hAnsi="Arial" w:cs="Arial"/>
-          <w:kern w:val="2"/>
-          <w:lang w:val="en-GB"/>
-          <w14:ligatures w14:val="standardContextual"/>
-        </w:rPr>
-        <w:t>8</w:t>
-      </w:r>
-      <w:r>
-        <w:rPr>
-          <w:rFonts w:ascii="Arial" w:eastAsia="Calibri" w:hAnsi="Arial" w:cs="Arial"/>
-          <w:kern w:val="2"/>
-          <w:lang w:val="en-GB"/>
-          <w14:ligatures w14:val="standardContextual"/>
-        </w:rPr>
-        <w:t>).</w:t>
-      </w:r>
-    </w:p>
-    <w:p>
-      <w:pPr>
-        <w:widowControl/>
-        <w:autoSpaceDE/>
-        <w:autoSpaceDN/>
-        <w:spacing w:after="160" w:line="259" w:lineRule="auto"/>
-        <w:ind w:left="720"/>
-        <w:jc w:val="both"/>
-        <w:rPr>
-          <w:rFonts w:ascii="Arial" w:eastAsia="Calibri" w:hAnsi="Arial" w:cs="Arial"/>
-          <w:kern w:val="2"/>
-          <w:sz w:val="20"/>
-          <w:szCs w:val="20"/>
-          <w:lang w:val="en-ID"/>
-          <w14:ligatures w14:val="standardContextual"/>
-        </w:rPr>
-      </w:pPr>
-      <w:r>
-        <w:rPr>
-          <w:rFonts w:ascii="Arial" w:eastAsia="Calibri" w:hAnsi="Arial" w:cs="Arial"/>
-          <w:kern w:val="2"/>
-          <w:sz w:val="20"/>
-          <w:szCs w:val="20"/>
-          <w:lang w:val="en-ID"/>
-          <w14:ligatures w14:val="standardContextual"/>
-        </w:rPr>
-        <w:t xml:space="preserve">digit_0_accuracy: 0.9834 </w:t>
-      </w:r>
-    </w:p>
-    <w:p>
-      <w:pPr>
-        <w:widowControl/>
-        <w:autoSpaceDE/>
-        <w:autoSpaceDN/>
-        <w:spacing w:after="160" w:line="259" w:lineRule="auto"/>
-        <w:ind w:left="720"/>
-        <w:jc w:val="both"/>
-        <w:rPr>
-          <w:rFonts w:ascii="Arial" w:eastAsia="Calibri" w:hAnsi="Arial" w:cs="Arial"/>
-          <w:kern w:val="2"/>
-          <w:sz w:val="20"/>
-          <w:szCs w:val="20"/>
-          <w:lang w:val="en-ID"/>
-          <w14:ligatures w14:val="standardContextual"/>
-        </w:rPr>
-      </w:pPr>
-      <w:r>
-        <w:rPr>
-          <w:rFonts w:ascii="Arial" w:eastAsia="Calibri" w:hAnsi="Arial" w:cs="Arial"/>
-          <w:kern w:val="2"/>
-          <w:sz w:val="20"/>
-          <w:szCs w:val="20"/>
-          <w:lang w:val="en-ID"/>
-          <w14:ligatures w14:val="standardContextual"/>
-        </w:rPr>
-        <w:t xml:space="preserve">digit_1_accuracy: 0.9813 </w:t>
-      </w:r>
-    </w:p>
-    <w:p>
-      <w:pPr>
-        <w:widowControl/>
-        <w:autoSpaceDE/>
-        <w:autoSpaceDN/>
-        <w:spacing w:after="160" w:line="259" w:lineRule="auto"/>
-        <w:ind w:left="720"/>
-        <w:jc w:val="both"/>
-        <w:rPr>
-          <w:rFonts w:ascii="Arial" w:eastAsia="Calibri" w:hAnsi="Arial" w:cs="Arial"/>
-          <w:kern w:val="2"/>
-          <w:sz w:val="20"/>
-          <w:szCs w:val="20"/>
-          <w:lang w:val="en-ID"/>
-          <w14:ligatures w14:val="standardContextual"/>
-        </w:rPr>
-      </w:pPr>
-      <w:r>
-        <w:rPr>
-          <w:rFonts w:ascii="Arial" w:eastAsia="Calibri" w:hAnsi="Arial" w:cs="Arial"/>
-          <w:kern w:val="2"/>
-          <w:sz w:val="20"/>
-          <w:szCs w:val="20"/>
-          <w:lang w:val="en-ID"/>
-          <w14:ligatures w14:val="standardContextual"/>
-        </w:rPr>
-        <w:t xml:space="preserve">digit_2_accuracy: 0.9835 </w:t>
-      </w:r>
-    </w:p>
-    <w:p>
-      <w:pPr>
-        <w:widowControl/>
-        <w:autoSpaceDE/>
-        <w:autoSpaceDN/>
-        <w:spacing w:after="160" w:line="259" w:lineRule="auto"/>
-        <w:ind w:left="720"/>
-        <w:jc w:val="both"/>
-        <w:rPr>
-          <w:rFonts w:ascii="Arial" w:eastAsia="Calibri" w:hAnsi="Arial" w:cs="Arial"/>
-          <w:kern w:val="2"/>
-          <w:sz w:val="20"/>
-          <w:szCs w:val="20"/>
-          <w:lang w:val="en-ID"/>
-          <w14:ligatures w14:val="standardContextual"/>
-        </w:rPr>
-      </w:pPr>
-      <w:r>
-        <w:rPr>
-          <w:rFonts w:ascii="Arial" w:eastAsia="Calibri" w:hAnsi="Arial" w:cs="Arial"/>
-          <w:kern w:val="2"/>
-          <w:sz w:val="20"/>
-          <w:szCs w:val="20"/>
-          <w:lang w:val="en-ID"/>
-          <w14:ligatures w14:val="standardContextual"/>
-        </w:rPr>
-        <w:t>loss: 0.0872</w:t>
-      </w:r>
-    </w:p>
-    <w:p>
-      <w:pPr>
-        <w:widowControl/>
-        <w:autoSpaceDE/>
-        <w:autoSpaceDN/>
-        <w:spacing w:after="160" w:line="259" w:lineRule="auto"/>
-        <w:ind w:left="720"/>
-        <w:jc w:val="both"/>
-        <w:rPr>
-          <w:rFonts w:ascii="Arial" w:eastAsia="Calibri" w:hAnsi="Arial" w:cs="Arial"/>
-          <w:kern w:val="2"/>
-          <w:sz w:val="20"/>
-          <w:szCs w:val="20"/>
-          <w:lang w:val="en-ID"/>
-          <w14:ligatures w14:val="standardContextual"/>
-        </w:rPr>
-      </w:pPr>
-      <w:r>
-        <w:rPr>
-          <w:rFonts w:ascii="Arial" w:eastAsia="Calibri" w:hAnsi="Arial" w:cs="Arial"/>
-          <w:kern w:val="2"/>
-          <w:sz w:val="20"/>
-          <w:szCs w:val="20"/>
-          <w:lang w:val="en-ID"/>
-          <w14:ligatures w14:val="standardContextual"/>
-        </w:rPr>
-        <w:lastRenderedPageBreak/>
-        <w:t xml:space="preserve">val_digit_0_accuracy: 0.9903 </w:t>
-      </w:r>
-    </w:p>
-    <w:p>
-      <w:pPr>
-        <w:widowControl/>
-        <w:autoSpaceDE/>
-        <w:autoSpaceDN/>
-        <w:spacing w:after="160" w:line="259" w:lineRule="auto"/>
-        <w:ind w:left="720"/>
-        <w:jc w:val="both"/>
-        <w:rPr>
-          <w:rFonts w:ascii="Arial" w:eastAsia="Calibri" w:hAnsi="Arial" w:cs="Arial"/>
-          <w:kern w:val="2"/>
-          <w:sz w:val="20"/>
-          <w:szCs w:val="20"/>
-          <w:lang w:val="en-ID"/>
-          <w14:ligatures w14:val="standardContextual"/>
-        </w:rPr>
-      </w:pPr>
-      <w:r>
-        <w:rPr>
-          <w:rFonts w:ascii="Arial" w:eastAsia="Calibri" w:hAnsi="Arial" w:cs="Arial"/>
-          <w:kern w:val="2"/>
-          <w:sz w:val="20"/>
-          <w:szCs w:val="20"/>
-          <w:lang w:val="en-ID"/>
-          <w14:ligatures w14:val="standardContextual"/>
-        </w:rPr>
-        <w:t xml:space="preserve">val_digit_1_accuracy: 0.9895 </w:t>
-      </w:r>
-    </w:p>
-    <w:p>
-      <w:pPr>
-        <w:widowControl/>
-        <w:autoSpaceDE/>
-        <w:autoSpaceDN/>
-        <w:spacing w:after="160" w:line="259" w:lineRule="auto"/>
-        <w:ind w:left="720"/>
-        <w:jc w:val="both"/>
-        <w:rPr>
-          <w:rFonts w:ascii="Arial" w:eastAsia="Calibri" w:hAnsi="Arial" w:cs="Arial"/>
-          <w:kern w:val="2"/>
-          <w:sz w:val="20"/>
-          <w:szCs w:val="20"/>
-          <w:lang w:val="en-ID"/>
-          <w14:ligatures w14:val="standardContextual"/>
-        </w:rPr>
-      </w:pPr>
-      <w:r>
-        <w:rPr>
-          <w:rFonts w:ascii="Arial" w:eastAsia="Calibri" w:hAnsi="Arial" w:cs="Arial"/>
-          <w:kern w:val="2"/>
-          <w:sz w:val="20"/>
-          <w:szCs w:val="20"/>
-          <w:lang w:val="en-ID"/>
-          <w14:ligatures w14:val="standardContextual"/>
-        </w:rPr>
-        <w:t xml:space="preserve">val_digit_2_accuracy: 0.9876 </w:t>
-      </w:r>
-    </w:p>
-    <w:p>
-      <w:pPr>
-        <w:widowControl/>
-        <w:autoSpaceDE/>
-        <w:autoSpaceDN/>
-        <w:spacing w:after="160" w:line="259" w:lineRule="auto"/>
-        <w:ind w:left="720"/>
-        <w:jc w:val="both"/>
-        <w:rPr>
-          <w:rFonts w:ascii="Arial" w:eastAsia="Times New Roman" w:hAnsi="Arial" w:cs="Arial"/>
-          <w:sz w:val="20"/>
-          <w:szCs w:val="20"/>
-          <w:lang w:val="en-ID" w:eastAsia="en-ID"/>
-        </w:rPr>
-      </w:pPr>
-      <w:r>
-        <w:rPr>
-          <w:rFonts w:ascii="Arial" w:eastAsia="Calibri" w:hAnsi="Arial" w:cs="Arial"/>
-          <w:kern w:val="2"/>
-          <w:sz w:val="20"/>
-          <w:szCs w:val="20"/>
-          <w:lang w:val="en-ID"/>
-          <w14:ligatures w14:val="standardContextual"/>
-        </w:rPr>
-        <w:t>val_loss: 0.0627</w:t>
-      </w:r>
-    </w:p>
-    <w:p>
-      <w:pPr>
-        <w:widowControl/>
-        <w:shd w:val="clear" w:color="auto" w:fill="FFFFFF"/>
-        <w:tabs>
-          <w:tab w:val="left" w:pos="916"/>
-          <w:tab w:val="left" w:pos="1832"/>
-          <w:tab w:val="left" w:pos="2748"/>
-          <w:tab w:val="left" w:pos="3664"/>
-          <w:tab w:val="left" w:pos="4580"/>
-          <w:tab w:val="left" w:pos="5496"/>
-          <w:tab w:val="left" w:pos="6412"/>
-          <w:tab w:val="left" w:pos="7328"/>
-          <w:tab w:val="left" w:pos="8244"/>
-          <w:tab w:val="left" w:pos="9160"/>
-          <w:tab w:val="left" w:pos="10076"/>
-          <w:tab w:val="left" w:pos="10992"/>
-          <w:tab w:val="left" w:pos="11908"/>
-          <w:tab w:val="left" w:pos="12824"/>
-          <w:tab w:val="left" w:pos="13740"/>
-          <w:tab w:val="left" w:pos="14656"/>
-        </w:tabs>
-        <w:wordWrap w:val="0"/>
-        <w:autoSpaceDE/>
-        <w:autoSpaceDN/>
-        <w:spacing w:line="244" w:lineRule="atLeast"/>
-        <w:jc w:val="both"/>
-        <w:rPr>
-          <w:rFonts w:ascii="Arial" w:eastAsia="Times New Roman" w:hAnsi="Arial" w:cs="Arial"/>
-          <w:lang w:val="en-ID" w:eastAsia="en-ID"/>
-        </w:rPr>
-      </w:pPr>
-    </w:p>
-    <w:p>
-      <w:pPr>
-        <w:widowControl/>
-        <w:shd w:val="clear" w:color="auto" w:fill="FFFFFF"/>
-        <w:tabs>
-          <w:tab w:val="left" w:pos="916"/>
-          <w:tab w:val="left" w:pos="1832"/>
-          <w:tab w:val="left" w:pos="2748"/>
-          <w:tab w:val="left" w:pos="3664"/>
-          <w:tab w:val="left" w:pos="4580"/>
-          <w:tab w:val="left" w:pos="5496"/>
-          <w:tab w:val="left" w:pos="6412"/>
-          <w:tab w:val="left" w:pos="7328"/>
-          <w:tab w:val="left" w:pos="8244"/>
-          <w:tab w:val="left" w:pos="9160"/>
-          <w:tab w:val="left" w:pos="10076"/>
-          <w:tab w:val="left" w:pos="10992"/>
-          <w:tab w:val="left" w:pos="11908"/>
-          <w:tab w:val="left" w:pos="12824"/>
-          <w:tab w:val="left" w:pos="13740"/>
-          <w:tab w:val="left" w:pos="14656"/>
-        </w:tabs>
-        <w:wordWrap w:val="0"/>
-        <w:autoSpaceDE/>
-        <w:autoSpaceDN/>
-        <w:spacing w:line="244" w:lineRule="atLeast"/>
-        <w:jc w:val="both"/>
-        <w:rPr>
-          <w:rFonts w:ascii="Arial" w:eastAsia="Calibri" w:hAnsi="Arial" w:cs="Arial"/>
-          <w:kern w:val="2"/>
-          <w:sz w:val="20"/>
-          <w:szCs w:val="20"/>
-          <w:lang w:val="en-ID"/>
-          <w14:ligatures w14:val="standardContextual"/>
-        </w:rPr>
-      </w:pPr>
-      <w:r>
-        <w:rPr>
-          <w:rStyle w:val="muitypography-root"/>
-          <w:rFonts w:ascii="Arial" w:hAnsi="Arial" w:cs="Arial"/>
-          <w:b/>
-          <w:bCs/>
-          <w:sz w:val="20"/>
-          <w:szCs w:val="20"/>
-          <w:shd w:val="clear" w:color="auto" w:fill="FFFFFF"/>
-        </w:rPr>
-        <w:t xml:space="preserve">Figure </w:t>
-      </w:r>
-      <w:r>
-        <w:rPr>
-          <w:rStyle w:val="muitypography-root"/>
-          <w:rFonts w:ascii="Arial" w:hAnsi="Arial" w:cs="Arial"/>
-          <w:b/>
-          <w:bCs/>
-          <w:sz w:val="20"/>
-          <w:szCs w:val="20"/>
-          <w:shd w:val="clear" w:color="auto" w:fill="FFFFFF"/>
-        </w:rPr>
-        <w:t>9</w:t>
-      </w:r>
-      <w:r>
-        <w:rPr>
-          <w:rStyle w:val="muitypography-root"/>
-          <w:rFonts w:ascii="Arial" w:hAnsi="Arial" w:cs="Arial"/>
-          <w:b/>
-          <w:bCs/>
-          <w:sz w:val="20"/>
-          <w:szCs w:val="20"/>
-          <w:shd w:val="clear" w:color="auto" w:fill="FFFFFF"/>
-        </w:rPr>
-        <w:t>.</w:t>
-      </w:r>
-      <w:r>
-        <w:rPr>
-          <w:rFonts w:ascii="Arial" w:eastAsia="Calibri" w:hAnsi="Arial" w:cs="Arial"/>
-          <w:b/>
-          <w:bCs/>
-          <w:kern w:val="2"/>
-          <w:sz w:val="20"/>
-          <w:szCs w:val="20"/>
-          <w:lang w:val="en-GB"/>
-          <w14:ligatures w14:val="standardContextual"/>
-        </w:rPr>
-        <w:t xml:space="preserve"> </w:t>
-      </w:r>
-      <w:r>
-        <w:rPr>
-          <w:rFonts w:ascii="Arial" w:eastAsia="Calibri" w:hAnsi="Arial" w:cs="Arial"/>
-          <w:b/>
-          <w:bCs/>
-          <w:kern w:val="2"/>
-          <w:sz w:val="20"/>
-          <w:szCs w:val="20"/>
-          <w:lang w:val="en-ID"/>
-          <w14:ligatures w14:val="standardContextual"/>
-        </w:rPr>
-        <w:t xml:space="preserve">Keras Tuner Best Parameter on </w:t>
-      </w:r>
-      <w:r>
-        <w:rPr>
-          <w:rFonts w:ascii="Arial" w:eastAsia="Calibri" w:hAnsi="Arial" w:cs="Arial"/>
-          <w:b/>
-          <w:bCs/>
-          <w:kern w:val="2"/>
-          <w:sz w:val="20"/>
-          <w:szCs w:val="20"/>
-          <w:lang w:val="en-ID"/>
-          <w14:ligatures w14:val="standardContextual"/>
-        </w:rPr>
-        <w:t>SoftMax</w:t>
-      </w:r>
-      <w:r>
-        <w:rPr>
-          <w:rFonts w:ascii="Arial" w:eastAsia="Calibri" w:hAnsi="Arial" w:cs="Arial"/>
-          <w:b/>
-          <w:bCs/>
-          <w:kern w:val="2"/>
-          <w:sz w:val="20"/>
-          <w:szCs w:val="20"/>
-          <w:lang w:val="en-ID"/>
-          <w14:ligatures w14:val="standardContextual"/>
-        </w:rPr>
-        <w:t xml:space="preserve"> </w:t>
-      </w:r>
-      <w:r>
-        <w:rPr>
-          <w:rFonts w:ascii="Arial" w:eastAsia="Calibri" w:hAnsi="Arial" w:cs="Arial"/>
-          <w:b/>
-          <w:bCs/>
-          <w:kern w:val="2"/>
-          <w:sz w:val="20"/>
-          <w:szCs w:val="20"/>
-          <w:lang w:val="en-ID"/>
-          <w14:ligatures w14:val="standardContextual"/>
-        </w:rPr>
-        <w:t>A</w:t>
-      </w:r>
-      <w:r>
-        <w:rPr>
-          <w:rFonts w:ascii="Arial" w:eastAsia="Calibri" w:hAnsi="Arial" w:cs="Arial"/>
-          <w:b/>
-          <w:bCs/>
-          <w:kern w:val="2"/>
-          <w:sz w:val="20"/>
-          <w:szCs w:val="20"/>
-          <w:lang w:val="en-ID"/>
-          <w14:ligatures w14:val="standardContextual"/>
-        </w:rPr>
-        <w:t xml:space="preserve">ctivation and Binary </w:t>
-      </w:r>
-      <w:r>
-        <w:rPr>
-          <w:rFonts w:ascii="Arial" w:eastAsia="Calibri" w:hAnsi="Arial" w:cs="Arial"/>
-          <w:b/>
-          <w:bCs/>
-          <w:kern w:val="2"/>
-          <w:sz w:val="20"/>
-          <w:szCs w:val="20"/>
-          <w:lang w:val="en-ID"/>
-          <w14:ligatures w14:val="standardContextual"/>
-        </w:rPr>
-        <w:t>C</w:t>
-      </w:r>
-      <w:r>
-        <w:rPr>
-          <w:rFonts w:ascii="Arial" w:eastAsia="Calibri" w:hAnsi="Arial" w:cs="Arial"/>
-          <w:b/>
-          <w:bCs/>
-          <w:kern w:val="2"/>
-          <w:sz w:val="20"/>
-          <w:szCs w:val="20"/>
-          <w:lang w:val="en-ID"/>
-          <w14:ligatures w14:val="standardContextual"/>
-        </w:rPr>
-        <w:t xml:space="preserve">ross </w:t>
-      </w:r>
-      <w:r>
-        <w:rPr>
-          <w:rFonts w:ascii="Arial" w:eastAsia="Calibri" w:hAnsi="Arial" w:cs="Arial"/>
-          <w:b/>
-          <w:bCs/>
-          <w:kern w:val="2"/>
-          <w:sz w:val="20"/>
-          <w:szCs w:val="20"/>
-          <w:lang w:val="en-ID"/>
-          <w14:ligatures w14:val="standardContextual"/>
-        </w:rPr>
-        <w:t>E</w:t>
-      </w:r>
-      <w:r>
-        <w:rPr>
-          <w:rFonts w:ascii="Arial" w:eastAsia="Calibri" w:hAnsi="Arial" w:cs="Arial"/>
-          <w:b/>
-          <w:bCs/>
-          <w:kern w:val="2"/>
-          <w:sz w:val="20"/>
-          <w:szCs w:val="20"/>
-          <w:lang w:val="en-ID"/>
-          <w14:ligatures w14:val="standardContextual"/>
-        </w:rPr>
-        <w:t>ntropy</w:t>
-      </w:r>
-    </w:p>
-    <w:p>
-      <w:pPr>
-        <w:widowControl/>
-        <w:tabs>
-          <w:tab w:val="left" w:pos="6308"/>
-        </w:tabs>
-        <w:autoSpaceDE/>
-        <w:autoSpaceDN/>
-        <w:spacing w:after="160" w:line="259" w:lineRule="auto"/>
-        <w:jc w:val="both"/>
-        <w:rPr>
-          <w:rFonts w:ascii="Arial" w:eastAsia="Calibri" w:hAnsi="Arial" w:cs="Arial"/>
-          <w:kern w:val="2"/>
-          <w:lang w:val="en-ID"/>
-          <w14:ligatures w14:val="standardContextual"/>
-        </w:rPr>
-      </w:pPr>
-    </w:p>
-    <w:p>
-      <w:pPr>
-        <w:widowControl/>
-        <w:tabs>
-          <w:tab w:val="left" w:pos="6308"/>
-        </w:tabs>
-        <w:autoSpaceDE/>
-        <w:autoSpaceDN/>
-        <w:spacing w:after="160" w:line="259" w:lineRule="auto"/>
-        <w:jc w:val="both"/>
-        <w:rPr>
-          <w:rFonts w:ascii="Arial" w:eastAsia="Calibri" w:hAnsi="Arial" w:cs="Arial"/>
-          <w:kern w:val="2"/>
-          <w:lang w:val="en-GB"/>
-          <w14:ligatures w14:val="standardContextual"/>
-        </w:rPr>
-      </w:pPr>
-      <w:r>
-        <w:rPr>
-          <w:rFonts w:ascii="Arial" w:eastAsia="Calibri" w:hAnsi="Arial" w:cs="Arial"/>
           <w:noProof/>
           <w:kern w:val="2"/>
           <w:lang w:val="en-GB"/>
           <w14:ligatures w14:val="standardContextual"/>
         </w:rPr>
         <w:drawing>
-          <wp:inline distT="0" distB="0" distL="0" distR="0" wp14:anchorId="4BBFD42F" wp14:editId="0922799D">
-            <wp:extent cx="6276077" cy="2495550"/>
-            <wp:effectExtent l="0" t="0" r="0" b="0"/>
+          <wp:inline distT="0" distB="0" distL="0" distR="0" wp14:anchorId="4BBFD42F" wp14:editId="49207846">
+            <wp:extent cx="5330675" cy="2191163"/>
+            <wp:effectExtent l="0" t="0" r="3810" b="0"/>
             <wp:docPr id="1730010934" name="Picture 9"/>
             <wp:cNvGraphicFramePr>
               <a:graphicFrameLocks xmlns:a="http://schemas.openxmlformats.org/drawingml/2006/main" noChangeAspect="1"/>
@@ -11088,11 +10514,11 @@
               <a:graphicData uri="http://schemas.openxmlformats.org/drawingml/2006/picture">
                 <pic:pic xmlns:pic="http://schemas.openxmlformats.org/drawingml/2006/picture">
                   <pic:nvPicPr>
-                    <pic:cNvPr id="1730010934" name="Picture 1730010934"/>
+                    <pic:cNvPr id="1730010934" name="Picture 9"/>
                     <pic:cNvPicPr/>
                   </pic:nvPicPr>
                   <pic:blipFill>
-                    <a:blip r:embed="rId18">
+                    <a:blip r:embed="rId18" cstate="print">
                       <a:extLst>
                         <a:ext uri="{28A0092B-C50C-407E-A947-70E740481C1C}">
                           <a14:useLocalDpi xmlns:a14="http://schemas.microsoft.com/office/drawing/2010/main" val="0"/>
@@ -11106,7 +10532,7 @@
                   <pic:spPr>
                     <a:xfrm>
                       <a:off x="0" y="0"/>
-                      <a:ext cx="6284934" cy="2499072"/>
+                      <a:ext cx="5350217" cy="2199196"/>
                     </a:xfrm>
                     <a:prstGeom prst="rect">
                       <a:avLst/>
@@ -11187,163 +10613,6 @@
           <w14:ligatures w14:val="standardContextual"/>
         </w:rPr>
       </w:pPr>
-      <w:r>
-        <w:rPr>
-          <w:rFonts w:ascii="Arial" w:eastAsia="Calibri" w:hAnsi="Arial" w:cs="Arial"/>
-          <w:kern w:val="2"/>
-          <w:lang w:val="en-GB"/>
-          <w14:ligatures w14:val="standardContextual"/>
-        </w:rPr>
-        <w:t xml:space="preserve">There is high accuracy on the </w:t>
-      </w:r>
-      <w:r>
-        <w:rPr>
-          <w:rFonts w:ascii="Arial" w:eastAsia="Calibri" w:hAnsi="Arial" w:cs="Arial"/>
-          <w:b/>
-          <w:bCs/>
-          <w:kern w:val="2"/>
-          <w:lang w:val="en-GB"/>
-          <w14:ligatures w14:val="standardContextual"/>
-        </w:rPr>
-        <w:t>test set</w:t>
-      </w:r>
-      <w:r>
-        <w:rPr>
-          <w:rFonts w:ascii="Arial" w:eastAsia="Calibri" w:hAnsi="Arial" w:cs="Arial"/>
-          <w:b/>
-          <w:bCs/>
-          <w:kern w:val="2"/>
-          <w:lang w:val="en-GB"/>
-          <w14:ligatures w14:val="standardContextual"/>
-        </w:rPr>
-        <w:t xml:space="preserve"> </w:t>
-      </w:r>
-      <w:r>
-        <w:rPr>
-          <w:rFonts w:ascii="Arial" w:eastAsia="Calibri" w:hAnsi="Arial" w:cs="Arial"/>
-          <w:kern w:val="2"/>
-          <w:lang w:val="en-GB"/>
-          <w14:ligatures w14:val="standardContextual"/>
-        </w:rPr>
-        <w:t>(around 98%)</w:t>
-      </w:r>
-      <w:r>
-        <w:rPr>
-          <w:rFonts w:ascii="Arial" w:eastAsia="Calibri" w:hAnsi="Arial" w:cs="Arial"/>
-          <w:kern w:val="2"/>
-          <w:lang w:val="en-GB"/>
-          <w14:ligatures w14:val="standardContextual"/>
-        </w:rPr>
-        <w:t xml:space="preserve"> </w:t>
-      </w:r>
-      <w:r>
-        <w:rPr>
-          <w:rFonts w:ascii="Arial" w:eastAsia="Calibri" w:hAnsi="Arial" w:cs="Arial"/>
-          <w:kern w:val="2"/>
-          <w:lang w:val="en-GB"/>
-          <w14:ligatures w14:val="standardContextual"/>
-        </w:rPr>
-        <w:t>and lowest loss (around 0.0</w:t>
-      </w:r>
-      <w:r>
-        <w:rPr>
-          <w:rFonts w:ascii="Arial" w:eastAsia="Calibri" w:hAnsi="Arial" w:cs="Arial"/>
-          <w:kern w:val="2"/>
-          <w:lang w:val="en-GB"/>
-          <w14:ligatures w14:val="standardContextual"/>
-        </w:rPr>
-        <w:t>6</w:t>
-      </w:r>
-      <w:r>
-        <w:rPr>
-          <w:rFonts w:ascii="Arial" w:eastAsia="Calibri" w:hAnsi="Arial" w:cs="Arial"/>
-          <w:kern w:val="2"/>
-          <w:lang w:val="en-GB"/>
-          <w14:ligatures w14:val="standardContextual"/>
-        </w:rPr>
-        <w:t>)</w:t>
-      </w:r>
-      <w:r>
-        <w:rPr>
-          <w:rFonts w:ascii="Arial" w:eastAsia="Calibri" w:hAnsi="Arial" w:cs="Arial"/>
-          <w:kern w:val="2"/>
-          <w:lang w:val="en-GB"/>
-          <w14:ligatures w14:val="standardContextual"/>
-        </w:rPr>
-        <w:t>,</w:t>
-      </w:r>
-      <w:r>
-        <w:rPr>
-          <w:rFonts w:ascii="Arial" w:eastAsia="Calibri" w:hAnsi="Arial" w:cs="Arial"/>
-          <w:kern w:val="2"/>
-          <w:lang w:val="en-GB"/>
-          <w14:ligatures w14:val="standardContextual"/>
-        </w:rPr>
-        <w:t xml:space="preserve"> </w:t>
-      </w:r>
-      <w:r>
-        <w:rPr>
-          <w:rFonts w:ascii="Arial" w:eastAsia="Calibri" w:hAnsi="Arial" w:cs="Arial"/>
-          <w:kern w:val="2"/>
-          <w:lang w:val="en-GB"/>
-          <w14:ligatures w14:val="standardContextual"/>
-        </w:rPr>
-        <w:t xml:space="preserve">which the </w:t>
-      </w:r>
-      <w:r>
-        <w:rPr>
-          <w:rFonts w:ascii="Arial" w:eastAsia="Calibri" w:hAnsi="Arial" w:cs="Arial"/>
-          <w:kern w:val="2"/>
-          <w:lang w:val="en-GB"/>
-          <w14:ligatures w14:val="standardContextual"/>
-        </w:rPr>
-        <w:t xml:space="preserve">tuned </w:t>
-      </w:r>
-      <w:r>
-        <w:rPr>
-          <w:rFonts w:ascii="Arial" w:eastAsia="Calibri" w:hAnsi="Arial" w:cs="Arial"/>
-          <w:kern w:val="2"/>
-          <w:lang w:val="en-GB"/>
-          <w14:ligatures w14:val="standardContextual"/>
-        </w:rPr>
-        <w:t xml:space="preserve">model has never seen before, </w:t>
-      </w:r>
-      <w:r>
-        <w:rPr>
-          <w:rFonts w:ascii="Arial" w:eastAsia="Calibri" w:hAnsi="Arial" w:cs="Arial"/>
-          <w:kern w:val="2"/>
-          <w:lang w:val="en-GB"/>
-          <w14:ligatures w14:val="standardContextual"/>
-        </w:rPr>
-        <w:t>which</w:t>
-      </w:r>
-      <w:r>
-        <w:rPr>
-          <w:rFonts w:ascii="Arial" w:eastAsia="Calibri" w:hAnsi="Arial" w:cs="Arial"/>
-          <w:kern w:val="2"/>
-          <w:lang w:val="en-GB"/>
-          <w14:ligatures w14:val="standardContextual"/>
-        </w:rPr>
-        <w:t xml:space="preserve"> means the </w:t>
-      </w:r>
-      <w:r>
-        <w:rPr>
-          <w:rFonts w:ascii="Arial" w:eastAsia="Calibri" w:hAnsi="Arial" w:cs="Arial"/>
-          <w:kern w:val="2"/>
-          <w:lang w:val="en-GB"/>
-          <w14:ligatures w14:val="standardContextual"/>
-        </w:rPr>
-        <w:t xml:space="preserve">tuned </w:t>
-      </w:r>
-      <w:r>
-        <w:rPr>
-          <w:rFonts w:ascii="Arial" w:eastAsia="Calibri" w:hAnsi="Arial" w:cs="Arial"/>
-          <w:kern w:val="2"/>
-          <w:lang w:val="en-GB"/>
-          <w14:ligatures w14:val="standardContextual"/>
-        </w:rPr>
-        <w:t xml:space="preserve">model can predict on the new unseen data. </w:t>
-      </w:r>
     </w:p>
     <w:p>
       <w:pPr>
@@ -11365,158 +10634,6 @@
     </w:p>
     <w:p>
       <w:pPr>
-        <w:widowControl/>
-        <w:autoSpaceDE/>
-        <w:autoSpaceDN/>
-        <w:spacing w:after="160" w:line="259" w:lineRule="auto"/>
-        <w:ind w:left="720"/>
-        <w:jc w:val="both"/>
-        <w:rPr>
-          <w:rFonts w:ascii="Arial" w:eastAsia="Calibri" w:hAnsi="Arial" w:cs="Arial"/>
-          <w:kern w:val="2"/>
-          <w:sz w:val="20"/>
-          <w:szCs w:val="20"/>
-          <w:lang w:val="en-GB"/>
-          <w14:ligatures w14:val="standardContextual"/>
-        </w:rPr>
-      </w:pPr>
-      <w:r>
-        <w:rPr>
-          <w:rFonts w:ascii="Arial" w:eastAsia="Calibri" w:hAnsi="Arial" w:cs="Arial"/>
-          <w:kern w:val="2"/>
-          <w:sz w:val="20"/>
-          <w:szCs w:val="20"/>
-          <w:lang w:val="en-GB"/>
-          <w14:ligatures w14:val="standardContextual"/>
-        </w:rPr>
-        <w:t>Test loss: 0.06154175475239754</w:t>
-      </w:r>
-    </w:p>
-    <w:p>
-      <w:pPr>
-        <w:widowControl/>
-        <w:autoSpaceDE/>
-        <w:autoSpaceDN/>
-        <w:spacing w:after="160" w:line="259" w:lineRule="auto"/>
-        <w:ind w:left="720"/>
-        <w:jc w:val="both"/>
-        <w:rPr>
-          <w:rFonts w:ascii="Arial" w:eastAsia="Calibri" w:hAnsi="Arial" w:cs="Arial"/>
-          <w:kern w:val="2"/>
-          <w:sz w:val="20"/>
-          <w:szCs w:val="20"/>
-          <w:lang w:val="en-GB"/>
-          <w14:ligatures w14:val="standardContextual"/>
-        </w:rPr>
-      </w:pPr>
-      <w:r>
-        <w:rPr>
-          <w:rFonts w:ascii="Arial" w:eastAsia="Calibri" w:hAnsi="Arial" w:cs="Arial"/>
-          <w:kern w:val="2"/>
-          <w:sz w:val="20"/>
-          <w:szCs w:val="20"/>
-          <w:lang w:val="en-GB"/>
-          <w14:ligatures w14:val="standardContextual"/>
-        </w:rPr>
-        <w:t>0.9891499876976013</w:t>
-      </w:r>
-    </w:p>
-    <w:p>
-      <w:pPr>
-        <w:widowControl/>
-        <w:autoSpaceDE/>
-        <w:autoSpaceDN/>
-        <w:spacing w:after="160" w:line="259" w:lineRule="auto"/>
-        <w:ind w:left="720"/>
-        <w:jc w:val="both"/>
-        <w:rPr>
-          <w:rFonts w:ascii="Arial" w:eastAsia="Calibri" w:hAnsi="Arial" w:cs="Arial"/>
-          <w:kern w:val="2"/>
-          <w:sz w:val="20"/>
-          <w:szCs w:val="20"/>
-          <w:lang w:val="en-GB"/>
-          <w14:ligatures w14:val="standardContextual"/>
-        </w:rPr>
-      </w:pPr>
-      <w:r>
-        <w:rPr>
-          <w:rFonts w:ascii="Arial" w:eastAsia="Calibri" w:hAnsi="Arial" w:cs="Arial"/>
-          <w:kern w:val="2"/>
-          <w:sz w:val="20"/>
-          <w:szCs w:val="20"/>
-          <w:lang w:val="en-GB"/>
-          <w14:ligatures w14:val="standardContextual"/>
-        </w:rPr>
-        <w:t>0.9892500042915344</w:t>
-      </w:r>
-    </w:p>
-    <w:p>
-      <w:pPr>
-        <w:widowControl/>
-        <w:autoSpaceDE/>
-        <w:autoSpaceDN/>
-        <w:spacing w:after="160" w:line="259" w:lineRule="auto"/>
-        <w:ind w:left="720"/>
-        <w:jc w:val="both"/>
-        <w:rPr>
-          <w:rFonts w:ascii="Arial" w:eastAsia="Calibri" w:hAnsi="Arial" w:cs="Arial"/>
-          <w:kern w:val="2"/>
-          <w:sz w:val="20"/>
-          <w:szCs w:val="20"/>
-          <w:lang w:val="en-GB"/>
-          <w14:ligatures w14:val="standardContextual"/>
-        </w:rPr>
-      </w:pPr>
-      <w:r>
-        <w:rPr>
-          <w:rFonts w:ascii="Arial" w:eastAsia="Calibri" w:hAnsi="Arial" w:cs="Arial"/>
-          <w:kern w:val="2"/>
-          <w:sz w:val="20"/>
-          <w:szCs w:val="20"/>
-          <w:lang w:val="en-GB"/>
-          <w14:ligatures w14:val="standardContextual"/>
-        </w:rPr>
-        <w:t>0.9894999861717224</w:t>
-      </w:r>
-    </w:p>
-    <w:p>
-      <w:pPr>
-        <w:widowControl/>
-        <w:tabs>
-          <w:tab w:val="left" w:pos="6308"/>
-        </w:tabs>
-        <w:autoSpaceDE/>
-        <w:autoSpaceDN/>
-        <w:spacing w:after="160" w:line="259" w:lineRule="auto"/>
-        <w:jc w:val="both"/>
-        <w:rPr>
-          <w:rFonts w:ascii="Arial" w:eastAsia="Calibri" w:hAnsi="Arial" w:cs="Arial"/>
-          <w:kern w:val="2"/>
-          <w:lang w:val="en-GB"/>
-          <w14:ligatures w14:val="standardContextual"/>
-        </w:rPr>
-      </w:pPr>
-    </w:p>
-    <w:p>
-      <w:pPr>
-        <w:widowControl/>
-        <w:tabs>
-          <w:tab w:val="left" w:pos="6308"/>
-        </w:tabs>
-        <w:autoSpaceDE/>
-        <w:autoSpaceDN/>
-        <w:spacing w:after="160" w:line="259" w:lineRule="auto"/>
-        <w:jc w:val="both"/>
-        <w:rPr>
-          <w:rFonts w:ascii="Arial" w:eastAsia="Calibri" w:hAnsi="Arial" w:cs="Arial"/>
-          <w:kern w:val="2"/>
-          <w:lang w:val="en-GB"/>
-          <w14:ligatures w14:val="standardContextual"/>
-        </w:rPr>
-      </w:pPr>
-    </w:p>
-    <w:p>
-      <w:pPr>
         <w:keepNext/>
         <w:keepLines/>
         <w:widowControl/>
@@ -11666,7 +10783,6 @@
         <w:t xml:space="preserve">fter tuning and training the model, we save it to a file using </w:t>
       </w:r>
       <w:proofErr w:type="spellStart"/>
-      <w:proofErr w:type="gramStart"/>
       <w:r>
         <w:rPr>
           <w:rFonts w:ascii="Arial" w:eastAsia="Times New Roman" w:hAnsi="Arial" w:cs="Arial"/>
@@ -11677,7 +10793,6 @@
         <w:t>the.keras</w:t>
       </w:r>
       <w:proofErr w:type="spellEnd"/>
-      <w:proofErr w:type="gramEnd"/>
       <w:r>
         <w:rPr>
           <w:rFonts w:ascii="Arial" w:eastAsia="Times New Roman" w:hAnsi="Arial" w:cs="Arial"/>
@@ -12209,27 +11324,16 @@
         <w:spacing w:before="40" w:line="259" w:lineRule="auto"/>
         <w:outlineLvl w:val="3"/>
         <w:rPr>
-          <w:rFonts w:ascii="Arial" w:eastAsia="Times New Roman" w:hAnsi="Arial" w:cs="Arial"/>
-          <w:color w:val="2F5496"/>
-          <w:kern w:val="2"/>
-          <w:sz w:val="20"/>
-          <w:szCs w:val="20"/>
-          <w:lang w:val="en-GB"/>
-          <w14:ligatures w14:val="standardContextual"/>
-        </w:rPr>
-      </w:pPr>
-      <w:r>
-        <w:rPr>
-          <w:rStyle w:val="muitypography-root"/>
-          <w:rFonts w:ascii="Arial" w:hAnsi="Arial" w:cs="Arial"/>
+          <w:rFonts w:ascii="Arial" w:eastAsia="Calibri" w:hAnsi="Arial" w:cs="Arial"/>
           <w:b/>
           <w:bCs/>
-          <w:sz w:val="20"/>
-          <w:szCs w:val="20"/>
-          <w:shd w:val="clear" w:color="auto" w:fill="FFFFFF"/>
-        </w:rPr>
-        <w:t>Figure 1</w:t>
-      </w:r>
+          <w:kern w:val="2"/>
+          <w:sz w:val="20"/>
+          <w:szCs w:val="20"/>
+          <w:lang w:val="en-ID"/>
+          <w14:ligatures w14:val="standardContextual"/>
+        </w:rPr>
+      </w:pPr>
       <w:r>
         <w:rPr>
           <w:rStyle w:val="muitypography-root"/>
@@ -12240,7 +11344,7 @@
           <w:szCs w:val="20"/>
           <w:shd w:val="clear" w:color="auto" w:fill="FFFFFF"/>
         </w:rPr>
-        <w:t>1</w:t>
+        <w:t>Figure 1</w:t>
       </w:r>
       <w:r>
         <w:rPr>
@@ -12252,20 +11356,19 @@
           <w:szCs w:val="20"/>
           <w:shd w:val="clear" w:color="auto" w:fill="FFFFFF"/>
         </w:rPr>
-        <w:t>.</w:t>
-      </w:r>
-      <w:r>
-        <w:rPr>
-          <w:rFonts w:ascii="Arial" w:eastAsia="Calibri" w:hAnsi="Arial" w:cs="Arial"/>
+        <w:t>1</w:t>
+      </w:r>
+      <w:r>
+        <w:rPr>
+          <w:rStyle w:val="muitypography-root"/>
+          <w:rFonts w:ascii="Arial" w:hAnsi="Arial" w:cs="Arial"/>
           <w:b/>
           <w:bCs/>
-          <w:kern w:val="2"/>
-          <w:sz w:val="20"/>
-          <w:szCs w:val="20"/>
-          <w:lang w:val="en-GB"/>
-          <w14:ligatures w14:val="standardContextual"/>
-        </w:rPr>
-        <w:t xml:space="preserve"> </w:t>
+          <w:sz w:val="20"/>
+          <w:szCs w:val="20"/>
+          <w:shd w:val="clear" w:color="auto" w:fill="FFFFFF"/>
+        </w:rPr>
+        <w:t>.</w:t>
       </w:r>
       <w:r>
         <w:rPr>
@@ -12275,10 +11378,10 @@
           <w:kern w:val="2"/>
           <w:sz w:val="20"/>
           <w:szCs w:val="20"/>
-          <w:lang w:val="en-ID"/>
-          <w14:ligatures w14:val="standardContextual"/>
-        </w:rPr>
-        <w:t>Confusion Matrix for digit 0</w:t>
+          <w:lang w:val="en-GB"/>
+          <w14:ligatures w14:val="standardContextual"/>
+        </w:rPr>
+        <w:t xml:space="preserve"> </w:t>
       </w:r>
       <w:r>
         <w:rPr>
@@ -12291,8 +11394,54 @@
           <w:lang w:val="en-ID"/>
           <w14:ligatures w14:val="standardContextual"/>
         </w:rPr>
+        <w:t>Classification Report</w:t>
+      </w:r>
+      <w:r>
+        <w:rPr>
+          <w:rFonts w:ascii="Arial" w:eastAsia="Calibri" w:hAnsi="Arial" w:cs="Arial"/>
+          <w:b/>
+          <w:bCs/>
+          <w:kern w:val="2"/>
+          <w:sz w:val="20"/>
+          <w:szCs w:val="20"/>
+          <w:lang w:val="en-ID"/>
+          <w14:ligatures w14:val="standardContextual"/>
+        </w:rPr>
         <w:t xml:space="preserve"> </w:t>
       </w:r>
+      <w:r>
+        <w:rPr>
+          <w:rFonts w:ascii="Arial" w:eastAsia="Calibri" w:hAnsi="Arial" w:cs="Arial"/>
+          <w:b/>
+          <w:bCs/>
+          <w:kern w:val="2"/>
+          <w:sz w:val="20"/>
+          <w:szCs w:val="20"/>
+          <w:lang w:val="en-ID"/>
+          <w14:ligatures w14:val="standardContextual"/>
+        </w:rPr>
+        <w:t>for digit_0</w:t>
+      </w:r>
+    </w:p>
+    <w:p>
+      <w:pPr>
+        <w:keepNext/>
+        <w:keepLines/>
+        <w:widowControl/>
+        <w:autoSpaceDE/>
+        <w:autoSpaceDN/>
+        <w:spacing w:before="40" w:line="259" w:lineRule="auto"/>
+        <w:outlineLvl w:val="3"/>
+        <w:rPr>
+          <w:rFonts w:ascii="Arial" w:eastAsia="Times New Roman" w:hAnsi="Arial" w:cs="Arial"/>
+          <w:color w:val="2F5496"/>
+          <w:kern w:val="2"/>
+          <w:sz w:val="20"/>
+          <w:szCs w:val="20"/>
+          <w:lang w:val="en-GB"/>
+          <w14:ligatures w14:val="standardContextual"/>
+        </w:rPr>
+      </w:pPr>
     </w:p>
     <w:p>
       <w:pPr>
@@ -12315,28 +11464,16 @@
       <w:r>
         <w:rPr>
           <w:rFonts w:ascii="Arial" w:eastAsia="Times New Roman" w:hAnsi="Arial" w:cs="Arial"/>
-          <w:color w:val="1F3763"/>
-          <w:kern w:val="2"/>
-          <w:lang w:val="en-GB"/>
-          <w14:ligatures w14:val="standardContextual"/>
-        </w:rPr>
-        <w:br/>
-      </w:r>
-      <w:bookmarkStart w:id="23" w:name="_Toc173012835"/>
-      <w:r>
-        <w:rPr>
-          <w:rFonts w:ascii="Arial" w:eastAsia="Times New Roman" w:hAnsi="Arial" w:cs="Arial"/>
           <w:noProof/>
           <w:color w:val="1F3763"/>
           <w:kern w:val="2"/>
           <w:lang w:val="en-GB"/>
-          <w14:ligatures w14:val="standardContextual"/>
         </w:rPr>
         <w:drawing>
-          <wp:inline distT="0" distB="0" distL="0" distR="0" wp14:anchorId="2D03CC6B" wp14:editId="27A1A57D">
-            <wp:extent cx="5734050" cy="4511768"/>
-            <wp:effectExtent l="0" t="0" r="0" b="3175"/>
-            <wp:docPr id="1540666559" name="Picture 1"/>
+          <wp:inline distT="0" distB="0" distL="0" distR="0" wp14:anchorId="663F1BD4" wp14:editId="34E0130F">
+            <wp:extent cx="6079979" cy="4339436"/>
+            <wp:effectExtent l="0" t="0" r="0" b="4445"/>
+            <wp:docPr id="377266297" name="Picture 2"/>
             <wp:cNvGraphicFramePr>
               <a:graphicFrameLocks xmlns:a="http://schemas.openxmlformats.org/drawingml/2006/main" noChangeAspect="1"/>
             </wp:cNvGraphicFramePr>
@@ -12344,7 +11481,7 @@
               <a:graphicData uri="http://schemas.openxmlformats.org/drawingml/2006/picture">
                 <pic:pic xmlns:pic="http://schemas.openxmlformats.org/drawingml/2006/picture">
                   <pic:nvPicPr>
-                    <pic:cNvPr id="1540666559" name="Picture 1540666559"/>
+                    <pic:cNvPr id="377266297" name="Picture 377266297"/>
                     <pic:cNvPicPr/>
                   </pic:nvPicPr>
                   <pic:blipFill>
@@ -12362,7 +11499,7 @@
                   <pic:spPr>
                     <a:xfrm>
                       <a:off x="0" y="0"/>
-                      <a:ext cx="5746440" cy="4521517"/>
+                      <a:ext cx="6093718" cy="4349242"/>
                     </a:xfrm>
                     <a:prstGeom prst="rect">
                       <a:avLst/>
@@ -12374,7 +11511,25 @@
           </wp:inline>
         </w:drawing>
       </w:r>
-      <w:bookmarkEnd w:id="23"/>
+    </w:p>
+    <w:p>
+      <w:pPr>
+        <w:keepNext/>
+        <w:keepLines/>
+        <w:widowControl/>
+        <w:autoSpaceDE/>
+        <w:autoSpaceDN/>
+        <w:spacing w:before="40" w:line="259" w:lineRule="auto"/>
+        <w:jc w:val="both"/>
+        <w:outlineLvl w:val="2"/>
+        <w:rPr>
+          <w:rFonts w:ascii="Arial" w:eastAsia="Times New Roman" w:hAnsi="Arial" w:cs="Arial"/>
+          <w:color w:val="1F3763"/>
+          <w:kern w:val="2"/>
+          <w:lang w:val="en-GB"/>
+          <w14:ligatures w14:val="standardContextual"/>
+        </w:rPr>
+      </w:pPr>
     </w:p>
     <w:p>
       <w:pPr>
@@ -12385,16 +11540,6 @@
         <w:jc w:val="both"/>
         <w:rPr>
           <w:rFonts w:ascii="Arial" w:eastAsia="Calibri" w:hAnsi="Arial" w:cs="Arial"/>
-          <w:kern w:val="2"/>
-          <w:sz w:val="20"/>
-          <w:szCs w:val="20"/>
-          <w:lang w:val="en-GB"/>
-          <w14:ligatures w14:val="standardContextual"/>
-        </w:rPr>
-      </w:pPr>
-      <w:r>
-        <w:rPr>
-          <w:rFonts w:ascii="Arial" w:eastAsia="Calibri" w:hAnsi="Arial" w:cs="Arial"/>
           <w:b/>
           <w:bCs/>
           <w:kern w:val="2"/>
@@ -12403,41 +11548,28 @@
           <w:lang w:val="en-ID"/>
           <w14:ligatures w14:val="standardContextual"/>
         </w:rPr>
-        <w:t>Source: Own representation.</w:t>
-      </w:r>
-    </w:p>
-    <w:p>
-      <w:pPr>
-        <w:rPr>
-          <w:rFonts w:ascii="Arial" w:eastAsia="Calibri" w:hAnsi="Arial" w:cs="Arial"/>
-          <w:kern w:val="2"/>
-          <w:lang w:val="en-GB"/>
-          <w14:ligatures w14:val="standardContextual"/>
-        </w:rPr>
-      </w:pPr>
-      <w:r>
-        <w:rPr>
-          <w:rFonts w:ascii="Arial" w:eastAsia="Calibri" w:hAnsi="Arial" w:cs="Arial"/>
-          <w:kern w:val="2"/>
-          <w:lang w:val="en-GB"/>
-          <w14:ligatures w14:val="standardContextual"/>
-        </w:rPr>
-        <w:br w:type="page"/>
-      </w:r>
-      <w:r>
-        <w:rPr>
-          <w:rStyle w:val="muitypography-root"/>
-          <w:rFonts w:ascii="Arial" w:hAnsi="Arial" w:cs="Arial"/>
+      </w:pPr>
+      <w:r>
+        <w:rPr>
+          <w:rFonts w:ascii="Arial" w:eastAsia="Calibri" w:hAnsi="Arial" w:cs="Arial"/>
           <w:b/>
           <w:bCs/>
-          <w:sz w:val="20"/>
-          <w:szCs w:val="20"/>
-          <w:shd w:val="clear" w:color="auto" w:fill="FFFFFF"/>
-        </w:rPr>
-        <w:lastRenderedPageBreak/>
-        <w:t>Figure 12.</w:t>
-      </w:r>
-      <w:r>
+          <w:kern w:val="2"/>
+          <w:sz w:val="20"/>
+          <w:szCs w:val="20"/>
+          <w:lang w:val="en-ID"/>
+          <w14:ligatures w14:val="standardContextual"/>
+        </w:rPr>
+        <w:t>Source: Own representation.</w:t>
+      </w:r>
+    </w:p>
+    <w:p>
+      <w:pPr>
+        <w:widowControl/>
+        <w:autoSpaceDE/>
+        <w:autoSpaceDN/>
+        <w:spacing w:after="160" w:line="259" w:lineRule="auto"/>
+        <w:jc w:val="both"/>
         <w:rPr>
           <w:rFonts w:ascii="Arial" w:eastAsia="Calibri" w:hAnsi="Arial" w:cs="Arial"/>
           <w:b/>
@@ -12445,49 +11577,183 @@
           <w:kern w:val="2"/>
           <w:sz w:val="20"/>
           <w:szCs w:val="20"/>
-          <w:lang w:val="en-GB"/>
-          <w14:ligatures w14:val="standardContextual"/>
-        </w:rPr>
-        <w:t xml:space="preserve"> </w:t>
-      </w:r>
-      <w:r>
-        <w:rPr>
-          <w:rFonts w:ascii="Arial" w:eastAsia="Calibri" w:hAnsi="Arial" w:cs="Arial"/>
+          <w:lang w:val="en-ID"/>
+          <w14:ligatures w14:val="standardContextual"/>
+        </w:rPr>
+      </w:pPr>
+    </w:p>
+    <w:p>
+      <w:pPr>
+        <w:widowControl/>
+        <w:autoSpaceDE/>
+        <w:autoSpaceDN/>
+        <w:spacing w:after="160" w:line="259" w:lineRule="auto"/>
+        <w:jc w:val="both"/>
+        <w:rPr>
+          <w:rFonts w:ascii="Arial" w:eastAsia="Calibri" w:hAnsi="Arial" w:cs="Arial"/>
+          <w:kern w:val="2"/>
+          <w:lang w:val="en-GB"/>
+          <w14:ligatures w14:val="standardContextual"/>
+        </w:rPr>
+      </w:pPr>
+      <w:r>
+        <w:rPr>
+          <w:rFonts w:ascii="Arial" w:eastAsia="Calibri" w:hAnsi="Arial" w:cs="Arial"/>
+          <w:kern w:val="2"/>
+          <w:lang w:val="en-GB"/>
+          <w14:ligatures w14:val="standardContextual"/>
+        </w:rPr>
+        <w:t xml:space="preserve">The model shows excellent performance with high precision, recall, and F1-scores across all classes. The accuracy is 99%, indicating that the model correctly predicts </w:t>
+      </w:r>
+      <w:r>
+        <w:rPr>
+          <w:rFonts w:ascii="Arial" w:eastAsia="Calibri" w:hAnsi="Arial" w:cs="Arial"/>
+          <w:kern w:val="2"/>
+          <w:lang w:val="en-GB"/>
+          <w14:ligatures w14:val="standardContextual"/>
+        </w:rPr>
+        <w:t>most</w:t>
+      </w:r>
+      <w:r>
+        <w:rPr>
+          <w:rFonts w:ascii="Arial" w:eastAsia="Calibri" w:hAnsi="Arial" w:cs="Arial"/>
+          <w:kern w:val="2"/>
+          <w:lang w:val="en-GB"/>
+          <w14:ligatures w14:val="standardContextual"/>
+        </w:rPr>
+        <w:t xml:space="preserve"> instances.</w:t>
+      </w:r>
+    </w:p>
+    <w:p>
+      <w:pPr>
+        <w:rPr>
+          <w:rStyle w:val="muitypography-root"/>
+          <w:rFonts w:ascii="Arial" w:hAnsi="Arial" w:cs="Arial"/>
           <w:b/>
           <w:bCs/>
-          <w:kern w:val="2"/>
-          <w:sz w:val="20"/>
-          <w:szCs w:val="20"/>
-          <w:lang w:val="en-ID"/>
-          <w14:ligatures w14:val="standardContextual"/>
-        </w:rPr>
-        <w:t xml:space="preserve">Confusion Matrix for digit </w:t>
-      </w:r>
-      <w:r>
-        <w:rPr>
-          <w:rFonts w:ascii="Arial" w:eastAsia="Calibri" w:hAnsi="Arial" w:cs="Arial"/>
+          <w:sz w:val="20"/>
+          <w:szCs w:val="20"/>
+          <w:shd w:val="clear" w:color="auto" w:fill="FFFFFF"/>
+        </w:rPr>
+      </w:pPr>
+      <w:r>
+        <w:rPr>
+          <w:rFonts w:ascii="Arial" w:eastAsia="Calibri" w:hAnsi="Arial" w:cs="Arial"/>
+          <w:kern w:val="2"/>
+          <w:lang w:val="en-GB"/>
+          <w14:ligatures w14:val="standardContextual"/>
+        </w:rPr>
+        <w:br w:type="page"/>
+      </w:r>
+      <w:r>
+        <w:rPr>
+          <w:rFonts w:ascii="Arial" w:eastAsia="Times New Roman" w:hAnsi="Arial" w:cs="Arial"/>
+          <w:color w:val="2F5496"/>
+          <w:kern w:val="2"/>
+          <w:lang w:val="en-GB"/>
+          <w14:ligatures w14:val="standardContextual"/>
+        </w:rPr>
+        <w:lastRenderedPageBreak/>
+        <w:t>Confusion Matrix</w:t>
+      </w:r>
+      <w:r>
+        <w:rPr>
+          <w:rStyle w:val="muitypography-root"/>
+          <w:rFonts w:ascii="Arial" w:hAnsi="Arial" w:cs="Arial"/>
           <w:b/>
           <w:bCs/>
-          <w:kern w:val="2"/>
-          <w:sz w:val="20"/>
-          <w:szCs w:val="20"/>
-          <w:lang w:val="en-ID"/>
-          <w14:ligatures w14:val="standardContextual"/>
-        </w:rPr>
-        <w:t xml:space="preserve">1 and digit </w:t>
-      </w:r>
-      <w:r>
-        <w:rPr>
-          <w:rFonts w:ascii="Arial" w:eastAsia="Calibri" w:hAnsi="Arial" w:cs="Arial"/>
+          <w:sz w:val="20"/>
+          <w:szCs w:val="20"/>
+          <w:shd w:val="clear" w:color="auto" w:fill="FFFFFF"/>
+        </w:rPr>
+        <w:t xml:space="preserve"> </w:t>
+      </w:r>
+    </w:p>
+    <w:p>
+      <w:pPr>
+        <w:rPr>
+          <w:rStyle w:val="muitypography-root"/>
+          <w:rFonts w:ascii="Arial" w:hAnsi="Arial" w:cs="Arial"/>
           <w:b/>
           <w:bCs/>
+          <w:sz w:val="20"/>
+          <w:szCs w:val="20"/>
+          <w:shd w:val="clear" w:color="auto" w:fill="FFFFFF"/>
+        </w:rPr>
+      </w:pPr>
+    </w:p>
+    <w:p>
+      <w:pPr>
+        <w:rPr>
+          <w:rFonts w:ascii="Arial" w:eastAsia="Calibri" w:hAnsi="Arial" w:cs="Arial"/>
+          <w:kern w:val="2"/>
+          <w:lang w:val="en-GB"/>
+          <w14:ligatures w14:val="standardContextual"/>
+        </w:rPr>
+      </w:pPr>
+      <w:r>
+        <w:rPr>
+          <w:rStyle w:val="muitypography-root"/>
+          <w:rFonts w:ascii="Arial" w:hAnsi="Arial" w:cs="Arial"/>
+          <w:b/>
+          <w:bCs/>
+          <w:sz w:val="20"/>
+          <w:szCs w:val="20"/>
+          <w:shd w:val="clear" w:color="auto" w:fill="FFFFFF"/>
+        </w:rPr>
+        <w:t>Figure 12.</w:t>
+      </w:r>
+      <w:r>
+        <w:rPr>
+          <w:rFonts w:ascii="Arial" w:eastAsia="Calibri" w:hAnsi="Arial" w:cs="Arial"/>
+          <w:b/>
+          <w:bCs/>
+          <w:kern w:val="2"/>
+          <w:sz w:val="20"/>
+          <w:szCs w:val="20"/>
+          <w:lang w:val="en-GB"/>
+          <w14:ligatures w14:val="standardContextual"/>
+        </w:rPr>
+        <w:t xml:space="preserve"> </w:t>
+      </w:r>
+      <w:r>
+        <w:rPr>
+          <w:rFonts w:ascii="Arial" w:eastAsia="Calibri" w:hAnsi="Arial" w:cs="Arial"/>
+          <w:b/>
+          <w:bCs/>
           <w:kern w:val="2"/>
           <w:sz w:val="20"/>
           <w:szCs w:val="20"/>
           <w:lang w:val="en-ID"/>
           <w14:ligatures w14:val="standardContextual"/>
         </w:rPr>
-        <w:t xml:space="preserve">2 </w:t>
+        <w:t xml:space="preserve">Confusion Matrix </w:t>
+      </w:r>
+      <w:r>
+        <w:rPr>
+          <w:rFonts w:ascii="Arial" w:eastAsia="Calibri" w:hAnsi="Arial" w:cs="Arial"/>
+          <w:b/>
+          <w:bCs/>
+          <w:kern w:val="2"/>
+          <w:sz w:val="20"/>
+          <w:szCs w:val="20"/>
+          <w:lang w:val="en-ID"/>
+          <w14:ligatures w14:val="standardContextual"/>
+        </w:rPr>
+        <w:t>and Normalized Confusion Matrix for digit_</w:t>
+      </w:r>
+      <w:r>
+        <w:rPr>
+          <w:rFonts w:ascii="Arial" w:eastAsia="Calibri" w:hAnsi="Arial" w:cs="Arial"/>
+          <w:b/>
+          <w:bCs/>
+          <w:kern w:val="2"/>
+          <w:sz w:val="20"/>
+          <w:szCs w:val="20"/>
+          <w:lang w:val="en-ID"/>
+          <w14:ligatures w14:val="standardContextual"/>
+        </w:rPr>
+        <w:t>0</w:t>
       </w:r>
     </w:p>
     <w:p>
@@ -12525,10 +11791,10 @@
           <w14:ligatures w14:val="standardContextual"/>
         </w:rPr>
         <w:drawing>
-          <wp:inline distT="0" distB="0" distL="0" distR="0" wp14:anchorId="16EEE79F" wp14:editId="71C2C339">
-            <wp:extent cx="4391025" cy="3455028"/>
-            <wp:effectExtent l="0" t="0" r="0" b="0"/>
-            <wp:docPr id="1256628497" name="Picture 2" descr="A graph of blue squares&#10;&#10;Description automatically generated"/>
+          <wp:inline distT="0" distB="0" distL="0" distR="0" wp14:anchorId="16EEE79F" wp14:editId="16A593B8">
+            <wp:extent cx="4410761" cy="3470763"/>
+            <wp:effectExtent l="0" t="0" r="8890" b="0"/>
+            <wp:docPr id="1256628497" name="Picture 2"/>
             <wp:cNvGraphicFramePr>
               <a:graphicFrameLocks xmlns:a="http://schemas.openxmlformats.org/drawingml/2006/main" noChangeAspect="1"/>
             </wp:cNvGraphicFramePr>
@@ -12536,7 +11802,7 @@
               <a:graphicData uri="http://schemas.openxmlformats.org/drawingml/2006/picture">
                 <pic:pic xmlns:pic="http://schemas.openxmlformats.org/drawingml/2006/picture">
                   <pic:nvPicPr>
-                    <pic:cNvPr id="1256628497" name="Picture 2" descr="A graph of blue squares&#10;&#10;Description automatically generated"/>
+                    <pic:cNvPr id="1256628497" name="Picture 2"/>
                     <pic:cNvPicPr/>
                   </pic:nvPicPr>
                   <pic:blipFill>
@@ -12554,7 +11820,7 @@
                   <pic:spPr>
                     <a:xfrm>
                       <a:off x="0" y="0"/>
-                      <a:ext cx="4411023" cy="3470763"/>
+                      <a:ext cx="4410761" cy="3470763"/>
                     </a:xfrm>
                     <a:prstGeom prst="rect">
                       <a:avLst/>
@@ -12635,10 +11901,10 @@
           <w14:ligatures w14:val="standardContextual"/>
         </w:rPr>
         <w:drawing>
-          <wp:inline distT="0" distB="0" distL="0" distR="0" wp14:anchorId="1F6395BF" wp14:editId="3C715189">
-            <wp:extent cx="4479002" cy="3524250"/>
-            <wp:effectExtent l="0" t="0" r="0" b="0"/>
-            <wp:docPr id="271364923" name="Picture 3" descr="A graph of a diagram&#10;&#10;Description automatically generated with medium confidence"/>
+          <wp:inline distT="0" distB="0" distL="0" distR="0" wp14:anchorId="1F6395BF" wp14:editId="06398E03">
+            <wp:extent cx="4422978" cy="3538383"/>
+            <wp:effectExtent l="0" t="0" r="0" b="5080"/>
+            <wp:docPr id="271364923" name="Picture 3"/>
             <wp:cNvGraphicFramePr>
               <a:graphicFrameLocks xmlns:a="http://schemas.openxmlformats.org/drawingml/2006/main" noChangeAspect="1"/>
             </wp:cNvGraphicFramePr>
@@ -12646,7 +11912,7 @@
               <a:graphicData uri="http://schemas.openxmlformats.org/drawingml/2006/picture">
                 <pic:pic xmlns:pic="http://schemas.openxmlformats.org/drawingml/2006/picture">
                   <pic:nvPicPr>
-                    <pic:cNvPr id="271364923" name="Picture 3" descr="A graph of a diagram&#10;&#10;Description automatically generated with medium confidence"/>
+                    <pic:cNvPr id="271364923" name="Picture 3"/>
                     <pic:cNvPicPr/>
                   </pic:nvPicPr>
                   <pic:blipFill>
@@ -12664,7 +11930,7 @@
                   <pic:spPr>
                     <a:xfrm>
                       <a:off x="0" y="0"/>
-                      <a:ext cx="4496964" cy="3538383"/>
+                      <a:ext cx="4422978" cy="3538383"/>
                     </a:xfrm>
                     <a:prstGeom prst="rect">
                       <a:avLst/>
@@ -12766,36 +12032,6 @@
         </w:rPr>
         <w:t xml:space="preserve">making errors. </w:t>
       </w:r>
-    </w:p>
-    <w:p>
-      <w:pPr>
-        <w:keepNext/>
-        <w:keepLines/>
-        <w:widowControl/>
-        <w:autoSpaceDE/>
-        <w:autoSpaceDN/>
-        <w:spacing w:before="40" w:line="259" w:lineRule="auto"/>
-        <w:jc w:val="both"/>
-        <w:outlineLvl w:val="2"/>
-        <w:rPr>
-          <w:rFonts w:ascii="Arial" w:eastAsia="Calibri" w:hAnsi="Arial" w:cs="Arial"/>
-          <w:kern w:val="2"/>
-          <w:lang w:val="en-GB"/>
-          <w14:ligatures w14:val="standardContextual"/>
-        </w:rPr>
-      </w:pPr>
-      <w:bookmarkStart w:id="24" w:name="_Toc173012836"/>
-      <w:r>
-        <w:rPr>
-          <w:rFonts w:ascii="Arial" w:eastAsia="Calibri" w:hAnsi="Arial" w:cs="Arial"/>
-          <w:kern w:val="2"/>
-          <w:lang w:val="en-GB"/>
-          <w14:ligatures w14:val="standardContextual"/>
-        </w:rPr>
-        <w:lastRenderedPageBreak/>
-        <w:t>The model is confused when distinguishing between digits 0 and 3, and also between digits 0 and 8. Their features are similar to each other and are not distinguished well by the model.</w:t>
-      </w:r>
-      <w:bookmarkEnd w:id="24"/>
     </w:p>
     <w:p>
       <w:pPr>
@@ -13414,7 +12650,7 @@
           <w14:ligatures w14:val="standardContextual"/>
         </w:rPr>
         <w:drawing>
-          <wp:inline distT="0" distB="0" distL="0" distR="0" wp14:anchorId="55448B15" wp14:editId="4E380343">
+          <wp:inline distT="0" distB="0" distL="0" distR="0" wp14:anchorId="55448B15" wp14:editId="09B93557">
             <wp:extent cx="5051096" cy="5019675"/>
             <wp:effectExtent l="0" t="0" r="0" b="0"/>
             <wp:docPr id="631533837" name="Picture 5"/>
@@ -15364,8 +14600,8 @@
           <w14:ligatures w14:val="standardContextual"/>
         </w:rPr>
       </w:pPr>
-      <w:bookmarkStart w:id="25" w:name="_Toc173012837"/>
-      <w:bookmarkStart w:id="26" w:name="_Toc173012838"/>
+      <w:bookmarkStart w:id="23" w:name="_Toc173012837"/>
+      <w:bookmarkStart w:id="24" w:name="_Toc173012838"/>
       <w:r>
         <w:rPr>
           <w:rFonts w:ascii="Arial" w:eastAsia="Times New Roman" w:hAnsi="Arial" w:cs="Arial"/>
@@ -15377,7 +14613,7 @@
         <w:lastRenderedPageBreak/>
         <w:t>Conclusion</w:t>
       </w:r>
-      <w:bookmarkEnd w:id="25"/>
+      <w:bookmarkEnd w:id="23"/>
     </w:p>
     <w:p>
       <w:pPr>
@@ -15654,7 +14890,7 @@
         </w:rPr>
         <w:t>and Social Considerations in AI</w:t>
       </w:r>
-      <w:bookmarkEnd w:id="26"/>
+      <w:bookmarkEnd w:id="24"/>
       <w:r>
         <w:rPr>
           <w:rFonts w:ascii="Arial" w:eastAsia="Times New Roman" w:hAnsi="Arial" w:cs="Arial"/>
@@ -16009,7 +15245,7 @@
 </file>
 
 <file path=word/endnotes.xml><?xml version="1.0" encoding="utf-8"?>
-<w:endnotes xmlns:wpc="http://schemas.microsoft.com/office/word/2010/wordprocessingCanvas" xmlns:cx="http://schemas.microsoft.com/office/drawing/2014/chartex" xmlns:cx1="http://schemas.microsoft.com/office/drawing/2015/9/8/chartex" xmlns:cx2="http://schemas.microsoft.com/office/drawing/2015/10/21/chartex" xmlns:cx3="http://schemas.microsoft.com/office/drawing/2016/5/9/chartex" xmlns:cx4="http://schemas.microsoft.com/office/drawing/2016/5/10/chartex" xmlns:cx5="http://schemas.microsoft.com/office/drawing/2016/5/11/chartex" xmlns:cx6="http://schemas.microsoft.com/office/drawing/2016/5/12/chartex" xmlns:cx7="http://schemas.microsoft.com/office/drawing/2016/5/13/chartex" xmlns:cx8="http://schemas.microsoft.com/office/drawing/2016/5/14/chartex" xmlns:mc="http://schemas.openxmlformats.org/markup-compatibility/2006" xmlns:aink="http://schemas.microsoft.com/office/drawing/2016/ink" xmlns:am3d="http://schemas.microsoft.com/office/drawing/2017/model3d" xmlns:o="urn:schemas-microsoft-com:office:office" xmlns:r="http://schemas.openxmlformats.org/officeDocument/2006/relationships" xmlns:m="http://schemas.openxmlformats.org/officeDocument/2006/math" xmlns:v="urn:schemas-microsoft-com:vml" xmlns:wp14="http://schemas.microsoft.com/office/word/2010/wordprocessingDrawing" xmlns:wp="http://schemas.openxmlformats.org/drawingml/2006/wordprocessingDrawing" xmlns:w10="urn:schemas-microsoft-com:office:word" xmlns:w="http://schemas.openxmlformats.org/wordprocessingml/2006/main" xmlns:w14="http://schemas.microsoft.com/office/word/2010/wordml" xmlns:w15="http://schemas.microsoft.com/office/word/2012/wordml" xmlns:w16cex="http://schemas.microsoft.com/office/word/2018/wordml/cex" xmlns:w16cid="http://schemas.microsoft.com/office/word/2016/wordml/cid" xmlns:w16="http://schemas.microsoft.com/office/word/2018/wordml" xmlns:w16sdtdh="http://schemas.microsoft.com/office/word/2020/wordml/sdtdatahash" xmlns:w16se="http://schemas.microsoft.com/office/word/2015/wordml/symex" xmlns:wpg="http://schemas.microsoft.com/office/word/2010/wordprocessingGroup" xmlns:wpi="http://schemas.microsoft.com/office/word/2010/wordprocessingInk" xmlns:wne="http://schemas.microsoft.com/office/word/2006/wordml" xmlns:wps="http://schemas.microsoft.com/office/word/2010/wordprocessingShape" mc:Ignorable="w14 w15 w16se w16cid w16 w16cex w16sdtdh wp14">
+<w:endnotes xmlns:wpc="http://schemas.microsoft.com/office/word/2010/wordprocessingCanvas" xmlns:cx="http://schemas.microsoft.com/office/drawing/2014/chartex" xmlns:cx1="http://schemas.microsoft.com/office/drawing/2015/9/8/chartex" xmlns:cx2="http://schemas.microsoft.com/office/drawing/2015/10/21/chartex" xmlns:cx3="http://schemas.microsoft.com/office/drawing/2016/5/9/chartex" xmlns:cx4="http://schemas.microsoft.com/office/drawing/2016/5/10/chartex" xmlns:cx5="http://schemas.microsoft.com/office/drawing/2016/5/11/chartex" xmlns:cx6="http://schemas.microsoft.com/office/drawing/2016/5/12/chartex" xmlns:cx7="http://schemas.microsoft.com/office/drawing/2016/5/13/chartex" xmlns:cx8="http://schemas.microsoft.com/office/drawing/2016/5/14/chartex" xmlns:mc="http://schemas.openxmlformats.org/markup-compatibility/2006" xmlns:aink="http://schemas.microsoft.com/office/drawing/2016/ink" xmlns:am3d="http://schemas.microsoft.com/office/drawing/2017/model3d" xmlns:o="urn:schemas-microsoft-com:office:office" xmlns:oel="http://schemas.microsoft.com/office/2019/extlst" xmlns:r="http://schemas.openxmlformats.org/officeDocument/2006/relationships" xmlns:m="http://schemas.openxmlformats.org/officeDocument/2006/math" xmlns:v="urn:schemas-microsoft-com:vml" xmlns:wp14="http://schemas.microsoft.com/office/word/2010/wordprocessingDrawing" xmlns:wp="http://schemas.openxmlformats.org/drawingml/2006/wordprocessingDrawing" xmlns:w10="urn:schemas-microsoft-com:office:word" xmlns:w="http://schemas.openxmlformats.org/wordprocessingml/2006/main" xmlns:w14="http://schemas.microsoft.com/office/word/2010/wordml" xmlns:w15="http://schemas.microsoft.com/office/word/2012/wordml" xmlns:w16cex="http://schemas.microsoft.com/office/word/2018/wordml/cex" xmlns:w16cid="http://schemas.microsoft.com/office/word/2016/wordml/cid" xmlns:w16="http://schemas.microsoft.com/office/word/2018/wordml" xmlns:w16du="http://schemas.microsoft.com/office/word/2023/wordml/word16du" xmlns:w16sdtdh="http://schemas.microsoft.com/office/word/2020/wordml/sdtdatahash" xmlns:w16se="http://schemas.microsoft.com/office/word/2015/wordml/symex" xmlns:wpg="http://schemas.microsoft.com/office/word/2010/wordprocessingGroup" xmlns:wpi="http://schemas.microsoft.com/office/word/2010/wordprocessingInk" xmlns:wne="http://schemas.microsoft.com/office/word/2006/wordml" xmlns:wps="http://schemas.microsoft.com/office/word/2010/wordprocessingShape" mc:Ignorable="w14 w15 w16se w16cid w16 w16cex w16sdtdh w16du wp14">
   <w:endnote w:type="separator" w:id="-1">
     <w:p>
       <w:r>
@@ -16028,7 +15264,7 @@
 </file>
 
 <file path=word/footer1.xml><?xml version="1.0" encoding="utf-8"?>
-<w:ftr xmlns:wpc="http://schemas.microsoft.com/office/word/2010/wordprocessingCanvas" xmlns:cx="http://schemas.microsoft.com/office/drawing/2014/chartex" xmlns:cx1="http://schemas.microsoft.com/office/drawing/2015/9/8/chartex" xmlns:cx2="http://schemas.microsoft.com/office/drawing/2015/10/21/chartex" xmlns:cx3="http://schemas.microsoft.com/office/drawing/2016/5/9/chartex" xmlns:cx4="http://schemas.microsoft.com/office/drawing/2016/5/10/chartex" xmlns:cx5="http://schemas.microsoft.com/office/drawing/2016/5/11/chartex" xmlns:cx6="http://schemas.microsoft.com/office/drawing/2016/5/12/chartex" xmlns:cx7="http://schemas.microsoft.com/office/drawing/2016/5/13/chartex" xmlns:cx8="http://schemas.microsoft.com/office/drawing/2016/5/14/chartex" xmlns:mc="http://schemas.openxmlformats.org/markup-compatibility/2006" xmlns:aink="http://schemas.microsoft.com/office/drawing/2016/ink" xmlns:am3d="http://schemas.microsoft.com/office/drawing/2017/model3d" xmlns:o="urn:schemas-microsoft-com:office:office" xmlns:r="http://schemas.openxmlformats.org/officeDocument/2006/relationships" xmlns:m="http://schemas.openxmlformats.org/officeDocument/2006/math" xmlns:v="urn:schemas-microsoft-com:vml" xmlns:wp14="http://schemas.microsoft.com/office/word/2010/wordprocessingDrawing" xmlns:wp="http://schemas.openxmlformats.org/drawingml/2006/wordprocessingDrawing" xmlns:w10="urn:schemas-microsoft-com:office:word" xmlns:w="http://schemas.openxmlformats.org/wordprocessingml/2006/main" xmlns:w14="http://schemas.microsoft.com/office/word/2010/wordml" xmlns:w15="http://schemas.microsoft.com/office/word/2012/wordml" xmlns:w16cex="http://schemas.microsoft.com/office/word/2018/wordml/cex" xmlns:w16cid="http://schemas.microsoft.com/office/word/2016/wordml/cid" xmlns:w16="http://schemas.microsoft.com/office/word/2018/wordml" xmlns:w16sdtdh="http://schemas.microsoft.com/office/word/2020/wordml/sdtdatahash" xmlns:w16se="http://schemas.microsoft.com/office/word/2015/wordml/symex" xmlns:wpg="http://schemas.microsoft.com/office/word/2010/wordprocessingGroup" xmlns:wpi="http://schemas.microsoft.com/office/word/2010/wordprocessingInk" xmlns:wne="http://schemas.microsoft.com/office/word/2006/wordml" xmlns:wps="http://schemas.microsoft.com/office/word/2010/wordprocessingShape" mc:Ignorable="w14 w15 w16se w16cid w16 w16cex w16sdtdh wp14">
+<w:ftr xmlns:wpc="http://schemas.microsoft.com/office/word/2010/wordprocessingCanvas" xmlns:cx="http://schemas.microsoft.com/office/drawing/2014/chartex" xmlns:cx1="http://schemas.microsoft.com/office/drawing/2015/9/8/chartex" xmlns:cx2="http://schemas.microsoft.com/office/drawing/2015/10/21/chartex" xmlns:cx3="http://schemas.microsoft.com/office/drawing/2016/5/9/chartex" xmlns:cx4="http://schemas.microsoft.com/office/drawing/2016/5/10/chartex" xmlns:cx5="http://schemas.microsoft.com/office/drawing/2016/5/11/chartex" xmlns:cx6="http://schemas.microsoft.com/office/drawing/2016/5/12/chartex" xmlns:cx7="http://schemas.microsoft.com/office/drawing/2016/5/13/chartex" xmlns:cx8="http://schemas.microsoft.com/office/drawing/2016/5/14/chartex" xmlns:mc="http://schemas.openxmlformats.org/markup-compatibility/2006" xmlns:aink="http://schemas.microsoft.com/office/drawing/2016/ink" xmlns:am3d="http://schemas.microsoft.com/office/drawing/2017/model3d" xmlns:o="urn:schemas-microsoft-com:office:office" xmlns:oel="http://schemas.microsoft.com/office/2019/extlst" xmlns:r="http://schemas.openxmlformats.org/officeDocument/2006/relationships" xmlns:m="http://schemas.openxmlformats.org/officeDocument/2006/math" xmlns:v="urn:schemas-microsoft-com:vml" xmlns:wp14="http://schemas.microsoft.com/office/word/2010/wordprocessingDrawing" xmlns:wp="http://schemas.openxmlformats.org/drawingml/2006/wordprocessingDrawing" xmlns:w10="urn:schemas-microsoft-com:office:word" xmlns:w="http://schemas.openxmlformats.org/wordprocessingml/2006/main" xmlns:w14="http://schemas.microsoft.com/office/word/2010/wordml" xmlns:w15="http://schemas.microsoft.com/office/word/2012/wordml" xmlns:w16cex="http://schemas.microsoft.com/office/word/2018/wordml/cex" xmlns:w16cid="http://schemas.microsoft.com/office/word/2016/wordml/cid" xmlns:w16="http://schemas.microsoft.com/office/word/2018/wordml" xmlns:w16du="http://schemas.microsoft.com/office/word/2023/wordml/word16du" xmlns:w16sdtdh="http://schemas.microsoft.com/office/word/2020/wordml/sdtdatahash" xmlns:w16se="http://schemas.microsoft.com/office/word/2015/wordml/symex" xmlns:wpg="http://schemas.microsoft.com/office/word/2010/wordprocessingGroup" xmlns:wpi="http://schemas.microsoft.com/office/word/2010/wordprocessingInk" xmlns:wne="http://schemas.microsoft.com/office/word/2006/wordml" xmlns:wps="http://schemas.microsoft.com/office/word/2010/wordprocessingShape" mc:Ignorable="w14 w15 w16se w16cid w16 w16cex w16sdtdh w16du wp14">
   <w:p>
     <w:pPr>
       <w:pStyle w:val="BodyText"/>
@@ -16125,7 +15361,7 @@
               <v:stroke joinstyle="miter"/>
               <v:path gradientshapeok="t" o:connecttype="rect"/>
             </v:shapetype>
-            <v:shape id="Text Box 5" o:spid="_x0000_s1026" type="#_x0000_t202" style="position:absolute;margin-left:294.35pt;margin-top:796.7pt;width:21.7pt;height:16.9pt;z-index:-251658752;visibility:visible;mso-wrap-style:square;mso-width-percent:0;mso-height-percent:0;mso-wrap-distance-left:9pt;mso-wrap-distance-top:0;mso-wrap-distance-right:9pt;mso-wrap-distance-bottom:0;mso-position-horizontal:absolute;mso-position-horizontal-relative:page;mso-position-vertical:absolute;mso-position-vertical-relative:page;mso-width-percent:0;mso-height-percent:0;mso-width-relative:page;mso-height-relative:page;v-text-anchor:top" o:gfxdata="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" filled="f" stroked="f">
+            <v:shape id="Text Box 5" o:spid="_x0000_s1026" type="#_x0000_t202" style="position:absolute;margin-left:294.35pt;margin-top:796.7pt;width:21.7pt;height:16.9pt;z-index:-251658752;visibility:visible;mso-wrap-style:square;mso-width-percent:0;mso-height-percent:0;mso-wrap-distance-left:9pt;mso-wrap-distance-top:0;mso-wrap-distance-right:9pt;mso-wrap-distance-bottom:0;mso-position-horizontal:absolute;mso-position-horizontal-relative:page;mso-position-vertical:absolute;mso-position-vertical-relative:page;mso-width-percent:0;mso-height-percent:0;mso-width-relative:page;mso-height-relative:page;v-text-anchor:top" o:gfxdata="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" filled="f" stroked="f">
               <v:textbox inset="0,0,0,0">
                 <w:txbxContent>
                   <w:p>
@@ -16162,7 +15398,7 @@
 </file>
 
 <file path=word/footer2.xml><?xml version="1.0" encoding="utf-8"?>
-<w:ftr xmlns:wpc="http://schemas.microsoft.com/office/word/2010/wordprocessingCanvas" xmlns:cx="http://schemas.microsoft.com/office/drawing/2014/chartex" xmlns:cx1="http://schemas.microsoft.com/office/drawing/2015/9/8/chartex" xmlns:cx2="http://schemas.microsoft.com/office/drawing/2015/10/21/chartex" xmlns:cx3="http://schemas.microsoft.com/office/drawing/2016/5/9/chartex" xmlns:cx4="http://schemas.microsoft.com/office/drawing/2016/5/10/chartex" xmlns:cx5="http://schemas.microsoft.com/office/drawing/2016/5/11/chartex" xmlns:cx6="http://schemas.microsoft.com/office/drawing/2016/5/12/chartex" xmlns:cx7="http://schemas.microsoft.com/office/drawing/2016/5/13/chartex" xmlns:cx8="http://schemas.microsoft.com/office/drawing/2016/5/14/chartex" xmlns:mc="http://schemas.openxmlformats.org/markup-compatibility/2006" xmlns:aink="http://schemas.microsoft.com/office/drawing/2016/ink" xmlns:am3d="http://schemas.microsoft.com/office/drawing/2017/model3d" xmlns:o="urn:schemas-microsoft-com:office:office" xmlns:r="http://schemas.openxmlformats.org/officeDocument/2006/relationships" xmlns:m="http://schemas.openxmlformats.org/officeDocument/2006/math" xmlns:v="urn:schemas-microsoft-com:vml" xmlns:wp14="http://schemas.microsoft.com/office/word/2010/wordprocessingDrawing" xmlns:wp="http://schemas.openxmlformats.org/drawingml/2006/wordprocessingDrawing" xmlns:w10="urn:schemas-microsoft-com:office:word" xmlns:w="http://schemas.openxmlformats.org/wordprocessingml/2006/main" xmlns:w14="http://schemas.microsoft.com/office/word/2010/wordml" xmlns:w15="http://schemas.microsoft.com/office/word/2012/wordml" xmlns:w16cex="http://schemas.microsoft.com/office/word/2018/wordml/cex" xmlns:w16cid="http://schemas.microsoft.com/office/word/2016/wordml/cid" xmlns:w16="http://schemas.microsoft.com/office/word/2018/wordml" xmlns:w16sdtdh="http://schemas.microsoft.com/office/word/2020/wordml/sdtdatahash" xmlns:w16se="http://schemas.microsoft.com/office/word/2015/wordml/symex" xmlns:wpg="http://schemas.microsoft.com/office/word/2010/wordprocessingGroup" xmlns:wpi="http://schemas.microsoft.com/office/word/2010/wordprocessingInk" xmlns:wne="http://schemas.microsoft.com/office/word/2006/wordml" xmlns:wps="http://schemas.microsoft.com/office/word/2010/wordprocessingShape" mc:Ignorable="w14 w15 w16se w16cid w16 w16cex w16sdtdh wp14">
+<w:ftr xmlns:wpc="http://schemas.microsoft.com/office/word/2010/wordprocessingCanvas" xmlns:cx="http://schemas.microsoft.com/office/drawing/2014/chartex" xmlns:cx1="http://schemas.microsoft.com/office/drawing/2015/9/8/chartex" xmlns:cx2="http://schemas.microsoft.com/office/drawing/2015/10/21/chartex" xmlns:cx3="http://schemas.microsoft.com/office/drawing/2016/5/9/chartex" xmlns:cx4="http://schemas.microsoft.com/office/drawing/2016/5/10/chartex" xmlns:cx5="http://schemas.microsoft.com/office/drawing/2016/5/11/chartex" xmlns:cx6="http://schemas.microsoft.com/office/drawing/2016/5/12/chartex" xmlns:cx7="http://schemas.microsoft.com/office/drawing/2016/5/13/chartex" xmlns:cx8="http://schemas.microsoft.com/office/drawing/2016/5/14/chartex" xmlns:mc="http://schemas.openxmlformats.org/markup-compatibility/2006" xmlns:aink="http://schemas.microsoft.com/office/drawing/2016/ink" xmlns:am3d="http://schemas.microsoft.com/office/drawing/2017/model3d" xmlns:o="urn:schemas-microsoft-com:office:office" xmlns:oel="http://schemas.microsoft.com/office/2019/extlst" xmlns:r="http://schemas.openxmlformats.org/officeDocument/2006/relationships" xmlns:m="http://schemas.openxmlformats.org/officeDocument/2006/math" xmlns:v="urn:schemas-microsoft-com:vml" xmlns:wp14="http://schemas.microsoft.com/office/word/2010/wordprocessingDrawing" xmlns:wp="http://schemas.openxmlformats.org/drawingml/2006/wordprocessingDrawing" xmlns:w10="urn:schemas-microsoft-com:office:word" xmlns:w="http://schemas.openxmlformats.org/wordprocessingml/2006/main" xmlns:w14="http://schemas.microsoft.com/office/word/2010/wordml" xmlns:w15="http://schemas.microsoft.com/office/word/2012/wordml" xmlns:w16cex="http://schemas.microsoft.com/office/word/2018/wordml/cex" xmlns:w16cid="http://schemas.microsoft.com/office/word/2016/wordml/cid" xmlns:w16="http://schemas.microsoft.com/office/word/2018/wordml" xmlns:w16du="http://schemas.microsoft.com/office/word/2023/wordml/word16du" xmlns:w16sdtdh="http://schemas.microsoft.com/office/word/2020/wordml/sdtdatahash" xmlns:w16se="http://schemas.microsoft.com/office/word/2015/wordml/symex" xmlns:wpg="http://schemas.microsoft.com/office/word/2010/wordprocessingGroup" xmlns:wpi="http://schemas.microsoft.com/office/word/2010/wordprocessingInk" xmlns:wne="http://schemas.microsoft.com/office/word/2006/wordml" xmlns:wps="http://schemas.microsoft.com/office/word/2010/wordprocessingShape" mc:Ignorable="w14 w15 w16se w16cid w16 w16cex w16sdtdh w16du wp14">
   <w:sdt>
     <w:sdtPr>
       <w:id w:val="-1786181675"/>
@@ -16220,7 +15456,7 @@
 </file>
 
 <file path=word/footnotes.xml><?xml version="1.0" encoding="utf-8"?>
-<w:footnotes xmlns:wpc="http://schemas.microsoft.com/office/word/2010/wordprocessingCanvas" xmlns:cx="http://schemas.microsoft.com/office/drawing/2014/chartex" xmlns:cx1="http://schemas.microsoft.com/office/drawing/2015/9/8/chartex" xmlns:cx2="http://schemas.microsoft.com/office/drawing/2015/10/21/chartex" xmlns:cx3="http://schemas.microsoft.com/office/drawing/2016/5/9/chartex" xmlns:cx4="http://schemas.microsoft.com/office/drawing/2016/5/10/chartex" xmlns:cx5="http://schemas.microsoft.com/office/drawing/2016/5/11/chartex" xmlns:cx6="http://schemas.microsoft.com/office/drawing/2016/5/12/chartex" xmlns:cx7="http://schemas.microsoft.com/office/drawing/2016/5/13/chartex" xmlns:cx8="http://schemas.microsoft.com/office/drawing/2016/5/14/chartex" xmlns:mc="http://schemas.openxmlformats.org/markup-compatibility/2006" xmlns:aink="http://schemas.microsoft.com/office/drawing/2016/ink" xmlns:am3d="http://schemas.microsoft.com/office/drawing/2017/model3d" xmlns:o="urn:schemas-microsoft-com:office:office" xmlns:r="http://schemas.openxmlformats.org/officeDocument/2006/relationships" xmlns:m="http://schemas.openxmlformats.org/officeDocument/2006/math" xmlns:v="urn:schemas-microsoft-com:vml" xmlns:wp14="http://schemas.microsoft.com/office/word/2010/wordprocessingDrawing" xmlns:wp="http://schemas.openxmlformats.org/drawingml/2006/wordprocessingDrawing" xmlns:w10="urn:schemas-microsoft-com:office:word" xmlns:w="http://schemas.openxmlformats.org/wordprocessingml/2006/main" xmlns:w14="http://schemas.microsoft.com/office/word/2010/wordml" xmlns:w15="http://schemas.microsoft.com/office/word/2012/wordml" xmlns:w16cex="http://schemas.microsoft.com/office/word/2018/wordml/cex" xmlns:w16cid="http://schemas.microsoft.com/office/word/2016/wordml/cid" xmlns:w16="http://schemas.microsoft.com/office/word/2018/wordml" xmlns:w16sdtdh="http://schemas.microsoft.com/office/word/2020/wordml/sdtdatahash" xmlns:w16se="http://schemas.microsoft.com/office/word/2015/wordml/symex" xmlns:wpg="http://schemas.microsoft.com/office/word/2010/wordprocessingGroup" xmlns:wpi="http://schemas.microsoft.com/office/word/2010/wordprocessingInk" xmlns:wne="http://schemas.microsoft.com/office/word/2006/wordml" xmlns:wps="http://schemas.microsoft.com/office/word/2010/wordprocessingShape" mc:Ignorable="w14 w15 w16se w16cid w16 w16cex w16sdtdh wp14">
+<w:footnotes xmlns:wpc="http://schemas.microsoft.com/office/word/2010/wordprocessingCanvas" xmlns:cx="http://schemas.microsoft.com/office/drawing/2014/chartex" xmlns:cx1="http://schemas.microsoft.com/office/drawing/2015/9/8/chartex" xmlns:cx2="http://schemas.microsoft.com/office/drawing/2015/10/21/chartex" xmlns:cx3="http://schemas.microsoft.com/office/drawing/2016/5/9/chartex" xmlns:cx4="http://schemas.microsoft.com/office/drawing/2016/5/10/chartex" xmlns:cx5="http://schemas.microsoft.com/office/drawing/2016/5/11/chartex" xmlns:cx6="http://schemas.microsoft.com/office/drawing/2016/5/12/chartex" xmlns:cx7="http://schemas.microsoft.com/office/drawing/2016/5/13/chartex" xmlns:cx8="http://schemas.microsoft.com/office/drawing/2016/5/14/chartex" xmlns:mc="http://schemas.openxmlformats.org/markup-compatibility/2006" xmlns:aink="http://schemas.microsoft.com/office/drawing/2016/ink" xmlns:am3d="http://schemas.microsoft.com/office/drawing/2017/model3d" xmlns:o="urn:schemas-microsoft-com:office:office" xmlns:oel="http://schemas.microsoft.com/office/2019/extlst" xmlns:r="http://schemas.openxmlformats.org/officeDocument/2006/relationships" xmlns:m="http://schemas.openxmlformats.org/officeDocument/2006/math" xmlns:v="urn:schemas-microsoft-com:vml" xmlns:wp14="http://schemas.microsoft.com/office/word/2010/wordprocessingDrawing" xmlns:wp="http://schemas.openxmlformats.org/drawingml/2006/wordprocessingDrawing" xmlns:w10="urn:schemas-microsoft-com:office:word" xmlns:w="http://schemas.openxmlformats.org/wordprocessingml/2006/main" xmlns:w14="http://schemas.microsoft.com/office/word/2010/wordml" xmlns:w15="http://schemas.microsoft.com/office/word/2012/wordml" xmlns:w16cex="http://schemas.microsoft.com/office/word/2018/wordml/cex" xmlns:w16cid="http://schemas.microsoft.com/office/word/2016/wordml/cid" xmlns:w16="http://schemas.microsoft.com/office/word/2018/wordml" xmlns:w16du="http://schemas.microsoft.com/office/word/2023/wordml/word16du" xmlns:w16sdtdh="http://schemas.microsoft.com/office/word/2020/wordml/sdtdatahash" xmlns:w16se="http://schemas.microsoft.com/office/word/2015/wordml/symex" xmlns:wpg="http://schemas.microsoft.com/office/word/2010/wordprocessingGroup" xmlns:wpi="http://schemas.microsoft.com/office/word/2010/wordprocessingInk" xmlns:wne="http://schemas.microsoft.com/office/word/2006/wordml" xmlns:wps="http://schemas.microsoft.com/office/word/2010/wordprocessingShape" mc:Ignorable="w14 w15 w16se w16cid w16 w16cex w16sdtdh w16du wp14">
   <w:footnote w:type="separator" w:id="-1">
     <w:p>
       <w:r>
@@ -16239,7 +15475,7 @@
 </file>
 
 <file path=word/numbering.xml><?xml version="1.0" encoding="utf-8"?>
-<w:numbering xmlns:wpc="http://schemas.microsoft.com/office/word/2010/wordprocessingCanvas" xmlns:cx="http://schemas.microsoft.com/office/drawing/2014/chartex" xmlns:cx1="http://schemas.microsoft.com/office/drawing/2015/9/8/chartex" xmlns:cx2="http://schemas.microsoft.com/office/drawing/2015/10/21/chartex" xmlns:cx3="http://schemas.microsoft.com/office/drawing/2016/5/9/chartex" xmlns:cx4="http://schemas.microsoft.com/office/drawing/2016/5/10/chartex" xmlns:cx5="http://schemas.microsoft.com/office/drawing/2016/5/11/chartex" xmlns:cx6="http://schemas.microsoft.com/office/drawing/2016/5/12/chartex" xmlns:cx7="http://schemas.microsoft.com/office/drawing/2016/5/13/chartex" xmlns:cx8="http://schemas.microsoft.com/office/drawing/2016/5/14/chartex" xmlns:mc="http://schemas.openxmlformats.org/markup-compatibility/2006" xmlns:aink="http://schemas.microsoft.com/office/drawing/2016/ink" xmlns:am3d="http://schemas.microsoft.com/office/drawing/2017/model3d" xmlns:o="urn:schemas-microsoft-com:office:office" xmlns:r="http://schemas.openxmlformats.org/officeDocument/2006/relationships" xmlns:m="http://schemas.openxmlformats.org/officeDocument/2006/math" xmlns:v="urn:schemas-microsoft-com:vml" xmlns:wp14="http://schemas.microsoft.com/office/word/2010/wordprocessingDrawing" xmlns:wp="http://schemas.openxmlformats.org/drawingml/2006/wordprocessingDrawing" xmlns:w10="urn:schemas-microsoft-com:office:word" xmlns:w="http://schemas.openxmlformats.org/wordprocessingml/2006/main" xmlns:w14="http://schemas.microsoft.com/office/word/2010/wordml" xmlns:w15="http://schemas.microsoft.com/office/word/2012/wordml" xmlns:w16cex="http://schemas.microsoft.com/office/word/2018/wordml/cex" xmlns:w16cid="http://schemas.microsoft.com/office/word/2016/wordml/cid" xmlns:w16="http://schemas.microsoft.com/office/word/2018/wordml" xmlns:w16sdtdh="http://schemas.microsoft.com/office/word/2020/wordml/sdtdatahash" xmlns:w16se="http://schemas.microsoft.com/office/word/2015/wordml/symex" xmlns:wpg="http://schemas.microsoft.com/office/word/2010/wordprocessingGroup" xmlns:wpi="http://schemas.microsoft.com/office/word/2010/wordprocessingInk" xmlns:wne="http://schemas.microsoft.com/office/word/2006/wordml" xmlns:wps="http://schemas.microsoft.com/office/word/2010/wordprocessingShape" mc:Ignorable="w14 w15 w16se w16cid w16 w16cex w16sdtdh wp14">
+<w:numbering xmlns:wpc="http://schemas.microsoft.com/office/word/2010/wordprocessingCanvas" xmlns:cx="http://schemas.microsoft.com/office/drawing/2014/chartex" xmlns:cx1="http://schemas.microsoft.com/office/drawing/2015/9/8/chartex" xmlns:cx2="http://schemas.microsoft.com/office/drawing/2015/10/21/chartex" xmlns:cx3="http://schemas.microsoft.com/office/drawing/2016/5/9/chartex" xmlns:cx4="http://schemas.microsoft.com/office/drawing/2016/5/10/chartex" xmlns:cx5="http://schemas.microsoft.com/office/drawing/2016/5/11/chartex" xmlns:cx6="http://schemas.microsoft.com/office/drawing/2016/5/12/chartex" xmlns:cx7="http://schemas.microsoft.com/office/drawing/2016/5/13/chartex" xmlns:cx8="http://schemas.microsoft.com/office/drawing/2016/5/14/chartex" xmlns:mc="http://schemas.openxmlformats.org/markup-compatibility/2006" xmlns:aink="http://schemas.microsoft.com/office/drawing/2016/ink" xmlns:am3d="http://schemas.microsoft.com/office/drawing/2017/model3d" xmlns:o="urn:schemas-microsoft-com:office:office" xmlns:oel="http://schemas.microsoft.com/office/2019/extlst" xmlns:r="http://schemas.openxmlformats.org/officeDocument/2006/relationships" xmlns:m="http://schemas.openxmlformats.org/officeDocument/2006/math" xmlns:v="urn:schemas-microsoft-com:vml" xmlns:wp14="http://schemas.microsoft.com/office/word/2010/wordprocessingDrawing" xmlns:wp="http://schemas.openxmlformats.org/drawingml/2006/wordprocessingDrawing" xmlns:w10="urn:schemas-microsoft-com:office:word" xmlns:w="http://schemas.openxmlformats.org/wordprocessingml/2006/main" xmlns:w14="http://schemas.microsoft.com/office/word/2010/wordml" xmlns:w15="http://schemas.microsoft.com/office/word/2012/wordml" xmlns:w16cex="http://schemas.microsoft.com/office/word/2018/wordml/cex" xmlns:w16cid="http://schemas.microsoft.com/office/word/2016/wordml/cid" xmlns:w16="http://schemas.microsoft.com/office/word/2018/wordml" xmlns:w16du="http://schemas.microsoft.com/office/word/2023/wordml/word16du" xmlns:w16sdtdh="http://schemas.microsoft.com/office/word/2020/wordml/sdtdatahash" xmlns:w16se="http://schemas.microsoft.com/office/word/2015/wordml/symex" xmlns:wpg="http://schemas.microsoft.com/office/word/2010/wordprocessingGroup" xmlns:wpi="http://schemas.microsoft.com/office/word/2010/wordprocessingInk" xmlns:wne="http://schemas.microsoft.com/office/word/2006/wordml" xmlns:wps="http://schemas.microsoft.com/office/word/2010/wordprocessingShape" mc:Ignorable="w14 w15 w16se w16cid w16 w16cex w16sdtdh w16du wp14">
   <w:abstractNum w:abstractNumId="0" w15:restartNumberingAfterBreak="0">
     <w:nsid w:val="033821D0"/>
     <w:multiLevelType w:val="hybridMultilevel"/>
@@ -20167,112 +19403,112 @@
       </w:rPr>
     </w:lvl>
   </w:abstractNum>
-  <w:num w:numId="1">
+  <w:num w:numId="1" w16cid:durableId="1373656328">
     <w:abstractNumId w:val="4"/>
   </w:num>
-  <w:num w:numId="2">
+  <w:num w:numId="2" w16cid:durableId="1097091941">
     <w:abstractNumId w:val="33"/>
   </w:num>
-  <w:num w:numId="3">
+  <w:num w:numId="3" w16cid:durableId="249120702">
     <w:abstractNumId w:val="30"/>
   </w:num>
-  <w:num w:numId="4">
+  <w:num w:numId="4" w16cid:durableId="706948667">
     <w:abstractNumId w:val="10"/>
   </w:num>
-  <w:num w:numId="5">
+  <w:num w:numId="5" w16cid:durableId="36587904">
     <w:abstractNumId w:val="11"/>
   </w:num>
-  <w:num w:numId="6">
+  <w:num w:numId="6" w16cid:durableId="1203519343">
     <w:abstractNumId w:val="16"/>
   </w:num>
-  <w:num w:numId="7">
+  <w:num w:numId="7" w16cid:durableId="1202665396">
     <w:abstractNumId w:val="3"/>
   </w:num>
-  <w:num w:numId="8">
+  <w:num w:numId="8" w16cid:durableId="328948371">
     <w:abstractNumId w:val="6"/>
   </w:num>
-  <w:num w:numId="9">
+  <w:num w:numId="9" w16cid:durableId="628977273">
     <w:abstractNumId w:val="31"/>
   </w:num>
-  <w:num w:numId="10">
+  <w:num w:numId="10" w16cid:durableId="1675301902">
     <w:abstractNumId w:val="2"/>
   </w:num>
-  <w:num w:numId="11">
+  <w:num w:numId="11" w16cid:durableId="517504556">
     <w:abstractNumId w:val="26"/>
   </w:num>
-  <w:num w:numId="12">
+  <w:num w:numId="12" w16cid:durableId="1148326413">
     <w:abstractNumId w:val="32"/>
   </w:num>
-  <w:num w:numId="13">
+  <w:num w:numId="13" w16cid:durableId="758448668">
     <w:abstractNumId w:val="21"/>
   </w:num>
-  <w:num w:numId="14">
+  <w:num w:numId="14" w16cid:durableId="862327790">
     <w:abstractNumId w:val="29"/>
   </w:num>
-  <w:num w:numId="15">
+  <w:num w:numId="15" w16cid:durableId="1216966714">
     <w:abstractNumId w:val="7"/>
   </w:num>
-  <w:num w:numId="16">
+  <w:num w:numId="16" w16cid:durableId="1151823317">
     <w:abstractNumId w:val="13"/>
   </w:num>
-  <w:num w:numId="17">
+  <w:num w:numId="17" w16cid:durableId="415058826">
     <w:abstractNumId w:val="35"/>
   </w:num>
-  <w:num w:numId="18">
+  <w:num w:numId="18" w16cid:durableId="1945570707">
     <w:abstractNumId w:val="19"/>
   </w:num>
-  <w:num w:numId="19">
+  <w:num w:numId="19" w16cid:durableId="1061830372">
     <w:abstractNumId w:val="27"/>
   </w:num>
-  <w:num w:numId="20">
+  <w:num w:numId="20" w16cid:durableId="179584427">
     <w:abstractNumId w:val="24"/>
   </w:num>
-  <w:num w:numId="21">
+  <w:num w:numId="21" w16cid:durableId="608005671">
     <w:abstractNumId w:val="15"/>
   </w:num>
-  <w:num w:numId="22">
+  <w:num w:numId="22" w16cid:durableId="255672012">
     <w:abstractNumId w:val="22"/>
   </w:num>
-  <w:num w:numId="23">
+  <w:num w:numId="23" w16cid:durableId="101146174">
     <w:abstractNumId w:val="18"/>
   </w:num>
-  <w:num w:numId="24">
+  <w:num w:numId="24" w16cid:durableId="1749034563">
     <w:abstractNumId w:val="17"/>
   </w:num>
-  <w:num w:numId="25">
+  <w:num w:numId="25" w16cid:durableId="2001736266">
     <w:abstractNumId w:val="8"/>
   </w:num>
-  <w:num w:numId="26">
+  <w:num w:numId="26" w16cid:durableId="685912407">
     <w:abstractNumId w:val="23"/>
   </w:num>
-  <w:num w:numId="27">
+  <w:num w:numId="27" w16cid:durableId="16736649">
     <w:abstractNumId w:val="14"/>
   </w:num>
-  <w:num w:numId="28">
+  <w:num w:numId="28" w16cid:durableId="1079713755">
     <w:abstractNumId w:val="5"/>
   </w:num>
-  <w:num w:numId="29">
+  <w:num w:numId="29" w16cid:durableId="1278876790">
     <w:abstractNumId w:val="12"/>
   </w:num>
-  <w:num w:numId="30">
+  <w:num w:numId="30" w16cid:durableId="523206631">
     <w:abstractNumId w:val="25"/>
   </w:num>
-  <w:num w:numId="31">
+  <w:num w:numId="31" w16cid:durableId="953557121">
     <w:abstractNumId w:val="9"/>
   </w:num>
-  <w:num w:numId="32">
+  <w:num w:numId="32" w16cid:durableId="753476928">
     <w:abstractNumId w:val="28"/>
   </w:num>
-  <w:num w:numId="33">
+  <w:num w:numId="33" w16cid:durableId="73088972">
     <w:abstractNumId w:val="20"/>
   </w:num>
-  <w:num w:numId="34">
+  <w:num w:numId="34" w16cid:durableId="888804921">
     <w:abstractNumId w:val="1"/>
   </w:num>
-  <w:num w:numId="35">
+  <w:num w:numId="35" w16cid:durableId="726146333">
     <w:abstractNumId w:val="34"/>
   </w:num>
-  <w:num w:numId="36">
+  <w:num w:numId="36" w16cid:durableId="1515261026">
     <w:abstractNumId w:val="0"/>
   </w:num>
   <w:numIdMacAtCleanup w:val="10"/>
@@ -20280,7 +19516,7 @@
 </file>
 
 <file path=word/styles.xml><?xml version="1.0" encoding="utf-8"?>
-<w:styles xmlns:mc="http://schemas.openxmlformats.org/markup-compatibility/2006" xmlns:r="http://schemas.openxmlformats.org/officeDocument/2006/relationships" xmlns:w="http://schemas.openxmlformats.org/wordprocessingml/2006/main" xmlns:w14="http://schemas.microsoft.com/office/word/2010/wordml" xmlns:w15="http://schemas.microsoft.com/office/word/2012/wordml" xmlns:w16cex="http://schemas.microsoft.com/office/word/2018/wordml/cex" xmlns:w16cid="http://schemas.microsoft.com/office/word/2016/wordml/cid" xmlns:w16="http://schemas.microsoft.com/office/word/2018/wordml" xmlns:w16sdtdh="http://schemas.microsoft.com/office/word/2020/wordml/sdtdatahash" xmlns:w16se="http://schemas.microsoft.com/office/word/2015/wordml/symex" mc:Ignorable="w14 w15 w16se w16cid w16 w16cex w16sdtdh">
+<w:styles xmlns:mc="http://schemas.openxmlformats.org/markup-compatibility/2006" xmlns:r="http://schemas.openxmlformats.org/officeDocument/2006/relationships" xmlns:w="http://schemas.openxmlformats.org/wordprocessingml/2006/main" xmlns:w14="http://schemas.microsoft.com/office/word/2010/wordml" xmlns:w15="http://schemas.microsoft.com/office/word/2012/wordml" xmlns:w16cex="http://schemas.microsoft.com/office/word/2018/wordml/cex" xmlns:w16cid="http://schemas.microsoft.com/office/word/2016/wordml/cid" xmlns:w16="http://schemas.microsoft.com/office/word/2018/wordml" xmlns:w16du="http://schemas.microsoft.com/office/word/2023/wordml/word16du" xmlns:w16sdtdh="http://schemas.microsoft.com/office/word/2020/wordml/sdtdatahash" xmlns:w16se="http://schemas.microsoft.com/office/word/2015/wordml/symex" mc:Ignorable="w14 w15 w16se w16cid w16 w16cex w16sdtdh w16du">
   <w:docDefaults>
     <w:rPrDefault>
       <w:rPr>
@@ -20770,7 +20006,6 @@
   <w:style w:type="character" w:default="1" w:styleId="DefaultParagraphFont">
     <w:name w:val="Default Paragraph Font"/>
     <w:uiPriority w:val="1"/>
-    <w:semiHidden/>
     <w:unhideWhenUsed/>
   </w:style>
   <w:style w:type="table" w:default="1" w:styleId="TableNormal">

</xml_diff>

<commit_message>
Added new Grad-CAM images
</commit_message>
<xml_diff>
--- a/assignment_combined/202370140_202410472_project_report.docx
+++ b/assignment_combined/202370140_202410472_project_report.docx
@@ -13892,6 +13892,7 @@
       </w:pPr>
       <w:r>
         <w:rPr>
+          <w:noProof/>
           <w:lang w:val="en-GB"/>
         </w:rPr>
         <w:drawing>
@@ -14604,19 +14605,17 @@
       <w:pPr>
         <w:rPr>
           <w:lang w:val="en-GB"/>
-          <w14:ligatures w14:val="standardContextual"/>
-        </w:rPr>
-      </w:pPr>
-      <w:r>
-        <w:rPr>
-          <w:noProof/>
+        </w:rPr>
+      </w:pPr>
+      <w:r>
+        <w:rPr>
           <w:lang w:val="en-GB"/>
         </w:rPr>
         <w:drawing>
-          <wp:inline distT="0" distB="0" distL="0" distR="0" wp14:anchorId="1BFE1E3E" wp14:editId="74787E28">
-            <wp:extent cx="2844800" cy="2844800"/>
+          <wp:inline distT="0" distB="0" distL="0" distR="0" wp14:anchorId="11E93144" wp14:editId="5F6FF826">
+            <wp:extent cx="2762529" cy="2918765"/>
             <wp:effectExtent l="0" t="0" r="0" b="0"/>
-            <wp:docPr id="874458378" name="Picture 3"/>
+            <wp:docPr id="2" name="Picture 2"/>
             <wp:cNvGraphicFramePr>
               <a:graphicFrameLocks xmlns:a="http://schemas.openxmlformats.org/drawingml/2006/main" noChangeAspect="1"/>
             </wp:cNvGraphicFramePr>
@@ -14624,36 +14623,23 @@
               <a:graphicData uri="http://schemas.openxmlformats.org/drawingml/2006/picture">
                 <pic:pic xmlns:pic="http://schemas.openxmlformats.org/drawingml/2006/picture">
                   <pic:nvPicPr>
-                    <pic:cNvPr id="0" name="Picture 2"/>
-                    <pic:cNvPicPr>
-                      <a:picLocks noChangeAspect="1" noChangeArrowheads="1"/>
-                    </pic:cNvPicPr>
+                    <pic:cNvPr id="1" name=""/>
+                    <pic:cNvPicPr/>
                   </pic:nvPicPr>
                   <pic:blipFill>
-                    <a:blip r:embed="rId28">
-                      <a:extLst>
-                        <a:ext uri="{28A0092B-C50C-407E-A947-70E740481C1C}">
-                          <a14:useLocalDpi xmlns:a14="http://schemas.microsoft.com/office/drawing/2010/main" val="0"/>
-                        </a:ext>
-                      </a:extLst>
-                    </a:blip>
-                    <a:srcRect/>
+                    <a:blip r:embed="rId28"/>
                     <a:stretch>
                       <a:fillRect/>
                     </a:stretch>
                   </pic:blipFill>
-                  <pic:spPr bwMode="auto">
+                  <pic:spPr>
                     <a:xfrm>
                       <a:off x="0" y="0"/>
-                      <a:ext cx="2856610" cy="2856610"/>
+                      <a:ext cx="2770672" cy="2927369"/>
                     </a:xfrm>
                     <a:prstGeom prst="rect">
                       <a:avLst/>
                     </a:prstGeom>
-                    <a:noFill/>
-                    <a:ln>
-                      <a:noFill/>
-                    </a:ln>
                   </pic:spPr>
                 </pic:pic>
               </a:graphicData>
@@ -14663,14 +14649,13 @@
       </w:r>
       <w:r>
         <w:rPr>
-          <w:noProof/>
           <w:lang w:val="en-GB"/>
         </w:rPr>
         <w:drawing>
-          <wp:inline distT="0" distB="0" distL="0" distR="0" wp14:anchorId="41CF22C3" wp14:editId="1E0646FD">
-            <wp:extent cx="2839310" cy="2839310"/>
+          <wp:inline distT="0" distB="0" distL="0" distR="0" wp14:anchorId="35E856AC" wp14:editId="433CDD43">
+            <wp:extent cx="2762529" cy="2918765"/>
             <wp:effectExtent l="0" t="0" r="0" b="0"/>
-            <wp:docPr id="1932865345" name="Picture 4"/>
+            <wp:docPr id="3" name="Picture 3"/>
             <wp:cNvGraphicFramePr>
               <a:graphicFrameLocks xmlns:a="http://schemas.openxmlformats.org/drawingml/2006/main" noChangeAspect="1"/>
             </wp:cNvGraphicFramePr>
@@ -14678,36 +14663,23 @@
               <a:graphicData uri="http://schemas.openxmlformats.org/drawingml/2006/picture">
                 <pic:pic xmlns:pic="http://schemas.openxmlformats.org/drawingml/2006/picture">
                   <pic:nvPicPr>
-                    <pic:cNvPr id="0" name="Picture 3"/>
-                    <pic:cNvPicPr>
-                      <a:picLocks noChangeAspect="1" noChangeArrowheads="1"/>
-                    </pic:cNvPicPr>
+                    <pic:cNvPr id="1" name=""/>
+                    <pic:cNvPicPr/>
                   </pic:nvPicPr>
                   <pic:blipFill>
-                    <a:blip r:embed="rId29">
-                      <a:extLst>
-                        <a:ext uri="{28A0092B-C50C-407E-A947-70E740481C1C}">
-                          <a14:useLocalDpi xmlns:a14="http://schemas.microsoft.com/office/drawing/2010/main" val="0"/>
-                        </a:ext>
-                      </a:extLst>
-                    </a:blip>
-                    <a:srcRect/>
+                    <a:blip r:embed="rId29"/>
                     <a:stretch>
                       <a:fillRect/>
                     </a:stretch>
                   </pic:blipFill>
-                  <pic:spPr bwMode="auto">
+                  <pic:spPr>
                     <a:xfrm>
                       <a:off x="0" y="0"/>
-                      <a:ext cx="2846144" cy="2846144"/>
+                      <a:ext cx="2778969" cy="2936135"/>
                     </a:xfrm>
                     <a:prstGeom prst="rect">
                       <a:avLst/>
                     </a:prstGeom>
-                    <a:noFill/>
-                    <a:ln>
-                      <a:noFill/>
-                    </a:ln>
                   </pic:spPr>
                 </pic:pic>
               </a:graphicData>
@@ -14715,30 +14687,32 @@
           </wp:inline>
         </w:drawing>
       </w:r>
-      <w:r>
-        <w:rPr>
-          <w:lang w:val="en-GB"/>
-          <w14:ligatures w14:val="standardContextual"/>
-        </w:rPr>
-        <w:t xml:space="preserve">  </w:t>
-      </w:r>
-    </w:p>
-    <w:p>
-      <w:pPr>
-        <w:rPr>
-          <w:lang w:val="en-GB"/>
-        </w:rPr>
-      </w:pPr>
-      <w:r>
-        <w:rPr>
-          <w:noProof/>
-          <w:lang w:val="en-GB"/>
+    </w:p>
+    <w:p>
+      <w:pPr>
+        <w:rPr>
+          <w:lang w:val="en-GB"/>
+          <w14:ligatures w14:val="standardContextual"/>
+        </w:rPr>
+      </w:pPr>
+    </w:p>
+    <w:p>
+      <w:pPr>
+        <w:rPr>
+          <w:lang w:val="en-GB"/>
+          <w14:ligatures w14:val="standardContextual"/>
+        </w:rPr>
+      </w:pPr>
+      <w:r>
+        <w:rPr>
+          <w:lang w:val="en-GB"/>
+          <w14:ligatures w14:val="standardContextual"/>
         </w:rPr>
         <w:drawing>
-          <wp:inline distT="0" distB="0" distL="0" distR="0" wp14:anchorId="09E2865C" wp14:editId="2F3E35F6">
-            <wp:extent cx="2844800" cy="2844800"/>
-            <wp:effectExtent l="0" t="0" r="0" b="0"/>
-            <wp:docPr id="389027551" name="Picture 5"/>
+          <wp:inline distT="0" distB="0" distL="0" distR="0" wp14:anchorId="312F540D" wp14:editId="7AEB9B23">
+            <wp:extent cx="2720988" cy="2874874"/>
+            <wp:effectExtent l="0" t="0" r="3175" b="1905"/>
+            <wp:docPr id="5" name="Picture 5"/>
             <wp:cNvGraphicFramePr>
               <a:graphicFrameLocks xmlns:a="http://schemas.openxmlformats.org/drawingml/2006/main" noChangeAspect="1"/>
             </wp:cNvGraphicFramePr>
@@ -14746,36 +14720,23 @@
               <a:graphicData uri="http://schemas.openxmlformats.org/drawingml/2006/picture">
                 <pic:pic xmlns:pic="http://schemas.openxmlformats.org/drawingml/2006/picture">
                   <pic:nvPicPr>
-                    <pic:cNvPr id="0" name="Picture 4"/>
-                    <pic:cNvPicPr>
-                      <a:picLocks noChangeAspect="1" noChangeArrowheads="1"/>
-                    </pic:cNvPicPr>
+                    <pic:cNvPr id="1" name=""/>
+                    <pic:cNvPicPr/>
                   </pic:nvPicPr>
                   <pic:blipFill>
-                    <a:blip r:embed="rId30">
-                      <a:extLst>
-                        <a:ext uri="{28A0092B-C50C-407E-A947-70E740481C1C}">
-                          <a14:useLocalDpi xmlns:a14="http://schemas.microsoft.com/office/drawing/2010/main" val="0"/>
-                        </a:ext>
-                      </a:extLst>
-                    </a:blip>
-                    <a:srcRect/>
+                    <a:blip r:embed="rId30"/>
                     <a:stretch>
                       <a:fillRect/>
                     </a:stretch>
                   </pic:blipFill>
-                  <pic:spPr bwMode="auto">
+                  <pic:spPr>
                     <a:xfrm>
                       <a:off x="0" y="0"/>
-                      <a:ext cx="2861300" cy="2861300"/>
+                      <a:ext cx="2728792" cy="2883120"/>
                     </a:xfrm>
                     <a:prstGeom prst="rect">
                       <a:avLst/>
                     </a:prstGeom>
-                    <a:noFill/>
-                    <a:ln>
-                      <a:noFill/>
-                    </a:ln>
                   </pic:spPr>
                 </pic:pic>
               </a:graphicData>
@@ -14917,23 +14878,13 @@
           <w14:ligatures w14:val="standardContextual"/>
         </w:rPr>
       </w:pPr>
-      <w:proofErr w:type="spellStart"/>
-      <w:r>
-        <w:rPr>
-          <w:rFonts w:ascii="Arial" w:eastAsia="Times New Roman" w:hAnsi="Arial" w:cs="Arial"/>
-          <w:kern w:val="2"/>
-          <w14:ligatures w14:val="standardContextual"/>
-        </w:rPr>
-        <w:t>DeepDream</w:t>
-      </w:r>
-      <w:proofErr w:type="spellEnd"/>
-      <w:r>
-        <w:rPr>
-          <w:rFonts w:ascii="Arial" w:eastAsia="Times New Roman" w:hAnsi="Arial" w:cs="Arial"/>
-          <w:kern w:val="2"/>
-          <w14:ligatures w14:val="standardContextual"/>
-        </w:rPr>
-        <w:t xml:space="preserve"> visualization takes the input image(s), and </w:t>
+      <w:r>
+        <w:rPr>
+          <w:rFonts w:ascii="Arial" w:eastAsia="Times New Roman" w:hAnsi="Arial" w:cs="Arial"/>
+          <w:kern w:val="2"/>
+          <w14:ligatures w14:val="standardContextual"/>
+        </w:rPr>
+        <w:t xml:space="preserve">DeepDream visualization takes the input image(s), and </w:t>
       </w:r>
       <w:r>
         <w:rPr>
@@ -16326,13 +16277,8 @@
                             <w:fldChar w:fldCharType="separate"/>
                           </w:r>
                           <w:r>
-                            <w:t>vii</w:t>
+                            <w:t>viii</w:t>
                           </w:r>
-                          <w:proofErr w:type="spellStart"/>
-                          <w:r>
-                            <w:t>i</w:t>
-                          </w:r>
-                          <w:proofErr w:type="spellEnd"/>
                           <w:r>
                             <w:fldChar w:fldCharType="end"/>
                           </w:r>
@@ -16378,13 +16324,8 @@
                       <w:fldChar w:fldCharType="separate"/>
                     </w:r>
                     <w:r>
-                      <w:t>vii</w:t>
+                      <w:t>viii</w:t>
                     </w:r>
-                    <w:proofErr w:type="spellStart"/>
-                    <w:r>
-                      <w:t>i</w:t>
-                    </w:r>
-                    <w:proofErr w:type="spellEnd"/>
                     <w:r>
                       <w:fldChar w:fldCharType="end"/>
                     </w:r>

</xml_diff>